<commit_message>
capstone commit from home 20170912 -2
</commit_message>
<xml_diff>
--- a/projects/capstone/capstone_report.docx
+++ b/projects/capstone/capstone_report.docx
@@ -61,7 +61,6 @@
     <w:p>
       <w:pPr>
         <w:rPr>
-          <w:rFonts w:hint="eastAsia"/>
           <w:sz w:val="30"/>
           <w:szCs w:val="30"/>
         </w:rPr>
@@ -295,8 +294,10 @@
         <w:rPr>
           <w:szCs w:val="21"/>
         </w:rPr>
-        <w:t xml:space="preserve"> and other information, only use last 4 digits as feature.</w:t>
-      </w:r>
+        <w:t xml:space="preserve"> and other information. NOTE, after fips it should be a XXXX.XXXXXX format string, check why merged train data trimmed off digits.</w:t>
+      </w:r>
+      <w:bookmarkStart w:id="0" w:name="_GoBack"/>
+      <w:bookmarkEnd w:id="0"/>
     </w:p>
     <w:p>
       <w:pPr>
@@ -316,8 +317,6 @@
         </w:rPr>
         <w:t>Census tract follows a XXXX.XX format, so for census tract and block, middle 6 digits should be used as census identifier, and last 4 as block identifier.</w:t>
       </w:r>
-      <w:bookmarkStart w:id="0" w:name="_GoBack"/>
-      <w:bookmarkEnd w:id="0"/>
     </w:p>
     <w:p>
       <w:r>

</xml_diff>

<commit_message>
temp commit from work 20170913
</commit_message>
<xml_diff>
--- a/projects/capstone/capstone_report.docx
+++ b/projects/capstone/capstone_report.docx
@@ -1,6 +1,6 @@
 
 <file path=word/document.xml><?xml version="1.0" encoding="utf-8"?>
-<w:document xmlns:wpc="http://schemas.microsoft.com/office/word/2010/wordprocessingCanvas" xmlns:mc="http://schemas.openxmlformats.org/markup-compatibility/2006" xmlns:o="urn:schemas-microsoft-com:office:office" xmlns:r="http://schemas.openxmlformats.org/officeDocument/2006/relationships" xmlns:m="http://schemas.openxmlformats.org/officeDocument/2006/math" xmlns:v="urn:schemas-microsoft-com:vml" xmlns:wp14="http://schemas.microsoft.com/office/word/2010/wordprocessingDrawing" xmlns:wp="http://schemas.openxmlformats.org/drawingml/2006/wordprocessingDrawing" xmlns:w10="urn:schemas-microsoft-com:office:word" xmlns:w="http://schemas.openxmlformats.org/wordprocessingml/2006/main" xmlns:w14="http://schemas.microsoft.com/office/word/2010/wordml" xmlns:w15="http://schemas.microsoft.com/office/word/2012/wordml" xmlns:wpg="http://schemas.microsoft.com/office/word/2010/wordprocessingGroup" xmlns:wpi="http://schemas.microsoft.com/office/word/2010/wordprocessingInk" xmlns:wne="http://schemas.microsoft.com/office/word/2006/wordml" xmlns:wps="http://schemas.microsoft.com/office/word/2010/wordprocessingShape" mc:Ignorable="w14 w15 wp14">
+<w:document xmlns:wpc="http://schemas.microsoft.com/office/word/2010/wordprocessingCanvas" xmlns:mc="http://schemas.openxmlformats.org/markup-compatibility/2006" xmlns:o="urn:schemas-microsoft-com:office:office" xmlns:r="http://schemas.openxmlformats.org/officeDocument/2006/relationships" xmlns:m="http://schemas.openxmlformats.org/officeDocument/2006/math" xmlns:v="urn:schemas-microsoft-com:vml" xmlns:wp14="http://schemas.microsoft.com/office/word/2010/wordprocessingDrawing" xmlns:wp="http://schemas.openxmlformats.org/drawingml/2006/wordprocessingDrawing" xmlns:w10="urn:schemas-microsoft-com:office:word" xmlns:w="http://schemas.openxmlformats.org/wordprocessingml/2006/main" xmlns:w14="http://schemas.microsoft.com/office/word/2010/wordml" xmlns:wpg="http://schemas.microsoft.com/office/word/2010/wordprocessingGroup" xmlns:wpi="http://schemas.microsoft.com/office/word/2010/wordprocessingInk" xmlns:wne="http://schemas.microsoft.com/office/word/2006/wordml" xmlns:wps="http://schemas.microsoft.com/office/word/2010/wordprocessingShape" mc:Ignorable="w14 wp14">
   <w:body>
     <w:p>
       <w:pPr>
@@ -296,8 +296,6 @@
         </w:rPr>
         <w:t xml:space="preserve"> and other information. NOTE, after fips it should be a XXXX.XXXXXX format string, check why merged train data trimmed off digits.</w:t>
       </w:r>
-      <w:bookmarkStart w:id="0" w:name="_GoBack"/>
-      <w:bookmarkEnd w:id="0"/>
     </w:p>
     <w:p>
       <w:pPr>
@@ -390,11 +388,11 @@
     </w:p>
     <w:p>
       <w:r>
-        <w:t xml:space="preserve">- _Are the algorithms you will use, including any default variables/parameters in the project clearly </w:t>
+        <w:t xml:space="preserve">- _Are the algorithms you will use, including any default variables/parameters in the project </w:t>
       </w:r>
       <w:r>
         <w:lastRenderedPageBreak/>
-        <w:t>defined?_</w:t>
+        <w:t>clearly defined?_</w:t>
       </w:r>
     </w:p>
     <w:p>
@@ -464,6 +462,7 @@
     <w:p>
       <w:pPr>
         <w:rPr>
+          <w:rFonts w:hint="eastAsia"/>
           <w:sz w:val="28"/>
           <w:szCs w:val="28"/>
         </w:rPr>
@@ -477,6 +476,150 @@
       </w:r>
     </w:p>
     <w:p>
+      <w:pPr>
+        <w:rPr>
+          <w:rFonts w:hint="eastAsia"/>
+        </w:rPr>
+      </w:pPr>
+      <w:r>
+        <w:rPr>
+          <w:rFonts w:hint="eastAsia"/>
+          <w:szCs w:val="21"/>
+        </w:rPr>
+        <w:t>Outlier detection (cleaning rows)</w:t>
+      </w:r>
+      <w:r>
+        <w:rPr>
+          <w:rFonts w:hint="eastAsia"/>
+          <w:szCs w:val="21"/>
+        </w:rPr>
+        <w:t>:</w:t>
+      </w:r>
+      <w:r>
+        <w:t xml:space="preserve"> </w:t>
+      </w:r>
+    </w:p>
+    <w:p>
+      <w:pPr>
+        <w:rPr>
+          <w:rFonts w:hint="eastAsia"/>
+          <w:szCs w:val="21"/>
+        </w:rPr>
+      </w:pPr>
+      <w:r>
+        <w:rPr>
+          <w:rFonts w:hint="eastAsia"/>
+        </w:rPr>
+        <w:t xml:space="preserve">1, </w:t>
+      </w:r>
+      <w:r>
+        <w:rPr>
+          <w:szCs w:val="21"/>
+        </w:rPr>
+        <w:t>14367791</w:t>
+      </w:r>
+      <w:r>
+        <w:rPr>
+          <w:rFonts w:hint="eastAsia"/>
+          <w:szCs w:val="21"/>
+        </w:rPr>
+        <w:t xml:space="preserve">, large logerror, high tax with no bathrooms?? </w:t>
+      </w:r>
+      <w:r>
+        <w:rPr>
+          <w:szCs w:val="21"/>
+        </w:rPr>
+        <w:t>H</w:t>
+      </w:r>
+      <w:r>
+        <w:rPr>
+          <w:rFonts w:hint="eastAsia"/>
+          <w:szCs w:val="21"/>
+        </w:rPr>
+        <w:t>ow to identify this type of outlier.</w:t>
+      </w:r>
+      <w:bookmarkStart w:id="0" w:name="_GoBack"/>
+      <w:bookmarkEnd w:id="0"/>
+    </w:p>
+    <w:p>
+      <w:pPr>
+        <w:rPr>
+          <w:rFonts w:hint="eastAsia"/>
+          <w:szCs w:val="21"/>
+        </w:rPr>
+      </w:pPr>
+      <w:r>
+        <w:rPr>
+          <w:rFonts w:hint="eastAsia"/>
+          <w:szCs w:val="21"/>
+        </w:rPr>
+        <w:t xml:space="preserve">Heuristic feature </w:t>
+      </w:r>
+      <w:r>
+        <w:rPr>
+          <w:szCs w:val="21"/>
+        </w:rPr>
+        <w:t>cleaning</w:t>
+      </w:r>
+      <w:r>
+        <w:rPr>
+          <w:rFonts w:hint="eastAsia"/>
+          <w:szCs w:val="21"/>
+        </w:rPr>
+        <w:t>, transformation and selection</w:t>
+      </w:r>
+      <w:r>
+        <w:rPr>
+          <w:rFonts w:hint="eastAsia"/>
+          <w:szCs w:val="21"/>
+        </w:rPr>
+        <w:t xml:space="preserve"> (cleaning columns)</w:t>
+      </w:r>
+      <w:r>
+        <w:rPr>
+          <w:rFonts w:hint="eastAsia"/>
+          <w:szCs w:val="21"/>
+        </w:rPr>
+        <w:t>:</w:t>
+      </w:r>
+    </w:p>
+    <w:p>
+      <w:pPr>
+        <w:rPr>
+          <w:rFonts w:hint="eastAsia"/>
+          <w:szCs w:val="21"/>
+        </w:rPr>
+      </w:pPr>
+      <w:r>
+        <w:rPr>
+          <w:rFonts w:hint="eastAsia"/>
+          <w:szCs w:val="21"/>
+        </w:rPr>
+        <w:t>Feature Engineering:</w:t>
+      </w:r>
+    </w:p>
+    <w:p>
+      <w:pPr>
+        <w:rPr>
+          <w:szCs w:val="21"/>
+        </w:rPr>
+      </w:pPr>
+      <w:r>
+        <w:rPr>
+          <w:rFonts w:hint="eastAsia"/>
+          <w:szCs w:val="21"/>
+        </w:rPr>
+        <w:t>1, last traded within last k months</w:t>
+      </w:r>
+      <w:r>
+        <w:rPr>
+          <w:rFonts w:hint="eastAsia"/>
+          <w:szCs w:val="21"/>
+        </w:rPr>
+        <w:t>?</w:t>
+      </w:r>
+    </w:p>
+    <w:p>
       <w:r>
         <w:t>In this section, all of your preprocessing steps will need to be clearly documented, if any were necessary. From the previous section, any of the abnormalities or characteristics that you identified about the dataset will be addressed and corrected here. Questions to ask yourself when writing this section:</w:t>
       </w:r>
@@ -513,7 +656,11 @@
     </w:p>
     <w:p>
       <w:r>
-        <w:t>- _Is it made clear how the algorithms and techniques were implemented with the given datasets or input data?_</w:t>
+        <w:t xml:space="preserve">- _Is it made clear how the algorithms and techniques were implemented with the given datasets </w:t>
+      </w:r>
+      <w:r>
+        <w:lastRenderedPageBreak/>
+        <w:t>or input data?_</w:t>
       </w:r>
     </w:p>
     <w:p>
@@ -533,7 +680,6 @@
           <w:sz w:val="28"/>
           <w:szCs w:val="28"/>
         </w:rPr>
-        <w:lastRenderedPageBreak/>
         <w:t>Refinement</w:t>
       </w:r>
     </w:p>
@@ -636,6 +782,7 @@
     </w:p>
     <w:p>
       <w:r>
+        <w:lastRenderedPageBreak/>
         <w:t>- _Have you thoroughly analyzed and discussed the final solution?_</w:t>
       </w:r>
     </w:p>
@@ -663,121 +810,124 @@
     </w:p>
     <w:p>
       <w:r>
+        <w:t>_(approx. 1-2 pages)_</w:t>
+      </w:r>
+    </w:p>
+    <w:p/>
+    <w:p>
+      <w:pPr>
+        <w:rPr>
+          <w:sz w:val="28"/>
+          <w:szCs w:val="28"/>
+        </w:rPr>
+      </w:pPr>
+      <w:r>
+        <w:rPr>
+          <w:sz w:val="28"/>
+          <w:szCs w:val="28"/>
+        </w:rPr>
+        <w:t>Free-Form Visualization</w:t>
+      </w:r>
+    </w:p>
+    <w:p>
+      <w:r>
+        <w:t>In this section, you will need to provide some form of visualization that emphasizes an important quality about the project. It is much more free-form, but should reasonably support a significant result or characteristic about the problem that you want to discuss. Questions to ask yourself when writing this section:</w:t>
+      </w:r>
+    </w:p>
+    <w:p>
+      <w:r>
+        <w:t>- _Have you visualized a relevant or important quality about the problem, dataset, input data, or results?_</w:t>
+      </w:r>
+    </w:p>
+    <w:p>
+      <w:r>
+        <w:t>- _Is the visualization thoroughly analyzed and discussed?_</w:t>
+      </w:r>
+    </w:p>
+    <w:p>
+      <w:r>
+        <w:t>- _If a plot is provided, are the axes, title, and datum clearly defined?_</w:t>
+      </w:r>
+    </w:p>
+    <w:p/>
+    <w:p>
+      <w:pPr>
+        <w:rPr>
+          <w:sz w:val="28"/>
+          <w:szCs w:val="28"/>
+        </w:rPr>
+      </w:pPr>
+      <w:r>
+        <w:rPr>
+          <w:sz w:val="28"/>
+          <w:szCs w:val="28"/>
+        </w:rPr>
+        <w:t>Reflection</w:t>
+      </w:r>
+    </w:p>
+    <w:p>
+      <w:r>
+        <w:t>In this section, you will summarize the entire end-to-end problem solution and discuss one or two particular aspects of the project you found interesting or difficult. You are expected to reflect on the project as a whole to show that you have a firm understanding of the entire process employed in your work. Questions to ask yourself when writing this section:</w:t>
+      </w:r>
+    </w:p>
+    <w:p>
+      <w:r>
+        <w:t>- _Have you thoroughly summarized the entire process you used for this project?_</w:t>
+      </w:r>
+    </w:p>
+    <w:p>
+      <w:r>
+        <w:t>- _Were there any interesting aspects of the project?_</w:t>
+      </w:r>
+    </w:p>
+    <w:p>
+      <w:r>
+        <w:t>- _Were there any difficult aspects of the project?_</w:t>
+      </w:r>
+    </w:p>
+    <w:p>
+      <w:r>
+        <w:t>- _Does the final model and solution fit your expectations for the problem, and should it be used in a general setting to solve these types of problems?_</w:t>
+      </w:r>
+    </w:p>
+    <w:p/>
+    <w:p>
+      <w:pPr>
+        <w:rPr>
+          <w:sz w:val="28"/>
+          <w:szCs w:val="28"/>
+        </w:rPr>
+      </w:pPr>
+      <w:r>
+        <w:rPr>
+          <w:sz w:val="28"/>
+          <w:szCs w:val="28"/>
+        </w:rPr>
+        <w:t>Improvement</w:t>
+      </w:r>
+    </w:p>
+    <w:p>
+      <w:r>
+        <w:t>In this section, you will need to provide discussion as to how one aspect of the implementation you designed could be improved. As an example, consider ways your implementation can be made more general, and what would need to be modified. You do not need to make this improvement, but the potential solutions resulting from these changes are considered and compared/contrasted to your current solution. Questions to ask yourself when writing this section:</w:t>
+      </w:r>
+    </w:p>
+    <w:p>
+      <w:r>
+        <w:t>- _Are there further improvements that could be made on the algorithms or techniques you used in this project?_</w:t>
+      </w:r>
+    </w:p>
+    <w:p>
+      <w:r>
+        <w:t>- _Were there algorithms or techniques you researched that you did not know how to implement, but would consider using if you knew how?_</w:t>
+      </w:r>
+    </w:p>
+    <w:p>
+      <w:r>
+        <w:t xml:space="preserve">- _If you used your final solution as the new benchmark, do you think an even better solution </w:t>
+      </w:r>
+      <w:r>
         <w:lastRenderedPageBreak/>
-        <w:t>_(approx. 1-2 pages)_</w:t>
-      </w:r>
-    </w:p>
-    <w:p/>
-    <w:p>
-      <w:pPr>
-        <w:rPr>
-          <w:sz w:val="28"/>
-          <w:szCs w:val="28"/>
-        </w:rPr>
-      </w:pPr>
-      <w:r>
-        <w:rPr>
-          <w:sz w:val="28"/>
-          <w:szCs w:val="28"/>
-        </w:rPr>
-        <w:t>Free-Form Visualization</w:t>
-      </w:r>
-    </w:p>
-    <w:p>
-      <w:r>
-        <w:t>In this section, you will need to provide some form of visualization that emphasizes an important quality about the project. It is much more free-form, but should reasonably support a significant result or characteristic about the problem that you want to discuss. Questions to ask yourself when writing this section:</w:t>
-      </w:r>
-    </w:p>
-    <w:p>
-      <w:r>
-        <w:t>- _Have you visualized a relevant or important quality about the problem, dataset, input data, or results?_</w:t>
-      </w:r>
-    </w:p>
-    <w:p>
-      <w:r>
-        <w:t>- _Is the visualization thoroughly analyzed and discussed?_</w:t>
-      </w:r>
-    </w:p>
-    <w:p>
-      <w:r>
-        <w:t>- _If a plot is provided, are the axes, title, and datum clearly defined?_</w:t>
-      </w:r>
-    </w:p>
-    <w:p/>
-    <w:p>
-      <w:pPr>
-        <w:rPr>
-          <w:sz w:val="28"/>
-          <w:szCs w:val="28"/>
-        </w:rPr>
-      </w:pPr>
-      <w:r>
-        <w:rPr>
-          <w:sz w:val="28"/>
-          <w:szCs w:val="28"/>
-        </w:rPr>
-        <w:t>Reflection</w:t>
-      </w:r>
-    </w:p>
-    <w:p>
-      <w:r>
-        <w:t>In this section, you will summarize the entire end-to-end problem solution and discuss one or two particular aspects of the project you found interesting or difficult. You are expected to reflect on the project as a whole to show that you have a firm understanding of the entire process employed in your work. Questions to ask yourself when writing this section:</w:t>
-      </w:r>
-    </w:p>
-    <w:p>
-      <w:r>
-        <w:t>- _Have you thoroughly summarized the entire process you used for this project?_</w:t>
-      </w:r>
-    </w:p>
-    <w:p>
-      <w:r>
-        <w:t>- _Were there any interesting aspects of the project?_</w:t>
-      </w:r>
-    </w:p>
-    <w:p>
-      <w:r>
-        <w:t>- _Were there any difficult aspects of the project?_</w:t>
-      </w:r>
-    </w:p>
-    <w:p>
-      <w:r>
-        <w:t>- _Does the final model and solution fit your expectations for the problem, and should it be used in a general setting to solve these types of problems?_</w:t>
-      </w:r>
-    </w:p>
-    <w:p/>
-    <w:p>
-      <w:pPr>
-        <w:rPr>
-          <w:sz w:val="28"/>
-          <w:szCs w:val="28"/>
-        </w:rPr>
-      </w:pPr>
-      <w:r>
-        <w:rPr>
-          <w:sz w:val="28"/>
-          <w:szCs w:val="28"/>
-        </w:rPr>
-        <w:t>Improvement</w:t>
-      </w:r>
-    </w:p>
-    <w:p>
-      <w:r>
-        <w:t>In this section, you will need to provide discussion as to how one aspect of the implementation you designed could be improved. As an example, consider ways your implementation can be made more general, and what would need to be modified. You do not need to make this improvement, but the potential solutions resulting from these changes are considered and compared/contrasted to your current solution. Questions to ask yourself when writing this section:</w:t>
-      </w:r>
-    </w:p>
-    <w:p>
-      <w:r>
-        <w:t>- _Are there further improvements that could be made on the algorithms or techniques you used in this project?_</w:t>
-      </w:r>
-    </w:p>
-    <w:p>
-      <w:r>
-        <w:t>- _Were there algorithms or techniques you researched that you did not know how to implement, but would consider using if you knew how?_</w:t>
-      </w:r>
-    </w:p>
-    <w:p>
-      <w:r>
-        <w:t>- _If you used your final solution as the new benchmark, do you think an even better solution exists?_</w:t>
+        <w:t>exists?_</w:t>
       </w:r>
     </w:p>
     <w:p/>
@@ -795,11 +945,7 @@
     <w:p/>
     <w:p>
       <w:r>
-        <w:t xml:space="preserve">- Does the project report you’ve written follow a well-organized structure similar to that of the </w:t>
-      </w:r>
-      <w:r>
-        <w:lastRenderedPageBreak/>
-        <w:t>project template?</w:t>
+        <w:t>- Does the project report you’ve written follow a well-organized structure similar to that of the project template?</w:t>
       </w:r>
     </w:p>
     <w:p>
@@ -843,7 +989,7 @@
 </file>
 
 <file path=word/numbering.xml><?xml version="1.0" encoding="utf-8"?>
-<w:numbering xmlns:wpc="http://schemas.microsoft.com/office/word/2010/wordprocessingCanvas" xmlns:mc="http://schemas.openxmlformats.org/markup-compatibility/2006" xmlns:o="urn:schemas-microsoft-com:office:office" xmlns:r="http://schemas.openxmlformats.org/officeDocument/2006/relationships" xmlns:m="http://schemas.openxmlformats.org/officeDocument/2006/math" xmlns:v="urn:schemas-microsoft-com:vml" xmlns:wp14="http://schemas.microsoft.com/office/word/2010/wordprocessingDrawing" xmlns:wp="http://schemas.openxmlformats.org/drawingml/2006/wordprocessingDrawing" xmlns:w10="urn:schemas-microsoft-com:office:word" xmlns:w="http://schemas.openxmlformats.org/wordprocessingml/2006/main" xmlns:w14="http://schemas.microsoft.com/office/word/2010/wordml" xmlns:w15="http://schemas.microsoft.com/office/word/2012/wordml" xmlns:wpg="http://schemas.microsoft.com/office/word/2010/wordprocessingGroup" xmlns:wpi="http://schemas.microsoft.com/office/word/2010/wordprocessingInk" xmlns:wne="http://schemas.microsoft.com/office/word/2006/wordml" xmlns:wps="http://schemas.microsoft.com/office/word/2010/wordprocessingShape" mc:Ignorable="w14 w15 wp14">
+<w:numbering xmlns:wpc="http://schemas.microsoft.com/office/word/2010/wordprocessingCanvas" xmlns:mc="http://schemas.openxmlformats.org/markup-compatibility/2006" xmlns:o="urn:schemas-microsoft-com:office:office" xmlns:r="http://schemas.openxmlformats.org/officeDocument/2006/relationships" xmlns:m="http://schemas.openxmlformats.org/officeDocument/2006/math" xmlns:v="urn:schemas-microsoft-com:vml" xmlns:wp14="http://schemas.microsoft.com/office/word/2010/wordprocessingDrawing" xmlns:wp="http://schemas.openxmlformats.org/drawingml/2006/wordprocessingDrawing" xmlns:w10="urn:schemas-microsoft-com:office:word" xmlns:w="http://schemas.openxmlformats.org/wordprocessingml/2006/main" xmlns:w14="http://schemas.microsoft.com/office/word/2010/wordml" xmlns:wpg="http://schemas.microsoft.com/office/word/2010/wordprocessingGroup" xmlns:wpi="http://schemas.microsoft.com/office/word/2010/wordprocessingInk" xmlns:wne="http://schemas.microsoft.com/office/word/2006/wordml" xmlns:wps="http://schemas.microsoft.com/office/word/2010/wordprocessingShape" mc:Ignorable="w14 wp14">
   <w:abstractNum w:abstractNumId="0">
     <w:nsid w:val="64321E7A"/>
     <w:multiLevelType w:val="hybridMultilevel"/>
@@ -940,7 +1086,7 @@
 </file>
 
 <file path=word/styles.xml><?xml version="1.0" encoding="utf-8"?>
-<w:styles xmlns:mc="http://schemas.openxmlformats.org/markup-compatibility/2006" xmlns:r="http://schemas.openxmlformats.org/officeDocument/2006/relationships" xmlns:w="http://schemas.openxmlformats.org/wordprocessingml/2006/main" xmlns:w14="http://schemas.microsoft.com/office/word/2010/wordml" xmlns:w15="http://schemas.microsoft.com/office/word/2012/wordml" mc:Ignorable="w14 w15">
+<w:styles xmlns:mc="http://schemas.openxmlformats.org/markup-compatibility/2006" xmlns:r="http://schemas.openxmlformats.org/officeDocument/2006/relationships" xmlns:w="http://schemas.openxmlformats.org/wordprocessingml/2006/main" xmlns:w14="http://schemas.microsoft.com/office/word/2010/wordml" mc:Ignorable="w14">
   <w:docDefaults>
     <w:rPrDefault>
       <w:rPr>
@@ -953,378 +1099,345 @@
     </w:rPrDefault>
     <w:pPrDefault/>
   </w:docDefaults>
-  <w:latentStyles w:defLockedState="0" w:defUIPriority="99" w:defSemiHidden="0" w:defUnhideWhenUsed="0" w:defQFormat="0" w:count="371">
-    <w:lsdException w:name="Normal" w:uiPriority="0" w:qFormat="1"/>
-    <w:lsdException w:name="heading 1" w:uiPriority="9" w:qFormat="1"/>
-    <w:lsdException w:name="heading 2" w:semiHidden="1" w:uiPriority="9" w:unhideWhenUsed="1" w:qFormat="1"/>
-    <w:lsdException w:name="heading 3" w:semiHidden="1" w:uiPriority="9" w:unhideWhenUsed="1" w:qFormat="1"/>
-    <w:lsdException w:name="heading 4" w:semiHidden="1" w:uiPriority="9" w:unhideWhenUsed="1" w:qFormat="1"/>
-    <w:lsdException w:name="heading 5" w:semiHidden="1" w:uiPriority="9" w:unhideWhenUsed="1" w:qFormat="1"/>
-    <w:lsdException w:name="heading 6" w:semiHidden="1" w:uiPriority="9" w:unhideWhenUsed="1" w:qFormat="1"/>
-    <w:lsdException w:name="heading 7" w:semiHidden="1" w:uiPriority="9" w:unhideWhenUsed="1" w:qFormat="1"/>
-    <w:lsdException w:name="heading 8" w:semiHidden="1" w:uiPriority="9" w:unhideWhenUsed="1" w:qFormat="1"/>
-    <w:lsdException w:name="heading 9" w:semiHidden="1" w:uiPriority="9" w:unhideWhenUsed="1" w:qFormat="1"/>
-    <w:lsdException w:name="index 1" w:semiHidden="1" w:unhideWhenUsed="1"/>
-    <w:lsdException w:name="index 2" w:semiHidden="1" w:unhideWhenUsed="1"/>
-    <w:lsdException w:name="index 3" w:semiHidden="1" w:unhideWhenUsed="1"/>
-    <w:lsdException w:name="index 4" w:semiHidden="1" w:unhideWhenUsed="1"/>
-    <w:lsdException w:name="index 5" w:semiHidden="1" w:unhideWhenUsed="1"/>
-    <w:lsdException w:name="index 6" w:semiHidden="1" w:unhideWhenUsed="1"/>
-    <w:lsdException w:name="index 7" w:semiHidden="1" w:unhideWhenUsed="1"/>
-    <w:lsdException w:name="index 8" w:semiHidden="1" w:unhideWhenUsed="1"/>
-    <w:lsdException w:name="index 9" w:semiHidden="1" w:unhideWhenUsed="1"/>
-    <w:lsdException w:name="toc 1" w:semiHidden="1" w:uiPriority="39" w:unhideWhenUsed="1"/>
-    <w:lsdException w:name="toc 2" w:semiHidden="1" w:uiPriority="39" w:unhideWhenUsed="1"/>
-    <w:lsdException w:name="toc 3" w:semiHidden="1" w:uiPriority="39" w:unhideWhenUsed="1"/>
-    <w:lsdException w:name="toc 4" w:semiHidden="1" w:uiPriority="39" w:unhideWhenUsed="1"/>
-    <w:lsdException w:name="toc 5" w:semiHidden="1" w:uiPriority="39" w:unhideWhenUsed="1"/>
-    <w:lsdException w:name="toc 6" w:semiHidden="1" w:uiPriority="39" w:unhideWhenUsed="1"/>
-    <w:lsdException w:name="toc 7" w:semiHidden="1" w:uiPriority="39" w:unhideWhenUsed="1"/>
-    <w:lsdException w:name="toc 8" w:semiHidden="1" w:uiPriority="39" w:unhideWhenUsed="1"/>
-    <w:lsdException w:name="toc 9" w:semiHidden="1" w:uiPriority="39" w:unhideWhenUsed="1"/>
-    <w:lsdException w:name="Normal Indent" w:semiHidden="1" w:unhideWhenUsed="1"/>
-    <w:lsdException w:name="footnote text" w:semiHidden="1" w:unhideWhenUsed="1"/>
-    <w:lsdException w:name="annotation text" w:semiHidden="1" w:unhideWhenUsed="1"/>
-    <w:lsdException w:name="header" w:semiHidden="1" w:unhideWhenUsed="1"/>
-    <w:lsdException w:name="footer" w:semiHidden="1" w:unhideWhenUsed="1"/>
-    <w:lsdException w:name="index heading" w:semiHidden="1" w:unhideWhenUsed="1"/>
-    <w:lsdException w:name="caption" w:semiHidden="1" w:uiPriority="35" w:unhideWhenUsed="1" w:qFormat="1"/>
-    <w:lsdException w:name="table of figures" w:semiHidden="1" w:unhideWhenUsed="1"/>
-    <w:lsdException w:name="envelope address" w:semiHidden="1" w:unhideWhenUsed="1"/>
-    <w:lsdException w:name="envelope return" w:semiHidden="1" w:unhideWhenUsed="1"/>
-    <w:lsdException w:name="footnote reference" w:semiHidden="1" w:unhideWhenUsed="1"/>
-    <w:lsdException w:name="annotation reference" w:semiHidden="1" w:unhideWhenUsed="1"/>
-    <w:lsdException w:name="line number" w:semiHidden="1" w:unhideWhenUsed="1"/>
-    <w:lsdException w:name="page number" w:semiHidden="1" w:unhideWhenUsed="1"/>
-    <w:lsdException w:name="endnote reference" w:semiHidden="1" w:unhideWhenUsed="1"/>
-    <w:lsdException w:name="endnote text" w:semiHidden="1" w:unhideWhenUsed="1"/>
-    <w:lsdException w:name="table of authorities" w:semiHidden="1" w:unhideWhenUsed="1"/>
-    <w:lsdException w:name="macro" w:semiHidden="1" w:unhideWhenUsed="1"/>
-    <w:lsdException w:name="toa heading" w:semiHidden="1" w:unhideWhenUsed="1"/>
-    <w:lsdException w:name="List" w:semiHidden="1" w:unhideWhenUsed="1"/>
-    <w:lsdException w:name="List Bullet" w:semiHidden="1" w:unhideWhenUsed="1"/>
-    <w:lsdException w:name="List Number" w:semiHidden="1" w:unhideWhenUsed="1"/>
-    <w:lsdException w:name="List 2" w:semiHidden="1" w:unhideWhenUsed="1"/>
-    <w:lsdException w:name="List 3" w:semiHidden="1" w:unhideWhenUsed="1"/>
-    <w:lsdException w:name="List 4" w:semiHidden="1" w:unhideWhenUsed="1"/>
-    <w:lsdException w:name="List 5" w:semiHidden="1" w:unhideWhenUsed="1"/>
-    <w:lsdException w:name="List Bullet 2" w:semiHidden="1" w:unhideWhenUsed="1"/>
-    <w:lsdException w:name="List Bullet 3" w:semiHidden="1" w:unhideWhenUsed="1"/>
-    <w:lsdException w:name="List Bullet 4" w:semiHidden="1" w:unhideWhenUsed="1"/>
-    <w:lsdException w:name="List Bullet 5" w:semiHidden="1" w:unhideWhenUsed="1"/>
-    <w:lsdException w:name="List Number 2" w:semiHidden="1" w:unhideWhenUsed="1"/>
-    <w:lsdException w:name="List Number 3" w:semiHidden="1" w:unhideWhenUsed="1"/>
-    <w:lsdException w:name="List Number 4" w:semiHidden="1" w:unhideWhenUsed="1"/>
-    <w:lsdException w:name="List Number 5" w:semiHidden="1" w:unhideWhenUsed="1"/>
-    <w:lsdException w:name="Title" w:uiPriority="10" w:qFormat="1"/>
-    <w:lsdException w:name="Closing" w:semiHidden="1" w:unhideWhenUsed="1"/>
-    <w:lsdException w:name="Signature" w:semiHidden="1" w:unhideWhenUsed="1"/>
-    <w:lsdException w:name="Default Paragraph Font" w:semiHidden="1" w:uiPriority="1" w:unhideWhenUsed="1"/>
-    <w:lsdException w:name="Body Text" w:semiHidden="1" w:unhideWhenUsed="1"/>
-    <w:lsdException w:name="Body Text Indent" w:semiHidden="1" w:unhideWhenUsed="1"/>
-    <w:lsdException w:name="List Continue" w:semiHidden="1" w:unhideWhenUsed="1"/>
-    <w:lsdException w:name="List Continue 2" w:semiHidden="1" w:unhideWhenUsed="1"/>
-    <w:lsdException w:name="List Continue 3" w:semiHidden="1" w:unhideWhenUsed="1"/>
-    <w:lsdException w:name="List Continue 4" w:semiHidden="1" w:unhideWhenUsed="1"/>
-    <w:lsdException w:name="List Continue 5" w:semiHidden="1" w:unhideWhenUsed="1"/>
-    <w:lsdException w:name="Message Header" w:semiHidden="1" w:unhideWhenUsed="1"/>
-    <w:lsdException w:name="Subtitle" w:uiPriority="11" w:qFormat="1"/>
-    <w:lsdException w:name="Salutation" w:semiHidden="1" w:unhideWhenUsed="1"/>
-    <w:lsdException w:name="Date" w:semiHidden="1" w:unhideWhenUsed="1"/>
-    <w:lsdException w:name="Body Text First Indent" w:semiHidden="1" w:unhideWhenUsed="1"/>
-    <w:lsdException w:name="Body Text First Indent 2" w:semiHidden="1" w:unhideWhenUsed="1"/>
-    <w:lsdException w:name="Note Heading" w:semiHidden="1" w:unhideWhenUsed="1"/>
-    <w:lsdException w:name="Body Text 2" w:semiHidden="1" w:unhideWhenUsed="1"/>
-    <w:lsdException w:name="Body Text 3" w:semiHidden="1" w:unhideWhenUsed="1"/>
-    <w:lsdException w:name="Body Text Indent 2" w:semiHidden="1" w:unhideWhenUsed="1"/>
-    <w:lsdException w:name="Body Text Indent 3" w:semiHidden="1" w:unhideWhenUsed="1"/>
-    <w:lsdException w:name="Block Text" w:semiHidden="1" w:unhideWhenUsed="1"/>
-    <w:lsdException w:name="Hyperlink" w:semiHidden="1" w:unhideWhenUsed="1"/>
-    <w:lsdException w:name="FollowedHyperlink" w:semiHidden="1" w:unhideWhenUsed="1"/>
-    <w:lsdException w:name="Strong" w:uiPriority="22" w:qFormat="1"/>
-    <w:lsdException w:name="Emphasis" w:uiPriority="20" w:qFormat="1"/>
-    <w:lsdException w:name="Document Map" w:semiHidden="1" w:unhideWhenUsed="1"/>
-    <w:lsdException w:name="Plain Text" w:semiHidden="1" w:unhideWhenUsed="1"/>
-    <w:lsdException w:name="E-mail Signature" w:semiHidden="1" w:unhideWhenUsed="1"/>
-    <w:lsdException w:name="HTML Top of Form" w:semiHidden="1" w:unhideWhenUsed="1"/>
-    <w:lsdException w:name="HTML Bottom of Form" w:semiHidden="1" w:unhideWhenUsed="1"/>
-    <w:lsdException w:name="Normal (Web)" w:semiHidden="1" w:unhideWhenUsed="1"/>
-    <w:lsdException w:name="HTML Acronym" w:semiHidden="1" w:unhideWhenUsed="1"/>
-    <w:lsdException w:name="HTML Address" w:semiHidden="1" w:unhideWhenUsed="1"/>
-    <w:lsdException w:name="HTML Cite" w:semiHidden="1" w:unhideWhenUsed="1"/>
-    <w:lsdException w:name="HTML Code" w:semiHidden="1" w:unhideWhenUsed="1"/>
-    <w:lsdException w:name="HTML Definition" w:semiHidden="1" w:unhideWhenUsed="1"/>
-    <w:lsdException w:name="HTML Keyboard" w:semiHidden="1" w:unhideWhenUsed="1"/>
-    <w:lsdException w:name="HTML Preformatted" w:semiHidden="1" w:unhideWhenUsed="1"/>
-    <w:lsdException w:name="HTML Sample" w:semiHidden="1" w:unhideWhenUsed="1"/>
-    <w:lsdException w:name="HTML Typewriter" w:semiHidden="1" w:unhideWhenUsed="1"/>
-    <w:lsdException w:name="HTML Variable" w:semiHidden="1" w:unhideWhenUsed="1"/>
-    <w:lsdException w:name="Normal Table" w:semiHidden="1" w:unhideWhenUsed="1"/>
-    <w:lsdException w:name="annotation subject" w:semiHidden="1" w:unhideWhenUsed="1"/>
-    <w:lsdException w:name="No List" w:semiHidden="1" w:unhideWhenUsed="1"/>
-    <w:lsdException w:name="Outline List 1" w:semiHidden="1" w:unhideWhenUsed="1"/>
-    <w:lsdException w:name="Outline List 2" w:semiHidden="1" w:unhideWhenUsed="1"/>
-    <w:lsdException w:name="Outline List 3" w:semiHidden="1" w:unhideWhenUsed="1"/>
-    <w:lsdException w:name="Table Simple 1" w:semiHidden="1" w:unhideWhenUsed="1"/>
-    <w:lsdException w:name="Table Simple 2" w:semiHidden="1" w:unhideWhenUsed="1"/>
-    <w:lsdException w:name="Table Simple 3" w:semiHidden="1" w:unhideWhenUsed="1"/>
-    <w:lsdException w:name="Table Classic 1" w:semiHidden="1" w:unhideWhenUsed="1"/>
-    <w:lsdException w:name="Table Classic 2" w:semiHidden="1" w:unhideWhenUsed="1"/>
-    <w:lsdException w:name="Table Classic 3" w:semiHidden="1" w:unhideWhenUsed="1"/>
-    <w:lsdException w:name="Table Classic 4" w:semiHidden="1" w:unhideWhenUsed="1"/>
-    <w:lsdException w:name="Table Colorful 1" w:semiHidden="1" w:unhideWhenUsed="1"/>
-    <w:lsdException w:name="Table Colorful 2" w:semiHidden="1" w:unhideWhenUsed="1"/>
-    <w:lsdException w:name="Table Colorful 3" w:semiHidden="1" w:unhideWhenUsed="1"/>
-    <w:lsdException w:name="Table Columns 1" w:semiHidden="1" w:unhideWhenUsed="1"/>
-    <w:lsdException w:name="Table Columns 2" w:semiHidden="1" w:unhideWhenUsed="1"/>
-    <w:lsdException w:name="Table Columns 3" w:semiHidden="1" w:unhideWhenUsed="1"/>
-    <w:lsdException w:name="Table Columns 4" w:semiHidden="1" w:unhideWhenUsed="1"/>
-    <w:lsdException w:name="Table Columns 5" w:semiHidden="1" w:unhideWhenUsed="1"/>
-    <w:lsdException w:name="Table Grid 1" w:semiHidden="1" w:unhideWhenUsed="1"/>
-    <w:lsdException w:name="Table Grid 2" w:semiHidden="1" w:unhideWhenUsed="1"/>
-    <w:lsdException w:name="Table Grid 3" w:semiHidden="1" w:unhideWhenUsed="1"/>
-    <w:lsdException w:name="Table Grid 4" w:semiHidden="1" w:unhideWhenUsed="1"/>
-    <w:lsdException w:name="Table Grid 5" w:semiHidden="1" w:unhideWhenUsed="1"/>
-    <w:lsdException w:name="Table Grid 6" w:semiHidden="1" w:unhideWhenUsed="1"/>
-    <w:lsdException w:name="Table Grid 7" w:semiHidden="1" w:unhideWhenUsed="1"/>
-    <w:lsdException w:name="Table Grid 8" w:semiHidden="1" w:unhideWhenUsed="1"/>
-    <w:lsdException w:name="Table List 1" w:semiHidden="1" w:unhideWhenUsed="1"/>
-    <w:lsdException w:name="Table List 2" w:semiHidden="1" w:unhideWhenUsed="1"/>
-    <w:lsdException w:name="Table List 3" w:semiHidden="1" w:unhideWhenUsed="1"/>
-    <w:lsdException w:name="Table List 4" w:semiHidden="1" w:unhideWhenUsed="1"/>
-    <w:lsdException w:name="Table List 5" w:semiHidden="1" w:unhideWhenUsed="1"/>
-    <w:lsdException w:name="Table List 6" w:semiHidden="1" w:unhideWhenUsed="1"/>
-    <w:lsdException w:name="Table List 7" w:semiHidden="1" w:unhideWhenUsed="1"/>
-    <w:lsdException w:name="Table List 8" w:semiHidden="1" w:unhideWhenUsed="1"/>
-    <w:lsdException w:name="Table 3D effects 1" w:semiHidden="1" w:unhideWhenUsed="1"/>
-    <w:lsdException w:name="Table 3D effects 2" w:semiHidden="1" w:unhideWhenUsed="1"/>
-    <w:lsdException w:name="Table 3D effects 3" w:semiHidden="1" w:unhideWhenUsed="1"/>
-    <w:lsdException w:name="Table Contemporary" w:semiHidden="1" w:unhideWhenUsed="1"/>
-    <w:lsdException w:name="Table Elegant" w:semiHidden="1" w:unhideWhenUsed="1"/>
-    <w:lsdException w:name="Table Professional" w:semiHidden="1" w:unhideWhenUsed="1"/>
-    <w:lsdException w:name="Table Subtle 1" w:semiHidden="1" w:unhideWhenUsed="1"/>
-    <w:lsdException w:name="Table Subtle 2" w:semiHidden="1" w:unhideWhenUsed="1"/>
-    <w:lsdException w:name="Table Web 1" w:semiHidden="1" w:unhideWhenUsed="1"/>
-    <w:lsdException w:name="Table Web 2" w:semiHidden="1" w:unhideWhenUsed="1"/>
-    <w:lsdException w:name="Table Web 3" w:semiHidden="1" w:unhideWhenUsed="1"/>
-    <w:lsdException w:name="Balloon Text" w:semiHidden="1" w:unhideWhenUsed="1"/>
-    <w:lsdException w:name="Table Grid" w:uiPriority="39"/>
-    <w:lsdException w:name="Table Theme" w:semiHidden="1" w:unhideWhenUsed="1"/>
-    <w:lsdException w:name="Placeholder Text" w:semiHidden="1"/>
-    <w:lsdException w:name="No Spacing" w:uiPriority="1" w:qFormat="1"/>
-    <w:lsdException w:name="Light Shading" w:uiPriority="60"/>
-    <w:lsdException w:name="Light List" w:uiPriority="61"/>
-    <w:lsdException w:name="Light Grid" w:uiPriority="62"/>
-    <w:lsdException w:name="Medium Shading 1" w:uiPriority="63"/>
-    <w:lsdException w:name="Medium Shading 2" w:uiPriority="64"/>
-    <w:lsdException w:name="Medium List 1" w:uiPriority="65"/>
-    <w:lsdException w:name="Medium List 2" w:uiPriority="66"/>
-    <w:lsdException w:name="Medium Grid 1" w:uiPriority="67"/>
-    <w:lsdException w:name="Medium Grid 2" w:uiPriority="68"/>
-    <w:lsdException w:name="Medium Grid 3" w:uiPriority="69"/>
-    <w:lsdException w:name="Dark List" w:uiPriority="70"/>
-    <w:lsdException w:name="Colorful Shading" w:uiPriority="71"/>
-    <w:lsdException w:name="Colorful List" w:uiPriority="72"/>
-    <w:lsdException w:name="Colorful Grid" w:uiPriority="73"/>
-    <w:lsdException w:name="Light Shading Accent 1" w:uiPriority="60"/>
-    <w:lsdException w:name="Light List Accent 1" w:uiPriority="61"/>
-    <w:lsdException w:name="Light Grid Accent 1" w:uiPriority="62"/>
-    <w:lsdException w:name="Medium Shading 1 Accent 1" w:uiPriority="63"/>
-    <w:lsdException w:name="Medium Shading 2 Accent 1" w:uiPriority="64"/>
-    <w:lsdException w:name="Medium List 1 Accent 1" w:uiPriority="65"/>
-    <w:lsdException w:name="Revision" w:semiHidden="1"/>
-    <w:lsdException w:name="List Paragraph" w:uiPriority="34" w:qFormat="1"/>
-    <w:lsdException w:name="Quote" w:uiPriority="29" w:qFormat="1"/>
-    <w:lsdException w:name="Intense Quote" w:uiPriority="30" w:qFormat="1"/>
-    <w:lsdException w:name="Medium List 2 Accent 1" w:uiPriority="66"/>
-    <w:lsdException w:name="Medium Grid 1 Accent 1" w:uiPriority="67"/>
-    <w:lsdException w:name="Medium Grid 2 Accent 1" w:uiPriority="68"/>
-    <w:lsdException w:name="Medium Grid 3 Accent 1" w:uiPriority="69"/>
-    <w:lsdException w:name="Dark List Accent 1" w:uiPriority="70"/>
-    <w:lsdException w:name="Colorful Shading Accent 1" w:uiPriority="71"/>
-    <w:lsdException w:name="Colorful List Accent 1" w:uiPriority="72"/>
-    <w:lsdException w:name="Colorful Grid Accent 1" w:uiPriority="73"/>
-    <w:lsdException w:name="Light Shading Accent 2" w:uiPriority="60"/>
-    <w:lsdException w:name="Light List Accent 2" w:uiPriority="61"/>
-    <w:lsdException w:name="Light Grid Accent 2" w:uiPriority="62"/>
-    <w:lsdException w:name="Medium Shading 1 Accent 2" w:uiPriority="63"/>
-    <w:lsdException w:name="Medium Shading 2 Accent 2" w:uiPriority="64"/>
-    <w:lsdException w:name="Medium List 1 Accent 2" w:uiPriority="65"/>
-    <w:lsdException w:name="Medium List 2 Accent 2" w:uiPriority="66"/>
-    <w:lsdException w:name="Medium Grid 1 Accent 2" w:uiPriority="67"/>
-    <w:lsdException w:name="Medium Grid 2 Accent 2" w:uiPriority="68"/>
-    <w:lsdException w:name="Medium Grid 3 Accent 2" w:uiPriority="69"/>
-    <w:lsdException w:name="Dark List Accent 2" w:uiPriority="70"/>
-    <w:lsdException w:name="Colorful Shading Accent 2" w:uiPriority="71"/>
-    <w:lsdException w:name="Colorful List Accent 2" w:uiPriority="72"/>
-    <w:lsdException w:name="Colorful Grid Accent 2" w:uiPriority="73"/>
-    <w:lsdException w:name="Light Shading Accent 3" w:uiPriority="60"/>
-    <w:lsdException w:name="Light List Accent 3" w:uiPriority="61"/>
-    <w:lsdException w:name="Light Grid Accent 3" w:uiPriority="62"/>
-    <w:lsdException w:name="Medium Shading 1 Accent 3" w:uiPriority="63"/>
-    <w:lsdException w:name="Medium Shading 2 Accent 3" w:uiPriority="64"/>
-    <w:lsdException w:name="Medium List 1 Accent 3" w:uiPriority="65"/>
-    <w:lsdException w:name="Medium List 2 Accent 3" w:uiPriority="66"/>
-    <w:lsdException w:name="Medium Grid 1 Accent 3" w:uiPriority="67"/>
-    <w:lsdException w:name="Medium Grid 2 Accent 3" w:uiPriority="68"/>
-    <w:lsdException w:name="Medium Grid 3 Accent 3" w:uiPriority="69"/>
-    <w:lsdException w:name="Dark List Accent 3" w:uiPriority="70"/>
-    <w:lsdException w:name="Colorful Shading Accent 3" w:uiPriority="71"/>
-    <w:lsdException w:name="Colorful List Accent 3" w:uiPriority="72"/>
-    <w:lsdException w:name="Colorful Grid Accent 3" w:uiPriority="73"/>
-    <w:lsdException w:name="Light Shading Accent 4" w:uiPriority="60"/>
-    <w:lsdException w:name="Light List Accent 4" w:uiPriority="61"/>
-    <w:lsdException w:name="Light Grid Accent 4" w:uiPriority="62"/>
-    <w:lsdException w:name="Medium Shading 1 Accent 4" w:uiPriority="63"/>
-    <w:lsdException w:name="Medium Shading 2 Accent 4" w:uiPriority="64"/>
-    <w:lsdException w:name="Medium List 1 Accent 4" w:uiPriority="65"/>
-    <w:lsdException w:name="Medium List 2 Accent 4" w:uiPriority="66"/>
-    <w:lsdException w:name="Medium Grid 1 Accent 4" w:uiPriority="67"/>
-    <w:lsdException w:name="Medium Grid 2 Accent 4" w:uiPriority="68"/>
-    <w:lsdException w:name="Medium Grid 3 Accent 4" w:uiPriority="69"/>
-    <w:lsdException w:name="Dark List Accent 4" w:uiPriority="70"/>
-    <w:lsdException w:name="Colorful Shading Accent 4" w:uiPriority="71"/>
-    <w:lsdException w:name="Colorful List Accent 4" w:uiPriority="72"/>
-    <w:lsdException w:name="Colorful Grid Accent 4" w:uiPriority="73"/>
-    <w:lsdException w:name="Light Shading Accent 5" w:uiPriority="60"/>
-    <w:lsdException w:name="Light List Accent 5" w:uiPriority="61"/>
-    <w:lsdException w:name="Light Grid Accent 5" w:uiPriority="62"/>
-    <w:lsdException w:name="Medium Shading 1 Accent 5" w:uiPriority="63"/>
-    <w:lsdException w:name="Medium Shading 2 Accent 5" w:uiPriority="64"/>
-    <w:lsdException w:name="Medium List 1 Accent 5" w:uiPriority="65"/>
-    <w:lsdException w:name="Medium List 2 Accent 5" w:uiPriority="66"/>
-    <w:lsdException w:name="Medium Grid 1 Accent 5" w:uiPriority="67"/>
-    <w:lsdException w:name="Medium Grid 2 Accent 5" w:uiPriority="68"/>
-    <w:lsdException w:name="Medium Grid 3 Accent 5" w:uiPriority="69"/>
-    <w:lsdException w:name="Dark List Accent 5" w:uiPriority="70"/>
-    <w:lsdException w:name="Colorful Shading Accent 5" w:uiPriority="71"/>
-    <w:lsdException w:name="Colorful List Accent 5" w:uiPriority="72"/>
-    <w:lsdException w:name="Colorful Grid Accent 5" w:uiPriority="73"/>
-    <w:lsdException w:name="Light Shading Accent 6" w:uiPriority="60"/>
-    <w:lsdException w:name="Light List Accent 6" w:uiPriority="61"/>
-    <w:lsdException w:name="Light Grid Accent 6" w:uiPriority="62"/>
-    <w:lsdException w:name="Medium Shading 1 Accent 6" w:uiPriority="63"/>
-    <w:lsdException w:name="Medium Shading 2 Accent 6" w:uiPriority="64"/>
-    <w:lsdException w:name="Medium List 1 Accent 6" w:uiPriority="65"/>
-    <w:lsdException w:name="Medium List 2 Accent 6" w:uiPriority="66"/>
-    <w:lsdException w:name="Medium Grid 1 Accent 6" w:uiPriority="67"/>
-    <w:lsdException w:name="Medium Grid 2 Accent 6" w:uiPriority="68"/>
-    <w:lsdException w:name="Medium Grid 3 Accent 6" w:uiPriority="69"/>
-    <w:lsdException w:name="Dark List Accent 6" w:uiPriority="70"/>
-    <w:lsdException w:name="Colorful Shading Accent 6" w:uiPriority="71"/>
-    <w:lsdException w:name="Colorful List Accent 6" w:uiPriority="72"/>
-    <w:lsdException w:name="Colorful Grid Accent 6" w:uiPriority="73"/>
-    <w:lsdException w:name="Subtle Emphasis" w:uiPriority="19" w:qFormat="1"/>
-    <w:lsdException w:name="Intense Emphasis" w:uiPriority="21" w:qFormat="1"/>
-    <w:lsdException w:name="Subtle Reference" w:uiPriority="31" w:qFormat="1"/>
-    <w:lsdException w:name="Intense Reference" w:uiPriority="32" w:qFormat="1"/>
-    <w:lsdException w:name="Book Title" w:uiPriority="33" w:qFormat="1"/>
-    <w:lsdException w:name="Bibliography" w:semiHidden="1" w:uiPriority="37" w:unhideWhenUsed="1"/>
-    <w:lsdException w:name="TOC Heading" w:semiHidden="1" w:uiPriority="39" w:unhideWhenUsed="1" w:qFormat="1"/>
-    <w:lsdException w:name="Plain Table 1" w:uiPriority="41"/>
-    <w:lsdException w:name="Plain Table 2" w:uiPriority="42"/>
-    <w:lsdException w:name="Plain Table 3" w:uiPriority="43"/>
-    <w:lsdException w:name="Plain Table 4" w:uiPriority="44"/>
-    <w:lsdException w:name="Plain Table 5" w:uiPriority="45"/>
-    <w:lsdException w:name="Grid Table Light" w:uiPriority="40"/>
-    <w:lsdException w:name="Grid Table 1 Light" w:uiPriority="46"/>
-    <w:lsdException w:name="Grid Table 2" w:uiPriority="47"/>
-    <w:lsdException w:name="Grid Table 3" w:uiPriority="48"/>
-    <w:lsdException w:name="Grid Table 4" w:uiPriority="49"/>
-    <w:lsdException w:name="Grid Table 5 Dark" w:uiPriority="50"/>
-    <w:lsdException w:name="Grid Table 6 Colorful" w:uiPriority="51"/>
-    <w:lsdException w:name="Grid Table 7 Colorful" w:uiPriority="52"/>
-    <w:lsdException w:name="Grid Table 1 Light Accent 1" w:uiPriority="46"/>
-    <w:lsdException w:name="Grid Table 2 Accent 1" w:uiPriority="47"/>
-    <w:lsdException w:name="Grid Table 3 Accent 1" w:uiPriority="48"/>
-    <w:lsdException w:name="Grid Table 4 Accent 1" w:uiPriority="49"/>
-    <w:lsdException w:name="Grid Table 5 Dark Accent 1" w:uiPriority="50"/>
-    <w:lsdException w:name="Grid Table 6 Colorful Accent 1" w:uiPriority="51"/>
-    <w:lsdException w:name="Grid Table 7 Colorful Accent 1" w:uiPriority="52"/>
-    <w:lsdException w:name="Grid Table 1 Light Accent 2" w:uiPriority="46"/>
-    <w:lsdException w:name="Grid Table 2 Accent 2" w:uiPriority="47"/>
-    <w:lsdException w:name="Grid Table 3 Accent 2" w:uiPriority="48"/>
-    <w:lsdException w:name="Grid Table 4 Accent 2" w:uiPriority="49"/>
-    <w:lsdException w:name="Grid Table 5 Dark Accent 2" w:uiPriority="50"/>
-    <w:lsdException w:name="Grid Table 6 Colorful Accent 2" w:uiPriority="51"/>
-    <w:lsdException w:name="Grid Table 7 Colorful Accent 2" w:uiPriority="52"/>
-    <w:lsdException w:name="Grid Table 1 Light Accent 3" w:uiPriority="46"/>
-    <w:lsdException w:name="Grid Table 2 Accent 3" w:uiPriority="47"/>
-    <w:lsdException w:name="Grid Table 3 Accent 3" w:uiPriority="48"/>
-    <w:lsdException w:name="Grid Table 4 Accent 3" w:uiPriority="49"/>
-    <w:lsdException w:name="Grid Table 5 Dark Accent 3" w:uiPriority="50"/>
-    <w:lsdException w:name="Grid Table 6 Colorful Accent 3" w:uiPriority="51"/>
-    <w:lsdException w:name="Grid Table 7 Colorful Accent 3" w:uiPriority="52"/>
-    <w:lsdException w:name="Grid Table 1 Light Accent 4" w:uiPriority="46"/>
-    <w:lsdException w:name="Grid Table 2 Accent 4" w:uiPriority="47"/>
-    <w:lsdException w:name="Grid Table 3 Accent 4" w:uiPriority="48"/>
-    <w:lsdException w:name="Grid Table 4 Accent 4" w:uiPriority="49"/>
-    <w:lsdException w:name="Grid Table 5 Dark Accent 4" w:uiPriority="50"/>
-    <w:lsdException w:name="Grid Table 6 Colorful Accent 4" w:uiPriority="51"/>
-    <w:lsdException w:name="Grid Table 7 Colorful Accent 4" w:uiPriority="52"/>
-    <w:lsdException w:name="Grid Table 1 Light Accent 5" w:uiPriority="46"/>
-    <w:lsdException w:name="Grid Table 2 Accent 5" w:uiPriority="47"/>
-    <w:lsdException w:name="Grid Table 3 Accent 5" w:uiPriority="48"/>
-    <w:lsdException w:name="Grid Table 4 Accent 5" w:uiPriority="49"/>
-    <w:lsdException w:name="Grid Table 5 Dark Accent 5" w:uiPriority="50"/>
-    <w:lsdException w:name="Grid Table 6 Colorful Accent 5" w:uiPriority="51"/>
-    <w:lsdException w:name="Grid Table 7 Colorful Accent 5" w:uiPriority="52"/>
-    <w:lsdException w:name="Grid Table 1 Light Accent 6" w:uiPriority="46"/>
-    <w:lsdException w:name="Grid Table 2 Accent 6" w:uiPriority="47"/>
-    <w:lsdException w:name="Grid Table 3 Accent 6" w:uiPriority="48"/>
-    <w:lsdException w:name="Grid Table 4 Accent 6" w:uiPriority="49"/>
-    <w:lsdException w:name="Grid Table 5 Dark Accent 6" w:uiPriority="50"/>
-    <w:lsdException w:name="Grid Table 6 Colorful Accent 6" w:uiPriority="51"/>
-    <w:lsdException w:name="Grid Table 7 Colorful Accent 6" w:uiPriority="52"/>
-    <w:lsdException w:name="List Table 1 Light" w:uiPriority="46"/>
-    <w:lsdException w:name="List Table 2" w:uiPriority="47"/>
-    <w:lsdException w:name="List Table 3" w:uiPriority="48"/>
-    <w:lsdException w:name="List Table 4" w:uiPriority="49"/>
-    <w:lsdException w:name="List Table 5 Dark" w:uiPriority="50"/>
-    <w:lsdException w:name="List Table 6 Colorful" w:uiPriority="51"/>
-    <w:lsdException w:name="List Table 7 Colorful" w:uiPriority="52"/>
-    <w:lsdException w:name="List Table 1 Light Accent 1" w:uiPriority="46"/>
-    <w:lsdException w:name="List Table 2 Accent 1" w:uiPriority="47"/>
-    <w:lsdException w:name="List Table 3 Accent 1" w:uiPriority="48"/>
-    <w:lsdException w:name="List Table 4 Accent 1" w:uiPriority="49"/>
-    <w:lsdException w:name="List Table 5 Dark Accent 1" w:uiPriority="50"/>
-    <w:lsdException w:name="List Table 6 Colorful Accent 1" w:uiPriority="51"/>
-    <w:lsdException w:name="List Table 7 Colorful Accent 1" w:uiPriority="52"/>
-    <w:lsdException w:name="List Table 1 Light Accent 2" w:uiPriority="46"/>
-    <w:lsdException w:name="List Table 2 Accent 2" w:uiPriority="47"/>
-    <w:lsdException w:name="List Table 3 Accent 2" w:uiPriority="48"/>
-    <w:lsdException w:name="List Table 4 Accent 2" w:uiPriority="49"/>
-    <w:lsdException w:name="List Table 5 Dark Accent 2" w:uiPriority="50"/>
-    <w:lsdException w:name="List Table 6 Colorful Accent 2" w:uiPriority="51"/>
-    <w:lsdException w:name="List Table 7 Colorful Accent 2" w:uiPriority="52"/>
-    <w:lsdException w:name="List Table 1 Light Accent 3" w:uiPriority="46"/>
-    <w:lsdException w:name="List Table 2 Accent 3" w:uiPriority="47"/>
-    <w:lsdException w:name="List Table 3 Accent 3" w:uiPriority="48"/>
-    <w:lsdException w:name="List Table 4 Accent 3" w:uiPriority="49"/>
-    <w:lsdException w:name="List Table 5 Dark Accent 3" w:uiPriority="50"/>
-    <w:lsdException w:name="List Table 6 Colorful Accent 3" w:uiPriority="51"/>
-    <w:lsdException w:name="List Table 7 Colorful Accent 3" w:uiPriority="52"/>
-    <w:lsdException w:name="List Table 1 Light Accent 4" w:uiPriority="46"/>
-    <w:lsdException w:name="List Table 2 Accent 4" w:uiPriority="47"/>
-    <w:lsdException w:name="List Table 3 Accent 4" w:uiPriority="48"/>
-    <w:lsdException w:name="List Table 4 Accent 4" w:uiPriority="49"/>
-    <w:lsdException w:name="List Table 5 Dark Accent 4" w:uiPriority="50"/>
-    <w:lsdException w:name="List Table 6 Colorful Accent 4" w:uiPriority="51"/>
-    <w:lsdException w:name="List Table 7 Colorful Accent 4" w:uiPriority="52"/>
-    <w:lsdException w:name="List Table 1 Light Accent 5" w:uiPriority="46"/>
-    <w:lsdException w:name="List Table 2 Accent 5" w:uiPriority="47"/>
-    <w:lsdException w:name="List Table 3 Accent 5" w:uiPriority="48"/>
-    <w:lsdException w:name="List Table 4 Accent 5" w:uiPriority="49"/>
-    <w:lsdException w:name="List Table 5 Dark Accent 5" w:uiPriority="50"/>
-    <w:lsdException w:name="List Table 6 Colorful Accent 5" w:uiPriority="51"/>
-    <w:lsdException w:name="List Table 7 Colorful Accent 5" w:uiPriority="52"/>
-    <w:lsdException w:name="List Table 1 Light Accent 6" w:uiPriority="46"/>
-    <w:lsdException w:name="List Table 2 Accent 6" w:uiPriority="47"/>
-    <w:lsdException w:name="List Table 3 Accent 6" w:uiPriority="48"/>
-    <w:lsdException w:name="List Table 4 Accent 6" w:uiPriority="49"/>
-    <w:lsdException w:name="List Table 5 Dark Accent 6" w:uiPriority="50"/>
-    <w:lsdException w:name="List Table 6 Colorful Accent 6" w:uiPriority="51"/>
-    <w:lsdException w:name="List Table 7 Colorful Accent 6" w:uiPriority="52"/>
+  <w:latentStyles w:defLockedState="0" w:defUIPriority="99" w:defSemiHidden="1" w:defUnhideWhenUsed="1" w:defQFormat="0" w:count="267">
+    <w:lsdException w:name="Normal" w:semiHidden="0" w:uiPriority="0" w:unhideWhenUsed="0" w:qFormat="1"/>
+    <w:lsdException w:name="heading 1" w:semiHidden="0" w:uiPriority="9" w:unhideWhenUsed="0" w:qFormat="1"/>
+    <w:lsdException w:name="heading 2" w:uiPriority="9" w:qFormat="1"/>
+    <w:lsdException w:name="heading 3" w:uiPriority="9" w:qFormat="1"/>
+    <w:lsdException w:name="heading 4" w:uiPriority="9" w:qFormat="1"/>
+    <w:lsdException w:name="heading 5" w:uiPriority="9" w:qFormat="1"/>
+    <w:lsdException w:name="heading 6" w:uiPriority="9" w:qFormat="1"/>
+    <w:lsdException w:name="heading 7" w:uiPriority="9" w:qFormat="1"/>
+    <w:lsdException w:name="heading 8" w:uiPriority="9" w:qFormat="1"/>
+    <w:lsdException w:name="heading 9" w:uiPriority="9" w:qFormat="1"/>
+    <w:lsdException w:name="toc 1" w:uiPriority="39"/>
+    <w:lsdException w:name="toc 2" w:uiPriority="39"/>
+    <w:lsdException w:name="toc 3" w:uiPriority="39"/>
+    <w:lsdException w:name="toc 4" w:uiPriority="39"/>
+    <w:lsdException w:name="toc 5" w:uiPriority="39"/>
+    <w:lsdException w:name="toc 6" w:uiPriority="39"/>
+    <w:lsdException w:name="toc 7" w:uiPriority="39"/>
+    <w:lsdException w:name="toc 8" w:uiPriority="39"/>
+    <w:lsdException w:name="toc 9" w:uiPriority="39"/>
+    <w:lsdException w:name="caption" w:uiPriority="35" w:qFormat="1"/>
+    <w:lsdException w:name="Title" w:semiHidden="0" w:uiPriority="10" w:unhideWhenUsed="0" w:qFormat="1"/>
+    <w:lsdException w:name="Default Paragraph Font" w:uiPriority="1"/>
+    <w:lsdException w:name="Subtitle" w:semiHidden="0" w:uiPriority="11" w:unhideWhenUsed="0" w:qFormat="1"/>
+    <w:lsdException w:name="Strong" w:semiHidden="0" w:uiPriority="22" w:unhideWhenUsed="0" w:qFormat="1"/>
+    <w:lsdException w:name="Emphasis" w:semiHidden="0" w:uiPriority="20" w:unhideWhenUsed="0" w:qFormat="1"/>
+    <w:lsdException w:name="Table Grid" w:semiHidden="0" w:uiPriority="39" w:unhideWhenUsed="0"/>
+    <w:lsdException w:name="Placeholder Text" w:unhideWhenUsed="0"/>
+    <w:lsdException w:name="No Spacing" w:semiHidden="0" w:uiPriority="1" w:unhideWhenUsed="0" w:qFormat="1"/>
+    <w:lsdException w:name="Light Shading" w:semiHidden="0" w:uiPriority="60" w:unhideWhenUsed="0"/>
+    <w:lsdException w:name="Light List" w:semiHidden="0" w:uiPriority="61" w:unhideWhenUsed="0"/>
+    <w:lsdException w:name="Light Grid" w:semiHidden="0" w:uiPriority="62" w:unhideWhenUsed="0"/>
+    <w:lsdException w:name="Medium Shading 1" w:semiHidden="0" w:uiPriority="63" w:unhideWhenUsed="0"/>
+    <w:lsdException w:name="Medium Shading 2" w:semiHidden="0" w:uiPriority="64" w:unhideWhenUsed="0"/>
+    <w:lsdException w:name="Medium List 1" w:semiHidden="0" w:uiPriority="65" w:unhideWhenUsed="0"/>
+    <w:lsdException w:name="Medium List 2" w:semiHidden="0" w:uiPriority="66" w:unhideWhenUsed="0"/>
+    <w:lsdException w:name="Medium Grid 1" w:semiHidden="0" w:uiPriority="67" w:unhideWhenUsed="0"/>
+    <w:lsdException w:name="Medium Grid 2" w:semiHidden="0" w:uiPriority="68" w:unhideWhenUsed="0"/>
+    <w:lsdException w:name="Medium Grid 3" w:semiHidden="0" w:uiPriority="69" w:unhideWhenUsed="0"/>
+    <w:lsdException w:name="Dark List" w:semiHidden="0" w:uiPriority="70" w:unhideWhenUsed="0"/>
+    <w:lsdException w:name="Colorful Shading" w:semiHidden="0" w:uiPriority="71" w:unhideWhenUsed="0"/>
+    <w:lsdException w:name="Colorful List" w:semiHidden="0" w:uiPriority="72" w:unhideWhenUsed="0"/>
+    <w:lsdException w:name="Colorful Grid" w:semiHidden="0" w:uiPriority="73" w:unhideWhenUsed="0"/>
+    <w:lsdException w:name="Light Shading Accent 1" w:semiHidden="0" w:uiPriority="60" w:unhideWhenUsed="0"/>
+    <w:lsdException w:name="Light List Accent 1" w:semiHidden="0" w:uiPriority="61" w:unhideWhenUsed="0"/>
+    <w:lsdException w:name="Light Grid Accent 1" w:semiHidden="0" w:uiPriority="62" w:unhideWhenUsed="0"/>
+    <w:lsdException w:name="Medium Shading 1 Accent 1" w:semiHidden="0" w:uiPriority="63" w:unhideWhenUsed="0"/>
+    <w:lsdException w:name="Medium Shading 2 Accent 1" w:semiHidden="0" w:uiPriority="64" w:unhideWhenUsed="0"/>
+    <w:lsdException w:name="Medium List 1 Accent 1" w:semiHidden="0" w:uiPriority="65" w:unhideWhenUsed="0"/>
+    <w:lsdException w:name="Revision" w:unhideWhenUsed="0"/>
+    <w:lsdException w:name="List Paragraph" w:semiHidden="0" w:uiPriority="34" w:unhideWhenUsed="0" w:qFormat="1"/>
+    <w:lsdException w:name="Quote" w:semiHidden="0" w:uiPriority="29" w:unhideWhenUsed="0" w:qFormat="1"/>
+    <w:lsdException w:name="Intense Quote" w:semiHidden="0" w:uiPriority="30" w:unhideWhenUsed="0" w:qFormat="1"/>
+    <w:lsdException w:name="Medium List 2 Accent 1" w:semiHidden="0" w:uiPriority="66" w:unhideWhenUsed="0"/>
+    <w:lsdException w:name="Medium Grid 1 Accent 1" w:semiHidden="0" w:uiPriority="67" w:unhideWhenUsed="0"/>
+    <w:lsdException w:name="Medium Grid 2 Accent 1" w:semiHidden="0" w:uiPriority="68" w:unhideWhenUsed="0"/>
+    <w:lsdException w:name="Medium Grid 3 Accent 1" w:semiHidden="0" w:uiPriority="69" w:unhideWhenUsed="0"/>
+    <w:lsdException w:name="Dark List Accent 1" w:semiHidden="0" w:uiPriority="70" w:unhideWhenUsed="0"/>
+    <w:lsdException w:name="Colorful Shading Accent 1" w:semiHidden="0" w:uiPriority="71" w:unhideWhenUsed="0"/>
+    <w:lsdException w:name="Colorful List Accent 1" w:semiHidden="0" w:uiPriority="72" w:unhideWhenUsed="0"/>
+    <w:lsdException w:name="Colorful Grid Accent 1" w:semiHidden="0" w:uiPriority="73" w:unhideWhenUsed="0"/>
+    <w:lsdException w:name="Light Shading Accent 2" w:semiHidden="0" w:uiPriority="60" w:unhideWhenUsed="0"/>
+    <w:lsdException w:name="Light List Accent 2" w:semiHidden="0" w:uiPriority="61" w:unhideWhenUsed="0"/>
+    <w:lsdException w:name="Light Grid Accent 2" w:semiHidden="0" w:uiPriority="62" w:unhideWhenUsed="0"/>
+    <w:lsdException w:name="Medium Shading 1 Accent 2" w:semiHidden="0" w:uiPriority="63" w:unhideWhenUsed="0"/>
+    <w:lsdException w:name="Medium Shading 2 Accent 2" w:semiHidden="0" w:uiPriority="64" w:unhideWhenUsed="0"/>
+    <w:lsdException w:name="Medium List 1 Accent 2" w:semiHidden="0" w:uiPriority="65" w:unhideWhenUsed="0"/>
+    <w:lsdException w:name="Medium List 2 Accent 2" w:semiHidden="0" w:uiPriority="66" w:unhideWhenUsed="0"/>
+    <w:lsdException w:name="Medium Grid 1 Accent 2" w:semiHidden="0" w:uiPriority="67" w:unhideWhenUsed="0"/>
+    <w:lsdException w:name="Medium Grid 2 Accent 2" w:semiHidden="0" w:uiPriority="68" w:unhideWhenUsed="0"/>
+    <w:lsdException w:name="Medium Grid 3 Accent 2" w:semiHidden="0" w:uiPriority="69" w:unhideWhenUsed="0"/>
+    <w:lsdException w:name="Dark List Accent 2" w:semiHidden="0" w:uiPriority="70" w:unhideWhenUsed="0"/>
+    <w:lsdException w:name="Colorful Shading Accent 2" w:semiHidden="0" w:uiPriority="71" w:unhideWhenUsed="0"/>
+    <w:lsdException w:name="Colorful List Accent 2" w:semiHidden="0" w:uiPriority="72" w:unhideWhenUsed="0"/>
+    <w:lsdException w:name="Colorful Grid Accent 2" w:semiHidden="0" w:uiPriority="73" w:unhideWhenUsed="0"/>
+    <w:lsdException w:name="Light Shading Accent 3" w:semiHidden="0" w:uiPriority="60" w:unhideWhenUsed="0"/>
+    <w:lsdException w:name="Light List Accent 3" w:semiHidden="0" w:uiPriority="61" w:unhideWhenUsed="0"/>
+    <w:lsdException w:name="Light Grid Accent 3" w:semiHidden="0" w:uiPriority="62" w:unhideWhenUsed="0"/>
+    <w:lsdException w:name="Medium Shading 1 Accent 3" w:semiHidden="0" w:uiPriority="63" w:unhideWhenUsed="0"/>
+    <w:lsdException w:name="Medium Shading 2 Accent 3" w:semiHidden="0" w:uiPriority="64" w:unhideWhenUsed="0"/>
+    <w:lsdException w:name="Medium List 1 Accent 3" w:semiHidden="0" w:uiPriority="65" w:unhideWhenUsed="0"/>
+    <w:lsdException w:name="Medium List 2 Accent 3" w:semiHidden="0" w:uiPriority="66" w:unhideWhenUsed="0"/>
+    <w:lsdException w:name="Medium Grid 1 Accent 3" w:semiHidden="0" w:uiPriority="67" w:unhideWhenUsed="0"/>
+    <w:lsdException w:name="Medium Grid 2 Accent 3" w:semiHidden="0" w:uiPriority="68" w:unhideWhenUsed="0"/>
+    <w:lsdException w:name="Medium Grid 3 Accent 3" w:semiHidden="0" w:uiPriority="69" w:unhideWhenUsed="0"/>
+    <w:lsdException w:name="Dark List Accent 3" w:semiHidden="0" w:uiPriority="70" w:unhideWhenUsed="0"/>
+    <w:lsdException w:name="Colorful Shading Accent 3" w:semiHidden="0" w:uiPriority="71" w:unhideWhenUsed="0"/>
+    <w:lsdException w:name="Colorful List Accent 3" w:semiHidden="0" w:uiPriority="72" w:unhideWhenUsed="0"/>
+    <w:lsdException w:name="Colorful Grid Accent 3" w:semiHidden="0" w:uiPriority="73" w:unhideWhenUsed="0"/>
+    <w:lsdException w:name="Light Shading Accent 4" w:semiHidden="0" w:uiPriority="60" w:unhideWhenUsed="0"/>
+    <w:lsdException w:name="Light List Accent 4" w:semiHidden="0" w:uiPriority="61" w:unhideWhenUsed="0"/>
+    <w:lsdException w:name="Light Grid Accent 4" w:semiHidden="0" w:uiPriority="62" w:unhideWhenUsed="0"/>
+    <w:lsdException w:name="Medium Shading 1 Accent 4" w:semiHidden="0" w:uiPriority="63" w:unhideWhenUsed="0"/>
+    <w:lsdException w:name="Medium Shading 2 Accent 4" w:semiHidden="0" w:uiPriority="64" w:unhideWhenUsed="0"/>
+    <w:lsdException w:name="Medium List 1 Accent 4" w:semiHidden="0" w:uiPriority="65" w:unhideWhenUsed="0"/>
+    <w:lsdException w:name="Medium List 2 Accent 4" w:semiHidden="0" w:uiPriority="66" w:unhideWhenUsed="0"/>
+    <w:lsdException w:name="Medium Grid 1 Accent 4" w:semiHidden="0" w:uiPriority="67" w:unhideWhenUsed="0"/>
+    <w:lsdException w:name="Medium Grid 2 Accent 4" w:semiHidden="0" w:uiPriority="68" w:unhideWhenUsed="0"/>
+    <w:lsdException w:name="Medium Grid 3 Accent 4" w:semiHidden="0" w:uiPriority="69" w:unhideWhenUsed="0"/>
+    <w:lsdException w:name="Dark List Accent 4" w:semiHidden="0" w:uiPriority="70" w:unhideWhenUsed="0"/>
+    <w:lsdException w:name="Colorful Shading Accent 4" w:semiHidden="0" w:uiPriority="71" w:unhideWhenUsed="0"/>
+    <w:lsdException w:name="Colorful List Accent 4" w:semiHidden="0" w:uiPriority="72" w:unhideWhenUsed="0"/>
+    <w:lsdException w:name="Colorful Grid Accent 4" w:semiHidden="0" w:uiPriority="73" w:unhideWhenUsed="0"/>
+    <w:lsdException w:name="Light Shading Accent 5" w:semiHidden="0" w:uiPriority="60" w:unhideWhenUsed="0"/>
+    <w:lsdException w:name="Light List Accent 5" w:semiHidden="0" w:uiPriority="61" w:unhideWhenUsed="0"/>
+    <w:lsdException w:name="Light Grid Accent 5" w:semiHidden="0" w:uiPriority="62" w:unhideWhenUsed="0"/>
+    <w:lsdException w:name="Medium Shading 1 Accent 5" w:semiHidden="0" w:uiPriority="63" w:unhideWhenUsed="0"/>
+    <w:lsdException w:name="Medium Shading 2 Accent 5" w:semiHidden="0" w:uiPriority="64" w:unhideWhenUsed="0"/>
+    <w:lsdException w:name="Medium List 1 Accent 5" w:semiHidden="0" w:uiPriority="65" w:unhideWhenUsed="0"/>
+    <w:lsdException w:name="Medium List 2 Accent 5" w:semiHidden="0" w:uiPriority="66" w:unhideWhenUsed="0"/>
+    <w:lsdException w:name="Medium Grid 1 Accent 5" w:semiHidden="0" w:uiPriority="67" w:unhideWhenUsed="0"/>
+    <w:lsdException w:name="Medium Grid 2 Accent 5" w:semiHidden="0" w:uiPriority="68" w:unhideWhenUsed="0"/>
+    <w:lsdException w:name="Medium Grid 3 Accent 5" w:semiHidden="0" w:uiPriority="69" w:unhideWhenUsed="0"/>
+    <w:lsdException w:name="Dark List Accent 5" w:semiHidden="0" w:uiPriority="70" w:unhideWhenUsed="0"/>
+    <w:lsdException w:name="Colorful Shading Accent 5" w:semiHidden="0" w:uiPriority="71" w:unhideWhenUsed="0"/>
+    <w:lsdException w:name="Colorful List Accent 5" w:semiHidden="0" w:uiPriority="72" w:unhideWhenUsed="0"/>
+    <w:lsdException w:name="Colorful Grid Accent 5" w:semiHidden="0" w:uiPriority="73" w:unhideWhenUsed="0"/>
+    <w:lsdException w:name="Light Shading Accent 6" w:semiHidden="0" w:uiPriority="60" w:unhideWhenUsed="0"/>
+    <w:lsdException w:name="Light List Accent 6" w:semiHidden="0" w:uiPriority="61" w:unhideWhenUsed="0"/>
+    <w:lsdException w:name="Light Grid Accent 6" w:semiHidden="0" w:uiPriority="62" w:unhideWhenUsed="0"/>
+    <w:lsdException w:name="Medium Shading 1 Accent 6" w:semiHidden="0" w:uiPriority="63" w:unhideWhenUsed="0"/>
+    <w:lsdException w:name="Medium Shading 2 Accent 6" w:semiHidden="0" w:uiPriority="64" w:unhideWhenUsed="0"/>
+    <w:lsdException w:name="Medium List 1 Accent 6" w:semiHidden="0" w:uiPriority="65" w:unhideWhenUsed="0"/>
+    <w:lsdException w:name="Medium List 2 Accent 6" w:semiHidden="0" w:uiPriority="66" w:unhideWhenUsed="0"/>
+    <w:lsdException w:name="Medium Grid 1 Accent 6" w:semiHidden="0" w:uiPriority="67" w:unhideWhenUsed="0"/>
+    <w:lsdException w:name="Medium Grid 2 Accent 6" w:semiHidden="0" w:uiPriority="68" w:unhideWhenUsed="0"/>
+    <w:lsdException w:name="Medium Grid 3 Accent 6" w:semiHidden="0" w:uiPriority="69" w:unhideWhenUsed="0"/>
+    <w:lsdException w:name="Dark List Accent 6" w:semiHidden="0" w:uiPriority="70" w:unhideWhenUsed="0"/>
+    <w:lsdException w:name="Colorful Shading Accent 6" w:semiHidden="0" w:uiPriority="71" w:unhideWhenUsed="0"/>
+    <w:lsdException w:name="Colorful List Accent 6" w:semiHidden="0" w:uiPriority="72" w:unhideWhenUsed="0"/>
+    <w:lsdException w:name="Colorful Grid Accent 6" w:semiHidden="0" w:uiPriority="73" w:unhideWhenUsed="0"/>
+    <w:lsdException w:name="Subtle Emphasis" w:semiHidden="0" w:uiPriority="19" w:unhideWhenUsed="0" w:qFormat="1"/>
+    <w:lsdException w:name="Intense Emphasis" w:semiHidden="0" w:uiPriority="21" w:unhideWhenUsed="0" w:qFormat="1"/>
+    <w:lsdException w:name="Subtle Reference" w:semiHidden="0" w:uiPriority="31" w:unhideWhenUsed="0" w:qFormat="1"/>
+    <w:lsdException w:name="Intense Reference" w:semiHidden="0" w:uiPriority="32" w:unhideWhenUsed="0" w:qFormat="1"/>
+    <w:lsdException w:name="Book Title" w:semiHidden="0" w:uiPriority="33" w:unhideWhenUsed="0" w:qFormat="1"/>
+    <w:lsdException w:name="Bibliography" w:uiPriority="37"/>
+    <w:lsdException w:name="TOC Heading" w:uiPriority="39" w:qFormat="1"/>
+  </w:latentStyles>
+  <w:style w:type="paragraph" w:default="1" w:styleId="a">
+    <w:name w:val="Normal"/>
+    <w:qFormat/>
+    <w:pPr>
+      <w:widowControl w:val="0"/>
+      <w:jc w:val="both"/>
+    </w:pPr>
+  </w:style>
+  <w:style w:type="character" w:default="1" w:styleId="a0">
+    <w:name w:val="Default Paragraph Font"/>
+    <w:uiPriority w:val="1"/>
+    <w:semiHidden/>
+    <w:unhideWhenUsed/>
+  </w:style>
+  <w:style w:type="table" w:default="1" w:styleId="a1">
+    <w:name w:val="Normal Table"/>
+    <w:uiPriority w:val="99"/>
+    <w:semiHidden/>
+    <w:unhideWhenUsed/>
+    <w:tblPr>
+      <w:tblInd w:w="0" w:type="dxa"/>
+      <w:tblCellMar>
+        <w:top w:w="0" w:type="dxa"/>
+        <w:left w:w="108" w:type="dxa"/>
+        <w:bottom w:w="0" w:type="dxa"/>
+        <w:right w:w="108" w:type="dxa"/>
+      </w:tblCellMar>
+    </w:tblPr>
+  </w:style>
+  <w:style w:type="numbering" w:default="1" w:styleId="a2">
+    <w:name w:val="No List"/>
+    <w:uiPriority w:val="99"/>
+    <w:semiHidden/>
+    <w:unhideWhenUsed/>
+  </w:style>
+  <w:style w:type="paragraph" w:styleId="a3">
+    <w:name w:val="List Paragraph"/>
+    <w:basedOn w:val="a"/>
+    <w:uiPriority w:val="34"/>
+    <w:qFormat/>
+    <w:rsid w:val="005D4F20"/>
+    <w:pPr>
+      <w:ind w:firstLineChars="200" w:firstLine="420"/>
+    </w:pPr>
+  </w:style>
+</w:styles>
+</file>
+
+<file path=word/stylesWithEffects.xml><?xml version="1.0" encoding="utf-8"?>
+<w:styles xmlns:wpc="http://schemas.microsoft.com/office/word/2010/wordprocessingCanvas" xmlns:mc="http://schemas.openxmlformats.org/markup-compatibility/2006" xmlns:o="urn:schemas-microsoft-com:office:office" xmlns:r="http://schemas.openxmlformats.org/officeDocument/2006/relationships" xmlns:m="http://schemas.openxmlformats.org/officeDocument/2006/math" xmlns:v="urn:schemas-microsoft-com:vml" xmlns:wp14="http://schemas.microsoft.com/office/word/2010/wordprocessingDrawing" xmlns:wp="http://schemas.openxmlformats.org/drawingml/2006/wordprocessingDrawing" xmlns:w10="urn:schemas-microsoft-com:office:word" xmlns:w="http://schemas.openxmlformats.org/wordprocessingml/2006/main" xmlns:w14="http://schemas.microsoft.com/office/word/2010/wordml" xmlns:wpg="http://schemas.microsoft.com/office/word/2010/wordprocessingGroup" xmlns:wpi="http://schemas.microsoft.com/office/word/2010/wordprocessingInk" xmlns:wne="http://schemas.microsoft.com/office/word/2006/wordml" xmlns:wps="http://schemas.microsoft.com/office/word/2010/wordprocessingShape" mc:Ignorable="w14 wp14">
+  <w:docDefaults>
+    <w:rPrDefault>
+      <w:rPr>
+        <w:rFonts w:asciiTheme="minorHAnsi" w:eastAsiaTheme="minorEastAsia" w:hAnsiTheme="minorHAnsi" w:cstheme="minorBidi"/>
+        <w:kern w:val="2"/>
+        <w:sz w:val="21"/>
+        <w:szCs w:val="22"/>
+        <w:lang w:val="en-US" w:eastAsia="zh-CN" w:bidi="ar-SA"/>
+      </w:rPr>
+    </w:rPrDefault>
+    <w:pPrDefault/>
+  </w:docDefaults>
+  <w:latentStyles w:defLockedState="0" w:defUIPriority="99" w:defSemiHidden="1" w:defUnhideWhenUsed="1" w:defQFormat="0" w:count="267">
+    <w:lsdException w:name="Normal" w:semiHidden="0" w:uiPriority="0" w:unhideWhenUsed="0" w:qFormat="1"/>
+    <w:lsdException w:name="heading 1" w:semiHidden="0" w:uiPriority="9" w:unhideWhenUsed="0" w:qFormat="1"/>
+    <w:lsdException w:name="heading 2" w:uiPriority="9" w:qFormat="1"/>
+    <w:lsdException w:name="heading 3" w:uiPriority="9" w:qFormat="1"/>
+    <w:lsdException w:name="heading 4" w:uiPriority="9" w:qFormat="1"/>
+    <w:lsdException w:name="heading 5" w:uiPriority="9" w:qFormat="1"/>
+    <w:lsdException w:name="heading 6" w:uiPriority="9" w:qFormat="1"/>
+    <w:lsdException w:name="heading 7" w:uiPriority="9" w:qFormat="1"/>
+    <w:lsdException w:name="heading 8" w:uiPriority="9" w:qFormat="1"/>
+    <w:lsdException w:name="heading 9" w:uiPriority="9" w:qFormat="1"/>
+    <w:lsdException w:name="toc 1" w:uiPriority="39"/>
+    <w:lsdException w:name="toc 2" w:uiPriority="39"/>
+    <w:lsdException w:name="toc 3" w:uiPriority="39"/>
+    <w:lsdException w:name="toc 4" w:uiPriority="39"/>
+    <w:lsdException w:name="toc 5" w:uiPriority="39"/>
+    <w:lsdException w:name="toc 6" w:uiPriority="39"/>
+    <w:lsdException w:name="toc 7" w:uiPriority="39"/>
+    <w:lsdException w:name="toc 8" w:uiPriority="39"/>
+    <w:lsdException w:name="toc 9" w:uiPriority="39"/>
+    <w:lsdException w:name="caption" w:uiPriority="35" w:qFormat="1"/>
+    <w:lsdException w:name="Title" w:semiHidden="0" w:uiPriority="10" w:unhideWhenUsed="0" w:qFormat="1"/>
+    <w:lsdException w:name="Default Paragraph Font" w:uiPriority="1"/>
+    <w:lsdException w:name="Subtitle" w:semiHidden="0" w:uiPriority="11" w:unhideWhenUsed="0" w:qFormat="1"/>
+    <w:lsdException w:name="Strong" w:semiHidden="0" w:uiPriority="22" w:unhideWhenUsed="0" w:qFormat="1"/>
+    <w:lsdException w:name="Emphasis" w:semiHidden="0" w:uiPriority="20" w:unhideWhenUsed="0" w:qFormat="1"/>
+    <w:lsdException w:name="Table Grid" w:semiHidden="0" w:uiPriority="39" w:unhideWhenUsed="0"/>
+    <w:lsdException w:name="Placeholder Text" w:unhideWhenUsed="0"/>
+    <w:lsdException w:name="No Spacing" w:semiHidden="0" w:uiPriority="1" w:unhideWhenUsed="0" w:qFormat="1"/>
+    <w:lsdException w:name="Light Shading" w:semiHidden="0" w:uiPriority="60" w:unhideWhenUsed="0"/>
+    <w:lsdException w:name="Light List" w:semiHidden="0" w:uiPriority="61" w:unhideWhenUsed="0"/>
+    <w:lsdException w:name="Light Grid" w:semiHidden="0" w:uiPriority="62" w:unhideWhenUsed="0"/>
+    <w:lsdException w:name="Medium Shading 1" w:semiHidden="0" w:uiPriority="63" w:unhideWhenUsed="0"/>
+    <w:lsdException w:name="Medium Shading 2" w:semiHidden="0" w:uiPriority="64" w:unhideWhenUsed="0"/>
+    <w:lsdException w:name="Medium List 1" w:semiHidden="0" w:uiPriority="65" w:unhideWhenUsed="0"/>
+    <w:lsdException w:name="Medium List 2" w:semiHidden="0" w:uiPriority="66" w:unhideWhenUsed="0"/>
+    <w:lsdException w:name="Medium Grid 1" w:semiHidden="0" w:uiPriority="67" w:unhideWhenUsed="0"/>
+    <w:lsdException w:name="Medium Grid 2" w:semiHidden="0" w:uiPriority="68" w:unhideWhenUsed="0"/>
+    <w:lsdException w:name="Medium Grid 3" w:semiHidden="0" w:uiPriority="69" w:unhideWhenUsed="0"/>
+    <w:lsdException w:name="Dark List" w:semiHidden="0" w:uiPriority="70" w:unhideWhenUsed="0"/>
+    <w:lsdException w:name="Colorful Shading" w:semiHidden="0" w:uiPriority="71" w:unhideWhenUsed="0"/>
+    <w:lsdException w:name="Colorful List" w:semiHidden="0" w:uiPriority="72" w:unhideWhenUsed="0"/>
+    <w:lsdException w:name="Colorful Grid" w:semiHidden="0" w:uiPriority="73" w:unhideWhenUsed="0"/>
+    <w:lsdException w:name="Light Shading Accent 1" w:semiHidden="0" w:uiPriority="60" w:unhideWhenUsed="0"/>
+    <w:lsdException w:name="Light List Accent 1" w:semiHidden="0" w:uiPriority="61" w:unhideWhenUsed="0"/>
+    <w:lsdException w:name="Light Grid Accent 1" w:semiHidden="0" w:uiPriority="62" w:unhideWhenUsed="0"/>
+    <w:lsdException w:name="Medium Shading 1 Accent 1" w:semiHidden="0" w:uiPriority="63" w:unhideWhenUsed="0"/>
+    <w:lsdException w:name="Medium Shading 2 Accent 1" w:semiHidden="0" w:uiPriority="64" w:unhideWhenUsed="0"/>
+    <w:lsdException w:name="Medium List 1 Accent 1" w:semiHidden="0" w:uiPriority="65" w:unhideWhenUsed="0"/>
+    <w:lsdException w:name="Revision" w:unhideWhenUsed="0"/>
+    <w:lsdException w:name="List Paragraph" w:semiHidden="0" w:uiPriority="34" w:unhideWhenUsed="0" w:qFormat="1"/>
+    <w:lsdException w:name="Quote" w:semiHidden="0" w:uiPriority="29" w:unhideWhenUsed="0" w:qFormat="1"/>
+    <w:lsdException w:name="Intense Quote" w:semiHidden="0" w:uiPriority="30" w:unhideWhenUsed="0" w:qFormat="1"/>
+    <w:lsdException w:name="Medium List 2 Accent 1" w:semiHidden="0" w:uiPriority="66" w:unhideWhenUsed="0"/>
+    <w:lsdException w:name="Medium Grid 1 Accent 1" w:semiHidden="0" w:uiPriority="67" w:unhideWhenUsed="0"/>
+    <w:lsdException w:name="Medium Grid 2 Accent 1" w:semiHidden="0" w:uiPriority="68" w:unhideWhenUsed="0"/>
+    <w:lsdException w:name="Medium Grid 3 Accent 1" w:semiHidden="0" w:uiPriority="69" w:unhideWhenUsed="0"/>
+    <w:lsdException w:name="Dark List Accent 1" w:semiHidden="0" w:uiPriority="70" w:unhideWhenUsed="0"/>
+    <w:lsdException w:name="Colorful Shading Accent 1" w:semiHidden="0" w:uiPriority="71" w:unhideWhenUsed="0"/>
+    <w:lsdException w:name="Colorful List Accent 1" w:semiHidden="0" w:uiPriority="72" w:unhideWhenUsed="0"/>
+    <w:lsdException w:name="Colorful Grid Accent 1" w:semiHidden="0" w:uiPriority="73" w:unhideWhenUsed="0"/>
+    <w:lsdException w:name="Light Shading Accent 2" w:semiHidden="0" w:uiPriority="60" w:unhideWhenUsed="0"/>
+    <w:lsdException w:name="Light List Accent 2" w:semiHidden="0" w:uiPriority="61" w:unhideWhenUsed="0"/>
+    <w:lsdException w:name="Light Grid Accent 2" w:semiHidden="0" w:uiPriority="62" w:unhideWhenUsed="0"/>
+    <w:lsdException w:name="Medium Shading 1 Accent 2" w:semiHidden="0" w:uiPriority="63" w:unhideWhenUsed="0"/>
+    <w:lsdException w:name="Medium Shading 2 Accent 2" w:semiHidden="0" w:uiPriority="64" w:unhideWhenUsed="0"/>
+    <w:lsdException w:name="Medium List 1 Accent 2" w:semiHidden="0" w:uiPriority="65" w:unhideWhenUsed="0"/>
+    <w:lsdException w:name="Medium List 2 Accent 2" w:semiHidden="0" w:uiPriority="66" w:unhideWhenUsed="0"/>
+    <w:lsdException w:name="Medium Grid 1 Accent 2" w:semiHidden="0" w:uiPriority="67" w:unhideWhenUsed="0"/>
+    <w:lsdException w:name="Medium Grid 2 Accent 2" w:semiHidden="0" w:uiPriority="68" w:unhideWhenUsed="0"/>
+    <w:lsdException w:name="Medium Grid 3 Accent 2" w:semiHidden="0" w:uiPriority="69" w:unhideWhenUsed="0"/>
+    <w:lsdException w:name="Dark List Accent 2" w:semiHidden="0" w:uiPriority="70" w:unhideWhenUsed="0"/>
+    <w:lsdException w:name="Colorful Shading Accent 2" w:semiHidden="0" w:uiPriority="71" w:unhideWhenUsed="0"/>
+    <w:lsdException w:name="Colorful List Accent 2" w:semiHidden="0" w:uiPriority="72" w:unhideWhenUsed="0"/>
+    <w:lsdException w:name="Colorful Grid Accent 2" w:semiHidden="0" w:uiPriority="73" w:unhideWhenUsed="0"/>
+    <w:lsdException w:name="Light Shading Accent 3" w:semiHidden="0" w:uiPriority="60" w:unhideWhenUsed="0"/>
+    <w:lsdException w:name="Light List Accent 3" w:semiHidden="0" w:uiPriority="61" w:unhideWhenUsed="0"/>
+    <w:lsdException w:name="Light Grid Accent 3" w:semiHidden="0" w:uiPriority="62" w:unhideWhenUsed="0"/>
+    <w:lsdException w:name="Medium Shading 1 Accent 3" w:semiHidden="0" w:uiPriority="63" w:unhideWhenUsed="0"/>
+    <w:lsdException w:name="Medium Shading 2 Accent 3" w:semiHidden="0" w:uiPriority="64" w:unhideWhenUsed="0"/>
+    <w:lsdException w:name="Medium List 1 Accent 3" w:semiHidden="0" w:uiPriority="65" w:unhideWhenUsed="0"/>
+    <w:lsdException w:name="Medium List 2 Accent 3" w:semiHidden="0" w:uiPriority="66" w:unhideWhenUsed="0"/>
+    <w:lsdException w:name="Medium Grid 1 Accent 3" w:semiHidden="0" w:uiPriority="67" w:unhideWhenUsed="0"/>
+    <w:lsdException w:name="Medium Grid 2 Accent 3" w:semiHidden="0" w:uiPriority="68" w:unhideWhenUsed="0"/>
+    <w:lsdException w:name="Medium Grid 3 Accent 3" w:semiHidden="0" w:uiPriority="69" w:unhideWhenUsed="0"/>
+    <w:lsdException w:name="Dark List Accent 3" w:semiHidden="0" w:uiPriority="70" w:unhideWhenUsed="0"/>
+    <w:lsdException w:name="Colorful Shading Accent 3" w:semiHidden="0" w:uiPriority="71" w:unhideWhenUsed="0"/>
+    <w:lsdException w:name="Colorful List Accent 3" w:semiHidden="0" w:uiPriority="72" w:unhideWhenUsed="0"/>
+    <w:lsdException w:name="Colorful Grid Accent 3" w:semiHidden="0" w:uiPriority="73" w:unhideWhenUsed="0"/>
+    <w:lsdException w:name="Light Shading Accent 4" w:semiHidden="0" w:uiPriority="60" w:unhideWhenUsed="0"/>
+    <w:lsdException w:name="Light List Accent 4" w:semiHidden="0" w:uiPriority="61" w:unhideWhenUsed="0"/>
+    <w:lsdException w:name="Light Grid Accent 4" w:semiHidden="0" w:uiPriority="62" w:unhideWhenUsed="0"/>
+    <w:lsdException w:name="Medium Shading 1 Accent 4" w:semiHidden="0" w:uiPriority="63" w:unhideWhenUsed="0"/>
+    <w:lsdException w:name="Medium Shading 2 Accent 4" w:semiHidden="0" w:uiPriority="64" w:unhideWhenUsed="0"/>
+    <w:lsdException w:name="Medium List 1 Accent 4" w:semiHidden="0" w:uiPriority="65" w:unhideWhenUsed="0"/>
+    <w:lsdException w:name="Medium List 2 Accent 4" w:semiHidden="0" w:uiPriority="66" w:unhideWhenUsed="0"/>
+    <w:lsdException w:name="Medium Grid 1 Accent 4" w:semiHidden="0" w:uiPriority="67" w:unhideWhenUsed="0"/>
+    <w:lsdException w:name="Medium Grid 2 Accent 4" w:semiHidden="0" w:uiPriority="68" w:unhideWhenUsed="0"/>
+    <w:lsdException w:name="Medium Grid 3 Accent 4" w:semiHidden="0" w:uiPriority="69" w:unhideWhenUsed="0"/>
+    <w:lsdException w:name="Dark List Accent 4" w:semiHidden="0" w:uiPriority="70" w:unhideWhenUsed="0"/>
+    <w:lsdException w:name="Colorful Shading Accent 4" w:semiHidden="0" w:uiPriority="71" w:unhideWhenUsed="0"/>
+    <w:lsdException w:name="Colorful List Accent 4" w:semiHidden="0" w:uiPriority="72" w:unhideWhenUsed="0"/>
+    <w:lsdException w:name="Colorful Grid Accent 4" w:semiHidden="0" w:uiPriority="73" w:unhideWhenUsed="0"/>
+    <w:lsdException w:name="Light Shading Accent 5" w:semiHidden="0" w:uiPriority="60" w:unhideWhenUsed="0"/>
+    <w:lsdException w:name="Light List Accent 5" w:semiHidden="0" w:uiPriority="61" w:unhideWhenUsed="0"/>
+    <w:lsdException w:name="Light Grid Accent 5" w:semiHidden="0" w:uiPriority="62" w:unhideWhenUsed="0"/>
+    <w:lsdException w:name="Medium Shading 1 Accent 5" w:semiHidden="0" w:uiPriority="63" w:unhideWhenUsed="0"/>
+    <w:lsdException w:name="Medium Shading 2 Accent 5" w:semiHidden="0" w:uiPriority="64" w:unhideWhenUsed="0"/>
+    <w:lsdException w:name="Medium List 1 Accent 5" w:semiHidden="0" w:uiPriority="65" w:unhideWhenUsed="0"/>
+    <w:lsdException w:name="Medium List 2 Accent 5" w:semiHidden="0" w:uiPriority="66" w:unhideWhenUsed="0"/>
+    <w:lsdException w:name="Medium Grid 1 Accent 5" w:semiHidden="0" w:uiPriority="67" w:unhideWhenUsed="0"/>
+    <w:lsdException w:name="Medium Grid 2 Accent 5" w:semiHidden="0" w:uiPriority="68" w:unhideWhenUsed="0"/>
+    <w:lsdException w:name="Medium Grid 3 Accent 5" w:semiHidden="0" w:uiPriority="69" w:unhideWhenUsed="0"/>
+    <w:lsdException w:name="Dark List Accent 5" w:semiHidden="0" w:uiPriority="70" w:unhideWhenUsed="0"/>
+    <w:lsdException w:name="Colorful Shading Accent 5" w:semiHidden="0" w:uiPriority="71" w:unhideWhenUsed="0"/>
+    <w:lsdException w:name="Colorful List Accent 5" w:semiHidden="0" w:uiPriority="72" w:unhideWhenUsed="0"/>
+    <w:lsdException w:name="Colorful Grid Accent 5" w:semiHidden="0" w:uiPriority="73" w:unhideWhenUsed="0"/>
+    <w:lsdException w:name="Light Shading Accent 6" w:semiHidden="0" w:uiPriority="60" w:unhideWhenUsed="0"/>
+    <w:lsdException w:name="Light List Accent 6" w:semiHidden="0" w:uiPriority="61" w:unhideWhenUsed="0"/>
+    <w:lsdException w:name="Light Grid Accent 6" w:semiHidden="0" w:uiPriority="62" w:unhideWhenUsed="0"/>
+    <w:lsdException w:name="Medium Shading 1 Accent 6" w:semiHidden="0" w:uiPriority="63" w:unhideWhenUsed="0"/>
+    <w:lsdException w:name="Medium Shading 2 Accent 6" w:semiHidden="0" w:uiPriority="64" w:unhideWhenUsed="0"/>
+    <w:lsdException w:name="Medium List 1 Accent 6" w:semiHidden="0" w:uiPriority="65" w:unhideWhenUsed="0"/>
+    <w:lsdException w:name="Medium List 2 Accent 6" w:semiHidden="0" w:uiPriority="66" w:unhideWhenUsed="0"/>
+    <w:lsdException w:name="Medium Grid 1 Accent 6" w:semiHidden="0" w:uiPriority="67" w:unhideWhenUsed="0"/>
+    <w:lsdException w:name="Medium Grid 2 Accent 6" w:semiHidden="0" w:uiPriority="68" w:unhideWhenUsed="0"/>
+    <w:lsdException w:name="Medium Grid 3 Accent 6" w:semiHidden="0" w:uiPriority="69" w:unhideWhenUsed="0"/>
+    <w:lsdException w:name="Dark List Accent 6" w:semiHidden="0" w:uiPriority="70" w:unhideWhenUsed="0"/>
+    <w:lsdException w:name="Colorful Shading Accent 6" w:semiHidden="0" w:uiPriority="71" w:unhideWhenUsed="0"/>
+    <w:lsdException w:name="Colorful List Accent 6" w:semiHidden="0" w:uiPriority="72" w:unhideWhenUsed="0"/>
+    <w:lsdException w:name="Colorful Grid Accent 6" w:semiHidden="0" w:uiPriority="73" w:unhideWhenUsed="0"/>
+    <w:lsdException w:name="Subtle Emphasis" w:semiHidden="0" w:uiPriority="19" w:unhideWhenUsed="0" w:qFormat="1"/>
+    <w:lsdException w:name="Intense Emphasis" w:semiHidden="0" w:uiPriority="21" w:unhideWhenUsed="0" w:qFormat="1"/>
+    <w:lsdException w:name="Subtle Reference" w:semiHidden="0" w:uiPriority="31" w:unhideWhenUsed="0" w:qFormat="1"/>
+    <w:lsdException w:name="Intense Reference" w:semiHidden="0" w:uiPriority="32" w:unhideWhenUsed="0" w:qFormat="1"/>
+    <w:lsdException w:name="Book Title" w:semiHidden="0" w:uiPriority="33" w:unhideWhenUsed="0" w:qFormat="1"/>
+    <w:lsdException w:name="Bibliography" w:uiPriority="37"/>
+    <w:lsdException w:name="TOC Heading" w:uiPriority="39" w:qFormat="1"/>
   </w:latentStyles>
   <w:style w:type="paragraph" w:default="1" w:styleId="a">
     <w:name w:val="Normal"/>
@@ -1629,7 +1742,7 @@
   <a:extraClrSchemeLst/>
   <a:extLst>
     <a:ext uri="{05A4C25C-085E-4340-85A3-A5531E510DB2}">
-      <thm15:themeFamily xmlns:thm15="http://schemas.microsoft.com/office/thememl/2012/main" name="Office Theme" id="{62F939B6-93AF-4DB8-9C6B-D6C7DFDC589F}" vid="{4A3C46E8-61CC-4603-A589-7422A47A8E4A}"/>
+      <thm15:themeFamily xmlns:thm15="http://schemas.microsoft.com/office/thememl/2012/main" xmlns="" name="Office Theme" id="{62F939B6-93AF-4DB8-9C6B-D6C7DFDC589F}" vid="{4A3C46E8-61CC-4603-A589-7422A47A8E4A}"/>
     </a:ext>
   </a:extLst>
 </a:theme>

</xml_diff>

<commit_message>
capstone temp commit from work 20170914
</commit_message>
<xml_diff>
--- a/projects/capstone/capstone_report.docx
+++ b/projects/capstone/capstone_report.docx
@@ -34,7 +34,11 @@
     </w:p>
     <w:p>
       <w:r>
-        <w:t>Lin M</w:t>
+        <w:t xml:space="preserve">Lin </w:t>
+      </w:r>
+      <w:proofErr w:type="spellStart"/>
+      <w:r>
+        <w:t>M</w:t>
       </w:r>
       <w:r>
         <w:rPr>
@@ -42,6 +46,7 @@
         </w:rPr>
         <w:t>uqing</w:t>
       </w:r>
+      <w:proofErr w:type="spellEnd"/>
       <w:r>
         <w:t xml:space="preserve">  </w:t>
       </w:r>
@@ -74,8 +79,13 @@
       </w:r>
     </w:p>
     <w:p>
-      <w:r>
-        <w:t>_(approx. 1-2 pages)_</w:t>
+      <w:proofErr w:type="gramStart"/>
+      <w:r>
+        <w:t>_(</w:t>
+      </w:r>
+      <w:proofErr w:type="gramEnd"/>
+      <w:r>
+        <w:t>approx. 1-2 pages)_</w:t>
       </w:r>
     </w:p>
     <w:p/>
@@ -96,18 +106,36 @@
     </w:p>
     <w:p>
       <w:r>
-        <w:t>In this section, look to provide a high-level overview of the project in layman’s terms. Questions to ask yourself when writing this section:</w:t>
-      </w:r>
-    </w:p>
-    <w:p>
-      <w:r>
-        <w:t>- _Has an overview of the project been provided, such as the problem domain, project origin, and related datasets or input data?_</w:t>
-      </w:r>
-    </w:p>
-    <w:p>
-      <w:r>
-        <w:t>- _Has enough background information been given so that an uninformed reader would understand the problem domain and following problem statement?_</w:t>
-      </w:r>
+        <w:t xml:space="preserve">In this section, look to provide a high-level overview of the project in layman’s terms. Questions to ask </w:t>
+      </w:r>
+      <w:proofErr w:type="gramStart"/>
+      <w:r>
+        <w:t>yourself</w:t>
+      </w:r>
+      <w:proofErr w:type="gramEnd"/>
+      <w:r>
+        <w:t xml:space="preserve"> when writing this section:</w:t>
+      </w:r>
+    </w:p>
+    <w:p>
+      <w:r>
+        <w:t>- _Has an overview of the project been provided, such as the problem domain, project origin, and related datasets or input data</w:t>
+      </w:r>
+      <w:proofErr w:type="gramStart"/>
+      <w:r>
+        <w:t>?_</w:t>
+      </w:r>
+      <w:proofErr w:type="gramEnd"/>
+    </w:p>
+    <w:p>
+      <w:r>
+        <w:t>- _Has enough background information been given so that an uninformed reader would understand the problem domain and following problem statement</w:t>
+      </w:r>
+      <w:proofErr w:type="gramStart"/>
+      <w:r>
+        <w:t>?_</w:t>
+      </w:r>
+      <w:proofErr w:type="gramEnd"/>
     </w:p>
     <w:p/>
     <w:p>
@@ -121,23 +149,54 @@
     </w:p>
     <w:p>
       <w:r>
-        <w:t>In this section, you will want to clearly define the problem that you are trying to solve, including the strategy (outline of tasks) you will use to achieve the desired solution. You should also thoroughly discuss what the intended solution will be for this problem. Questions to ask yourself when writing this section:</w:t>
-      </w:r>
-    </w:p>
-    <w:p>
-      <w:r>
-        <w:t>- _Is the problem statement clearly defined? Will the reader understand what you are expecting to solve?_</w:t>
-      </w:r>
-    </w:p>
-    <w:p>
-      <w:r>
-        <w:t>- _Have you thoroughly discussed how you will attempt to solve the problem?_</w:t>
-      </w:r>
-    </w:p>
-    <w:p>
-      <w:r>
-        <w:t>- _Is an anticipated solution clearly defined? Will the reader understand what results you are looking for?_</w:t>
-      </w:r>
+        <w:t xml:space="preserve">In this section, you will want to clearly define the problem that you are trying to </w:t>
+      </w:r>
+      <w:proofErr w:type="gramStart"/>
+      <w:r>
+        <w:t>solve,</w:t>
+      </w:r>
+      <w:proofErr w:type="gramEnd"/>
+      <w:r>
+        <w:t xml:space="preserve"> including the strategy (outline of tasks) you will use to achieve the desired solution. You should also thoroughly discuss what the intended solution will be for this problem. Questions to ask </w:t>
+      </w:r>
+      <w:proofErr w:type="gramStart"/>
+      <w:r>
+        <w:t>yourself</w:t>
+      </w:r>
+      <w:proofErr w:type="gramEnd"/>
+      <w:r>
+        <w:t xml:space="preserve"> when writing this section:</w:t>
+      </w:r>
+    </w:p>
+    <w:p>
+      <w:r>
+        <w:t>- _Is the problem statement clearly defined? Will the reader understand what you are expecting to solve</w:t>
+      </w:r>
+      <w:proofErr w:type="gramStart"/>
+      <w:r>
+        <w:t>?_</w:t>
+      </w:r>
+      <w:proofErr w:type="gramEnd"/>
+    </w:p>
+    <w:p>
+      <w:r>
+        <w:t>- _Have you thoroughly discussed how you will attempt to solve the problem</w:t>
+      </w:r>
+      <w:proofErr w:type="gramStart"/>
+      <w:r>
+        <w:t>?_</w:t>
+      </w:r>
+      <w:proofErr w:type="gramEnd"/>
+    </w:p>
+    <w:p>
+      <w:r>
+        <w:t>- _Is an anticipated solution clearly defined? Will the reader understand what results you are looking for</w:t>
+      </w:r>
+      <w:proofErr w:type="gramStart"/>
+      <w:r>
+        <w:t>?_</w:t>
+      </w:r>
+      <w:proofErr w:type="gramEnd"/>
     </w:p>
     <w:p/>
     <w:p>
@@ -157,18 +216,36 @@
     </w:p>
     <w:p>
       <w:r>
-        <w:t>In this section, you will need to clearly define the metrics or calculations you will use to measure performance of a model or result in your project. These calculations and metrics should be justified based on the characteristics of the problem and problem domain. Questions to ask yourself when writing this section:</w:t>
-      </w:r>
-    </w:p>
-    <w:p>
-      <w:r>
-        <w:t>- _Are the metrics you’ve chosen to measure the performance of your models clearly discussed and defined?_</w:t>
-      </w:r>
-    </w:p>
-    <w:p>
-      <w:r>
-        <w:t>- _Have you provided reasonable justification for the metrics chosen based on the problem and solution?_</w:t>
-      </w:r>
+        <w:t xml:space="preserve">In this section, you will need to clearly define the metrics or calculations you will use to measure performance of a model or result in your project. These calculations and metrics should be justified based on the characteristics of the problem and problem domain. Questions to ask </w:t>
+      </w:r>
+      <w:proofErr w:type="gramStart"/>
+      <w:r>
+        <w:t>yourself</w:t>
+      </w:r>
+      <w:proofErr w:type="gramEnd"/>
+      <w:r>
+        <w:t xml:space="preserve"> when writing this section:</w:t>
+      </w:r>
+    </w:p>
+    <w:p>
+      <w:r>
+        <w:t>- _Are the metrics you’ve chosen to measure the performance of your models clearly discussed and defined</w:t>
+      </w:r>
+      <w:proofErr w:type="gramStart"/>
+      <w:r>
+        <w:t>?_</w:t>
+      </w:r>
+      <w:proofErr w:type="gramEnd"/>
+    </w:p>
+    <w:p>
+      <w:r>
+        <w:t>- _Have you provided reasonable justification for the metrics chosen based on the problem and solution</w:t>
+      </w:r>
+      <w:proofErr w:type="gramStart"/>
+      <w:r>
+        <w:t>?_</w:t>
+      </w:r>
+      <w:proofErr w:type="gramEnd"/>
     </w:p>
     <w:p/>
     <w:p/>
@@ -189,8 +266,13 @@
       </w:r>
     </w:p>
     <w:p>
-      <w:r>
-        <w:t>_(approx. 2-4 pages)_</w:t>
+      <w:proofErr w:type="gramStart"/>
+      <w:r>
+        <w:t>_(</w:t>
+      </w:r>
+      <w:proofErr w:type="gramEnd"/>
+      <w:r>
+        <w:t>approx. 2-4 pages)_</w:t>
       </w:r>
     </w:p>
     <w:p/>
@@ -221,11 +303,19 @@
           <w:szCs w:val="21"/>
         </w:rPr>
       </w:pPr>
-      <w:r>
-        <w:rPr>
-          <w:szCs w:val="21"/>
-        </w:rPr>
-        <w:t>Num_pool, t</w:t>
+      <w:proofErr w:type="spellStart"/>
+      <w:r>
+        <w:rPr>
+          <w:szCs w:val="21"/>
+        </w:rPr>
+        <w:t>Num_pool</w:t>
+      </w:r>
+      <w:proofErr w:type="spellEnd"/>
+      <w:r>
+        <w:rPr>
+          <w:szCs w:val="21"/>
+        </w:rPr>
+        <w:t>, t</w:t>
       </w:r>
       <w:r>
         <w:rPr>
@@ -244,7 +334,43 @@
         <w:rPr>
           <w:szCs w:val="21"/>
         </w:rPr>
-        <w:t>ature as has_pool = ~isnull()</w:t>
+        <w:t xml:space="preserve">ature as </w:t>
+      </w:r>
+      <w:proofErr w:type="spellStart"/>
+      <w:r>
+        <w:rPr>
+          <w:szCs w:val="21"/>
+        </w:rPr>
+        <w:t>has_pool</w:t>
+      </w:r>
+      <w:proofErr w:type="spellEnd"/>
+      <w:r>
+        <w:rPr>
+          <w:szCs w:val="21"/>
+        </w:rPr>
+        <w:t xml:space="preserve"> = ~</w:t>
+      </w:r>
+      <w:proofErr w:type="spellStart"/>
+      <w:proofErr w:type="gramStart"/>
+      <w:r>
+        <w:rPr>
+          <w:szCs w:val="21"/>
+        </w:rPr>
+        <w:t>isnull</w:t>
+      </w:r>
+      <w:proofErr w:type="spellEnd"/>
+      <w:r>
+        <w:rPr>
+          <w:szCs w:val="21"/>
+        </w:rPr>
+        <w:t>(</w:t>
+      </w:r>
+      <w:proofErr w:type="gramEnd"/>
+      <w:r>
+        <w:rPr>
+          <w:szCs w:val="21"/>
+        </w:rPr>
+        <w:t>)</w:t>
       </w:r>
       <w:r>
         <w:rPr>
@@ -288,13 +414,49 @@
         <w:rPr>
           <w:szCs w:val="21"/>
         </w:rPr>
-        <w:t>Raw census tract and block, a combination of fips</w:t>
-      </w:r>
-      <w:r>
-        <w:rPr>
-          <w:szCs w:val="21"/>
-        </w:rPr>
-        <w:t xml:space="preserve"> and other information. NOTE, after fips it should be a XXXX.XXXXXX format string, check why merged train data trimmed off digits.</w:t>
+        <w:t xml:space="preserve">Raw census tract and block, a combination of </w:t>
+      </w:r>
+      <w:proofErr w:type="spellStart"/>
+      <w:r>
+        <w:rPr>
+          <w:szCs w:val="21"/>
+        </w:rPr>
+        <w:t>fips</w:t>
+      </w:r>
+      <w:proofErr w:type="spellEnd"/>
+      <w:r>
+        <w:rPr>
+          <w:szCs w:val="21"/>
+        </w:rPr>
+        <w:t xml:space="preserve"> and other information. NOTE, after </w:t>
+      </w:r>
+      <w:proofErr w:type="spellStart"/>
+      <w:r>
+        <w:rPr>
+          <w:szCs w:val="21"/>
+        </w:rPr>
+        <w:t>fips</w:t>
+      </w:r>
+      <w:proofErr w:type="spellEnd"/>
+      <w:r>
+        <w:rPr>
+          <w:szCs w:val="21"/>
+        </w:rPr>
+        <w:t xml:space="preserve"> it should be </w:t>
+      </w:r>
+      <w:proofErr w:type="gramStart"/>
+      <w:r>
+        <w:rPr>
+          <w:szCs w:val="21"/>
+        </w:rPr>
+        <w:t>a</w:t>
+      </w:r>
+      <w:proofErr w:type="gramEnd"/>
+      <w:r>
+        <w:rPr>
+          <w:szCs w:val="21"/>
+        </w:rPr>
+        <w:t xml:space="preserve"> XXXX.XXXXXX format string, check why merged train data trimmed off digits.</w:t>
       </w:r>
     </w:p>
     <w:p>
@@ -313,32 +475,77 @@
         <w:rPr>
           <w:szCs w:val="21"/>
         </w:rPr>
-        <w:t>Census tract follows a XXXX.XX format, so for census tract and block, middle 6 digits should be used as census identifier, and last 4 as block identifier.</w:t>
-      </w:r>
-    </w:p>
-    <w:p>
-      <w:r>
-        <w:t>In this section, you will be expected to analyze the data you are using for the problem. This data can either be in the form of a dataset (or datasets), input data (or input files), or even an environment. The type of data should be thoroughly described and, if possible, have basic statistics and information presented (such as discussion of input features or defining characteristics about the input or environment). Any abnormalities or interesting qualities about the data that may need to be addressed have been identified (such as features that need to be transformed or the possibility of outliers). Questions to ask yourself when writing this section:</w:t>
-      </w:r>
-    </w:p>
-    <w:p>
-      <w:r>
-        <w:t>- _If a dataset is present for this problem, have you thoroughly discussed certain features about the dataset? Has a data sample been provided to the reader?_</w:t>
-      </w:r>
-    </w:p>
-    <w:p>
-      <w:r>
-        <w:t>- _If a dataset is present for this problem, are statistics about the dataset calculated and reported? Have any relevant results from this calculation been discussed?_</w:t>
-      </w:r>
-    </w:p>
-    <w:p>
-      <w:r>
-        <w:t>- _If a dataset is **not** present for this problem, has discussion been made about the input space or input data for your problem?_</w:t>
-      </w:r>
-    </w:p>
-    <w:p>
-      <w:r>
-        <w:t>- _Are there any abnormalities or characteristics about the input space or dataset that need to be addressed? (categorical variables, missing values, outliers, etc.)_</w:t>
+        <w:t xml:space="preserve">Census tract follows </w:t>
+      </w:r>
+      <w:proofErr w:type="gramStart"/>
+      <w:r>
+        <w:rPr>
+          <w:szCs w:val="21"/>
+        </w:rPr>
+        <w:t>a</w:t>
+      </w:r>
+      <w:proofErr w:type="gramEnd"/>
+      <w:r>
+        <w:rPr>
+          <w:szCs w:val="21"/>
+        </w:rPr>
+        <w:t xml:space="preserve"> XXXX.XX format, so for census tract and block, middle 6 digits should be used as census identifier, and last 4 as block identifier.</w:t>
+      </w:r>
+    </w:p>
+    <w:p>
+      <w:r>
+        <w:t xml:space="preserve">In this section, you will be expected to analyze the data you are using for the problem. This data can either be in the form of a dataset (or datasets), input data (or input files), or even an environment. The type of data should be thoroughly described and, if possible, have basic statistics and information presented (such as discussion of input features or defining characteristics about the input or environment). Any abnormalities or interesting qualities about the data that may need to be addressed have been identified (such as features that need to be transformed or the possibility of outliers). Questions to ask </w:t>
+      </w:r>
+      <w:proofErr w:type="gramStart"/>
+      <w:r>
+        <w:t>yourself</w:t>
+      </w:r>
+      <w:proofErr w:type="gramEnd"/>
+      <w:r>
+        <w:t xml:space="preserve"> when writing this section:</w:t>
+      </w:r>
+    </w:p>
+    <w:p>
+      <w:r>
+        <w:t>- _If a dataset is present for this problem, have you thoroughly discussed certain features about the dataset? Has a data sample been provided to the reader</w:t>
+      </w:r>
+      <w:proofErr w:type="gramStart"/>
+      <w:r>
+        <w:t>?_</w:t>
+      </w:r>
+      <w:proofErr w:type="gramEnd"/>
+    </w:p>
+    <w:p>
+      <w:r>
+        <w:t>- _If a dataset is present for this problem, are statistics about the dataset calculated and reported? Have any relevant results from this calculation been discussed</w:t>
+      </w:r>
+      <w:proofErr w:type="gramStart"/>
+      <w:r>
+        <w:t>?_</w:t>
+      </w:r>
+      <w:proofErr w:type="gramEnd"/>
+    </w:p>
+    <w:p>
+      <w:r>
+        <w:t>- _If a dataset is **not** present for this problem, has discussion been made about the input space or input data for your problem</w:t>
+      </w:r>
+      <w:proofErr w:type="gramStart"/>
+      <w:r>
+        <w:t>?_</w:t>
+      </w:r>
+      <w:proofErr w:type="gramEnd"/>
+    </w:p>
+    <w:p>
+      <w:r>
+        <w:t>- _Are there any abnormalities or characteristics about the input space or dataset that need to be addressed? (</w:t>
+      </w:r>
+      <w:proofErr w:type="gramStart"/>
+      <w:r>
+        <w:t>categorical</w:t>
+      </w:r>
+      <w:proofErr w:type="gramEnd"/>
+      <w:r>
+        <w:t xml:space="preserve"> variables, missing values, outliers, etc.)_</w:t>
       </w:r>
     </w:p>
     <w:p/>
@@ -352,24 +559,308 @@
       </w:r>
     </w:p>
     <w:p>
-      <w:r>
-        <w:t>In this section, you will need to provide some form of visualization that summarizes or extracts a relevant characteristic or feature about the data. The visualization should adequately support the data being used. Discuss why this visualization was chosen and how it is relevant. Questions to ask yourself when writing this section:</w:t>
-      </w:r>
-    </w:p>
-    <w:p>
-      <w:r>
-        <w:t>- _Have you visualized a relevant characteristic or feature about the dataset or input data?_</w:t>
-      </w:r>
-    </w:p>
-    <w:p>
-      <w:r>
-        <w:t>- _Is the visualization thoroughly analyzed and discussed?_</w:t>
-      </w:r>
-    </w:p>
-    <w:p>
-      <w:r>
-        <w:t>- _If a plot is provided, are the axes, title, and datum clearly defined?_</w:t>
-      </w:r>
+      <w:pPr>
+        <w:rPr>
+          <w:rFonts w:hint="eastAsia"/>
+        </w:rPr>
+      </w:pPr>
+      <w:r>
+        <w:rPr>
+          <w:rFonts w:hint="eastAsia"/>
+        </w:rPr>
+        <w:t xml:space="preserve">To visualize potential contribution of each feature to </w:t>
+      </w:r>
+      <w:r>
+        <w:t>prediction</w:t>
+      </w:r>
+      <w:r>
+        <w:rPr>
+          <w:rFonts w:hint="eastAsia"/>
+        </w:rPr>
+        <w:t>, t</w:t>
+      </w:r>
+      <w:r>
+        <w:rPr>
+          <w:rFonts w:hint="eastAsia"/>
+        </w:rPr>
+        <w:t>raditi</w:t>
+      </w:r>
+      <w:r>
+        <w:rPr>
+          <w:rFonts w:hint="eastAsia"/>
+        </w:rPr>
+        <w:t xml:space="preserve">onal </w:t>
+      </w:r>
+      <w:proofErr w:type="spellStart"/>
+      <w:r>
+        <w:rPr>
+          <w:rFonts w:hint="eastAsia"/>
+        </w:rPr>
+        <w:t>corr</w:t>
+      </w:r>
+      <w:proofErr w:type="spellEnd"/>
+      <w:r>
+        <w:rPr>
+          <w:rFonts w:hint="eastAsia"/>
+        </w:rPr>
+        <w:t xml:space="preserve"> plot is not used here</w:t>
+      </w:r>
+      <w:r>
+        <w:rPr>
+          <w:rFonts w:hint="eastAsia"/>
+        </w:rPr>
+        <w:t xml:space="preserve"> as we don</w:t>
+      </w:r>
+      <w:r>
+        <w:t>’</w:t>
+      </w:r>
+      <w:r>
+        <w:rPr>
+          <w:rFonts w:hint="eastAsia"/>
+        </w:rPr>
+        <w:t xml:space="preserve">t really expect </w:t>
+      </w:r>
+      <w:r>
+        <w:t>relationship</w:t>
+      </w:r>
+      <w:r>
+        <w:rPr>
+          <w:rFonts w:hint="eastAsia"/>
+        </w:rPr>
+        <w:t xml:space="preserve"> to be </w:t>
+      </w:r>
+      <w:r>
+        <w:t>linear</w:t>
+      </w:r>
+      <w:r>
+        <w:rPr>
+          <w:rFonts w:hint="eastAsia"/>
+        </w:rPr>
+        <w:t xml:space="preserve"> and we are not using a linear model trying to capture </w:t>
+      </w:r>
+      <w:proofErr w:type="spellStart"/>
+      <w:r>
+        <w:rPr>
+          <w:rFonts w:hint="eastAsia"/>
+        </w:rPr>
+        <w:t>pattern.</w:t>
+      </w:r>
+      <w:r>
+        <w:rPr>
+          <w:rFonts w:hint="eastAsia"/>
+        </w:rPr>
+        <w:t>We</w:t>
+      </w:r>
+      <w:proofErr w:type="spellEnd"/>
+      <w:r>
+        <w:rPr>
+          <w:rFonts w:hint="eastAsia"/>
+        </w:rPr>
+        <w:t xml:space="preserve"> visualize 3 types of plots along each feature:</w:t>
+      </w:r>
+    </w:p>
+    <w:p>
+      <w:pPr>
+        <w:rPr>
+          <w:rFonts w:hint="eastAsia"/>
+        </w:rPr>
+      </w:pPr>
+    </w:p>
+    <w:p>
+      <w:pPr>
+        <w:rPr>
+          <w:rFonts w:hint="eastAsia"/>
+        </w:rPr>
+      </w:pPr>
+      <w:r>
+        <w:rPr>
+          <w:rFonts w:hint="eastAsia"/>
+        </w:rPr>
+        <w:t xml:space="preserve">1, Mean log error: This is the main objective we are predicting. A good feature should see different patterns of mean log error at different area. </w:t>
+      </w:r>
+    </w:p>
+    <w:p>
+      <w:pPr>
+        <w:rPr>
+          <w:rFonts w:hint="eastAsia"/>
+        </w:rPr>
+      </w:pPr>
+    </w:p>
+    <w:p>
+      <w:pPr>
+        <w:rPr>
+          <w:rFonts w:hint="eastAsia"/>
+        </w:rPr>
+      </w:pPr>
+      <w:r>
+        <w:rPr>
+          <w:rFonts w:hint="eastAsia"/>
+        </w:rPr>
+        <w:t>2, Mean abs log error:</w:t>
+      </w:r>
+      <w:r>
+        <w:rPr>
+          <w:rFonts w:hint="eastAsia"/>
+        </w:rPr>
+        <w:t xml:space="preserve"> Abs log error is not directly related to predicting, but due to heavy tailed log error distribution, we could significantly improve results if we could predict well on the large error area. </w:t>
+      </w:r>
+      <w:r>
+        <w:rPr>
+          <w:rFonts w:hint="eastAsia"/>
+        </w:rPr>
+        <w:t>Let</w:t>
+      </w:r>
+      <w:r>
+        <w:t>’</w:t>
+      </w:r>
+      <w:r>
+        <w:rPr>
+          <w:rFonts w:hint="eastAsia"/>
+        </w:rPr>
+        <w:t xml:space="preserve">s first see if we can predict where we are going to make a large error and build a different model for that. Final prediction is a weighted sum of error prediction of two models, weight by </w:t>
+      </w:r>
+      <w:r>
+        <w:t>‘</w:t>
+      </w:r>
+      <w:proofErr w:type="spellStart"/>
+      <w:r>
+        <w:rPr>
+          <w:rFonts w:hint="eastAsia"/>
+        </w:rPr>
+        <w:t>is_large_error</w:t>
+      </w:r>
+      <w:proofErr w:type="spellEnd"/>
+      <w:r>
+        <w:t>’</w:t>
+      </w:r>
+      <w:r>
+        <w:rPr>
+          <w:rFonts w:hint="eastAsia"/>
+        </w:rPr>
+        <w:t xml:space="preserve"> predicted probability. So features show pattern here should be useful to predict is large error or not. </w:t>
+      </w:r>
+      <w:r>
+        <w:rPr>
+          <w:rFonts w:hint="eastAsia"/>
+        </w:rPr>
+        <w:t>(</w:t>
+      </w:r>
+      <w:proofErr w:type="gramStart"/>
+      <w:r>
+        <w:rPr>
+          <w:rFonts w:hint="eastAsia"/>
+        </w:rPr>
+        <w:t>hold</w:t>
+      </w:r>
+      <w:proofErr w:type="gramEnd"/>
+      <w:r>
+        <w:rPr>
+          <w:rFonts w:hint="eastAsia"/>
+        </w:rPr>
+        <w:t xml:space="preserve"> this</w:t>
+      </w:r>
+      <w:r>
+        <w:rPr>
+          <w:rFonts w:hint="eastAsia"/>
+        </w:rPr>
+        <w:t xml:space="preserve"> for capstone submission)</w:t>
+      </w:r>
+    </w:p>
+    <w:p>
+      <w:pPr>
+        <w:rPr>
+          <w:rFonts w:hint="eastAsia"/>
+        </w:rPr>
+      </w:pPr>
+    </w:p>
+    <w:p>
+      <w:pPr>
+        <w:rPr>
+          <w:rFonts w:hint="eastAsia"/>
+        </w:rPr>
+      </w:pPr>
+      <w:r>
+        <w:rPr>
+          <w:rFonts w:hint="eastAsia"/>
+        </w:rPr>
+        <w:lastRenderedPageBreak/>
+        <w:t xml:space="preserve">3, Density: significance of contribution of feature to prediction should consider the sample density in the </w:t>
+      </w:r>
+      <w:r>
+        <w:t>‘</w:t>
+      </w:r>
+      <w:r>
+        <w:rPr>
+          <w:rFonts w:hint="eastAsia"/>
+        </w:rPr>
+        <w:t>patterned</w:t>
+      </w:r>
+      <w:r>
+        <w:t>’</w:t>
+      </w:r>
+      <w:r>
+        <w:rPr>
+          <w:rFonts w:hint="eastAsia"/>
+        </w:rPr>
+        <w:t xml:space="preserve"> area.</w:t>
+      </w:r>
+    </w:p>
+    <w:p>
+      <w:pPr>
+        <w:rPr>
+          <w:rFonts w:hint="eastAsia"/>
+        </w:rPr>
+      </w:pPr>
+    </w:p>
+    <w:p>
+      <w:pPr>
+        <w:rPr>
+          <w:rFonts w:hint="eastAsia"/>
+        </w:rPr>
+      </w:pPr>
+    </w:p>
+    <w:p>
+      <w:r>
+        <w:t xml:space="preserve">In this section, you will need to provide some form of visualization that summarizes or extracts a relevant characteristic or feature about the data. The visualization should adequately support the data being used. Discuss why this visualization was chosen and how it is relevant. Questions to ask </w:t>
+      </w:r>
+      <w:proofErr w:type="gramStart"/>
+      <w:r>
+        <w:t>yourself</w:t>
+      </w:r>
+      <w:proofErr w:type="gramEnd"/>
+      <w:r>
+        <w:t xml:space="preserve"> when writing this section:</w:t>
+      </w:r>
+    </w:p>
+    <w:p>
+      <w:r>
+        <w:t>- _Have you visualized a relevant characteristic or feature about the dataset or input data</w:t>
+      </w:r>
+      <w:proofErr w:type="gramStart"/>
+      <w:r>
+        <w:t>?_</w:t>
+      </w:r>
+      <w:proofErr w:type="gramEnd"/>
+    </w:p>
+    <w:p>
+      <w:r>
+        <w:t>- _Is the visualization thoroughly analyzed and discussed</w:t>
+      </w:r>
+      <w:proofErr w:type="gramStart"/>
+      <w:r>
+        <w:t>?_</w:t>
+      </w:r>
+      <w:proofErr w:type="gramEnd"/>
+    </w:p>
+    <w:p>
+      <w:r>
+        <w:t>- _If a plot is provided, are the axes, title, and datum clearly defined</w:t>
+      </w:r>
+      <w:proofErr w:type="gramStart"/>
+      <w:r>
+        <w:t>?_</w:t>
+      </w:r>
+      <w:proofErr w:type="gramEnd"/>
     </w:p>
     <w:p/>
     <w:p>
@@ -383,27 +874,46 @@
     </w:p>
     <w:p>
       <w:r>
-        <w:t>In this section, you will need to discuss the algorithms and techniques you intend to use for solving the problem. You should justify the use of each one based on the characteristics of the problem and the problem domain. Questions to ask yourself when writing this section:</w:t>
-      </w:r>
-    </w:p>
-    <w:p>
-      <w:r>
-        <w:t xml:space="preserve">- _Are the algorithms you will use, including any default variables/parameters in the project </w:t>
-      </w:r>
-      <w:r>
-        <w:lastRenderedPageBreak/>
-        <w:t>clearly defined?_</w:t>
-      </w:r>
-    </w:p>
-    <w:p>
-      <w:r>
-        <w:t>- _Are the techniques to be used thoroughly discussed and justified?_</w:t>
-      </w:r>
-    </w:p>
-    <w:p>
-      <w:r>
-        <w:t>- _Is it made clear how the input data or datasets will be handled by the algorithms and techniques chosen?_</w:t>
-      </w:r>
+        <w:t xml:space="preserve">In this section, you will need to discuss the algorithms and techniques you intend to use for solving the problem. You should justify the use of each one based on the characteristics of the problem and the problem domain. Questions to ask </w:t>
+      </w:r>
+      <w:proofErr w:type="gramStart"/>
+      <w:r>
+        <w:t>yourself</w:t>
+      </w:r>
+      <w:proofErr w:type="gramEnd"/>
+      <w:r>
+        <w:t xml:space="preserve"> when writing this section:</w:t>
+      </w:r>
+    </w:p>
+    <w:p>
+      <w:r>
+        <w:t>- _Are the algorithms you will use, including any default variables/parameters in the project clearly defined</w:t>
+      </w:r>
+      <w:proofErr w:type="gramStart"/>
+      <w:r>
+        <w:t>?_</w:t>
+      </w:r>
+      <w:proofErr w:type="gramEnd"/>
+    </w:p>
+    <w:p>
+      <w:r>
+        <w:t>- _Are the techniques to be used thoroughly discussed and justified</w:t>
+      </w:r>
+      <w:proofErr w:type="gramStart"/>
+      <w:r>
+        <w:t>?_</w:t>
+      </w:r>
+      <w:proofErr w:type="gramEnd"/>
+    </w:p>
+    <w:p>
+      <w:r>
+        <w:t>- _Is it made clear how the input data or datasets will be handled by the algorithms and techniques chosen</w:t>
+      </w:r>
+      <w:proofErr w:type="gramStart"/>
+      <w:r>
+        <w:t>?_</w:t>
+      </w:r>
+      <w:proofErr w:type="gramEnd"/>
     </w:p>
     <w:p/>
     <w:p>
@@ -423,18 +933,36 @@
     </w:p>
     <w:p>
       <w:r>
-        <w:t>In this section, you will need to provide a clearly defined benchmark result or threshold for comparing across performances obtained by your solution. The reasoning behind the benchmark (in the case where it is not an established result) should be discussed. Questions to ask yourself when writing this section:</w:t>
-      </w:r>
-    </w:p>
-    <w:p>
-      <w:r>
-        <w:t>- _Has some result or value been provided that acts as a benchmark for measuring performance?_</w:t>
-      </w:r>
-    </w:p>
-    <w:p>
-      <w:r>
-        <w:t>- _Is it clear how this result or value was obtained (whether by data or by hypothesis)?_</w:t>
-      </w:r>
+        <w:t xml:space="preserve">In this section, you will need to provide a clearly defined benchmark result or threshold for comparing across performances obtained by your solution. The reasoning behind the benchmark (in the case where it is not an established result) should be discussed. Questions to ask </w:t>
+      </w:r>
+      <w:proofErr w:type="gramStart"/>
+      <w:r>
+        <w:t>yourself</w:t>
+      </w:r>
+      <w:proofErr w:type="gramEnd"/>
+      <w:r>
+        <w:t xml:space="preserve"> when writing this section:</w:t>
+      </w:r>
+    </w:p>
+    <w:p>
+      <w:r>
+        <w:t>- _Has some result or value been provided that acts as a benchmark for measuring performance</w:t>
+      </w:r>
+      <w:proofErr w:type="gramStart"/>
+      <w:r>
+        <w:t>?_</w:t>
+      </w:r>
+      <w:proofErr w:type="gramEnd"/>
+    </w:p>
+    <w:p>
+      <w:r>
+        <w:t>- _Is it clear how this result or value was obtained (whether by data or by hypothesis)</w:t>
+      </w:r>
+      <w:proofErr w:type="gramStart"/>
+      <w:r>
+        <w:t>?_</w:t>
+      </w:r>
+      <w:proofErr w:type="gramEnd"/>
     </w:p>
     <w:p/>
     <w:p/>
@@ -454,15 +982,19 @@
       </w:r>
     </w:p>
     <w:p>
-      <w:r>
-        <w:t>_(approx. 3-5 pages)_</w:t>
+      <w:proofErr w:type="gramStart"/>
+      <w:r>
+        <w:t>_(</w:t>
+      </w:r>
+      <w:proofErr w:type="gramEnd"/>
+      <w:r>
+        <w:t>approx. 3-5 pages)_</w:t>
       </w:r>
     </w:p>
     <w:p/>
     <w:p>
       <w:pPr>
         <w:rPr>
-          <w:rFonts w:hint="eastAsia"/>
           <w:sz w:val="28"/>
           <w:szCs w:val="28"/>
         </w:rPr>
@@ -476,11 +1008,6 @@
       </w:r>
     </w:p>
     <w:p>
-      <w:pPr>
-        <w:rPr>
-          <w:rFonts w:hint="eastAsia"/>
-        </w:rPr>
-      </w:pPr>
       <w:r>
         <w:rPr>
           <w:rFonts w:hint="eastAsia"/>
@@ -495,35 +1022,85 @@
         </w:rPr>
         <w:t>:</w:t>
       </w:r>
-      <w:r>
+    </w:p>
+    <w:p>
+      <w:pPr>
+        <w:rPr>
+          <w:rFonts w:hint="eastAsia"/>
+          <w:szCs w:val="21"/>
+        </w:rPr>
+      </w:pPr>
+      <w:proofErr w:type="gramStart"/>
+      <w:r>
+        <w:rPr>
+          <w:rFonts w:hint="eastAsia"/>
+        </w:rPr>
+        <w:t xml:space="preserve">1, </w:t>
+      </w:r>
+      <w:r>
+        <w:rPr>
+          <w:szCs w:val="21"/>
+        </w:rPr>
+        <w:t>14367791</w:t>
+      </w:r>
+      <w:r>
+        <w:rPr>
+          <w:rFonts w:hint="eastAsia"/>
+          <w:szCs w:val="21"/>
+        </w:rPr>
+        <w:t xml:space="preserve">, large </w:t>
+      </w:r>
+      <w:proofErr w:type="spellStart"/>
+      <w:r>
+        <w:rPr>
+          <w:rFonts w:hint="eastAsia"/>
+          <w:szCs w:val="21"/>
+        </w:rPr>
+        <w:t>logerror</w:t>
+      </w:r>
+      <w:proofErr w:type="spellEnd"/>
+      <w:r>
+        <w:rPr>
+          <w:rFonts w:hint="eastAsia"/>
+          <w:szCs w:val="21"/>
+        </w:rPr>
+        <w:t>,</w:t>
+      </w:r>
+      <w:r>
+        <w:rPr>
+          <w:rFonts w:hint="eastAsia"/>
+          <w:szCs w:val="21"/>
+        </w:rPr>
         <w:t xml:space="preserve"> </w:t>
       </w:r>
-    </w:p>
-    <w:p>
-      <w:pPr>
-        <w:rPr>
-          <w:rFonts w:hint="eastAsia"/>
-          <w:szCs w:val="21"/>
-        </w:rPr>
-      </w:pPr>
-      <w:r>
-        <w:rPr>
-          <w:rFonts w:hint="eastAsia"/>
-        </w:rPr>
-        <w:t xml:space="preserve">1, </w:t>
-      </w:r>
-      <w:r>
-        <w:rPr>
-          <w:szCs w:val="21"/>
-        </w:rPr>
-        <w:t>14367791</w:t>
-      </w:r>
-      <w:r>
-        <w:rPr>
-          <w:rFonts w:hint="eastAsia"/>
-          <w:szCs w:val="21"/>
-        </w:rPr>
-        <w:t xml:space="preserve">, large logerror, high tax with no bathrooms?? </w:t>
+      <w:r>
+        <w:rPr>
+          <w:rFonts w:hint="eastAsia"/>
+          <w:szCs w:val="21"/>
+        </w:rPr>
+        <w:t>high tax with no bathrooms</w:t>
+      </w:r>
+      <w:r>
+        <w:rPr>
+          <w:rFonts w:hint="eastAsia"/>
+          <w:szCs w:val="21"/>
+        </w:rPr>
+        <w:t xml:space="preserve"> or bedrooms</w:t>
+      </w:r>
+      <w:r>
+        <w:rPr>
+          <w:rFonts w:hint="eastAsia"/>
+          <w:szCs w:val="21"/>
+        </w:rPr>
+        <w:t>??</w:t>
+      </w:r>
+      <w:proofErr w:type="gramEnd"/>
+      <w:r>
+        <w:rPr>
+          <w:rFonts w:hint="eastAsia"/>
+          <w:szCs w:val="21"/>
+        </w:rPr>
+        <w:t xml:space="preserve"> </w:t>
       </w:r>
       <w:r>
         <w:rPr>
@@ -536,410 +1113,668 @@
           <w:rFonts w:hint="eastAsia"/>
           <w:szCs w:val="21"/>
         </w:rPr>
-        <w:t>ow to identify this type of outlier.</w:t>
+        <w:t>ow to identify this type of ou</w:t>
+      </w:r>
+      <w:r>
+        <w:rPr>
+          <w:rFonts w:hint="eastAsia"/>
+          <w:szCs w:val="21"/>
+        </w:rPr>
+        <w:t>tlier?</w:t>
+      </w:r>
+    </w:p>
+    <w:p>
+      <w:pPr>
+        <w:rPr>
+          <w:szCs w:val="21"/>
+        </w:rPr>
+      </w:pPr>
+    </w:p>
+    <w:p>
+      <w:pPr>
+        <w:rPr>
+          <w:rFonts w:hint="eastAsia"/>
+          <w:szCs w:val="21"/>
+        </w:rPr>
+      </w:pPr>
+      <w:r>
+        <w:rPr>
+          <w:rFonts w:hint="eastAsia"/>
+          <w:szCs w:val="21"/>
+        </w:rPr>
+        <w:lastRenderedPageBreak/>
+        <w:t xml:space="preserve">Heuristic feature </w:t>
+      </w:r>
+      <w:r>
+        <w:rPr>
+          <w:szCs w:val="21"/>
+        </w:rPr>
+        <w:t>cleaning</w:t>
+      </w:r>
+      <w:r>
+        <w:rPr>
+          <w:rFonts w:hint="eastAsia"/>
+          <w:szCs w:val="21"/>
+        </w:rPr>
+        <w:t>, transformation and selection</w:t>
+      </w:r>
+      <w:r>
+        <w:rPr>
+          <w:rFonts w:hint="eastAsia"/>
+          <w:szCs w:val="21"/>
+        </w:rPr>
+        <w:t xml:space="preserve"> (cleaning columns)</w:t>
+      </w:r>
+      <w:r>
+        <w:rPr>
+          <w:rFonts w:hint="eastAsia"/>
+          <w:szCs w:val="21"/>
+        </w:rPr>
+        <w:t>:</w:t>
+      </w:r>
+    </w:p>
+    <w:p>
+      <w:pPr>
+        <w:rPr>
+          <w:rFonts w:hint="eastAsia"/>
+          <w:szCs w:val="21"/>
+        </w:rPr>
+      </w:pPr>
+      <w:r>
+        <w:rPr>
+          <w:rFonts w:hint="eastAsia"/>
+          <w:szCs w:val="21"/>
+        </w:rPr>
+        <w:t>1, missing data imputation: even for high missing rate columns, with prop data, the existing number of samples could be high, if we have ~100k samples with non-missing, we could train imputation model with prop data only (with those low missing rate columns), and do imputation in training data.</w:t>
+      </w:r>
+    </w:p>
+    <w:p>
+      <w:pPr>
+        <w:rPr>
+          <w:szCs w:val="21"/>
+        </w:rPr>
+      </w:pPr>
+    </w:p>
+    <w:p>
+      <w:pPr>
+        <w:rPr>
+          <w:szCs w:val="21"/>
+        </w:rPr>
+      </w:pPr>
+      <w:r>
+        <w:rPr>
+          <w:rFonts w:hint="eastAsia"/>
+          <w:szCs w:val="21"/>
+        </w:rPr>
+        <w:t>Feature Engineering:</w:t>
+      </w:r>
+    </w:p>
+    <w:p>
+      <w:pPr>
+        <w:rPr>
+          <w:rFonts w:hint="eastAsia"/>
+          <w:szCs w:val="21"/>
+        </w:rPr>
+      </w:pPr>
+      <w:r>
+        <w:rPr>
+          <w:rFonts w:hint="eastAsia"/>
+          <w:szCs w:val="21"/>
+        </w:rPr>
+        <w:t>1, last traded within last k months</w:t>
+      </w:r>
+      <w:r>
+        <w:rPr>
+          <w:rFonts w:hint="eastAsia"/>
+          <w:szCs w:val="21"/>
+        </w:rPr>
+        <w:t>?</w:t>
+      </w:r>
+    </w:p>
+    <w:p>
+      <w:pPr>
+        <w:rPr>
+          <w:szCs w:val="21"/>
+        </w:rPr>
+      </w:pPr>
+    </w:p>
+    <w:p>
+      <w:r>
+        <w:t xml:space="preserve">In this section, all of your preprocessing steps will need to be clearly documented, if any were necessary. From the previous section, any of the abnormalities or characteristics that you identified about the dataset will be addressed and corrected here. Questions to ask </w:t>
+      </w:r>
+      <w:proofErr w:type="gramStart"/>
+      <w:r>
+        <w:t>yourself</w:t>
+      </w:r>
+      <w:proofErr w:type="gramEnd"/>
+      <w:r>
+        <w:t xml:space="preserve"> when writing this section:</w:t>
+      </w:r>
+    </w:p>
+    <w:p>
+      <w:r>
+        <w:t>- _If the algorithms chosen require preprocessing steps like feature selection or feature transformations, have they been properly documented</w:t>
+      </w:r>
+      <w:proofErr w:type="gramStart"/>
+      <w:r>
+        <w:t>?_</w:t>
+      </w:r>
+      <w:proofErr w:type="gramEnd"/>
+    </w:p>
+    <w:p>
+      <w:r>
+        <w:t>- _Based on the **Data Exploration** section, if there were abnormalities or characteristics that needed to be addressed, have they been properly corrected</w:t>
+      </w:r>
+      <w:proofErr w:type="gramStart"/>
+      <w:r>
+        <w:t>?_</w:t>
+      </w:r>
+      <w:proofErr w:type="gramEnd"/>
+    </w:p>
+    <w:p>
+      <w:r>
+        <w:t>- _If no preprocessing is needed, has it been made clear why</w:t>
+      </w:r>
+      <w:proofErr w:type="gramStart"/>
+      <w:r>
+        <w:t>?_</w:t>
+      </w:r>
+      <w:proofErr w:type="gramEnd"/>
+    </w:p>
+    <w:p/>
+    <w:p>
+      <w:r>
+        <w:rPr>
+          <w:sz w:val="28"/>
+          <w:szCs w:val="28"/>
+        </w:rPr>
+        <w:t>Implementation</w:t>
+      </w:r>
+    </w:p>
+    <w:p>
+      <w:r>
+        <w:t xml:space="preserve">In this section, the process for which metrics, algorithms, and techniques that you implemented for the given data will need to be clearly documented. It should be abundantly clear how the implementation was carried out, and discussion should be made regarding any complications that occurred during this process. Questions to ask </w:t>
+      </w:r>
+      <w:proofErr w:type="gramStart"/>
+      <w:r>
+        <w:t>yourself</w:t>
+      </w:r>
+      <w:proofErr w:type="gramEnd"/>
+      <w:r>
+        <w:t xml:space="preserve"> when writing this section:</w:t>
+      </w:r>
+    </w:p>
+    <w:p>
+      <w:r>
+        <w:t>- _Is it made clear how the algorithms and techniques were implemented with the given datasets or input data</w:t>
+      </w:r>
+      <w:proofErr w:type="gramStart"/>
+      <w:r>
+        <w:t>?_</w:t>
+      </w:r>
+      <w:proofErr w:type="gramEnd"/>
+    </w:p>
+    <w:p>
+      <w:r>
+        <w:t>- _Were there any complications with the original metrics or techniques that required changing prior to acquiring a solution</w:t>
+      </w:r>
+      <w:proofErr w:type="gramStart"/>
+      <w:r>
+        <w:t>?_</w:t>
+      </w:r>
+      <w:proofErr w:type="gramEnd"/>
+    </w:p>
+    <w:p>
+      <w:r>
+        <w:t>- _Was there any part of the coding process (e.g., writing complicated functions) that should be documented</w:t>
+      </w:r>
+      <w:proofErr w:type="gramStart"/>
+      <w:r>
+        <w:t>?_</w:t>
+      </w:r>
+      <w:proofErr w:type="gramEnd"/>
+    </w:p>
+    <w:p/>
+    <w:p>
+      <w:r>
+        <w:rPr>
+          <w:sz w:val="28"/>
+          <w:szCs w:val="28"/>
+        </w:rPr>
+        <w:t>Refinement</w:t>
+      </w:r>
+    </w:p>
+    <w:p>
+      <w:r>
+        <w:t xml:space="preserve">In this section, you will need to discuss the process of improvement you made upon the algorithms and techniques you used in your implementation. For example, adjusting parameters for certain models to acquire improved solutions would fall under the refinement category. Your initial and final solutions should be reported, as well as any significant intermediate results as necessary. Questions to ask </w:t>
+      </w:r>
+      <w:proofErr w:type="gramStart"/>
+      <w:r>
+        <w:t>yourself</w:t>
+      </w:r>
+      <w:proofErr w:type="gramEnd"/>
+      <w:r>
+        <w:t xml:space="preserve"> when writing this section:</w:t>
+      </w:r>
+    </w:p>
+    <w:p>
+      <w:r>
+        <w:t>- _Has an initial solution been found and clearly reported</w:t>
+      </w:r>
+      <w:proofErr w:type="gramStart"/>
+      <w:r>
+        <w:t>?_</w:t>
+      </w:r>
+      <w:proofErr w:type="gramEnd"/>
+    </w:p>
+    <w:p>
+      <w:r>
+        <w:t>- _Is the process of improvement clearly documented, such as what techniques were used</w:t>
+      </w:r>
+      <w:proofErr w:type="gramStart"/>
+      <w:r>
+        <w:t>?_</w:t>
+      </w:r>
+      <w:proofErr w:type="gramEnd"/>
+    </w:p>
+    <w:p>
+      <w:r>
+        <w:t>- _Are intermediate and final solutions clearly reported as the process is improved</w:t>
+      </w:r>
+      <w:proofErr w:type="gramStart"/>
+      <w:r>
+        <w:t>?_</w:t>
+      </w:r>
+      <w:proofErr w:type="gramEnd"/>
+    </w:p>
+    <w:p/>
+    <w:p/>
+    <w:p>
+      <w:r>
+        <w:rPr>
+          <w:sz w:val="30"/>
+          <w:szCs w:val="30"/>
+        </w:rPr>
+        <w:lastRenderedPageBreak/>
+        <w:t>IV. Results</w:t>
+      </w:r>
+    </w:p>
+    <w:p>
+      <w:proofErr w:type="gramStart"/>
+      <w:r>
+        <w:t>_(</w:t>
+      </w:r>
+      <w:proofErr w:type="gramEnd"/>
+      <w:r>
+        <w:t>approx. 2-3 pages)_</w:t>
+      </w:r>
+    </w:p>
+    <w:p/>
+    <w:p>
+      <w:r>
+        <w:rPr>
+          <w:sz w:val="28"/>
+          <w:szCs w:val="28"/>
+        </w:rPr>
+        <w:t>Model Evaluation and Validation</w:t>
+      </w:r>
+    </w:p>
+    <w:p>
+      <w:r>
+        <w:t xml:space="preserve">In this section, the final model and any supporting qualities should be evaluated in detail. It should be clear how the final model was derived and why this model was chosen. In addition, some type of analysis should be used to validate the robustness of this model and its solution, such as manipulating the input data or environment to see how the model’s solution is affected (this is called sensitivity analysis). Questions to ask </w:t>
+      </w:r>
+      <w:proofErr w:type="gramStart"/>
+      <w:r>
+        <w:t>yourself</w:t>
+      </w:r>
+      <w:proofErr w:type="gramEnd"/>
+      <w:r>
+        <w:t xml:space="preserve"> when writing this section:</w:t>
+      </w:r>
+    </w:p>
+    <w:p>
+      <w:proofErr w:type="gramStart"/>
+      <w:r>
+        <w:t>- _Is the final model reasonable and aligning with solution expectations?</w:t>
+      </w:r>
+      <w:proofErr w:type="gramEnd"/>
+      <w:r>
+        <w:t xml:space="preserve"> Are the final parameters of the model appropriate</w:t>
+      </w:r>
+      <w:proofErr w:type="gramStart"/>
+      <w:r>
+        <w:t>?_</w:t>
+      </w:r>
+      <w:proofErr w:type="gramEnd"/>
+    </w:p>
+    <w:p>
+      <w:r>
+        <w:t>- _Has the final model been tested with various inputs to evaluate whether the model generalizes well to unseen data</w:t>
+      </w:r>
+      <w:proofErr w:type="gramStart"/>
+      <w:r>
+        <w:t>?_</w:t>
       </w:r>
       <w:bookmarkStart w:id="0" w:name="_GoBack"/>
       <w:bookmarkEnd w:id="0"/>
-    </w:p>
-    <w:p>
-      <w:pPr>
-        <w:rPr>
-          <w:rFonts w:hint="eastAsia"/>
-          <w:szCs w:val="21"/>
-        </w:rPr>
-      </w:pPr>
-      <w:r>
-        <w:rPr>
-          <w:rFonts w:hint="eastAsia"/>
-          <w:szCs w:val="21"/>
-        </w:rPr>
-        <w:t xml:space="preserve">Heuristic feature </w:t>
-      </w:r>
-      <w:r>
-        <w:rPr>
-          <w:szCs w:val="21"/>
-        </w:rPr>
-        <w:t>cleaning</w:t>
-      </w:r>
-      <w:r>
-        <w:rPr>
-          <w:rFonts w:hint="eastAsia"/>
-          <w:szCs w:val="21"/>
-        </w:rPr>
-        <w:t>, transformation and selection</w:t>
-      </w:r>
-      <w:r>
-        <w:rPr>
-          <w:rFonts w:hint="eastAsia"/>
-          <w:szCs w:val="21"/>
-        </w:rPr>
-        <w:t xml:space="preserve"> (cleaning columns)</w:t>
-      </w:r>
-      <w:r>
-        <w:rPr>
-          <w:rFonts w:hint="eastAsia"/>
-          <w:szCs w:val="21"/>
-        </w:rPr>
-        <w:t>:</w:t>
-      </w:r>
-    </w:p>
-    <w:p>
-      <w:pPr>
-        <w:rPr>
-          <w:rFonts w:hint="eastAsia"/>
-          <w:szCs w:val="21"/>
-        </w:rPr>
-      </w:pPr>
-      <w:r>
-        <w:rPr>
-          <w:rFonts w:hint="eastAsia"/>
-          <w:szCs w:val="21"/>
-        </w:rPr>
-        <w:t>Feature Engineering:</w:t>
-      </w:r>
-    </w:p>
-    <w:p>
-      <w:pPr>
-        <w:rPr>
-          <w:szCs w:val="21"/>
-        </w:rPr>
-      </w:pPr>
-      <w:r>
-        <w:rPr>
-          <w:rFonts w:hint="eastAsia"/>
-          <w:szCs w:val="21"/>
-        </w:rPr>
-        <w:t>1, last traded within last k months</w:t>
-      </w:r>
-      <w:r>
-        <w:rPr>
-          <w:rFonts w:hint="eastAsia"/>
-          <w:szCs w:val="21"/>
-        </w:rPr>
-        <w:t>?</w:t>
-      </w:r>
-    </w:p>
-    <w:p>
-      <w:r>
-        <w:t>In this section, all of your preprocessing steps will need to be clearly documented, if any were necessary. From the previous section, any of the abnormalities or characteristics that you identified about the dataset will be addressed and corrected here. Questions to ask yourself when writing this section:</w:t>
-      </w:r>
-    </w:p>
-    <w:p>
-      <w:r>
-        <w:t>- _If the algorithms chosen require preprocessing steps like feature selection or feature transformations, have they been properly documented?_</w:t>
-      </w:r>
-    </w:p>
-    <w:p>
-      <w:r>
-        <w:t>- _Based on the **Data Exploration** section, if there were abnormalities or characteristics that needed to be addressed, have they been properly corrected?_</w:t>
-      </w:r>
-    </w:p>
-    <w:p>
-      <w:r>
-        <w:t>- _If no preprocessing is needed, has it been made clear why?_</w:t>
-      </w:r>
+      <w:proofErr w:type="gramEnd"/>
+    </w:p>
+    <w:p>
+      <w:proofErr w:type="gramStart"/>
+      <w:r>
+        <w:t>- _Is the model robust enough for the problem?</w:t>
+      </w:r>
+      <w:proofErr w:type="gramEnd"/>
+      <w:r>
+        <w:t xml:space="preserve"> Do small perturbations (changes) in training data or the input space greatly affect the results</w:t>
+      </w:r>
+      <w:proofErr w:type="gramStart"/>
+      <w:r>
+        <w:t>?_</w:t>
+      </w:r>
+      <w:proofErr w:type="gramEnd"/>
+    </w:p>
+    <w:p>
+      <w:r>
+        <w:t>- _Can results found from the model be trusted</w:t>
+      </w:r>
+      <w:proofErr w:type="gramStart"/>
+      <w:r>
+        <w:t>?_</w:t>
+      </w:r>
+      <w:proofErr w:type="gramEnd"/>
     </w:p>
     <w:p/>
     <w:p>
-      <w:r>
+      <w:pPr>
         <w:rPr>
           <w:sz w:val="28"/>
           <w:szCs w:val="28"/>
         </w:rPr>
-        <w:t>Implementation</w:t>
-      </w:r>
-    </w:p>
-    <w:p>
-      <w:r>
-        <w:t>In this section, the process for which metrics, algorithms, and techniques that you implemented for the given data will need to be clearly documented. It should be abundantly clear how the implementation was carried out, and discussion should be made regarding any complications that occurred during this process. Questions to ask yourself when writing this section:</w:t>
-      </w:r>
-    </w:p>
-    <w:p>
-      <w:r>
-        <w:t xml:space="preserve">- _Is it made clear how the algorithms and techniques were implemented with the given datasets </w:t>
-      </w:r>
-      <w:r>
-        <w:lastRenderedPageBreak/>
-        <w:t>or input data?_</w:t>
-      </w:r>
-    </w:p>
-    <w:p>
-      <w:r>
-        <w:t>- _Were there any complications with the original metrics or techniques that required changing prior to acquiring a solution?_</w:t>
-      </w:r>
-    </w:p>
-    <w:p>
-      <w:r>
-        <w:t>- _Was there any part of the coding process (e.g., writing complicated functions) that should be documented?_</w:t>
-      </w:r>
-    </w:p>
-    <w:p/>
-    <w:p>
+      </w:pPr>
       <w:r>
         <w:rPr>
           <w:sz w:val="28"/>
           <w:szCs w:val="28"/>
         </w:rPr>
-        <w:t>Refinement</w:t>
-      </w:r>
-    </w:p>
-    <w:p>
-      <w:r>
-        <w:t>In this section, you will need to discuss the process of improvement you made upon the algorithms and techniques you used in your implementation. For example, adjusting parameters for certain models to acquire improved solutions would fall under the refinement category. Your initial and final solutions should be reported, as well as any significant intermediate results as necessary. Questions to ask yourself when writing this section:</w:t>
-      </w:r>
-    </w:p>
-    <w:p>
-      <w:r>
-        <w:t>- _Has an initial solution been found and clearly reported?_</w:t>
-      </w:r>
-    </w:p>
-    <w:p>
-      <w:r>
-        <w:t>- _Is the process of improvement clearly documented, such as what techniques were used?_</w:t>
-      </w:r>
-    </w:p>
-    <w:p>
-      <w:r>
-        <w:t>- _Are intermediate and final solutions clearly reported as the process is improved?_</w:t>
-      </w:r>
+        <w:t>Justification</w:t>
+      </w:r>
+    </w:p>
+    <w:p>
+      <w:r>
+        <w:t xml:space="preserve">In this section, your model’s final solution and its results should be compared to the benchmark you established earlier in the project using some type of statistical analysis. You should also justify whether these results and the solution are significant enough to have solved the problem posed in the project. Questions to ask </w:t>
+      </w:r>
+      <w:proofErr w:type="gramStart"/>
+      <w:r>
+        <w:t>yourself</w:t>
+      </w:r>
+      <w:proofErr w:type="gramEnd"/>
+      <w:r>
+        <w:t xml:space="preserve"> when writing this section:</w:t>
+      </w:r>
+    </w:p>
+    <w:p>
+      <w:r>
+        <w:t>- _Are the final results found stronger than the benchmark result reported earlier</w:t>
+      </w:r>
+      <w:proofErr w:type="gramStart"/>
+      <w:r>
+        <w:t>?_</w:t>
+      </w:r>
+      <w:proofErr w:type="gramEnd"/>
+    </w:p>
+    <w:p>
+      <w:r>
+        <w:t>- _Have you thoroughly analyzed and discussed the final solution</w:t>
+      </w:r>
+      <w:proofErr w:type="gramStart"/>
+      <w:r>
+        <w:t>?_</w:t>
+      </w:r>
+      <w:proofErr w:type="gramEnd"/>
+    </w:p>
+    <w:p>
+      <w:r>
+        <w:t>- _Is the final solution significant enough to have solved the problem</w:t>
+      </w:r>
+      <w:proofErr w:type="gramStart"/>
+      <w:r>
+        <w:t>?_</w:t>
+      </w:r>
+      <w:proofErr w:type="gramEnd"/>
     </w:p>
     <w:p/>
     <w:p/>
     <w:p>
-      <w:r>
+      <w:pPr>
         <w:rPr>
           <w:sz w:val="30"/>
           <w:szCs w:val="30"/>
         </w:rPr>
-        <w:t>IV. Results</w:t>
-      </w:r>
-    </w:p>
-    <w:p>
-      <w:r>
-        <w:t>_(approx. 2-3 pages)_</w:t>
+      </w:pPr>
+      <w:r>
+        <w:rPr>
+          <w:sz w:val="30"/>
+          <w:szCs w:val="30"/>
+        </w:rPr>
+        <w:t>V. Conclusion</w:t>
+      </w:r>
+    </w:p>
+    <w:p>
+      <w:proofErr w:type="gramStart"/>
+      <w:r>
+        <w:t>_(</w:t>
+      </w:r>
+      <w:proofErr w:type="gramEnd"/>
+      <w:r>
+        <w:t>approx. 1-2 pages)_</w:t>
       </w:r>
     </w:p>
     <w:p/>
     <w:p>
-      <w:r>
+      <w:pPr>
         <w:rPr>
           <w:sz w:val="28"/>
           <w:szCs w:val="28"/>
         </w:rPr>
-        <w:t>Model Evaluation and Validation</w:t>
-      </w:r>
-    </w:p>
-    <w:p>
-      <w:r>
-        <w:t>In this section, the final model and any supporting qualities should be evaluated in detail. It should be clear how the final model was derived and why this model was chosen. In addition, some type of analysis should be used to validate the robustness of this model and its solution, such as manipulating the input data or environment to see how the model’s solution is affected (this is called sensitivity analysis). Questions to ask yourself when writing this section:</w:t>
-      </w:r>
-    </w:p>
-    <w:p>
-      <w:r>
-        <w:t>- _Is the final model reasonable and aligning with solution expectations? Are the final parameters of the model appropriate?_</w:t>
-      </w:r>
-    </w:p>
-    <w:p>
-      <w:r>
-        <w:t>- _Has the final model been tested with various inputs to evaluate whether the model generalizes well to unseen data?_</w:t>
-      </w:r>
-    </w:p>
-    <w:p>
-      <w:r>
-        <w:t>- _Is the model robust enough for the problem? Do small perturbations (changes) in training data or the input space greatly affect the results?_</w:t>
-      </w:r>
-    </w:p>
-    <w:p>
-      <w:r>
-        <w:t>- _Can results found from the model be trusted?_</w:t>
-      </w:r>
-    </w:p>
-    <w:p/>
-    <w:p>
-      <w:pPr>
+      </w:pPr>
+      <w:r>
         <w:rPr>
           <w:sz w:val="28"/>
           <w:szCs w:val="28"/>
         </w:rPr>
-      </w:pPr>
-      <w:r>
+        <w:t>Free-Form Visualization</w:t>
+      </w:r>
+    </w:p>
+    <w:p>
+      <w:r>
+        <w:t xml:space="preserve">In this section, you will need to provide some form of visualization that emphasizes an important quality about the project. It is much more free-form, but should reasonably support a significant result or characteristic about the problem that you want to discuss. Questions to ask </w:t>
+      </w:r>
+      <w:proofErr w:type="gramStart"/>
+      <w:r>
+        <w:t>yourself</w:t>
+      </w:r>
+      <w:proofErr w:type="gramEnd"/>
+      <w:r>
+        <w:t xml:space="preserve"> when writing this section:</w:t>
+      </w:r>
+    </w:p>
+    <w:p>
+      <w:r>
+        <w:t>- _Have you visualized a relevant or important quality about the problem, dataset, input data, or results</w:t>
+      </w:r>
+      <w:proofErr w:type="gramStart"/>
+      <w:r>
+        <w:t>?_</w:t>
+      </w:r>
+      <w:proofErr w:type="gramEnd"/>
+    </w:p>
+    <w:p>
+      <w:r>
+        <w:t>- _Is the visualization thoroughly analyzed and discussed</w:t>
+      </w:r>
+      <w:proofErr w:type="gramStart"/>
+      <w:r>
+        <w:t>?_</w:t>
+      </w:r>
+      <w:proofErr w:type="gramEnd"/>
+    </w:p>
+    <w:p>
+      <w:r>
+        <w:t>- _If a plot is provided, are the axes, title, and datum clearly defined</w:t>
+      </w:r>
+      <w:proofErr w:type="gramStart"/>
+      <w:r>
+        <w:t>?_</w:t>
+      </w:r>
+      <w:proofErr w:type="gramEnd"/>
+    </w:p>
+    <w:p/>
+    <w:p>
+      <w:pPr>
         <w:rPr>
           <w:sz w:val="28"/>
           <w:szCs w:val="28"/>
         </w:rPr>
-        <w:t>Justification</w:t>
-      </w:r>
-    </w:p>
-    <w:p>
-      <w:r>
-        <w:t>In this section, your model’s final solution and its results should be compared to the benchmark you established earlier in the project using some type of statistical analysis. You should also justify whether these results and the solution are significant enough to have solved the problem posed in the project. Questions to ask yourself when writing this section:</w:t>
-      </w:r>
-    </w:p>
-    <w:p>
-      <w:r>
-        <w:t>- _Are the final results found stronger than the benchmark result reported earlier?_</w:t>
-      </w:r>
-    </w:p>
-    <w:p>
-      <w:r>
-        <w:lastRenderedPageBreak/>
-        <w:t>- _Have you thoroughly analyzed and discussed the final solution?_</w:t>
-      </w:r>
-    </w:p>
-    <w:p>
-      <w:r>
-        <w:t>- _Is the final solution significant enough to have solved the problem?_</w:t>
-      </w:r>
-    </w:p>
-    <w:p/>
-    <w:p/>
-    <w:p>
-      <w:pPr>
-        <w:rPr>
-          <w:sz w:val="30"/>
-          <w:szCs w:val="30"/>
-        </w:rPr>
-      </w:pPr>
-      <w:r>
-        <w:rPr>
-          <w:sz w:val="30"/>
-          <w:szCs w:val="30"/>
-        </w:rPr>
-        <w:t>V. Conclusion</w:t>
-      </w:r>
-    </w:p>
-    <w:p>
-      <w:r>
-        <w:t>_(approx. 1-2 pages)_</w:t>
-      </w:r>
-    </w:p>
-    <w:p/>
-    <w:p>
-      <w:pPr>
+      </w:pPr>
+      <w:r>
         <w:rPr>
           <w:sz w:val="28"/>
           <w:szCs w:val="28"/>
         </w:rPr>
-      </w:pPr>
-      <w:r>
+        <w:t>Reflection</w:t>
+      </w:r>
+    </w:p>
+    <w:p>
+      <w:r>
+        <w:t xml:space="preserve">In this section, you will summarize the entire end-to-end problem solution and discuss one or two particular aspects of the project you found interesting or difficult. You are expected to reflect on the project as a whole to show that you have a firm understanding of the entire process employed in your work. Questions to ask </w:t>
+      </w:r>
+      <w:proofErr w:type="gramStart"/>
+      <w:r>
+        <w:t>yourself</w:t>
+      </w:r>
+      <w:proofErr w:type="gramEnd"/>
+      <w:r>
+        <w:t xml:space="preserve"> when writing this section:</w:t>
+      </w:r>
+    </w:p>
+    <w:p>
+      <w:r>
+        <w:t>- _Have you thoroughly summarized the entire process you used for this project</w:t>
+      </w:r>
+      <w:proofErr w:type="gramStart"/>
+      <w:r>
+        <w:t>?_</w:t>
+      </w:r>
+      <w:proofErr w:type="gramEnd"/>
+    </w:p>
+    <w:p>
+      <w:r>
+        <w:t>- _Were there any interesting aspects of the project</w:t>
+      </w:r>
+      <w:proofErr w:type="gramStart"/>
+      <w:r>
+        <w:t>?_</w:t>
+      </w:r>
+      <w:proofErr w:type="gramEnd"/>
+    </w:p>
+    <w:p>
+      <w:r>
+        <w:t>- _Were there any difficult aspects of the project</w:t>
+      </w:r>
+      <w:proofErr w:type="gramStart"/>
+      <w:r>
+        <w:t>?_</w:t>
+      </w:r>
+      <w:proofErr w:type="gramEnd"/>
+    </w:p>
+    <w:p>
+      <w:r>
+        <w:t>- _Does the final model and solution fit your expectations for the problem, and should it be used in a general setting to solve these types of problems</w:t>
+      </w:r>
+      <w:proofErr w:type="gramStart"/>
+      <w:r>
+        <w:t>?_</w:t>
+      </w:r>
+      <w:proofErr w:type="gramEnd"/>
+    </w:p>
+    <w:p/>
+    <w:p>
+      <w:pPr>
         <w:rPr>
           <w:sz w:val="28"/>
           <w:szCs w:val="28"/>
         </w:rPr>
-        <w:t>Free-Form Visualization</w:t>
-      </w:r>
-    </w:p>
-    <w:p>
-      <w:r>
-        <w:t>In this section, you will need to provide some form of visualization that emphasizes an important quality about the project. It is much more free-form, but should reasonably support a significant result or characteristic about the problem that you want to discuss. Questions to ask yourself when writing this section:</w:t>
-      </w:r>
-    </w:p>
-    <w:p>
-      <w:r>
-        <w:t>- _Have you visualized a relevant or important quality about the problem, dataset, input data, or results?_</w:t>
-      </w:r>
-    </w:p>
-    <w:p>
-      <w:r>
-        <w:t>- _Is the visualization thoroughly analyzed and discussed?_</w:t>
-      </w:r>
-    </w:p>
-    <w:p>
-      <w:r>
-        <w:t>- _If a plot is provided, are the axes, title, and datum clearly defined?_</w:t>
-      </w:r>
-    </w:p>
-    <w:p/>
-    <w:p>
-      <w:pPr>
+      </w:pPr>
+      <w:r>
         <w:rPr>
           <w:sz w:val="28"/>
           <w:szCs w:val="28"/>
         </w:rPr>
-      </w:pPr>
-      <w:r>
-        <w:rPr>
-          <w:sz w:val="28"/>
-          <w:szCs w:val="28"/>
-        </w:rPr>
-        <w:t>Reflection</w:t>
-      </w:r>
-    </w:p>
-    <w:p>
-      <w:r>
-        <w:t>In this section, you will summarize the entire end-to-end problem solution and discuss one or two particular aspects of the project you found interesting or difficult. You are expected to reflect on the project as a whole to show that you have a firm understanding of the entire process employed in your work. Questions to ask yourself when writing this section:</w:t>
-      </w:r>
-    </w:p>
-    <w:p>
-      <w:r>
-        <w:t>- _Have you thoroughly summarized the entire process you used for this project?_</w:t>
-      </w:r>
-    </w:p>
-    <w:p>
-      <w:r>
-        <w:t>- _Were there any interesting aspects of the project?_</w:t>
-      </w:r>
-    </w:p>
-    <w:p>
-      <w:r>
-        <w:t>- _Were there any difficult aspects of the project?_</w:t>
-      </w:r>
-    </w:p>
-    <w:p>
-      <w:r>
-        <w:t>- _Does the final model and solution fit your expectations for the problem, and should it be used in a general setting to solve these types of problems?_</w:t>
-      </w:r>
+        <w:t>Improvement</w:t>
+      </w:r>
+    </w:p>
+    <w:p>
+      <w:r>
+        <w:t xml:space="preserve">In this section, you will need to provide discussion as to how one aspect of the implementation you designed could be improved. As an example, consider ways your implementation can be made more general, and what would need to be modified. You do not need to make this improvement, but the potential solutions resulting from these changes are considered and compared/contrasted to your current solution. Questions to ask </w:t>
+      </w:r>
+      <w:proofErr w:type="gramStart"/>
+      <w:r>
+        <w:t>yourself</w:t>
+      </w:r>
+      <w:proofErr w:type="gramEnd"/>
+      <w:r>
+        <w:t xml:space="preserve"> when writing this section:</w:t>
+      </w:r>
+    </w:p>
+    <w:p>
+      <w:r>
+        <w:t>- _Are there further improvements that could be made on the algorithms or techniques you used in this project</w:t>
+      </w:r>
+      <w:proofErr w:type="gramStart"/>
+      <w:r>
+        <w:t>?_</w:t>
+      </w:r>
+      <w:proofErr w:type="gramEnd"/>
+    </w:p>
+    <w:p>
+      <w:r>
+        <w:t>- _Were there algorithms or techniques you researched that you did not know how to implement, but would consider using if you knew how</w:t>
+      </w:r>
+      <w:proofErr w:type="gramStart"/>
+      <w:r>
+        <w:t>?_</w:t>
+      </w:r>
+      <w:proofErr w:type="gramEnd"/>
+    </w:p>
+    <w:p>
+      <w:r>
+        <w:t>- _If you used your final solution as the new benchmark, do you think an even better solution exists</w:t>
+      </w:r>
+      <w:proofErr w:type="gramStart"/>
+      <w:r>
+        <w:t>?_</w:t>
+      </w:r>
+      <w:proofErr w:type="gramEnd"/>
     </w:p>
     <w:p/>
     <w:p>
-      <w:pPr>
-        <w:rPr>
-          <w:sz w:val="28"/>
-          <w:szCs w:val="28"/>
-        </w:rPr>
-      </w:pPr>
-      <w:r>
-        <w:rPr>
-          <w:sz w:val="28"/>
-          <w:szCs w:val="28"/>
-        </w:rPr>
-        <w:t>Improvement</w:t>
-      </w:r>
-    </w:p>
-    <w:p>
-      <w:r>
-        <w:t>In this section, you will need to provide discussion as to how one aspect of the implementation you designed could be improved. As an example, consider ways your implementation can be made more general, and what would need to be modified. You do not need to make this improvement, but the potential solutions resulting from these changes are considered and compared/contrasted to your current solution. Questions to ask yourself when writing this section:</w:t>
-      </w:r>
-    </w:p>
-    <w:p>
-      <w:r>
-        <w:t>- _Are there further improvements that could be made on the algorithms or techniques you used in this project?_</w:t>
-      </w:r>
-    </w:p>
-    <w:p>
-      <w:r>
-        <w:t>- _Were there algorithms or techniques you researched that you did not know how to implement, but would consider using if you knew how?_</w:t>
-      </w:r>
-    </w:p>
-    <w:p>
-      <w:r>
-        <w:t xml:space="preserve">- _If you used your final solution as the new benchmark, do you think an even better solution </w:t>
-      </w:r>
-      <w:r>
-        <w:lastRenderedPageBreak/>
-        <w:t>exists?_</w:t>
+      <w:r>
+        <w:t>-----------</w:t>
       </w:r>
     </w:p>
     <w:p/>
     <w:p>
       <w:r>
-        <w:t>-----------</w:t>
-      </w:r>
-    </w:p>
-    <w:p/>
-    <w:p>
-      <w:r>
-        <w:t>**Before submitting, ask yourself. . .**</w:t>
+        <w:t xml:space="preserve">**Before submitting, ask </w:t>
+      </w:r>
+      <w:proofErr w:type="gramStart"/>
+      <w:r>
+        <w:t>yourself.</w:t>
+      </w:r>
+      <w:proofErr w:type="gramEnd"/>
+      <w:r>
+        <w:t xml:space="preserve"> . .**</w:t>
       </w:r>
     </w:p>
     <w:p/>
@@ -986,6 +1821,44 @@
     </w:sectPr>
   </w:body>
 </w:document>
+</file>
+
+<file path=word/endnotes.xml><?xml version="1.0" encoding="utf-8"?>
+<w:endnotes xmlns:wpc="http://schemas.microsoft.com/office/word/2010/wordprocessingCanvas" xmlns:mc="http://schemas.openxmlformats.org/markup-compatibility/2006" xmlns:o="urn:schemas-microsoft-com:office:office" xmlns:r="http://schemas.openxmlformats.org/officeDocument/2006/relationships" xmlns:m="http://schemas.openxmlformats.org/officeDocument/2006/math" xmlns:v="urn:schemas-microsoft-com:vml" xmlns:wp14="http://schemas.microsoft.com/office/word/2010/wordprocessingDrawing" xmlns:wp="http://schemas.openxmlformats.org/drawingml/2006/wordprocessingDrawing" xmlns:w10="urn:schemas-microsoft-com:office:word" xmlns:w="http://schemas.openxmlformats.org/wordprocessingml/2006/main" xmlns:w14="http://schemas.microsoft.com/office/word/2010/wordml" xmlns:wpg="http://schemas.microsoft.com/office/word/2010/wordprocessingGroup" xmlns:wpi="http://schemas.microsoft.com/office/word/2010/wordprocessingInk" xmlns:wne="http://schemas.microsoft.com/office/word/2006/wordml" xmlns:wps="http://schemas.microsoft.com/office/word/2010/wordprocessingShape" mc:Ignorable="w14 wp14">
+  <w:endnote w:type="separator" w:id="-1">
+    <w:p>
+      <w:r>
+        <w:separator/>
+      </w:r>
+    </w:p>
+  </w:endnote>
+  <w:endnote w:type="continuationSeparator" w:id="0">
+    <w:p>
+      <w:r>
+        <w:continuationSeparator/>
+      </w:r>
+    </w:p>
+  </w:endnote>
+</w:endnotes>
+</file>
+
+<file path=word/footnotes.xml><?xml version="1.0" encoding="utf-8"?>
+<w:footnotes xmlns:wpc="http://schemas.microsoft.com/office/word/2010/wordprocessingCanvas" xmlns:mc="http://schemas.openxmlformats.org/markup-compatibility/2006" xmlns:o="urn:schemas-microsoft-com:office:office" xmlns:r="http://schemas.openxmlformats.org/officeDocument/2006/relationships" xmlns:m="http://schemas.openxmlformats.org/officeDocument/2006/math" xmlns:v="urn:schemas-microsoft-com:vml" xmlns:wp14="http://schemas.microsoft.com/office/word/2010/wordprocessingDrawing" xmlns:wp="http://schemas.openxmlformats.org/drawingml/2006/wordprocessingDrawing" xmlns:w10="urn:schemas-microsoft-com:office:word" xmlns:w="http://schemas.openxmlformats.org/wordprocessingml/2006/main" xmlns:w14="http://schemas.microsoft.com/office/word/2010/wordml" xmlns:wpg="http://schemas.microsoft.com/office/word/2010/wordprocessingGroup" xmlns:wpi="http://schemas.microsoft.com/office/word/2010/wordprocessingInk" xmlns:wne="http://schemas.microsoft.com/office/word/2006/wordml" xmlns:wps="http://schemas.microsoft.com/office/word/2010/wordprocessingShape" mc:Ignorable="w14 wp14">
+  <w:footnote w:type="separator" w:id="-1">
+    <w:p>
+      <w:r>
+        <w:separator/>
+      </w:r>
+    </w:p>
+  </w:footnote>
+  <w:footnote w:type="continuationSeparator" w:id="0">
+    <w:p>
+      <w:r>
+        <w:continuationSeparator/>
+      </w:r>
+    </w:p>
+  </w:footnote>
+</w:footnotes>
 </file>
 
 <file path=word/numbering.xml><?xml version="1.0" encoding="utf-8"?>
@@ -1283,6 +2156,96 @@
       <w:ind w:firstLineChars="200" w:firstLine="420"/>
     </w:pPr>
   </w:style>
+  <w:style w:type="paragraph" w:styleId="a4">
+    <w:name w:val="header"/>
+    <w:basedOn w:val="a"/>
+    <w:link w:val="Char"/>
+    <w:uiPriority w:val="99"/>
+    <w:unhideWhenUsed/>
+    <w:rsid w:val="00307599"/>
+    <w:pPr>
+      <w:pBdr>
+        <w:bottom w:val="single" w:sz="6" w:space="1" w:color="auto"/>
+      </w:pBdr>
+      <w:tabs>
+        <w:tab w:val="center" w:pos="4153"/>
+        <w:tab w:val="right" w:pos="8306"/>
+      </w:tabs>
+      <w:snapToGrid w:val="0"/>
+      <w:jc w:val="center"/>
+    </w:pPr>
+    <w:rPr>
+      <w:sz w:val="18"/>
+      <w:szCs w:val="18"/>
+    </w:rPr>
+  </w:style>
+  <w:style w:type="character" w:customStyle="1" w:styleId="Char">
+    <w:name w:val="页眉 Char"/>
+    <w:basedOn w:val="a0"/>
+    <w:link w:val="a4"/>
+    <w:uiPriority w:val="99"/>
+    <w:rsid w:val="00307599"/>
+    <w:rPr>
+      <w:sz w:val="18"/>
+      <w:szCs w:val="18"/>
+    </w:rPr>
+  </w:style>
+  <w:style w:type="paragraph" w:styleId="a5">
+    <w:name w:val="footer"/>
+    <w:basedOn w:val="a"/>
+    <w:link w:val="Char0"/>
+    <w:uiPriority w:val="99"/>
+    <w:unhideWhenUsed/>
+    <w:rsid w:val="00307599"/>
+    <w:pPr>
+      <w:tabs>
+        <w:tab w:val="center" w:pos="4153"/>
+        <w:tab w:val="right" w:pos="8306"/>
+      </w:tabs>
+      <w:snapToGrid w:val="0"/>
+      <w:jc w:val="left"/>
+    </w:pPr>
+    <w:rPr>
+      <w:sz w:val="18"/>
+      <w:szCs w:val="18"/>
+    </w:rPr>
+  </w:style>
+  <w:style w:type="character" w:customStyle="1" w:styleId="Char0">
+    <w:name w:val="页脚 Char"/>
+    <w:basedOn w:val="a0"/>
+    <w:link w:val="a5"/>
+    <w:uiPriority w:val="99"/>
+    <w:rsid w:val="00307599"/>
+    <w:rPr>
+      <w:sz w:val="18"/>
+      <w:szCs w:val="18"/>
+    </w:rPr>
+  </w:style>
+  <w:style w:type="paragraph" w:styleId="a6">
+    <w:name w:val="Balloon Text"/>
+    <w:basedOn w:val="a"/>
+    <w:link w:val="Char1"/>
+    <w:uiPriority w:val="99"/>
+    <w:semiHidden/>
+    <w:unhideWhenUsed/>
+    <w:rsid w:val="008B1F64"/>
+    <w:rPr>
+      <w:sz w:val="18"/>
+      <w:szCs w:val="18"/>
+    </w:rPr>
+  </w:style>
+  <w:style w:type="character" w:customStyle="1" w:styleId="Char1">
+    <w:name w:val="批注框文本 Char"/>
+    <w:basedOn w:val="a0"/>
+    <w:link w:val="a6"/>
+    <w:uiPriority w:val="99"/>
+    <w:semiHidden/>
+    <w:rsid w:val="008B1F64"/>
+    <w:rPr>
+      <w:sz w:val="18"/>
+      <w:szCs w:val="18"/>
+    </w:rPr>
+  </w:style>
 </w:styles>
 </file>
 
@@ -1483,6 +2446,96 @@
     <w:pPr>
       <w:ind w:firstLineChars="200" w:firstLine="420"/>
     </w:pPr>
+  </w:style>
+  <w:style w:type="paragraph" w:styleId="a4">
+    <w:name w:val="header"/>
+    <w:basedOn w:val="a"/>
+    <w:link w:val="Char"/>
+    <w:uiPriority w:val="99"/>
+    <w:unhideWhenUsed/>
+    <w:rsid w:val="00307599"/>
+    <w:pPr>
+      <w:pBdr>
+        <w:bottom w:val="single" w:sz="6" w:space="1" w:color="auto"/>
+      </w:pBdr>
+      <w:tabs>
+        <w:tab w:val="center" w:pos="4153"/>
+        <w:tab w:val="right" w:pos="8306"/>
+      </w:tabs>
+      <w:snapToGrid w:val="0"/>
+      <w:jc w:val="center"/>
+    </w:pPr>
+    <w:rPr>
+      <w:sz w:val="18"/>
+      <w:szCs w:val="18"/>
+    </w:rPr>
+  </w:style>
+  <w:style w:type="character" w:customStyle="1" w:styleId="Char">
+    <w:name w:val="页眉 Char"/>
+    <w:basedOn w:val="a0"/>
+    <w:link w:val="a4"/>
+    <w:uiPriority w:val="99"/>
+    <w:rsid w:val="00307599"/>
+    <w:rPr>
+      <w:sz w:val="18"/>
+      <w:szCs w:val="18"/>
+    </w:rPr>
+  </w:style>
+  <w:style w:type="paragraph" w:styleId="a5">
+    <w:name w:val="footer"/>
+    <w:basedOn w:val="a"/>
+    <w:link w:val="Char0"/>
+    <w:uiPriority w:val="99"/>
+    <w:unhideWhenUsed/>
+    <w:rsid w:val="00307599"/>
+    <w:pPr>
+      <w:tabs>
+        <w:tab w:val="center" w:pos="4153"/>
+        <w:tab w:val="right" w:pos="8306"/>
+      </w:tabs>
+      <w:snapToGrid w:val="0"/>
+      <w:jc w:val="left"/>
+    </w:pPr>
+    <w:rPr>
+      <w:sz w:val="18"/>
+      <w:szCs w:val="18"/>
+    </w:rPr>
+  </w:style>
+  <w:style w:type="character" w:customStyle="1" w:styleId="Char0">
+    <w:name w:val="页脚 Char"/>
+    <w:basedOn w:val="a0"/>
+    <w:link w:val="a5"/>
+    <w:uiPriority w:val="99"/>
+    <w:rsid w:val="00307599"/>
+    <w:rPr>
+      <w:sz w:val="18"/>
+      <w:szCs w:val="18"/>
+    </w:rPr>
+  </w:style>
+  <w:style w:type="paragraph" w:styleId="a6">
+    <w:name w:val="Balloon Text"/>
+    <w:basedOn w:val="a"/>
+    <w:link w:val="Char1"/>
+    <w:uiPriority w:val="99"/>
+    <w:semiHidden/>
+    <w:unhideWhenUsed/>
+    <w:rsid w:val="008B1F64"/>
+    <w:rPr>
+      <w:sz w:val="18"/>
+      <w:szCs w:val="18"/>
+    </w:rPr>
+  </w:style>
+  <w:style w:type="character" w:customStyle="1" w:styleId="Char1">
+    <w:name w:val="批注框文本 Char"/>
+    <w:basedOn w:val="a0"/>
+    <w:link w:val="a6"/>
+    <w:uiPriority w:val="99"/>
+    <w:semiHidden/>
+    <w:rsid w:val="008B1F64"/>
+    <w:rPr>
+      <w:sz w:val="18"/>
+      <w:szCs w:val="18"/>
+    </w:rPr>
   </w:style>
 </w:styles>
 </file>
@@ -1742,7 +2795,7 @@
   <a:extraClrSchemeLst/>
   <a:extLst>
     <a:ext uri="{05A4C25C-085E-4340-85A3-A5531E510DB2}">
-      <thm15:themeFamily xmlns:thm15="http://schemas.microsoft.com/office/thememl/2012/main" xmlns="" name="Office Theme" id="{62F939B6-93AF-4DB8-9C6B-D6C7DFDC589F}" vid="{4A3C46E8-61CC-4603-A589-7422A47A8E4A}"/>
+      <thm15:themeFamily xmlns="" xmlns:thm15="http://schemas.microsoft.com/office/thememl/2012/main" name="Office Theme" id="{62F939B6-93AF-4DB8-9C6B-D6C7DFDC589F}" vid="{4A3C46E8-61CC-4603-A589-7422A47A8E4A}"/>
     </a:ext>
   </a:extLst>
 </a:theme>

</xml_diff>

<commit_message>
capstone data explore finished. 20170916
</commit_message>
<xml_diff>
--- a/projects/capstone/capstone_report.docx
+++ b/projects/capstone/capstone_report.docx
@@ -821,74 +821,124 @@
         </w:rPr>
         <w:t>3, For too-many-category categorical variables, use LightGBM to do the grouping.</w:t>
       </w:r>
+    </w:p>
+    <w:p>
+      <w:pPr>
+        <w:rPr>
+          <w:szCs w:val="21"/>
+        </w:rPr>
+      </w:pPr>
+    </w:p>
+    <w:p>
+      <w:r>
+        <w:t>In this section, all of your preprocessing steps will need to be clearly documented, if any were necessary. From the previous section, any of the abnormalities or characteristics that you identified about the dataset will be addressed and corrected here. Questions to ask yourself when writing this section:</w:t>
+      </w:r>
+    </w:p>
+    <w:p>
+      <w:r>
+        <w:t>- _If the algorithms chosen require preprocessing steps like feature selection or feature transformations, have they been properly documented?_</w:t>
+      </w:r>
+    </w:p>
+    <w:p>
+      <w:r>
+        <w:t>- _Based on the **Data Exploration** section, if there were abnormalities or characteristics that needed to be addressed, have they been properly corrected?_</w:t>
+      </w:r>
+    </w:p>
+    <w:p>
+      <w:r>
+        <w:t>- _If no preprocessing is needed, has it been made clear why?_</w:t>
+      </w:r>
+    </w:p>
+    <w:p/>
+    <w:p>
+      <w:r>
+        <w:rPr>
+          <w:sz w:val="28"/>
+          <w:szCs w:val="28"/>
+        </w:rPr>
+        <w:t>Implementation</w:t>
+      </w:r>
+    </w:p>
+    <w:p>
+      <w:r>
+        <w:t>In this section, the process for which metrics, algorithms, and techniques that you implemented for the given data will need to be clearly documented. It should be abundantly clear how the implementation was carried out, and discussion should be made regarding any complications that occurred during this process. Questions to ask yourself when writing this section:</w:t>
+      </w:r>
+    </w:p>
+    <w:p>
+      <w:r>
+        <w:t>- _Is it made clear how the algorithms and techniques were implemented with the given datasets or input data?_</w:t>
+      </w:r>
+    </w:p>
+    <w:p>
+      <w:r>
+        <w:t>- _Were there any complications with the original metrics or techniques that required changing prior to acquiring a solution?_</w:t>
+      </w:r>
+    </w:p>
+    <w:p>
+      <w:r>
+        <w:t>- _Was there any part of the coding process (e.g., writing complicated functions) that should be documented?_</w:t>
+      </w:r>
+    </w:p>
+    <w:p/>
+    <w:p>
+      <w:r>
+        <w:rPr>
+          <w:sz w:val="28"/>
+          <w:szCs w:val="28"/>
+        </w:rPr>
+        <w:t>Refinement</w:t>
+      </w:r>
+    </w:p>
+    <w:p>
+      <w:r>
+        <w:t>Tricks ordered by importance:</w:t>
+      </w:r>
+    </w:p>
+    <w:p>
+      <w:r>
+        <w:t>1, feature selection.</w:t>
+      </w:r>
+    </w:p>
+    <w:p>
+      <w:r>
+        <w:t>2, feature engineering (grouping categorical features, paired features</w:t>
+      </w:r>
+      <w:r>
+        <w:t>, num_ features as categorical</w:t>
+      </w:r>
+      <w:r>
+        <w:t>, simple nan impute for full_bathroom</w:t>
+      </w:r>
       <w:bookmarkStart w:id="0" w:name="_GoBack"/>
       <w:bookmarkEnd w:id="0"/>
-    </w:p>
-    <w:p>
-      <w:pPr>
-        <w:rPr>
-          <w:szCs w:val="21"/>
-        </w:rPr>
-      </w:pPr>
-    </w:p>
-    <w:p>
-      <w:r>
-        <w:t>In this section, all of your preprocessing steps will need to be clearly documented, if any were necessary. From the previous section, any of the abnormalities or characteristics that you identified about the dataset will be addressed and corrected here. Questions to ask yourself when writing this section:</w:t>
-      </w:r>
-    </w:p>
-    <w:p>
-      <w:r>
-        <w:t>- _If the algorithms chosen require preprocessing steps like feature selection or feature transformations, have they been properly documented?_</w:t>
-      </w:r>
-    </w:p>
-    <w:p>
-      <w:r>
-        <w:t>- _Based on the **Data Exploration** section, if there were abnormalities or characteristics that needed to be addressed, have they been properly corrected?_</w:t>
-      </w:r>
-    </w:p>
-    <w:p>
-      <w:r>
-        <w:t>- _If no preprocessing is needed, has it been made clear why?_</w:t>
-      </w:r>
-    </w:p>
-    <w:p/>
-    <w:p>
-      <w:r>
-        <w:rPr>
-          <w:sz w:val="28"/>
-          <w:szCs w:val="28"/>
-        </w:rPr>
-        <w:t>Implementation</w:t>
-      </w:r>
-    </w:p>
-    <w:p>
-      <w:r>
-        <w:t>In this section, the process for which metrics, algorithms, and techniques that you implemented for the given data will need to be clearly documented. It should be abundantly clear how the implementation was carried out, and discussion should be made regarding any complications that occurred during this process. Questions to ask yourself when writing this section:</w:t>
-      </w:r>
-    </w:p>
-    <w:p>
-      <w:r>
-        <w:t>- _Is it made clear how the algorithms and techniques were implemented with the given datasets or input data?_</w:t>
-      </w:r>
-    </w:p>
-    <w:p>
-      <w:r>
-        <w:t>- _Were there any complications with the original metrics or techniques that required changing prior to acquiring a solution?_</w:t>
-      </w:r>
-    </w:p>
-    <w:p>
-      <w:r>
-        <w:t>- _Was there any part of the coding process (e.g., writing complicated functions) that should be documented?_</w:t>
-      </w:r>
-    </w:p>
-    <w:p/>
-    <w:p>
-      <w:r>
-        <w:rPr>
-          <w:sz w:val="28"/>
-          <w:szCs w:val="28"/>
-        </w:rPr>
-        <w:t>Refinement</w:t>
+      <w:r>
+        <w:t>.)</w:t>
+      </w:r>
+    </w:p>
+    <w:p>
+      <w:r>
+        <w:t>3, row selection, remove row outliers.</w:t>
+      </w:r>
+    </w:p>
+    <w:p>
+      <w:r>
+        <w:t>4, grouping high-group-number categorical features, make them usable.</w:t>
+      </w:r>
+    </w:p>
+    <w:p>
+      <w:r>
+        <w:t>5, seasonality handling.</w:t>
+      </w:r>
+    </w:p>
+    <w:p>
+      <w:r>
+        <w:lastRenderedPageBreak/>
+        <w:t>5, 2-step modeling, first predict large abs error, then fit / apply two different set of models.</w:t>
+      </w:r>
+    </w:p>
+    <w:p>
+      <w:r>
+        <w:t>6, missing value imputation by algorithm from property data. (predict missing column with other columns).</w:t>
       </w:r>
     </w:p>
     <w:p>
@@ -908,7 +958,6 @@
     </w:p>
     <w:p>
       <w:r>
-        <w:lastRenderedPageBreak/>
         <w:t>- _Are intermediate and final solutions clearly reported as the process is improved?_</w:t>
       </w:r>
     </w:p>
@@ -1018,6 +1067,7 @@
     </w:p>
     <w:p>
       <w:r>
+        <w:lastRenderedPageBreak/>
         <w:t>_(approx. 1-2 pages)_</w:t>
       </w:r>
     </w:p>
@@ -1044,115 +1094,112 @@
     </w:p>
     <w:p>
       <w:r>
-        <w:t xml:space="preserve">- _Have you visualized a relevant or important quality about the problem, dataset, input data, or </w:t>
-      </w:r>
+        <w:t>- _Have you visualized a relevant or important quality about the problem, dataset, input data, or results?_</w:t>
+      </w:r>
+    </w:p>
+    <w:p>
+      <w:r>
+        <w:t>- _Is the visualization thoroughly analyzed and discussed?_</w:t>
+      </w:r>
+    </w:p>
+    <w:p>
+      <w:r>
+        <w:t>- _If a plot is provided, are the axes, title, and datum clearly defined?_</w:t>
+      </w:r>
+    </w:p>
+    <w:p/>
+    <w:p>
+      <w:pPr>
+        <w:rPr>
+          <w:sz w:val="28"/>
+          <w:szCs w:val="28"/>
+        </w:rPr>
+      </w:pPr>
+      <w:r>
+        <w:rPr>
+          <w:sz w:val="28"/>
+          <w:szCs w:val="28"/>
+        </w:rPr>
+        <w:t>Reflection</w:t>
+      </w:r>
+    </w:p>
+    <w:p>
+      <w:r>
+        <w:t>In this section, you will summarize the entire end-to-end problem solution and discuss one or two particular aspects of the project you found interesting or difficult. You are expected to reflect on the project as a whole to show that you have a firm understanding of the entire process employed in your work. Questions to ask yourself when writing this section:</w:t>
+      </w:r>
+    </w:p>
+    <w:p>
+      <w:r>
+        <w:t>- _Have you thoroughly summarized the entire process you used for this project?_</w:t>
+      </w:r>
+    </w:p>
+    <w:p>
+      <w:r>
+        <w:t>- _Were there any interesting aspects of the project?_</w:t>
+      </w:r>
+    </w:p>
+    <w:p>
+      <w:r>
+        <w:t>- _Were there any difficult aspects of the project?_</w:t>
+      </w:r>
+    </w:p>
+    <w:p>
+      <w:r>
+        <w:t>- _Does the final model and solution fit your expectations for the problem, and should it be used in a general setting to solve these types of problems?_</w:t>
+      </w:r>
+    </w:p>
+    <w:p/>
+    <w:p>
+      <w:pPr>
+        <w:rPr>
+          <w:sz w:val="28"/>
+          <w:szCs w:val="28"/>
+        </w:rPr>
+      </w:pPr>
+      <w:r>
+        <w:rPr>
+          <w:sz w:val="28"/>
+          <w:szCs w:val="28"/>
+        </w:rPr>
+        <w:t>Improvement</w:t>
+      </w:r>
+    </w:p>
+    <w:p>
+      <w:r>
+        <w:t>In this section, you will need to provide discussion as to how one aspect of the implementation you designed could be improved. As an example, consider ways your implementation can be made more general, and what would need to be modified. You do not need to make this improvement, but the potential solutions resulting from these changes are considered and compared/contrasted to your current solution. Questions to ask yourself when writing this section:</w:t>
+      </w:r>
+    </w:p>
+    <w:p>
+      <w:r>
+        <w:t>- _Are there further improvements that could be made on the algorithms or techniques you used in this project?_</w:t>
+      </w:r>
+    </w:p>
+    <w:p>
+      <w:r>
+        <w:t>- _Were there algorithms or techniques you researched that you did not know how to implement, but would consider using if you knew how?_</w:t>
+      </w:r>
+    </w:p>
+    <w:p>
+      <w:r>
+        <w:t>- _If you used your final solution as the new benchmark, do you think an even better solution exists?_</w:t>
+      </w:r>
+    </w:p>
+    <w:p/>
+    <w:p>
+      <w:r>
+        <w:t>-----------</w:t>
+      </w:r>
+    </w:p>
+    <w:p/>
+    <w:p>
+      <w:r>
+        <w:t>**Before submitting, ask yourself. . .**</w:t>
+      </w:r>
+    </w:p>
+    <w:p/>
+    <w:p>
       <w:r>
         <w:lastRenderedPageBreak/>
-        <w:t>results?_</w:t>
-      </w:r>
-    </w:p>
-    <w:p>
-      <w:r>
-        <w:t>- _Is the visualization thoroughly analyzed and discussed?_</w:t>
-      </w:r>
-    </w:p>
-    <w:p>
-      <w:r>
-        <w:t>- _If a plot is provided, are the axes, title, and datum clearly defined?_</w:t>
-      </w:r>
-    </w:p>
-    <w:p/>
-    <w:p>
-      <w:pPr>
-        <w:rPr>
-          <w:sz w:val="28"/>
-          <w:szCs w:val="28"/>
-        </w:rPr>
-      </w:pPr>
-      <w:r>
-        <w:rPr>
-          <w:sz w:val="28"/>
-          <w:szCs w:val="28"/>
-        </w:rPr>
-        <w:t>Reflection</w:t>
-      </w:r>
-    </w:p>
-    <w:p>
-      <w:r>
-        <w:t>In this section, you will summarize the entire end-to-end problem solution and discuss one or two particular aspects of the project you found interesting or difficult. You are expected to reflect on the project as a whole to show that you have a firm understanding of the entire process employed in your work. Questions to ask yourself when writing this section:</w:t>
-      </w:r>
-    </w:p>
-    <w:p>
-      <w:r>
-        <w:t>- _Have you thoroughly summarized the entire process you used for this project?_</w:t>
-      </w:r>
-    </w:p>
-    <w:p>
-      <w:r>
-        <w:t>- _Were there any interesting aspects of the project?_</w:t>
-      </w:r>
-    </w:p>
-    <w:p>
-      <w:r>
-        <w:t>- _Were there any difficult aspects of the project?_</w:t>
-      </w:r>
-    </w:p>
-    <w:p>
-      <w:r>
-        <w:t>- _Does the final model and solution fit your expectations for the problem, and should it be used in a general setting to solve these types of problems?_</w:t>
-      </w:r>
-    </w:p>
-    <w:p/>
-    <w:p>
-      <w:pPr>
-        <w:rPr>
-          <w:sz w:val="28"/>
-          <w:szCs w:val="28"/>
-        </w:rPr>
-      </w:pPr>
-      <w:r>
-        <w:rPr>
-          <w:sz w:val="28"/>
-          <w:szCs w:val="28"/>
-        </w:rPr>
-        <w:t>Improvement</w:t>
-      </w:r>
-    </w:p>
-    <w:p>
-      <w:r>
-        <w:t>In this section, you will need to provide discussion as to how one aspect of the implementation you designed could be improved. As an example, consider ways your implementation can be made more general, and what would need to be modified. You do not need to make this improvement, but the potential solutions resulting from these changes are considered and compared/contrasted to your current solution. Questions to ask yourself when writing this section:</w:t>
-      </w:r>
-    </w:p>
-    <w:p>
-      <w:r>
-        <w:t>- _Are there further improvements that could be made on the algorithms or techniques you used in this project?_</w:t>
-      </w:r>
-    </w:p>
-    <w:p>
-      <w:r>
-        <w:t>- _Were there algorithms or techniques you researched that you did not know how to implement, but would consider using if you knew how?_</w:t>
-      </w:r>
-    </w:p>
-    <w:p>
-      <w:r>
-        <w:t>- _If you used your final solution as the new benchmark, do you think an even better solution exists?_</w:t>
-      </w:r>
-    </w:p>
-    <w:p/>
-    <w:p>
-      <w:r>
-        <w:t>-----------</w:t>
-      </w:r>
-    </w:p>
-    <w:p/>
-    <w:p>
-      <w:r>
-        <w:t>**Before submitting, ask yourself. . .**</w:t>
-      </w:r>
-    </w:p>
-    <w:p/>
-    <w:p>
-      <w:r>
         <w:t>- Does the project report you’ve written follow a well-organized structure similar to that of the project template?</w:t>
       </w:r>
     </w:p>
@@ -1178,7 +1225,6 @@
     </w:p>
     <w:p>
       <w:r>
-        <w:lastRenderedPageBreak/>
         <w:t>- Is the code that implements your solution easily readable and properly commented?</w:t>
       </w:r>
     </w:p>

</xml_diff>

<commit_message>
capstone report commit from home 20180221
</commit_message>
<xml_diff>
--- a/projects/capstone/capstone_report.docx
+++ b/projects/capstone/capstone_report.docx
@@ -67,7 +67,6 @@
     <w:p>
       <w:pPr>
         <w:rPr>
-          <w:rFonts w:hint="eastAsia"/>
           <w:sz w:val="30"/>
           <w:szCs w:val="30"/>
         </w:rPr>
@@ -113,19 +112,7 @@
         <w:t xml:space="preserve">as my </w:t>
       </w:r>
       <w:r>
-        <w:t xml:space="preserve">capstone project. Zillow is a </w:t>
-      </w:r>
-      <w:r>
-        <w:t xml:space="preserve">US </w:t>
-      </w:r>
-      <w:r>
-        <w:t>real estat</w:t>
-      </w:r>
-      <w:r>
-        <w:t>e firm that has an in-house house</w:t>
-      </w:r>
-      <w:r>
-        <w:t xml:space="preserve"> value prediction model Zestimate. In the first round of the competition, participants need to be able to build up a model to use given features to predict the log error between the actual transaction price and the Zestimate valuation.</w:t>
+        <w:t>capstone project. Zillow is a US real estate firm that has an in-house house value prediction model Zestimate. In the first round of the competition, participants need to be able to build up a model to use given features to predict the log error between the actual transaction price and the Zestimate valuation.</w:t>
       </w:r>
     </w:p>
     <w:p/>
@@ -346,13 +333,14 @@
     </w:p>
     <w:p/>
     <w:p>
-      <w:pPr>
-        <w:rPr>
-          <w:rFonts w:hint="eastAsia"/>
-        </w:rPr>
-      </w:pPr>
-      <w:r>
-        <w:t>For this capstone report, I am not going to chronologically record all the stuff I have done for the competition, as it was really a mess. Instead, I will only record several most valuable trials</w:t>
+      <w:r>
+        <w:t>For this capstone report, I am not going to chronologically record all the stuff I have done for the comp</w:t>
+      </w:r>
+      <w:r>
+        <w:t>etition, it was quite a mess and would be confusing</w:t>
+      </w:r>
+      <w:r>
+        <w:t>. Instead, I will only record several most valuable trials</w:t>
       </w:r>
       <w:r>
         <w:t>.</w:t>
@@ -364,6 +352,9 @@
         <w:t xml:space="preserve">mbined </w:t>
       </w:r>
       <w:r>
+        <w:t xml:space="preserve">version </w:t>
+      </w:r>
+      <w:r>
         <w:t>of 2016 and 2017</w:t>
       </w:r>
       <w:r>
@@ -378,6 +369,8 @@
       <w:r>
         <w:t>ets released.</w:t>
       </w:r>
+      <w:bookmarkStart w:id="0" w:name="_GoBack"/>
+      <w:bookmarkEnd w:id="0"/>
     </w:p>
     <w:p/>
     <w:p>
@@ -478,18 +471,7 @@
         <w:t>Error</w:t>
       </w:r>
       <w:r>
-        <w:t xml:space="preserve"> between the model predicted log error an</w:t>
-      </w:r>
-      <w:bookmarkStart w:id="0" w:name="_GoBack"/>
-      <w:bookmarkEnd w:id="0"/>
-      <w:r>
-        <w:t>d true lo</w:t>
-      </w:r>
-      <w:r>
-        <w:t>g error</w:t>
-      </w:r>
-      <w:r>
-        <w:t xml:space="preserve">, i.e. </w:t>
+        <w:t xml:space="preserve"> between the model predicted log error and true log error, i.e. </w:t>
       </w:r>
       <m:oMath>
         <m:f>
@@ -551,25 +533,13 @@
               <w:rPr>
                 <w:rFonts w:ascii="Cambria Math" w:hAnsi="Cambria Math"/>
               </w:rPr>
-              <m:t>|predicted</m:t>
-            </m:r>
-            <m:r>
-              <m:rPr>
-                <m:sty m:val="p"/>
-              </m:rPr>
-              <w:rPr>
-                <w:rFonts w:ascii="Cambria Math" w:hAnsi="Cambria Math"/>
-              </w:rPr>
-              <m:t xml:space="preserve"> log error – true log error|</m:t>
+              <m:t>|predicted log error – true log error|</m:t>
             </m:r>
           </m:e>
         </m:nary>
       </m:oMath>
       <w:r>
-        <w:t xml:space="preserve">. </w:t>
-      </w:r>
-      <w:r>
-        <w:t xml:space="preserve">It is reasonable to use MAE instead of MSE here, </w:t>
+        <w:t xml:space="preserve">. It is reasonable to use MAE instead of MSE here, </w:t>
       </w:r>
       <w:r>
         <w:t>as MSE</w:t>
@@ -601,11 +571,6 @@
         <w:t>II. Analysis</w:t>
       </w:r>
     </w:p>
-    <w:p>
-      <w:r>
-        <w:t>_(approx. 2-4 pages)_</w:t>
-      </w:r>
-    </w:p>
     <w:p/>
     <w:p>
       <w:pPr>
@@ -620,6 +585,56 @@
           <w:szCs w:val="28"/>
         </w:rPr>
         <w:t>Data Exploration</w:t>
+      </w:r>
+    </w:p>
+    <w:p>
+      <w:r>
+        <w:rPr>
+          <w:rFonts w:hint="eastAsia"/>
+        </w:rPr>
+        <w:t>We have total of 57</w:t>
+      </w:r>
+      <w:r>
+        <w:rPr>
+          <w:rFonts w:hint="eastAsia"/>
+        </w:rPr>
+        <w:t xml:space="preserve"> </w:t>
+      </w:r>
+      <w:r>
+        <w:t xml:space="preserve">raw </w:t>
+      </w:r>
+      <w:r>
+        <w:rPr>
+          <w:rFonts w:hint="eastAsia"/>
+        </w:rPr>
+        <w:t>feature</w:t>
+      </w:r>
+      <w:r>
+        <w:rPr>
+          <w:rFonts w:hint="eastAsia"/>
+        </w:rPr>
+        <w:t>s in the provided property data,</w:t>
+      </w:r>
+      <w:r>
+        <w:rPr>
+          <w:rFonts w:hint="eastAsia"/>
+        </w:rPr>
+        <w:t xml:space="preserve"> </w:t>
+      </w:r>
+      <w:r>
+        <w:t>d</w:t>
+      </w:r>
+      <w:r>
+        <w:t>ata exploration is conducted on these features only.</w:t>
+      </w:r>
+      <w:r>
+        <w:t xml:space="preserve"> Since we are predicting the errors of a fine-tuned model, we don’t really expect any remaining significant linear patterns between</w:t>
+      </w:r>
+      <w:r>
+        <w:t xml:space="preserve"> features and prediction targe</w:t>
+      </w:r>
+      <w:r>
+        <w:t>t. And as mentioned later, since boosted-tree model is used here, we don’t worry about collinearity. So instead of first looking at a corr matrix among features and target, we directly look at each one of the features in the following three angles:</w:t>
       </w:r>
     </w:p>
     <w:p>
@@ -627,43 +642,18 @@
         <w:pStyle w:val="a3"/>
         <w:numPr>
           <w:ilvl w:val="0"/>
-          <w:numId w:val="1"/>
+          <w:numId w:val="2"/>
         </w:numPr>
         <w:ind w:firstLineChars="0"/>
-        <w:rPr>
-          <w:szCs w:val="21"/>
-        </w:rPr>
-      </w:pPr>
-      <w:r>
-        <w:rPr>
-          <w:szCs w:val="21"/>
-        </w:rPr>
-        <w:t>Num_pool, t</w:t>
-      </w:r>
-      <w:r>
-        <w:rPr>
-          <w:rFonts w:hint="eastAsia"/>
-          <w:szCs w:val="21"/>
-        </w:rPr>
-        <w:t>raining</w:t>
-      </w:r>
-      <w:r>
-        <w:rPr>
-          <w:szCs w:val="21"/>
-        </w:rPr>
-        <w:t xml:space="preserve"> data only has {1, NA}, remark the fe</w:t>
-      </w:r>
-      <w:r>
-        <w:rPr>
-          <w:szCs w:val="21"/>
-        </w:rPr>
-        <w:t>ature as has_pool = ~isnull()</w:t>
-      </w:r>
-      <w:r>
-        <w:rPr>
-          <w:szCs w:val="21"/>
-        </w:rPr>
-        <w:t>.</w:t>
+      </w:pPr>
+      <w:r>
+        <w:t>F</w:t>
+      </w:r>
+      <w:r>
+        <w:t xml:space="preserve">eature vs. log error patterns from local regression. </w:t>
+      </w:r>
+      <w:r>
+        <w:t xml:space="preserve">A good feature should see different patterns of mean-log error at different area. </w:t>
       </w:r>
     </w:p>
     <w:p>
@@ -671,18 +661,94 @@
         <w:pStyle w:val="a3"/>
         <w:numPr>
           <w:ilvl w:val="0"/>
-          <w:numId w:val="1"/>
+          <w:numId w:val="2"/>
         </w:numPr>
         <w:ind w:firstLineChars="0"/>
-        <w:rPr>
-          <w:szCs w:val="21"/>
-        </w:rPr>
-      </w:pPr>
-      <w:r>
-        <w:rPr>
-          <w:szCs w:val="21"/>
-        </w:rPr>
-        <w:t>Assessment year all 2015, useless feature.</w:t>
+      </w:pPr>
+      <w:r>
+        <w:t>Feature vs. abs log error patterns from local regression</w:t>
+      </w:r>
+      <w:r>
+        <w:t xml:space="preserve">. </w:t>
+      </w:r>
+      <w:r>
+        <w:rPr>
+          <w:rFonts w:hint="eastAsia"/>
+        </w:rPr>
+        <w:t xml:space="preserve">Abs log error is not directly related to </w:t>
+      </w:r>
+      <w:r>
+        <w:t>original problem</w:t>
+      </w:r>
+      <w:r>
+        <w:rPr>
+          <w:rFonts w:hint="eastAsia"/>
+        </w:rPr>
+        <w:t xml:space="preserve">, but due to heavy tailed log error distribution, we could significantly </w:t>
+      </w:r>
+      <w:r>
+        <w:rPr>
+          <w:rFonts w:hint="eastAsia"/>
+        </w:rPr>
+        <w:lastRenderedPageBreak/>
+        <w:t xml:space="preserve">improve results if we could predict well on the large error area. </w:t>
+      </w:r>
+      <w:r>
+        <w:t xml:space="preserve">A potential </w:t>
+      </w:r>
+      <w:r>
+        <w:t>improvement</w:t>
+      </w:r>
+      <w:r>
+        <w:t xml:space="preserve"> is </w:t>
+      </w:r>
+      <w:r>
+        <w:t xml:space="preserve">to first </w:t>
+      </w:r>
+      <w:r>
+        <w:rPr>
+          <w:rFonts w:hint="eastAsia"/>
+        </w:rPr>
+        <w:t>predict wh</w:t>
+      </w:r>
+      <w:r>
+        <w:rPr>
+          <w:rFonts w:hint="eastAsia"/>
+        </w:rPr>
+        <w:t>ere Zestimate</w:t>
+      </w:r>
+      <w:r>
+        <w:rPr>
+          <w:rFonts w:hint="eastAsia"/>
+        </w:rPr>
+        <w:t xml:space="preserve"> </w:t>
+      </w:r>
+      <w:r>
+        <w:t>ma</w:t>
+      </w:r>
+      <w:r>
+        <w:rPr>
+          <w:rFonts w:hint="eastAsia"/>
+        </w:rPr>
+        <w:t>ke</w:t>
+      </w:r>
+      <w:r>
+        <w:t>s</w:t>
+      </w:r>
+      <w:r>
+        <w:rPr>
+          <w:rFonts w:hint="eastAsia"/>
+        </w:rPr>
+        <w:t xml:space="preserve"> a large error and </w:t>
+      </w:r>
+      <w:r>
+        <w:t xml:space="preserve">we can </w:t>
+      </w:r>
+      <w:r>
+        <w:rPr>
+          <w:rFonts w:hint="eastAsia"/>
+        </w:rPr>
+        <w:t xml:space="preserve">build a different model for that. </w:t>
       </w:r>
     </w:p>
     <w:p>
@@ -690,24 +756,50 @@
         <w:pStyle w:val="a3"/>
         <w:numPr>
           <w:ilvl w:val="0"/>
-          <w:numId w:val="1"/>
+          <w:numId w:val="2"/>
         </w:numPr>
         <w:ind w:firstLineChars="0"/>
-        <w:rPr>
-          <w:szCs w:val="21"/>
-        </w:rPr>
-      </w:pPr>
-      <w:r>
-        <w:rPr>
-          <w:szCs w:val="21"/>
-        </w:rPr>
-        <w:t>Raw census tract and block, a combination of fips</w:t>
-      </w:r>
-      <w:r>
-        <w:rPr>
-          <w:szCs w:val="21"/>
-        </w:rPr>
-        <w:t xml:space="preserve"> and other information. NOTE, after fips it should be a XXXX.XXXXXX format string, check why merged train data trimmed off digits.</w:t>
+      </w:pPr>
+      <w:r>
+        <w:rPr>
+          <w:rFonts w:hint="eastAsia"/>
+        </w:rPr>
+        <w:t xml:space="preserve">Density: significance of contribution of feature to prediction should consider the sample density in the </w:t>
+      </w:r>
+      <w:r>
+        <w:t>‘</w:t>
+      </w:r>
+      <w:r>
+        <w:rPr>
+          <w:rFonts w:hint="eastAsia"/>
+        </w:rPr>
+        <w:t>patterned</w:t>
+      </w:r>
+      <w:r>
+        <w:t>’</w:t>
+      </w:r>
+      <w:r>
+        <w:rPr>
+          <w:rFonts w:hint="eastAsia"/>
+        </w:rPr>
+        <w:t xml:space="preserve"> area.</w:t>
+      </w:r>
+    </w:p>
+    <w:p>
+      <w:r>
+        <w:rPr>
+          <w:rFonts w:hint="eastAsia"/>
+        </w:rPr>
+        <w:t>Features are subjectively classified into 4 categories</w:t>
+      </w:r>
+      <w:r>
+        <w:t>, ranked from 1 to 4</w:t>
+      </w:r>
+      <w:r>
+        <w:rPr>
+          <w:rFonts w:hint="eastAsia"/>
+        </w:rPr>
+        <w:t>:</w:t>
       </w:r>
     </w:p>
     <w:p>
@@ -715,47 +807,197 @@
         <w:pStyle w:val="a3"/>
         <w:numPr>
           <w:ilvl w:val="0"/>
-          <w:numId w:val="1"/>
+          <w:numId w:val="3"/>
         </w:numPr>
         <w:ind w:firstLineChars="0"/>
-        <w:rPr>
-          <w:szCs w:val="21"/>
-        </w:rPr>
-      </w:pPr>
-      <w:r>
-        <w:rPr>
-          <w:szCs w:val="21"/>
-        </w:rPr>
-        <w:t>Census tract follows a XXXX.XX format, so for census tract and block, middle 6 digits should be used as census identifier, and last 4 as block identifier.</w:t>
-      </w:r>
-    </w:p>
-    <w:p>
-      <w:r>
-        <w:t xml:space="preserve">In this section, you will be expected to analyze the data you are using for the problem. This data can either be in the form of a dataset (or datasets), input data (or input files), or even an environment. The type of data should be thoroughly described and, if possible, have basic </w:t>
-      </w:r>
-      <w:r>
-        <w:lastRenderedPageBreak/>
-        <w:t>statistics and information presented (such as discussion of input features or defining characteristics about the input or environment). Any abnormalities or interesting qualities about the data that may need to be addressed have been identified (such as features that need to be transformed or the possibility of outliers). Questions to ask yourself when writing this section:</w:t>
-      </w:r>
-    </w:p>
-    <w:p>
-      <w:r>
-        <w:t>- _If a dataset is present for this problem, have you thoroughly discussed certain features about the dataset? Has a data sample been provided to the reader?_</w:t>
-      </w:r>
-    </w:p>
-    <w:p>
-      <w:r>
-        <w:t>- _If a dataset is present for this problem, are statistics about the dataset calculated and reported? Have any relevant results from this calculation been discussed?_</w:t>
-      </w:r>
-    </w:p>
-    <w:p>
-      <w:r>
-        <w:t>- _If a dataset is **not** present for this problem, has discussion been made about the input space or input data for your problem?_</w:t>
-      </w:r>
-    </w:p>
-    <w:p>
-      <w:r>
-        <w:t>- _Are there any abnormalities or characteristics about the input space or dataset that need to be addressed? (categorical variables, missing values, outliers, etc.)_</w:t>
+      </w:pPr>
+      <w:r>
+        <w:rPr>
+          <w:rFonts w:hint="eastAsia"/>
+        </w:rPr>
+        <w:t>Very good features, with low missing rate and good patterns against log error at high density area.</w:t>
+      </w:r>
+    </w:p>
+    <w:p>
+      <w:pPr>
+        <w:pStyle w:val="a3"/>
+        <w:numPr>
+          <w:ilvl w:val="0"/>
+          <w:numId w:val="3"/>
+        </w:numPr>
+        <w:ind w:firstLineChars="0"/>
+      </w:pPr>
+      <w:r>
+        <w:t>Good features, they have class-1 potential but with higher missing rate or not significant pattern.</w:t>
+      </w:r>
+    </w:p>
+    <w:p>
+      <w:pPr>
+        <w:pStyle w:val="a3"/>
+        <w:numPr>
+          <w:ilvl w:val="0"/>
+          <w:numId w:val="3"/>
+        </w:numPr>
+        <w:ind w:firstLineChars="0"/>
+      </w:pPr>
+      <w:r>
+        <w:t xml:space="preserve">High cardinal, categorical features with high cardinality. </w:t>
+      </w:r>
+    </w:p>
+    <w:p>
+      <w:pPr>
+        <w:pStyle w:val="a3"/>
+        <w:numPr>
+          <w:ilvl w:val="0"/>
+          <w:numId w:val="3"/>
+        </w:numPr>
+        <w:ind w:firstLineChars="0"/>
+      </w:pPr>
+      <w:r>
+        <w:t>Bad features, either very high missing rate (over 90%)</w:t>
+      </w:r>
+      <w:r>
+        <w:t xml:space="preserve"> or hardly any</w:t>
+      </w:r>
+      <w:r>
+        <w:t xml:space="preserve"> pattern</w:t>
+      </w:r>
+      <w:r>
+        <w:t>.</w:t>
+      </w:r>
+    </w:p>
+    <w:p/>
+    <w:p>
+      <w:r>
+        <w:rPr>
+          <w:rFonts w:hint="eastAsia"/>
+        </w:rPr>
+        <w:t>All the details could be found in data_explore.html, and summarization of key information could be found in data/features_info.csv</w:t>
+      </w:r>
+      <w:r>
+        <w:t>, be noted that a better readable naming is created for each feature and this will be used i</w:t>
+      </w:r>
+      <w:r>
+        <w:t>n the rest part of the project.</w:t>
+      </w:r>
+    </w:p>
+    <w:p/>
+    <w:p>
+      <w:r>
+        <w:t xml:space="preserve">It is worth noting that this hand-labeling of features turns out to be no more efficient than boosted-tree’s feature importance </w:t>
+      </w:r>
+      <w:r>
+        <w:t>analysis</w:t>
+      </w:r>
+      <w:r>
+        <w:t xml:space="preserve">. </w:t>
+      </w:r>
+      <w:r>
+        <w:t>It helps no more than providing a more concre</w:t>
+      </w:r>
+      <w:r>
+        <w:t>te idea of what we have in hand. In fa</w:t>
+      </w:r>
+      <w:r>
+        <w:t>ct these plots could be mis</w:t>
+      </w:r>
+      <w:r>
+        <w:t>leading in</w:t>
+      </w:r>
+      <w:r>
+        <w:t xml:space="preserve"> the</w:t>
+      </w:r>
+      <w:r>
+        <w:t xml:space="preserve"> following 2 aspects:</w:t>
+      </w:r>
+    </w:p>
+    <w:p>
+      <w:pPr>
+        <w:pStyle w:val="a3"/>
+        <w:numPr>
+          <w:ilvl w:val="0"/>
+          <w:numId w:val="5"/>
+        </w:numPr>
+        <w:ind w:firstLineChars="0"/>
+      </w:pPr>
+      <w:r>
+        <w:rPr>
+          <w:rFonts w:hint="eastAsia"/>
+        </w:rPr>
+        <w:t xml:space="preserve">For highly concentrated numerical features, </w:t>
+      </w:r>
+      <w:r>
+        <w:t>‘</w:t>
+      </w:r>
+      <w:r>
+        <w:rPr>
+          <w:rFonts w:hint="eastAsia"/>
+        </w:rPr>
+        <w:t>pattern</w:t>
+      </w:r>
+      <w:r>
+        <w:t>’</w:t>
+      </w:r>
+      <w:r>
+        <w:rPr>
+          <w:rFonts w:hint="eastAsia"/>
+        </w:rPr>
+        <w:t xml:space="preserve"> across the whole value domain could </w:t>
+      </w:r>
+      <w:r>
+        <w:t>overshadow the local structures at high-density area that we really care about</w:t>
+      </w:r>
+      <w:r>
+        <w:t xml:space="preserve"> (</w:t>
+      </w:r>
+      <w:r>
+        <w:t>e.g. area_living_type_12</w:t>
+      </w:r>
+      <w:r>
+        <w:t>)</w:t>
+      </w:r>
+      <w:r>
+        <w:t>.</w:t>
+      </w:r>
+    </w:p>
+    <w:p>
+      <w:pPr>
+        <w:pStyle w:val="a3"/>
+        <w:numPr>
+          <w:ilvl w:val="0"/>
+          <w:numId w:val="5"/>
+        </w:numPr>
+        <w:ind w:firstLineChars="0"/>
+      </w:pPr>
+      <w:r>
+        <w:t xml:space="preserve">Scale of pattern-plot could be dominated by the </w:t>
+      </w:r>
+      <w:r>
+        <w:t>abnormal-be</w:t>
+      </w:r>
+      <w:r>
+        <w:t xml:space="preserve">having low-density </w:t>
+      </w:r>
+      <w:r>
+        <w:t>area</w:t>
+      </w:r>
+      <w:r>
+        <w:t xml:space="preserve"> and </w:t>
+      </w:r>
+      <w:r>
+        <w:t>difference at high-d</w:t>
+      </w:r>
+      <w:r>
+        <w:t>ensity area gets visually shrun</w:t>
+      </w:r>
+      <w:r>
+        <w:t>k</w:t>
+      </w:r>
+      <w:r>
+        <w:t xml:space="preserve"> (e.g. type_air_conditioning)</w:t>
+      </w:r>
+      <w:r>
+        <w:t>.</w:t>
       </w:r>
     </w:p>
     <w:p/>
@@ -770,19 +1012,383 @@
     </w:p>
     <w:p>
       <w:r>
-        <w:rPr>
-          <w:rFonts w:hint="eastAsia"/>
-        </w:rPr>
-        <w:t xml:space="preserve">To visualize potential contribution of each feature to </w:t>
-      </w:r>
-      <w:r>
-        <w:t>prediction</w:t>
-      </w:r>
-      <w:r>
-        <w:rPr>
-          <w:rFonts w:hint="eastAsia"/>
-        </w:rPr>
-        <w:t>, traditional corr plot is not used here as we don</w:t>
+        <w:t>W</w:t>
+      </w:r>
+      <w:r>
+        <w:t>e present visualizatio</w:t>
+      </w:r>
+      <w:r>
+        <w:t xml:space="preserve">n of one example feature of each of class 1, 2, and 4. There is no visualization </w:t>
+      </w:r>
+      <w:r>
+        <w:t>of high-cardinal features.</w:t>
+      </w:r>
+    </w:p>
+    <w:p/>
+    <w:p>
+      <w:pPr>
+        <w:pStyle w:val="a3"/>
+        <w:numPr>
+          <w:ilvl w:val="0"/>
+          <w:numId w:val="4"/>
+        </w:numPr>
+        <w:ind w:firstLineChars="0"/>
+      </w:pPr>
+      <w:r>
+        <w:rPr>
+          <w:rFonts w:hint="eastAsia"/>
+        </w:rPr>
+        <w:t xml:space="preserve">Class-1: </w:t>
+      </w:r>
+      <w:r>
+        <w:t>area_living_type_12</w:t>
+      </w:r>
+    </w:p>
+    <w:p>
+      <w:pPr>
+        <w:pStyle w:val="a3"/>
+        <w:ind w:left="360" w:firstLineChars="0" w:firstLine="0"/>
+        <w:jc w:val="center"/>
+      </w:pPr>
+      <w:r>
+        <w:rPr>
+          <w:noProof/>
+        </w:rPr>
+        <w:drawing>
+          <wp:inline distT="0" distB="0" distL="0" distR="0">
+            <wp:extent cx="5274310" cy="2109470"/>
+            <wp:effectExtent l="0" t="0" r="2540" b="5080"/>
+            <wp:docPr id="5" name="图片 5"/>
+            <wp:cNvGraphicFramePr>
+              <a:graphicFrameLocks xmlns:a="http://schemas.openxmlformats.org/drawingml/2006/main" noChangeAspect="1"/>
+            </wp:cNvGraphicFramePr>
+            <a:graphic xmlns:a="http://schemas.openxmlformats.org/drawingml/2006/main">
+              <a:graphicData uri="http://schemas.openxmlformats.org/drawingml/2006/picture">
+                <pic:pic xmlns:pic="http://schemas.openxmlformats.org/drawingml/2006/picture">
+                  <pic:nvPicPr>
+                    <pic:cNvPr id="5" name="explore_area_living_type_12.png"/>
+                    <pic:cNvPicPr/>
+                  </pic:nvPicPr>
+                  <pic:blipFill>
+                    <a:blip r:embed="rId8">
+                      <a:extLst>
+                        <a:ext uri="{28A0092B-C50C-407E-A947-70E740481C1C}">
+                          <a14:useLocalDpi xmlns:a14="http://schemas.microsoft.com/office/drawing/2010/main" val="0"/>
+                        </a:ext>
+                      </a:extLst>
+                    </a:blip>
+                    <a:stretch>
+                      <a:fillRect/>
+                    </a:stretch>
+                  </pic:blipFill>
+                  <pic:spPr>
+                    <a:xfrm>
+                      <a:off x="0" y="0"/>
+                      <a:ext cx="5274310" cy="2109470"/>
+                    </a:xfrm>
+                    <a:prstGeom prst="rect">
+                      <a:avLst/>
+                    </a:prstGeom>
+                  </pic:spPr>
+                </pic:pic>
+              </a:graphicData>
+            </a:graphic>
+          </wp:inline>
+        </w:drawing>
+      </w:r>
+    </w:p>
+    <w:p>
+      <w:r>
+        <w:tab/>
+      </w:r>
+      <w:r>
+        <w:t xml:space="preserve">With low missing rate, </w:t>
+      </w:r>
+      <w:r>
+        <w:t>a</w:t>
+      </w:r>
+      <w:r>
+        <w:t>rea_living_</w:t>
+      </w:r>
+      <w:r>
+        <w:t>ty</w:t>
+      </w:r>
+      <w:r>
+        <w:t>pe_</w:t>
+      </w:r>
+      <w:r>
+        <w:t>12 looks like a good feature.</w:t>
+      </w:r>
+    </w:p>
+    <w:p>
+      <w:pPr>
+        <w:pStyle w:val="a3"/>
+        <w:numPr>
+          <w:ilvl w:val="0"/>
+          <w:numId w:val="4"/>
+        </w:numPr>
+        <w:ind w:firstLineChars="0"/>
+      </w:pPr>
+      <w:r>
+        <w:lastRenderedPageBreak/>
+        <w:t>C</w:t>
+      </w:r>
+      <w:r>
+        <w:rPr>
+          <w:rFonts w:hint="eastAsia"/>
+        </w:rPr>
+        <w:t>lass-</w:t>
+      </w:r>
+      <w:r>
+        <w:t>2: type_air_conditioning</w:t>
+      </w:r>
+    </w:p>
+    <w:p>
+      <w:pPr>
+        <w:pStyle w:val="a3"/>
+        <w:ind w:left="360" w:firstLineChars="0" w:firstLine="0"/>
+      </w:pPr>
+      <w:r>
+        <w:rPr>
+          <w:rFonts w:hint="eastAsia"/>
+          <w:noProof/>
+        </w:rPr>
+        <w:drawing>
+          <wp:inline distT="0" distB="0" distL="0" distR="0">
+            <wp:extent cx="5274310" cy="2109470"/>
+            <wp:effectExtent l="0" t="0" r="2540" b="5080"/>
+            <wp:docPr id="3" name="图片 3"/>
+            <wp:cNvGraphicFramePr>
+              <a:graphicFrameLocks xmlns:a="http://schemas.openxmlformats.org/drawingml/2006/main" noChangeAspect="1"/>
+            </wp:cNvGraphicFramePr>
+            <a:graphic xmlns:a="http://schemas.openxmlformats.org/drawingml/2006/main">
+              <a:graphicData uri="http://schemas.openxmlformats.org/drawingml/2006/picture">
+                <pic:pic xmlns:pic="http://schemas.openxmlformats.org/drawingml/2006/picture">
+                  <pic:nvPicPr>
+                    <pic:cNvPr id="3" name="explore_type_air_conditioning.png"/>
+                    <pic:cNvPicPr/>
+                  </pic:nvPicPr>
+                  <pic:blipFill>
+                    <a:blip r:embed="rId9">
+                      <a:extLst>
+                        <a:ext uri="{28A0092B-C50C-407E-A947-70E740481C1C}">
+                          <a14:useLocalDpi xmlns:a14="http://schemas.microsoft.com/office/drawing/2010/main" val="0"/>
+                        </a:ext>
+                      </a:extLst>
+                    </a:blip>
+                    <a:stretch>
+                      <a:fillRect/>
+                    </a:stretch>
+                  </pic:blipFill>
+                  <pic:spPr>
+                    <a:xfrm>
+                      <a:off x="0" y="0"/>
+                      <a:ext cx="5274310" cy="2109470"/>
+                    </a:xfrm>
+                    <a:prstGeom prst="rect">
+                      <a:avLst/>
+                    </a:prstGeom>
+                  </pic:spPr>
+                </pic:pic>
+              </a:graphicData>
+            </a:graphic>
+          </wp:inline>
+        </w:drawing>
+      </w:r>
+    </w:p>
+    <w:p>
+      <w:r>
+        <w:tab/>
+        <w:t xml:space="preserve">Missing rate is around 70%, high density area is only type-1 and type-13. There is slight difference between the mean-log-error of the two groups. </w:t>
+      </w:r>
+      <w:r>
+        <w:t>Type 13 has sample size of around 3k, so tree can make several valid splits in there and potential</w:t>
+      </w:r>
+      <w:r>
+        <w:t>ly capture the pattern.</w:t>
+      </w:r>
+    </w:p>
+    <w:p>
+      <w:pPr>
+        <w:pStyle w:val="a3"/>
+        <w:numPr>
+          <w:ilvl w:val="0"/>
+          <w:numId w:val="4"/>
+        </w:numPr>
+        <w:ind w:firstLineChars="0"/>
+      </w:pPr>
+      <w:r>
+        <w:rPr>
+          <w:rFonts w:hint="eastAsia"/>
+        </w:rPr>
+        <w:t xml:space="preserve">Class-4: </w:t>
+      </w:r>
+      <w:r>
+        <w:t>area_living_type_15</w:t>
+      </w:r>
+    </w:p>
+    <w:p>
+      <w:pPr>
+        <w:pStyle w:val="a3"/>
+        <w:ind w:left="360" w:firstLineChars="0" w:firstLine="0"/>
+      </w:pPr>
+      <w:r>
+        <w:rPr>
+          <w:rFonts w:hint="eastAsia"/>
+          <w:noProof/>
+        </w:rPr>
+        <w:drawing>
+          <wp:inline distT="0" distB="0" distL="0" distR="0">
+            <wp:extent cx="5274310" cy="2109470"/>
+            <wp:effectExtent l="0" t="0" r="2540" b="5080"/>
+            <wp:docPr id="4" name="图片 4"/>
+            <wp:cNvGraphicFramePr>
+              <a:graphicFrameLocks xmlns:a="http://schemas.openxmlformats.org/drawingml/2006/main" noChangeAspect="1"/>
+            </wp:cNvGraphicFramePr>
+            <a:graphic xmlns:a="http://schemas.openxmlformats.org/drawingml/2006/main">
+              <a:graphicData uri="http://schemas.openxmlformats.org/drawingml/2006/picture">
+                <pic:pic xmlns:pic="http://schemas.openxmlformats.org/drawingml/2006/picture">
+                  <pic:nvPicPr>
+                    <pic:cNvPr id="4" name="explore_area_living_type_15.png"/>
+                    <pic:cNvPicPr/>
+                  </pic:nvPicPr>
+                  <pic:blipFill>
+                    <a:blip r:embed="rId10">
+                      <a:extLst>
+                        <a:ext uri="{28A0092B-C50C-407E-A947-70E740481C1C}">
+                          <a14:useLocalDpi xmlns:a14="http://schemas.microsoft.com/office/drawing/2010/main" val="0"/>
+                        </a:ext>
+                      </a:extLst>
+                    </a:blip>
+                    <a:stretch>
+                      <a:fillRect/>
+                    </a:stretch>
+                  </pic:blipFill>
+                  <pic:spPr>
+                    <a:xfrm>
+                      <a:off x="0" y="0"/>
+                      <a:ext cx="5274310" cy="2109470"/>
+                    </a:xfrm>
+                    <a:prstGeom prst="rect">
+                      <a:avLst/>
+                    </a:prstGeom>
+                  </pic:spPr>
+                </pic:pic>
+              </a:graphicData>
+            </a:graphic>
+          </wp:inline>
+        </w:drawing>
+      </w:r>
+    </w:p>
+    <w:p>
+      <w:pPr>
+        <w:pStyle w:val="a3"/>
+        <w:ind w:left="360" w:firstLineChars="0" w:firstLine="0"/>
+      </w:pPr>
+      <w:r>
+        <w:rPr>
+          <w:rFonts w:hint="eastAsia"/>
+        </w:rPr>
+        <w:t xml:space="preserve">This is a special feature, besides the over 90% missing rate, it seems the pattern is weak in the high density area. </w:t>
+      </w:r>
+      <w:r>
+        <w:t>However, later in feature importance analysis, it turns out to be quite useful.</w:t>
+      </w:r>
+    </w:p>
+    <w:p/>
+    <w:p>
+      <w:r>
+        <w:rPr>
+          <w:sz w:val="28"/>
+          <w:szCs w:val="28"/>
+        </w:rPr>
+        <w:t>Algorithms and Techniques</w:t>
+      </w:r>
+    </w:p>
+    <w:p>
+      <w:r>
+        <w:rPr>
+          <w:rFonts w:hint="eastAsia"/>
+        </w:rPr>
+        <w:t>I</w:t>
+      </w:r>
+      <w:r>
+        <w:t xml:space="preserve"> choose to use GBDT (Gradient Boosted Gradient Tree)</w:t>
+      </w:r>
+      <w:r>
+        <w:t xml:space="preserve"> </w:t>
+      </w:r>
+      <w:r>
+        <w:t xml:space="preserve">model </w:t>
+      </w:r>
+      <w:r>
+        <w:t xml:space="preserve">family to solve the problem. Tree is non-linear and sufficiently expressive, and boosting mitigates over-fitting. Random Forest is less ideal in the sense that trees are not related to each other, new trees does make use of information of previous ones. </w:t>
+      </w:r>
+      <w:r>
+        <w:t xml:space="preserve">AdaBoost does not fit well as its main contribution is to make smart combinations of existing </w:t>
+      </w:r>
+      <w:r>
+        <w:t xml:space="preserve">weak </w:t>
+      </w:r>
+      <w:r>
+        <w:t xml:space="preserve">predictors, while we are building the model from scratch, another algorithm is needed to first find those predictors. </w:t>
+      </w:r>
+      <w:r>
+        <w:t>After all</w:t>
+      </w:r>
+      <w:r>
+        <w:t>,</w:t>
+      </w:r>
+      <w:r>
+        <w:t xml:space="preserve"> t</w:t>
+      </w:r>
+      <w:r>
+        <w:t xml:space="preserve">he most direct reason </w:t>
+      </w:r>
+      <w:r>
+        <w:t xml:space="preserve">for choosing GBDT is its reputation in </w:t>
+      </w:r>
+      <w:r>
+        <w:t xml:space="preserve">the Kaggle community, </w:t>
+      </w:r>
+      <w:r>
+        <w:t xml:space="preserve">GBDT model family </w:t>
+      </w:r>
+      <w:r>
+        <w:t>has been proved well effective in multiple contests.</w:t>
+      </w:r>
+    </w:p>
+    <w:p/>
+    <w:p>
+      <w:r>
+        <w:rPr>
+          <w:rFonts w:hint="eastAsia"/>
+        </w:rPr>
+        <w:t>Idea of GBD</w:t>
+      </w:r>
+      <w:r>
+        <w:rPr>
+          <w:rFonts w:hint="eastAsia"/>
+        </w:rPr>
+        <w:t>T</w:t>
+      </w:r>
+      <w:r>
+        <w:t xml:space="preserve"> </w:t>
+      </w:r>
+      <w:r>
+        <w:rPr>
+          <w:rFonts w:hint="eastAsia"/>
+        </w:rPr>
+        <w:t>is that, each new predictor fits to</w:t>
+      </w:r>
+      <w:r>
+        <w:t xml:space="preserve"> gradient of the loss function to p</w:t>
+      </w:r>
+      <w:r>
+        <w:rPr>
+          <w:rFonts w:hint="eastAsia"/>
+        </w:rPr>
+        <w:t>revious predictors</w:t>
       </w:r>
       <w:r>
         <w:t>’</w:t>
@@ -791,212 +1397,979 @@
         <w:rPr>
           <w:rFonts w:hint="eastAsia"/>
         </w:rPr>
-        <w:t xml:space="preserve">t really expect </w:t>
-      </w:r>
-      <w:r>
-        <w:t>relationship</w:t>
-      </w:r>
-      <w:r>
-        <w:rPr>
-          <w:rFonts w:hint="eastAsia"/>
-        </w:rPr>
-        <w:t xml:space="preserve"> to be </w:t>
-      </w:r>
-      <w:r>
-        <w:t>linear</w:t>
-      </w:r>
-      <w:r>
-        <w:rPr>
-          <w:rFonts w:hint="eastAsia"/>
-        </w:rPr>
-        <w:t xml:space="preserve"> and we are not using a linear model trying to capture pattern.We visualize 3 types of plots along each feature:</w:t>
+        <w:t xml:space="preserve"> prediction results</w:t>
+      </w:r>
+      <w:r>
+        <w:t>.</w:t>
+      </w:r>
+      <w:r>
+        <w:rPr>
+          <w:rFonts w:hint="eastAsia"/>
+        </w:rPr>
+        <w:t xml:space="preserve"> </w:t>
+      </w:r>
+      <w:r>
+        <w:t xml:space="preserve">The </w:t>
+      </w:r>
+      <w:r>
+        <w:t xml:space="preserve">three GBDT mentioned in the report are XGBoost, LightGBM </w:t>
+      </w:r>
+      <w:r>
+        <w:lastRenderedPageBreak/>
+        <w:t>and CatBoost.</w:t>
+      </w:r>
+      <w:r>
+        <w:t xml:space="preserve"> XGBoost </w:t>
+      </w:r>
+      <w:r>
+        <w:t>makes</w:t>
+      </w:r>
+      <w:r>
+        <w:t xml:space="preserve"> use of both first and second derivative of loss function</w:t>
+      </w:r>
+      <w:r>
+        <w:t xml:space="preserve"> to minimize it, while traditional GBDT uses only first derivative</w:t>
+      </w:r>
+      <w:r>
+        <w:t xml:space="preserve">. </w:t>
+      </w:r>
+      <w:r>
+        <w:t>And t</w:t>
+      </w:r>
+      <w:r>
+        <w:t>here are many other useful features, like including regularization in both size of p</w:t>
+      </w:r>
+      <w:r>
+        <w:t>redictions and tree complexity, please see reference for all details.</w:t>
+      </w:r>
+      <w:r>
+        <w:t xml:space="preserve"> </w:t>
+      </w:r>
+      <w:r>
+        <w:t>LightGBM is a computationally improved version of XGBoost in terms of strategic subsampling and</w:t>
+      </w:r>
+      <w:r>
+        <w:t xml:space="preserve"> taking advantage of sparse </w:t>
+      </w:r>
+      <w:r>
+        <w:t>features.</w:t>
+      </w:r>
+      <w:r>
+        <w:t xml:space="preserve"> So it is much faster, but less accurate in training, however turns out to be no worse in prediction </w:t>
+      </w:r>
+      <w:r>
+        <w:t>with</w:t>
+      </w:r>
+      <w:r>
+        <w:t xml:space="preserve"> testing data</w:t>
+      </w:r>
+      <w:r>
+        <w:t xml:space="preserve">. </w:t>
+      </w:r>
+      <w:r>
+        <w:t xml:space="preserve">CatBoost is like XGBoost but advertised for its auto-handling of categorical variables. However, I found its extreme strength </w:t>
+      </w:r>
+      <w:r>
+        <w:t>with a</w:t>
+      </w:r>
+      <w:r>
+        <w:t xml:space="preserve"> special logic to fight against biases, details of which wil</w:t>
+      </w:r>
+      <w:r>
+        <w:t>l be discussed in model-refinement</w:t>
+      </w:r>
+      <w:r>
+        <w:t xml:space="preserve"> section.</w:t>
       </w:r>
     </w:p>
     <w:p/>
     <w:p>
       <w:r>
-        <w:rPr>
-          <w:rFonts w:hint="eastAsia"/>
-        </w:rPr>
-        <w:t xml:space="preserve">1, Mean log error: This is the main objective we are predicting. A good feature should see different patterns of mean log error at different area. </w:t>
+        <w:t xml:space="preserve">For my model, </w:t>
+      </w:r>
+      <w:r>
+        <w:t>LightGBM is chosen against XGBoost for mainly two reasons:</w:t>
+      </w:r>
+    </w:p>
+    <w:p>
+      <w:pPr>
+        <w:pStyle w:val="a3"/>
+        <w:numPr>
+          <w:ilvl w:val="0"/>
+          <w:numId w:val="6"/>
+        </w:numPr>
+        <w:ind w:firstLineChars="0"/>
+      </w:pPr>
+      <w:r>
+        <w:t>XGBoost’s default API does not have MAE as loss function. Although API for customized loss function is provided, without sureness of correct implementation, I would go with LightGBM, where MAE can be directly configured.</w:t>
+      </w:r>
+    </w:p>
+    <w:p>
+      <w:pPr>
+        <w:pStyle w:val="a3"/>
+        <w:numPr>
+          <w:ilvl w:val="0"/>
+          <w:numId w:val="6"/>
+        </w:numPr>
+        <w:ind w:firstLineChars="0"/>
+      </w:pPr>
+      <w:r>
+        <w:rPr>
+          <w:rFonts w:hint="eastAsia"/>
+        </w:rPr>
+        <w:t xml:space="preserve">XGBoost has to </w:t>
+      </w:r>
+      <w:r>
+        <w:t>handle</w:t>
+      </w:r>
+      <w:r>
+        <w:rPr>
+          <w:rFonts w:hint="eastAsia"/>
+        </w:rPr>
+        <w:t xml:space="preserve"> </w:t>
+      </w:r>
+      <w:r>
+        <w:t>categorical variables with one-hot</w:t>
+      </w:r>
+      <w:r>
+        <w:t xml:space="preserve"> encoding</w:t>
+      </w:r>
+      <w:r>
+        <w:t>. It is less ideal for four reasons that I can think of:</w:t>
+      </w:r>
+    </w:p>
+    <w:p>
+      <w:pPr>
+        <w:pStyle w:val="a3"/>
+        <w:numPr>
+          <w:ilvl w:val="1"/>
+          <w:numId w:val="6"/>
+        </w:numPr>
+        <w:ind w:firstLineChars="0"/>
+      </w:pPr>
+      <w:r>
+        <w:t>T</w:t>
+      </w:r>
+      <w:r>
+        <w:t>here is no way to directl</w:t>
+      </w:r>
+      <w:r>
+        <w:t>y handle high-cardinal features.</w:t>
+      </w:r>
+    </w:p>
+    <w:p>
+      <w:pPr>
+        <w:pStyle w:val="a3"/>
+        <w:numPr>
+          <w:ilvl w:val="1"/>
+          <w:numId w:val="6"/>
+        </w:numPr>
+        <w:ind w:firstLineChars="0"/>
+      </w:pPr>
+      <w:r>
+        <w:t>W</w:t>
+      </w:r>
+      <w:r>
+        <w:t xml:space="preserve">ith sub-sampling on features, such setup would give higher weights on categorical </w:t>
+      </w:r>
+      <w:r>
+        <w:t>features</w:t>
+      </w:r>
+      <w:r>
+        <w:t>.</w:t>
+      </w:r>
+    </w:p>
+    <w:p>
+      <w:pPr>
+        <w:pStyle w:val="a3"/>
+        <w:numPr>
+          <w:ilvl w:val="1"/>
+          <w:numId w:val="6"/>
+        </w:numPr>
+        <w:ind w:firstLineChars="0"/>
+      </w:pPr>
+      <w:r>
+        <w:rPr>
+          <w:rFonts w:hint="eastAsia"/>
+        </w:rPr>
+        <w:t>For categorical features</w:t>
+      </w:r>
+      <w:r>
+        <w:t xml:space="preserve"> with more than 4 classes</w:t>
+      </w:r>
+      <w:r>
+        <w:rPr>
+          <w:rFonts w:hint="eastAsia"/>
+        </w:rPr>
+        <w:t xml:space="preserve">, with one-hot encoding, each split can only look at one class, which loses </w:t>
+      </w:r>
+      <w:r>
+        <w:t xml:space="preserve">the </w:t>
+      </w:r>
+      <w:r>
+        <w:rPr>
+          <w:rFonts w:hint="eastAsia"/>
+        </w:rPr>
+        <w:t xml:space="preserve">big picture of the whole </w:t>
+      </w:r>
+      <w:r>
+        <w:t>structure.</w:t>
+      </w:r>
+    </w:p>
+    <w:p>
+      <w:pPr>
+        <w:pStyle w:val="a3"/>
+        <w:numPr>
+          <w:ilvl w:val="1"/>
+          <w:numId w:val="6"/>
+        </w:numPr>
+        <w:ind w:firstLineChars="0"/>
+      </w:pPr>
+      <w:r>
+        <w:t>It expands number of effective columns, which expands data-size</w:t>
+      </w:r>
+      <w:r>
+        <w:t xml:space="preserve"> (importance here as we have over 3 million rows to predict)</w:t>
+      </w:r>
+      <w:r>
+        <w:t xml:space="preserve"> and makes feature importance </w:t>
+      </w:r>
+      <w:r>
+        <w:t xml:space="preserve">analysis </w:t>
+      </w:r>
+      <w:r>
+        <w:t>less informative.</w:t>
       </w:r>
     </w:p>
     <w:p/>
     <w:p>
       <w:r>
-        <w:rPr>
-          <w:rFonts w:hint="eastAsia"/>
-        </w:rPr>
-        <w:t xml:space="preserve">2, Mean abs log error: Abs log error is not directly related to predicting, but due to heavy tailed log error distribution, we could significantly improve results if we could predict well on the large error area. </w:t>
-      </w:r>
-      <w:r>
-        <w:rPr>
-          <w:rFonts w:hint="eastAsia"/>
-        </w:rPr>
-        <w:t>Let</w:t>
-      </w:r>
-      <w:r>
-        <w:t>’</w:t>
-      </w:r>
-      <w:r>
-        <w:rPr>
-          <w:rFonts w:hint="eastAsia"/>
-        </w:rPr>
-        <w:t xml:space="preserve">s first see if we can predict where we are going to make a large error and build a different model for that. Final prediction is a weighted sum of error prediction of two models, weight by </w:t>
-      </w:r>
-      <w:r>
-        <w:t>‘</w:t>
-      </w:r>
-      <w:r>
-        <w:rPr>
-          <w:rFonts w:hint="eastAsia"/>
-        </w:rPr>
-        <w:t>is_large_error</w:t>
-      </w:r>
-      <w:r>
-        <w:t>’</w:t>
-      </w:r>
-      <w:r>
-        <w:rPr>
-          <w:rFonts w:hint="eastAsia"/>
-        </w:rPr>
-        <w:t xml:space="preserve"> predicted probability. So features show pattern here should be useful to predict is large error or not. (hold this for capstone submission)</w:t>
+        <w:t>Also</w:t>
+      </w:r>
+      <w:r>
+        <w:rPr>
+          <w:rFonts w:hint="eastAsia"/>
+        </w:rPr>
+        <w:t xml:space="preserve">, </w:t>
+      </w:r>
+      <w:r>
+        <w:t>the CV framework needs to be carefully designed for following two reasons:</w:t>
+      </w:r>
+    </w:p>
+    <w:p>
+      <w:pPr>
+        <w:pStyle w:val="a3"/>
+        <w:numPr>
+          <w:ilvl w:val="0"/>
+          <w:numId w:val="7"/>
+        </w:numPr>
+        <w:ind w:firstLineChars="0"/>
+      </w:pPr>
+      <w:r>
+        <w:t>S</w:t>
+      </w:r>
+      <w:r>
+        <w:t xml:space="preserve">ince we cannot choose all models for private LB submission, a ‘best’ model (actually Kaggle allows you to choose two ‘best’ models) has to be chosen without knowing models’ performance </w:t>
+      </w:r>
+      <w:r>
+        <w:t xml:space="preserve">in testing dataset. </w:t>
+      </w:r>
+    </w:p>
+    <w:p>
+      <w:pPr>
+        <w:pStyle w:val="a3"/>
+        <w:numPr>
+          <w:ilvl w:val="0"/>
+          <w:numId w:val="7"/>
+        </w:numPr>
+        <w:ind w:firstLineChars="0"/>
+      </w:pPr>
+      <w:r>
+        <w:rPr>
+          <w:rFonts w:hint="eastAsia"/>
+        </w:rPr>
+        <w:t xml:space="preserve">Also, we do not want to overfit to public LB, so </w:t>
+      </w:r>
+      <w:r>
+        <w:t>number of submission to public LB had better be constrained, and each submission be well supported by local CV.</w:t>
       </w:r>
     </w:p>
     <w:p/>
     <w:p>
       <w:r>
-        <w:rPr>
-          <w:rFonts w:hint="eastAsia"/>
-        </w:rPr>
-        <w:t xml:space="preserve">3, Density: significance of contribution of feature to prediction should consider the sample density in the </w:t>
-      </w:r>
-      <w:r>
-        <w:t>‘</w:t>
-      </w:r>
-      <w:r>
-        <w:rPr>
-          <w:rFonts w:hint="eastAsia"/>
-        </w:rPr>
-        <w:t>patterned</w:t>
-      </w:r>
-      <w:r>
-        <w:t>’</w:t>
-      </w:r>
-      <w:r>
-        <w:rPr>
-          <w:rFonts w:hint="eastAsia"/>
-        </w:rPr>
-        <w:t xml:space="preserve"> area.</w:t>
+        <w:t>Be</w:t>
+      </w:r>
+      <w:r>
+        <w:rPr>
+          <w:rFonts w:hint="eastAsia"/>
+        </w:rPr>
+        <w:t xml:space="preserve">cause the </w:t>
+      </w:r>
+      <w:r>
+        <w:t xml:space="preserve">data for </w:t>
+      </w:r>
+      <w:r>
+        <w:t>public LB</w:t>
+      </w:r>
+      <w:r>
+        <w:t xml:space="preserve"> and </w:t>
+      </w:r>
+      <w:r>
+        <w:t xml:space="preserve">private LB </w:t>
+      </w:r>
+      <w:r>
+        <w:t xml:space="preserve">are collected for </w:t>
+      </w:r>
+      <w:r>
+        <w:t xml:space="preserve">a specific time period, </w:t>
+      </w:r>
+      <w:r>
+        <w:t xml:space="preserve">seasonality and </w:t>
+      </w:r>
+      <w:r>
+        <w:t xml:space="preserve">change </w:t>
+      </w:r>
+      <w:r>
+        <w:t>model’s predictive power along time needs to be considered.</w:t>
+      </w:r>
+      <w:r>
+        <w:t xml:space="preserve"> To be specific, public LB</w:t>
+      </w:r>
+      <w:r>
+        <w:t xml:space="preserve"> only includes 2016 10, 11 and 12 whose training data is noticeably less than </w:t>
+      </w:r>
+      <w:r>
+        <w:t xml:space="preserve">the </w:t>
+      </w:r>
+      <w:r>
+        <w:t>others; private LB</w:t>
+      </w:r>
+      <w:r>
+        <w:t xml:space="preserve"> only includes 2017 10, 11, and 12 </w:t>
+      </w:r>
+      <w:r>
+        <w:t>which has no corresponding training data at all.</w:t>
+      </w:r>
+      <w:r>
+        <w:t xml:space="preserve"> So 3 types of CV are used to evaluate model</w:t>
+      </w:r>
+      <w:r>
+        <w:t>s</w:t>
+      </w:r>
+      <w:r>
+        <w:t xml:space="preserve"> locally:</w:t>
+      </w:r>
+    </w:p>
+    <w:p>
+      <w:pPr>
+        <w:pStyle w:val="a3"/>
+        <w:numPr>
+          <w:ilvl w:val="0"/>
+          <w:numId w:val="8"/>
+        </w:numPr>
+        <w:ind w:firstLineChars="0"/>
+      </w:pPr>
+      <w:r>
+        <w:t>n</w:t>
+      </w:r>
+      <w:r>
+        <w:t>_fo</w:t>
+      </w:r>
+      <w:r>
+        <w:t>lds CV on all data, considering no seasonality and regime change.</w:t>
+      </w:r>
+    </w:p>
+    <w:p>
+      <w:pPr>
+        <w:pStyle w:val="a3"/>
+        <w:numPr>
+          <w:ilvl w:val="0"/>
+          <w:numId w:val="8"/>
+        </w:numPr>
+        <w:ind w:firstLineChars="0"/>
+      </w:pPr>
+      <w:r>
+        <w:t>T</w:t>
+      </w:r>
+      <w:r>
+        <w:rPr>
+          <w:rFonts w:hint="eastAsia"/>
+        </w:rPr>
+        <w:t xml:space="preserve">argeting </w:t>
+      </w:r>
+      <w:r>
+        <w:t>for public LB, part of data of 2016 7, 8, 9 is held out as validation and the rest is included in training.</w:t>
+      </w:r>
+    </w:p>
+    <w:p>
+      <w:pPr>
+        <w:pStyle w:val="a3"/>
+        <w:numPr>
+          <w:ilvl w:val="0"/>
+          <w:numId w:val="8"/>
+        </w:numPr>
+        <w:ind w:firstLineChars="0"/>
+        <w:rPr>
+          <w:rFonts w:hint="eastAsia"/>
+        </w:rPr>
+      </w:pPr>
+      <w:r>
+        <w:t>Targeting for private LB, part of</w:t>
+      </w:r>
+      <w:r>
+        <w:t xml:space="preserve"> data of 2017 7,</w:t>
+      </w:r>
+      <w:r>
+        <w:t xml:space="preserve"> 8, 9 is held out as validation, and the rest is not included in training.</w:t>
+      </w:r>
+    </w:p>
+    <w:p/>
+    <w:p>
+      <w:pPr>
+        <w:rPr>
+          <w:sz w:val="28"/>
+          <w:szCs w:val="28"/>
+        </w:rPr>
+      </w:pPr>
+      <w:r>
+        <w:rPr>
+          <w:sz w:val="28"/>
+          <w:szCs w:val="28"/>
+        </w:rPr>
+        <w:t>Benchmark</w:t>
+      </w:r>
+    </w:p>
+    <w:p>
+      <w:r>
+        <w:lastRenderedPageBreak/>
+        <w:t>In this section, you will need to provide a clearly defined benchmark result or threshold for comparing across performances obtained by your solution. The reasoning behind the benchmark (in the case where it is not an established result) should be discussed. Questions to ask yourself when writing this section:</w:t>
+      </w:r>
+    </w:p>
+    <w:p>
+      <w:r>
+        <w:t>- _Has some result or value been provided that acts as a benchmark for measuring performance?_</w:t>
+      </w:r>
+    </w:p>
+    <w:p>
+      <w:r>
+        <w:t>- _Is it clear how this result or value was obtained (whether by data or by hypothesis)?_</w:t>
       </w:r>
     </w:p>
     <w:p/>
     <w:p/>
     <w:p>
-      <w:r>
-        <w:t>In this section, you will need to provide some form of visualization that summarizes or extracts a relevant characteristic or feature about the data. The visualization should adequately support the data being used. Discuss why this visualization was chosen and how it is relevant. Questions to ask yourself when writing this section:</w:t>
-      </w:r>
-    </w:p>
-    <w:p>
-      <w:r>
-        <w:t>- _Have you visualized a relevant characteristic or feature about the dataset or input data?_</w:t>
-      </w:r>
-    </w:p>
-    <w:p>
-      <w:r>
-        <w:t>- _Is the visualization thoroughly analyzed and discussed?_</w:t>
-      </w:r>
-    </w:p>
-    <w:p>
-      <w:r>
-        <w:t>- _If a plot is provided, are the axes, title, and datum clearly defined?_</w:t>
+      <w:pPr>
+        <w:rPr>
+          <w:sz w:val="30"/>
+          <w:szCs w:val="30"/>
+        </w:rPr>
+      </w:pPr>
+      <w:r>
+        <w:rPr>
+          <w:sz w:val="30"/>
+          <w:szCs w:val="30"/>
+        </w:rPr>
+        <w:t>III. Methodology</w:t>
+      </w:r>
+    </w:p>
+    <w:p>
+      <w:r>
+        <w:t>_(approx. 3-5 pages)_</w:t>
       </w:r>
     </w:p>
     <w:p/>
     <w:p>
-      <w:r>
+      <w:pPr>
         <w:rPr>
           <w:sz w:val="28"/>
           <w:szCs w:val="28"/>
         </w:rPr>
-        <w:t>Algorithms and Techniques</w:t>
-      </w:r>
-    </w:p>
-    <w:p>
-      <w:r>
-        <w:t xml:space="preserve">In this section, you will need to discuss the algorithms and techniques you intend to use for </w:t>
-      </w:r>
-      <w:r>
-        <w:lastRenderedPageBreak/>
-        <w:t>solving the problem. You should justify the use of each one based on the characteristics of the problem and the problem domain. Questions to ask yourself when writing this section:</w:t>
-      </w:r>
-    </w:p>
-    <w:p>
-      <w:r>
-        <w:t>- _Are the algorithms you will use, including any default variables/parameters in the project clearly defined?_</w:t>
-      </w:r>
-    </w:p>
-    <w:p>
-      <w:r>
-        <w:t>- _Are the techniques to be used thoroughly discussed and justified?_</w:t>
-      </w:r>
-    </w:p>
-    <w:p>
-      <w:r>
-        <w:t>- _Is it made clear how the input data or datasets will be handled by the algorithms and techniques chosen?_</w:t>
-      </w:r>
-    </w:p>
-    <w:p/>
-    <w:p>
-      <w:pPr>
+      </w:pPr>
+      <w:r>
         <w:rPr>
           <w:sz w:val="28"/>
           <w:szCs w:val="28"/>
         </w:rPr>
-      </w:pPr>
+        <w:t>Data Preprocessing</w:t>
+      </w:r>
+    </w:p>
+    <w:p>
+      <w:r>
+        <w:rPr>
+          <w:rFonts w:hint="eastAsia"/>
+          <w:szCs w:val="21"/>
+        </w:rPr>
+        <w:t>Outlier detection (cleaning rows)</w:t>
+      </w:r>
+      <w:r>
+        <w:rPr>
+          <w:rFonts w:hint="eastAsia"/>
+          <w:szCs w:val="21"/>
+        </w:rPr>
+        <w:t>:</w:t>
+      </w:r>
+    </w:p>
+    <w:p>
+      <w:pPr>
+        <w:rPr>
+          <w:szCs w:val="21"/>
+        </w:rPr>
+      </w:pPr>
+      <w:r>
+        <w:rPr>
+          <w:rFonts w:hint="eastAsia"/>
+        </w:rPr>
+        <w:t xml:space="preserve">1, </w:t>
+      </w:r>
+      <w:r>
+        <w:rPr>
+          <w:szCs w:val="21"/>
+        </w:rPr>
+        <w:t>14367791</w:t>
+      </w:r>
+      <w:r>
+        <w:rPr>
+          <w:rFonts w:hint="eastAsia"/>
+          <w:szCs w:val="21"/>
+        </w:rPr>
+        <w:t>, large logerror,</w:t>
+      </w:r>
+      <w:r>
+        <w:rPr>
+          <w:rFonts w:hint="eastAsia"/>
+          <w:szCs w:val="21"/>
+        </w:rPr>
+        <w:t xml:space="preserve"> </w:t>
+      </w:r>
+      <w:r>
+        <w:rPr>
+          <w:rFonts w:hint="eastAsia"/>
+          <w:szCs w:val="21"/>
+        </w:rPr>
+        <w:t>high tax with no bathrooms</w:t>
+      </w:r>
+      <w:r>
+        <w:rPr>
+          <w:rFonts w:hint="eastAsia"/>
+          <w:szCs w:val="21"/>
+        </w:rPr>
+        <w:t xml:space="preserve"> or bedrooms</w:t>
+      </w:r>
+      <w:r>
+        <w:rPr>
+          <w:rFonts w:hint="eastAsia"/>
+          <w:szCs w:val="21"/>
+        </w:rPr>
+        <w:t xml:space="preserve">?? </w:t>
+      </w:r>
+      <w:r>
+        <w:rPr>
+          <w:szCs w:val="21"/>
+        </w:rPr>
+        <w:t>H</w:t>
+      </w:r>
+      <w:r>
+        <w:rPr>
+          <w:rFonts w:hint="eastAsia"/>
+          <w:szCs w:val="21"/>
+        </w:rPr>
+        <w:t>ow to identify this type of ou</w:t>
+      </w:r>
+      <w:r>
+        <w:rPr>
+          <w:rFonts w:hint="eastAsia"/>
+          <w:szCs w:val="21"/>
+        </w:rPr>
+        <w:t>tlier?</w:t>
+      </w:r>
+    </w:p>
+    <w:p>
+      <w:pPr>
+        <w:rPr>
+          <w:szCs w:val="21"/>
+        </w:rPr>
+      </w:pPr>
+    </w:p>
+    <w:p>
+      <w:pPr>
+        <w:rPr>
+          <w:szCs w:val="21"/>
+        </w:rPr>
+      </w:pPr>
+      <w:r>
+        <w:rPr>
+          <w:rFonts w:hint="eastAsia"/>
+          <w:szCs w:val="21"/>
+        </w:rPr>
+        <w:t xml:space="preserve">Heuristic feature </w:t>
+      </w:r>
+      <w:r>
+        <w:rPr>
+          <w:szCs w:val="21"/>
+        </w:rPr>
+        <w:t>cleaning</w:t>
+      </w:r>
+      <w:r>
+        <w:rPr>
+          <w:rFonts w:hint="eastAsia"/>
+          <w:szCs w:val="21"/>
+        </w:rPr>
+        <w:t>, transformation and selection</w:t>
+      </w:r>
+      <w:r>
+        <w:rPr>
+          <w:rFonts w:hint="eastAsia"/>
+          <w:szCs w:val="21"/>
+        </w:rPr>
+        <w:t xml:space="preserve"> (cleaning columns)</w:t>
+      </w:r>
+      <w:r>
+        <w:rPr>
+          <w:rFonts w:hint="eastAsia"/>
+          <w:szCs w:val="21"/>
+        </w:rPr>
+        <w:t>:</w:t>
+      </w:r>
+    </w:p>
+    <w:p>
+      <w:pPr>
+        <w:rPr>
+          <w:szCs w:val="21"/>
+        </w:rPr>
+      </w:pPr>
+      <w:r>
+        <w:rPr>
+          <w:rFonts w:hint="eastAsia"/>
+          <w:szCs w:val="21"/>
+        </w:rPr>
+        <w:t>1, missing data imputation: even for high missing rate columns, with prop data, the existing number of samples could be high, if we have ~100k samples with non-missing, we could train imputation model with prop data only (with those low missing rate columns), and do imputation in training data.</w:t>
+      </w:r>
+    </w:p>
+    <w:p>
+      <w:pPr>
+        <w:rPr>
+          <w:szCs w:val="21"/>
+        </w:rPr>
+      </w:pPr>
+    </w:p>
+    <w:p>
+      <w:pPr>
+        <w:rPr>
+          <w:szCs w:val="21"/>
+        </w:rPr>
+      </w:pPr>
+      <w:r>
+        <w:rPr>
+          <w:rFonts w:hint="eastAsia"/>
+          <w:szCs w:val="21"/>
+        </w:rPr>
+        <w:t>Feature Engineering:</w:t>
+      </w:r>
+    </w:p>
+    <w:p>
+      <w:pPr>
+        <w:rPr>
+          <w:szCs w:val="21"/>
+        </w:rPr>
+      </w:pPr>
+      <w:r>
+        <w:rPr>
+          <w:rFonts w:hint="eastAsia"/>
+          <w:szCs w:val="21"/>
+        </w:rPr>
+        <w:t>1, last traded within last k months</w:t>
+      </w:r>
+      <w:r>
+        <w:rPr>
+          <w:rFonts w:hint="eastAsia"/>
+          <w:szCs w:val="21"/>
+        </w:rPr>
+        <w:t>?</w:t>
+      </w:r>
+    </w:p>
+    <w:p>
+      <w:pPr>
+        <w:rPr>
+          <w:szCs w:val="21"/>
+        </w:rPr>
+      </w:pPr>
+      <w:r>
+        <w:rPr>
+          <w:szCs w:val="21"/>
+        </w:rPr>
+        <w:t>2, good pattern with latitude and longitude, make better use with them.</w:t>
+      </w:r>
+      <w:r>
+        <w:rPr>
+          <w:szCs w:val="21"/>
+        </w:rPr>
+        <w:t xml:space="preserve"> Visualize, do pseudo 2-D kernel regression. Plot for each grid point avg error within a circle.</w:t>
+      </w:r>
+    </w:p>
+    <w:p>
+      <w:pPr>
+        <w:rPr>
+          <w:szCs w:val="21"/>
+        </w:rPr>
+      </w:pPr>
+      <w:r>
+        <w:rPr>
+          <w:szCs w:val="21"/>
+        </w:rPr>
+        <w:t>3, For too-many-category categorical variables, use LightGBM to do the grouping.</w:t>
+      </w:r>
+    </w:p>
+    <w:p>
+      <w:pPr>
+        <w:rPr>
+          <w:szCs w:val="21"/>
+        </w:rPr>
+      </w:pPr>
+    </w:p>
+    <w:p>
+      <w:r>
+        <w:t>In this section, all of your preprocessing steps will need to be clearly documented, if any were necessary. From the previous section, any of the abnormalities or characteristics that you identified about the dataset will be addressed and corrected here. Questions to ask yourself when writing this section:</w:t>
+      </w:r>
+    </w:p>
+    <w:p>
+      <w:r>
+        <w:t>- _If the algorithms chosen require preprocessing steps like feature selection or feature transformations, have they been properly documented?_</w:t>
+      </w:r>
+    </w:p>
+    <w:p>
+      <w:r>
+        <w:t>- _Based on the **Data Exploration** section, if there were abnormalities or characteristics that needed to be addressed, have they been properly corrected?_</w:t>
+      </w:r>
+    </w:p>
+    <w:p>
+      <w:r>
+        <w:t>- _If no preprocessing is needed, has it been made clear why?_</w:t>
+      </w:r>
+    </w:p>
+    <w:p/>
+    <w:p>
       <w:r>
         <w:rPr>
           <w:sz w:val="28"/>
           <w:szCs w:val="28"/>
         </w:rPr>
-        <w:t>Benchmark</w:t>
-      </w:r>
-    </w:p>
-    <w:p>
-      <w:r>
-        <w:t>In this section, you will need to provide a clearly defined benchmark result or threshold for comparing across performances obtained by your solution. The reasoning behind the benchmark (in the case where it is not an established result) should be discussed. Questions to ask yourself when writing this section:</w:t>
-      </w:r>
-    </w:p>
-    <w:p>
-      <w:r>
-        <w:t>- _Has some result or value been provided that acts as a benchmark for measuring performance?_</w:t>
-      </w:r>
-    </w:p>
-    <w:p>
-      <w:r>
-        <w:t>- _Is it clear how this result or value was obtained (whether by data or by hypothesis)?_</w:t>
+        <w:t>Implementation</w:t>
+      </w:r>
+    </w:p>
+    <w:p>
+      <w:r>
+        <w:t xml:space="preserve">In this section, the process for which metrics, algorithms, and techniques that you implemented </w:t>
+      </w:r>
+      <w:r>
+        <w:lastRenderedPageBreak/>
+        <w:t>for the given data will need to be clearly documented. It should be abundantly clear how the implementation was carried out, and discussion should be made regarding any complications that occurred during this process. Questions to ask yourself when writing this section:</w:t>
+      </w:r>
+    </w:p>
+    <w:p>
+      <w:r>
+        <w:t>- _Is it made clear how the algorithms and techniques were implemented with the given datasets or input data?_</w:t>
+      </w:r>
+    </w:p>
+    <w:p>
+      <w:r>
+        <w:t>- _Were there any complications with the original metrics or techniques that required changing prior to acquiring a solution?_</w:t>
+      </w:r>
+    </w:p>
+    <w:p>
+      <w:r>
+        <w:t>- _Was there any part of the coding process (e.g., writing complicated functions) that should be documented?_</w:t>
+      </w:r>
+    </w:p>
+    <w:p/>
+    <w:p>
+      <w:r>
+        <w:rPr>
+          <w:sz w:val="28"/>
+          <w:szCs w:val="28"/>
+        </w:rPr>
+        <w:t>Refinement</w:t>
+      </w:r>
+    </w:p>
+    <w:p>
+      <w:r>
+        <w:t>Tricks ordered by importance:</w:t>
+      </w:r>
+    </w:p>
+    <w:p>
+      <w:r>
+        <w:t>1, feature selection.</w:t>
+      </w:r>
+    </w:p>
+    <w:p>
+      <w:r>
+        <w:t>2, feature engineering (grouping categorical features, paired features</w:t>
+      </w:r>
+      <w:r>
+        <w:t>, num_ features as categorical</w:t>
+      </w:r>
+      <w:r>
+        <w:t>, simple nan impute for full_bathroom</w:t>
+      </w:r>
+      <w:r>
+        <w:t>.)</w:t>
+      </w:r>
+    </w:p>
+    <w:p>
+      <w:r>
+        <w:t>3, row selection, remove row outliers.</w:t>
+      </w:r>
+    </w:p>
+    <w:p>
+      <w:r>
+        <w:t>4, grouping high-group-number categorical features, make them usable.</w:t>
+      </w:r>
+    </w:p>
+    <w:p>
+      <w:r>
+        <w:t>5, seasonality handling.</w:t>
+      </w:r>
+    </w:p>
+    <w:p>
+      <w:r>
+        <w:t>5, 2-step modeling, first predict large abs error, then fit / apply two different set of models.</w:t>
+      </w:r>
+    </w:p>
+    <w:p>
+      <w:r>
+        <w:t>6, missing value imputation by algorithm from property data. (predict missing column with other columns).</w:t>
+      </w:r>
+    </w:p>
+    <w:p>
+      <w:r>
+        <w:t>In this section, you will need to discuss the process of improvement you made upon the algorithms and techniques you used in your implementation. For example, adjusting parameters for certain models to acquire improved solutions would fall under the refinement category. Your initial and final solutions should be reported, as well as any significant intermediate results as necessary. Questions to ask yourself when writing this section:</w:t>
+      </w:r>
+    </w:p>
+    <w:p>
+      <w:r>
+        <w:t>- _Has an initial solution been found and clearly reported?_</w:t>
+      </w:r>
+    </w:p>
+    <w:p>
+      <w:r>
+        <w:t>- _Is the process of improvement clearly documented, such as what techniques were used?_</w:t>
+      </w:r>
+    </w:p>
+    <w:p>
+      <w:r>
+        <w:t>- _Are intermediate and final solutions clearly reported as the process is improved?_</w:t>
       </w:r>
     </w:p>
     <w:p/>
     <w:p/>
     <w:p>
-      <w:pPr>
+      <w:r>
         <w:rPr>
           <w:sz w:val="30"/>
           <w:szCs w:val="30"/>
         </w:rPr>
-      </w:pPr>
-      <w:r>
+        <w:t>IV. Results</w:t>
+      </w:r>
+    </w:p>
+    <w:p>
+      <w:r>
+        <w:t>_(approx. 2-3 pages)_</w:t>
+      </w:r>
+    </w:p>
+    <w:p/>
+    <w:p>
+      <w:r>
+        <w:rPr>
+          <w:sz w:val="28"/>
+          <w:szCs w:val="28"/>
+        </w:rPr>
+        <w:t>Model Evaluation and Validation</w:t>
+      </w:r>
+    </w:p>
+    <w:p>
+      <w:r>
+        <w:t>In this section, the final model and any supporting qualities should be evaluated in detail. It should be clear how the final model was derived and why this model was chosen. In addition, some type of analysis should be used to validate the robustness of this model and its solution, such as manipulating the input data or environment to see how the model’s solution is affected (this is called sensitivity analysis). Questions to ask yourself when writing this section:</w:t>
+      </w:r>
+    </w:p>
+    <w:p>
+      <w:r>
+        <w:t xml:space="preserve">- _Is the final model reasonable and aligning with solution expectations? Are the final parameters </w:t>
+      </w:r>
+      <w:r>
+        <w:lastRenderedPageBreak/>
+        <w:t>of the model appropriate?_</w:t>
+      </w:r>
+    </w:p>
+    <w:p>
+      <w:r>
+        <w:t>- _Has the final model been tested with various inputs to evaluate whether the model generalizes well to unseen data?_</w:t>
+      </w:r>
+    </w:p>
+    <w:p>
+      <w:r>
+        <w:t>- _Is the model robust enough for the problem? Do small perturbations (changes) in training data or the input space greatly affect the results?_</w:t>
+      </w:r>
+    </w:p>
+    <w:p>
+      <w:r>
+        <w:t>- _Can results found from the model be trusted?_</w:t>
+      </w:r>
+    </w:p>
+    <w:p/>
+    <w:p>
+      <w:pPr>
+        <w:rPr>
+          <w:sz w:val="28"/>
+          <w:szCs w:val="28"/>
+        </w:rPr>
+      </w:pPr>
+      <w:r>
+        <w:rPr>
+          <w:sz w:val="28"/>
+          <w:szCs w:val="28"/>
+        </w:rPr>
+        <w:t>Justification</w:t>
+      </w:r>
+    </w:p>
+    <w:p>
+      <w:r>
+        <w:t>In this section, your model’s final solution and its results should be compared to the benchmark you established earlier in the project using some type of statistical analysis. You should also justify whether these results and the solution are significant enough to have solved the problem posed in the project. Questions to ask yourself when writing this section:</w:t>
+      </w:r>
+    </w:p>
+    <w:p>
+      <w:r>
+        <w:t>- _Are the final results found stronger than the benchmark result reported earlier?_</w:t>
+      </w:r>
+    </w:p>
+    <w:p>
+      <w:r>
+        <w:t>- _Have you thoroughly analyzed and discussed the final solution?_</w:t>
+      </w:r>
+    </w:p>
+    <w:p>
+      <w:r>
+        <w:t>- _Is the final solution significant enough to have solved the problem?_</w:t>
+      </w:r>
+    </w:p>
+    <w:p/>
+    <w:p/>
+    <w:p>
+      <w:pPr>
         <w:rPr>
           <w:sz w:val="30"/>
           <w:szCs w:val="30"/>
         </w:rPr>
-        <w:t>III. Methodology</w:t>
-      </w:r>
-    </w:p>
-    <w:p>
-      <w:r>
-        <w:t>_(approx. 3-5 pages)_</w:t>
+      </w:pPr>
+      <w:r>
+        <w:rPr>
+          <w:sz w:val="30"/>
+          <w:szCs w:val="30"/>
+        </w:rPr>
+        <w:t>V. Conclusion</w:t>
+      </w:r>
+    </w:p>
+    <w:p>
+      <w:r>
+        <w:t>_(approx. 1-2 pages)_</w:t>
       </w:r>
     </w:p>
     <w:p/>
@@ -1012,540 +2385,47 @@
           <w:sz w:val="28"/>
           <w:szCs w:val="28"/>
         </w:rPr>
-        <w:t>Data Preprocessing</w:t>
-      </w:r>
-    </w:p>
-    <w:p>
-      <w:r>
-        <w:rPr>
-          <w:rFonts w:hint="eastAsia"/>
-          <w:szCs w:val="21"/>
-        </w:rPr>
-        <w:t>Outlier detection (cleaning rows)</w:t>
-      </w:r>
-      <w:r>
-        <w:rPr>
-          <w:rFonts w:hint="eastAsia"/>
-          <w:szCs w:val="21"/>
-        </w:rPr>
-        <w:t>:</w:t>
-      </w:r>
-    </w:p>
-    <w:p>
-      <w:pPr>
-        <w:rPr>
-          <w:szCs w:val="21"/>
-        </w:rPr>
-      </w:pPr>
-      <w:r>
-        <w:rPr>
-          <w:rFonts w:hint="eastAsia"/>
-        </w:rPr>
-        <w:t xml:space="preserve">1, </w:t>
-      </w:r>
-      <w:r>
-        <w:rPr>
-          <w:szCs w:val="21"/>
-        </w:rPr>
-        <w:t>14367791</w:t>
-      </w:r>
-      <w:r>
-        <w:rPr>
-          <w:rFonts w:hint="eastAsia"/>
-          <w:szCs w:val="21"/>
-        </w:rPr>
-        <w:t>, large logerror,</w:t>
-      </w:r>
-      <w:r>
-        <w:rPr>
-          <w:rFonts w:hint="eastAsia"/>
-          <w:szCs w:val="21"/>
-        </w:rPr>
-        <w:t xml:space="preserve"> </w:t>
-      </w:r>
-      <w:r>
-        <w:rPr>
-          <w:rFonts w:hint="eastAsia"/>
-          <w:szCs w:val="21"/>
-        </w:rPr>
-        <w:t>high tax with no bathrooms</w:t>
-      </w:r>
-      <w:r>
-        <w:rPr>
-          <w:rFonts w:hint="eastAsia"/>
-          <w:szCs w:val="21"/>
-        </w:rPr>
-        <w:t xml:space="preserve"> or bedrooms</w:t>
-      </w:r>
-      <w:r>
-        <w:rPr>
-          <w:rFonts w:hint="eastAsia"/>
-          <w:szCs w:val="21"/>
-        </w:rPr>
-        <w:t xml:space="preserve">?? </w:t>
-      </w:r>
-      <w:r>
-        <w:rPr>
-          <w:szCs w:val="21"/>
-        </w:rPr>
-        <w:t>H</w:t>
-      </w:r>
-      <w:r>
-        <w:rPr>
-          <w:rFonts w:hint="eastAsia"/>
-          <w:szCs w:val="21"/>
-        </w:rPr>
-        <w:t>ow to identify this type of ou</w:t>
-      </w:r>
-      <w:r>
-        <w:rPr>
-          <w:rFonts w:hint="eastAsia"/>
-          <w:szCs w:val="21"/>
-        </w:rPr>
-        <w:t>tlier?</w:t>
-      </w:r>
-    </w:p>
-    <w:p>
-      <w:pPr>
-        <w:rPr>
-          <w:szCs w:val="21"/>
-        </w:rPr>
-      </w:pPr>
-    </w:p>
-    <w:p>
-      <w:pPr>
-        <w:rPr>
-          <w:szCs w:val="21"/>
-        </w:rPr>
-      </w:pPr>
-      <w:r>
-        <w:rPr>
-          <w:rFonts w:hint="eastAsia"/>
-          <w:szCs w:val="21"/>
-        </w:rPr>
-        <w:t xml:space="preserve">Heuristic feature </w:t>
-      </w:r>
-      <w:r>
-        <w:rPr>
-          <w:szCs w:val="21"/>
-        </w:rPr>
-        <w:t>cleaning</w:t>
-      </w:r>
-      <w:r>
-        <w:rPr>
-          <w:rFonts w:hint="eastAsia"/>
-          <w:szCs w:val="21"/>
-        </w:rPr>
-        <w:t>, transformation and selection</w:t>
-      </w:r>
-      <w:r>
-        <w:rPr>
-          <w:rFonts w:hint="eastAsia"/>
-          <w:szCs w:val="21"/>
-        </w:rPr>
-        <w:t xml:space="preserve"> (cleaning columns)</w:t>
-      </w:r>
-      <w:r>
-        <w:rPr>
-          <w:rFonts w:hint="eastAsia"/>
-          <w:szCs w:val="21"/>
-        </w:rPr>
-        <w:t>:</w:t>
-      </w:r>
-    </w:p>
-    <w:p>
-      <w:pPr>
-        <w:rPr>
-          <w:szCs w:val="21"/>
-        </w:rPr>
-      </w:pPr>
-      <w:r>
-        <w:rPr>
-          <w:rFonts w:hint="eastAsia"/>
-          <w:szCs w:val="21"/>
-        </w:rPr>
-        <w:t>1, missing data imputation: even for high missing rate columns, with prop data, the existing number of samples could be high, if we have ~100k samples with non-missing, we could train imputation model with prop data only (with those low missing rate columns), and do imputation in training data.</w:t>
-      </w:r>
-    </w:p>
-    <w:p>
-      <w:pPr>
-        <w:rPr>
-          <w:szCs w:val="21"/>
-        </w:rPr>
-      </w:pPr>
-    </w:p>
-    <w:p>
-      <w:pPr>
-        <w:rPr>
-          <w:szCs w:val="21"/>
-        </w:rPr>
-      </w:pPr>
-      <w:r>
-        <w:rPr>
-          <w:rFonts w:hint="eastAsia"/>
-          <w:szCs w:val="21"/>
-        </w:rPr>
-        <w:t>Feature Engineering:</w:t>
-      </w:r>
-    </w:p>
-    <w:p>
-      <w:pPr>
-        <w:rPr>
-          <w:szCs w:val="21"/>
-        </w:rPr>
-      </w:pPr>
-      <w:r>
-        <w:rPr>
-          <w:rFonts w:hint="eastAsia"/>
-          <w:szCs w:val="21"/>
-        </w:rPr>
-        <w:t>1, last traded within last k months</w:t>
-      </w:r>
-      <w:r>
-        <w:rPr>
-          <w:rFonts w:hint="eastAsia"/>
-          <w:szCs w:val="21"/>
-        </w:rPr>
-        <w:t>?</w:t>
-      </w:r>
-    </w:p>
-    <w:p>
-      <w:pPr>
-        <w:rPr>
-          <w:szCs w:val="21"/>
-        </w:rPr>
-      </w:pPr>
-      <w:r>
-        <w:rPr>
-          <w:szCs w:val="21"/>
-        </w:rPr>
-        <w:t>2, good pattern with latitude and longitude, make better use with them.</w:t>
-      </w:r>
-      <w:r>
-        <w:rPr>
-          <w:szCs w:val="21"/>
-        </w:rPr>
-        <w:t xml:space="preserve"> Visualize, do pseudo 2-D kernel regression. Plot for each grid point avg error within a circle.</w:t>
-      </w:r>
-    </w:p>
-    <w:p>
-      <w:pPr>
-        <w:rPr>
-          <w:szCs w:val="21"/>
-        </w:rPr>
-      </w:pPr>
-      <w:r>
-        <w:rPr>
-          <w:szCs w:val="21"/>
-        </w:rPr>
-        <w:t>3, For too-many-category categorical variables, use LightGBM to do the grouping.</w:t>
-      </w:r>
-    </w:p>
-    <w:p>
-      <w:pPr>
-        <w:rPr>
-          <w:szCs w:val="21"/>
-        </w:rPr>
-      </w:pPr>
-    </w:p>
-    <w:p>
-      <w:r>
-        <w:t xml:space="preserve">In this section, all of your preprocessing steps will need to be clearly documented, if any were necessary. From the previous section, any of the abnormalities or characteristics that you identified about the dataset will be addressed and corrected here. Questions to ask yourself </w:t>
-      </w:r>
-      <w:r>
-        <w:lastRenderedPageBreak/>
-        <w:t>when writing this section:</w:t>
-      </w:r>
-    </w:p>
-    <w:p>
-      <w:r>
-        <w:t>- _If the algorithms chosen require preprocessing steps like feature selection or feature transformations, have they been properly documented?_</w:t>
-      </w:r>
-    </w:p>
-    <w:p>
-      <w:r>
-        <w:t>- _Based on the **Data Exploration** section, if there were abnormalities or characteristics that needed to be addressed, have they been properly corrected?_</w:t>
-      </w:r>
-    </w:p>
-    <w:p>
-      <w:r>
-        <w:t>- _If no preprocessing is needed, has it been made clear why?_</w:t>
+        <w:t>Free-Form Visualization</w:t>
+      </w:r>
+    </w:p>
+    <w:p>
+      <w:r>
+        <w:t>In this section, you will need to provide some form of visualization that emphasizes an important quality about the project. It is much more free-form, but should reasonably support a significant result or characteristic about the problem that you want to discuss. Questions to ask yourself when writing this section:</w:t>
+      </w:r>
+    </w:p>
+    <w:p>
+      <w:r>
+        <w:t>- _Have you visualized a relevant or important quality about the problem, dataset, input data, or results?_</w:t>
+      </w:r>
+    </w:p>
+    <w:p>
+      <w:r>
+        <w:t>- _Is the visualization thoroughly analyzed and discussed?_</w:t>
+      </w:r>
+    </w:p>
+    <w:p>
+      <w:r>
+        <w:t>- _If a plot is provided, are the axes, title, and datum clearly defined?_</w:t>
       </w:r>
     </w:p>
     <w:p/>
     <w:p>
-      <w:r>
+      <w:pPr>
         <w:rPr>
           <w:sz w:val="28"/>
           <w:szCs w:val="28"/>
         </w:rPr>
-        <w:t>Implementation</w:t>
-      </w:r>
-    </w:p>
-    <w:p>
-      <w:r>
-        <w:t>In this section, the process for which metrics, algorithms, and techniques that you implemented for the given data will need to be clearly documented. It should be abundantly clear how the implementation was carried out, and discussion should be made regarding any complications that occurred during this process. Questions to ask yourself when writing this section:</w:t>
-      </w:r>
-    </w:p>
-    <w:p>
-      <w:r>
-        <w:t>- _Is it made clear how the algorithms and techniques were implemented with the given datasets or input data?_</w:t>
-      </w:r>
-    </w:p>
-    <w:p>
-      <w:r>
-        <w:t>- _Were there any complications with the original metrics or techniques that required changing prior to acquiring a solution?_</w:t>
-      </w:r>
-    </w:p>
-    <w:p>
-      <w:r>
-        <w:t>- _Was there any part of the coding process (e.g., writing complicated functions) that should be documented?_</w:t>
-      </w:r>
-    </w:p>
-    <w:p/>
-    <w:p>
+      </w:pPr>
       <w:r>
         <w:rPr>
           <w:sz w:val="28"/>
           <w:szCs w:val="28"/>
         </w:rPr>
-        <w:t>Refinement</w:t>
-      </w:r>
-    </w:p>
-    <w:p>
-      <w:r>
-        <w:t>Tricks ordered by importance:</w:t>
-      </w:r>
-    </w:p>
-    <w:p>
-      <w:r>
-        <w:t>1, feature selection.</w:t>
-      </w:r>
-    </w:p>
-    <w:p>
-      <w:r>
-        <w:t>2, feature engineering (grouping categorical features, paired features</w:t>
-      </w:r>
-      <w:r>
-        <w:t>, num_ features as categorical</w:t>
-      </w:r>
-      <w:r>
-        <w:t>, simple nan impute for full_bathroom</w:t>
-      </w:r>
-      <w:r>
-        <w:t>.)</w:t>
-      </w:r>
-    </w:p>
-    <w:p>
-      <w:r>
-        <w:t>3, row selection, remove row outliers.</w:t>
-      </w:r>
-    </w:p>
-    <w:p>
-      <w:r>
-        <w:t>4, grouping high-group-number categorical features, make them usable.</w:t>
-      </w:r>
-    </w:p>
-    <w:p>
-      <w:r>
-        <w:t>5, seasonality handling.</w:t>
-      </w:r>
-    </w:p>
-    <w:p>
-      <w:r>
-        <w:t>5, 2-step modeling, first predict large abs error, then fit / apply two different set of models.</w:t>
-      </w:r>
-    </w:p>
-    <w:p>
-      <w:r>
-        <w:t>6, missing value imputation by algorithm from property data. (predict missing column with other columns).</w:t>
-      </w:r>
-    </w:p>
-    <w:p>
-      <w:r>
-        <w:t>In this section, you will need to discuss the process of improvement you made upon the algorithms and techniques you used in your implementation. For example, adjusting parameters for certain models to acquire improved solutions would fall under the refinement category. Your initial and final solutions should be reported, as well as any significant intermediate results as necessary. Questions to ask yourself when writing this section:</w:t>
-      </w:r>
-    </w:p>
-    <w:p>
-      <w:r>
-        <w:t>- _Has an initial solution been found and clearly reported?_</w:t>
-      </w:r>
-    </w:p>
-    <w:p>
-      <w:r>
-        <w:t>- _Is the process of improvement clearly documented, such as what techniques were used?_</w:t>
-      </w:r>
-    </w:p>
-    <w:p>
-      <w:r>
-        <w:t>- _Are intermediate and final solutions clearly reported as the process is improved?_</w:t>
-      </w:r>
-    </w:p>
-    <w:p/>
-    <w:p/>
-    <w:p>
-      <w:r>
-        <w:rPr>
-          <w:sz w:val="30"/>
-          <w:szCs w:val="30"/>
-        </w:rPr>
-        <w:t>IV. Results</w:t>
-      </w:r>
-    </w:p>
-    <w:p>
-      <w:r>
-        <w:lastRenderedPageBreak/>
-        <w:t>_(approx. 2-3 pages)_</w:t>
-      </w:r>
-    </w:p>
-    <w:p/>
-    <w:p>
-      <w:r>
-        <w:rPr>
-          <w:sz w:val="28"/>
-          <w:szCs w:val="28"/>
-        </w:rPr>
-        <w:t>Model Evaluation and Validation</w:t>
-      </w:r>
-    </w:p>
-    <w:p>
-      <w:r>
-        <w:t>In this section, the final model and any supporting qualities should be evaluated in detail. It should be clear how the final model was derived and why this model was chosen. In addition, some type of analysis should be used to validate the robustness of this model and its solution, such as manipulating the input data or environment to see how the model’s solution is affected (this is called sensitivity analysis). Questions to ask yourself when writing this section:</w:t>
-      </w:r>
-    </w:p>
-    <w:p>
-      <w:r>
-        <w:t>- _Is the final model reasonable and aligning with solution expectations? Are the final parameters of the model appropriate?_</w:t>
-      </w:r>
-    </w:p>
-    <w:p>
-      <w:r>
-        <w:t>- _Has the final model been tested with various inputs to evaluate whether the model generalizes well to unseen data?_</w:t>
-      </w:r>
-    </w:p>
-    <w:p>
-      <w:r>
-        <w:t>- _Is the model robust enough for the problem? Do small perturbations (changes) in training data or the input space greatly affect the results?_</w:t>
-      </w:r>
-    </w:p>
-    <w:p>
-      <w:r>
-        <w:t>- _Can results found from the model be trusted?_</w:t>
-      </w:r>
-    </w:p>
-    <w:p/>
-    <w:p>
-      <w:pPr>
-        <w:rPr>
-          <w:sz w:val="28"/>
-          <w:szCs w:val="28"/>
-        </w:rPr>
-      </w:pPr>
-      <w:r>
-        <w:rPr>
-          <w:sz w:val="28"/>
-          <w:szCs w:val="28"/>
-        </w:rPr>
-        <w:t>Justification</w:t>
-      </w:r>
-    </w:p>
-    <w:p>
-      <w:r>
-        <w:t>In this section, your model’s final solution and its results should be compared to the benchmark you established earlier in the project using some type of statistical analysis. You should also justify whether these results and the solution are significant enough to have solved the problem posed in the project. Questions to ask yourself when writing this section:</w:t>
-      </w:r>
-    </w:p>
-    <w:p>
-      <w:r>
-        <w:t>- _Are the final results found stronger than the benchmark result reported earlier?_</w:t>
-      </w:r>
-    </w:p>
-    <w:p>
-      <w:r>
-        <w:t>- _Have you thoroughly analyzed and discussed the final solution?_</w:t>
-      </w:r>
-    </w:p>
-    <w:p>
-      <w:r>
-        <w:t>- _Is the final solution significant enough to have solved the problem?_</w:t>
-      </w:r>
-    </w:p>
-    <w:p/>
-    <w:p/>
-    <w:p>
-      <w:pPr>
-        <w:rPr>
-          <w:sz w:val="30"/>
-          <w:szCs w:val="30"/>
-        </w:rPr>
-      </w:pPr>
-      <w:r>
-        <w:rPr>
-          <w:sz w:val="30"/>
-          <w:szCs w:val="30"/>
-        </w:rPr>
-        <w:t>V. Conclusion</w:t>
-      </w:r>
-    </w:p>
-    <w:p>
-      <w:r>
-        <w:t>_(approx. 1-2 pages)_</w:t>
-      </w:r>
-    </w:p>
-    <w:p/>
-    <w:p>
-      <w:pPr>
-        <w:rPr>
-          <w:sz w:val="28"/>
-          <w:szCs w:val="28"/>
-        </w:rPr>
-      </w:pPr>
-      <w:r>
-        <w:rPr>
-          <w:sz w:val="28"/>
-          <w:szCs w:val="28"/>
-        </w:rPr>
-        <w:t>Free-Form Visualization</w:t>
-      </w:r>
-    </w:p>
-    <w:p>
-      <w:r>
-        <w:t>In this section, you will need to provide some form of visualization that emphasizes an important quality about the project. It is much more free-form, but should reasonably support a significant result or characteristic about the problem that you want to discuss. Questions to ask yourself when writing this section:</w:t>
-      </w:r>
-    </w:p>
-    <w:p>
-      <w:r>
-        <w:t>- _Have you visualized a relevant or important quality about the problem, dataset, input data, or results?_</w:t>
-      </w:r>
-    </w:p>
-    <w:p>
-      <w:r>
-        <w:t>- _Is the visualization thoroughly analyzed and discussed?_</w:t>
-      </w:r>
-    </w:p>
-    <w:p>
-      <w:r>
-        <w:t>- _If a plot is provided, are the axes, title, and datum clearly defined?_</w:t>
-      </w:r>
-    </w:p>
-    <w:p/>
-    <w:p>
-      <w:pPr>
-        <w:rPr>
-          <w:sz w:val="28"/>
-          <w:szCs w:val="28"/>
-        </w:rPr>
-      </w:pPr>
-      <w:r>
-        <w:rPr>
-          <w:sz w:val="28"/>
-          <w:szCs w:val="28"/>
-        </w:rPr>
         <w:t>Reflection</w:t>
       </w:r>
     </w:p>
     <w:p>
       <w:r>
-        <w:lastRenderedPageBreak/>
         <w:t>In this section, you will summarize the entire end-to-end problem solution and discuss one or two particular aspects of the project you found interesting or difficult. You are expected to reflect on the project as a whole to show that you have a firm understanding of the entire process employed in your work. Questions to ask yourself when writing this section:</w:t>
       </w:r>
     </w:p>
@@ -1704,6 +2584,540 @@
 <file path=word/numbering.xml><?xml version="1.0" encoding="utf-8"?>
 <w:numbering xmlns:wpc="http://schemas.microsoft.com/office/word/2010/wordprocessingCanvas" xmlns:mc="http://schemas.openxmlformats.org/markup-compatibility/2006" xmlns:o="urn:schemas-microsoft-com:office:office" xmlns:r="http://schemas.openxmlformats.org/officeDocument/2006/relationships" xmlns:m="http://schemas.openxmlformats.org/officeDocument/2006/math" xmlns:v="urn:schemas-microsoft-com:vml" xmlns:wp14="http://schemas.microsoft.com/office/word/2010/wordprocessingDrawing" xmlns:wp="http://schemas.openxmlformats.org/drawingml/2006/wordprocessingDrawing" xmlns:w10="urn:schemas-microsoft-com:office:word" xmlns:w="http://schemas.openxmlformats.org/wordprocessingml/2006/main" xmlns:w14="http://schemas.microsoft.com/office/word/2010/wordml" xmlns:w15="http://schemas.microsoft.com/office/word/2012/wordml" xmlns:wpg="http://schemas.microsoft.com/office/word/2010/wordprocessingGroup" xmlns:wpi="http://schemas.microsoft.com/office/word/2010/wordprocessingInk" xmlns:wne="http://schemas.microsoft.com/office/word/2006/wordml" xmlns:wps="http://schemas.microsoft.com/office/word/2010/wordprocessingShape" mc:Ignorable="w14 w15 wp14">
   <w:abstractNum w:abstractNumId="0">
+    <w:nsid w:val="0EFC046F"/>
+    <w:multiLevelType w:val="hybridMultilevel"/>
+    <w:tmpl w:val="C8C47B00"/>
+    <w:lvl w:ilvl="0" w:tplc="D8D86CF8">
+      <w:start w:val="1"/>
+      <w:numFmt w:val="decimal"/>
+      <w:lvlText w:val="%1."/>
+      <w:lvlJc w:val="left"/>
+      <w:pPr>
+        <w:ind w:left="360" w:hanging="360"/>
+      </w:pPr>
+      <w:rPr>
+        <w:rFonts w:hint="default"/>
+      </w:rPr>
+    </w:lvl>
+    <w:lvl w:ilvl="1" w:tplc="04090019" w:tentative="1">
+      <w:start w:val="1"/>
+      <w:numFmt w:val="lowerLetter"/>
+      <w:lvlText w:val="%2)"/>
+      <w:lvlJc w:val="left"/>
+      <w:pPr>
+        <w:ind w:left="840" w:hanging="420"/>
+      </w:pPr>
+    </w:lvl>
+    <w:lvl w:ilvl="2" w:tplc="0409001B" w:tentative="1">
+      <w:start w:val="1"/>
+      <w:numFmt w:val="lowerRoman"/>
+      <w:lvlText w:val="%3."/>
+      <w:lvlJc w:val="right"/>
+      <w:pPr>
+        <w:ind w:left="1260" w:hanging="420"/>
+      </w:pPr>
+    </w:lvl>
+    <w:lvl w:ilvl="3" w:tplc="0409000F" w:tentative="1">
+      <w:start w:val="1"/>
+      <w:numFmt w:val="decimal"/>
+      <w:lvlText w:val="%4."/>
+      <w:lvlJc w:val="left"/>
+      <w:pPr>
+        <w:ind w:left="1680" w:hanging="420"/>
+      </w:pPr>
+    </w:lvl>
+    <w:lvl w:ilvl="4" w:tplc="04090019" w:tentative="1">
+      <w:start w:val="1"/>
+      <w:numFmt w:val="lowerLetter"/>
+      <w:lvlText w:val="%5)"/>
+      <w:lvlJc w:val="left"/>
+      <w:pPr>
+        <w:ind w:left="2100" w:hanging="420"/>
+      </w:pPr>
+    </w:lvl>
+    <w:lvl w:ilvl="5" w:tplc="0409001B" w:tentative="1">
+      <w:start w:val="1"/>
+      <w:numFmt w:val="lowerRoman"/>
+      <w:lvlText w:val="%6."/>
+      <w:lvlJc w:val="right"/>
+      <w:pPr>
+        <w:ind w:left="2520" w:hanging="420"/>
+      </w:pPr>
+    </w:lvl>
+    <w:lvl w:ilvl="6" w:tplc="0409000F" w:tentative="1">
+      <w:start w:val="1"/>
+      <w:numFmt w:val="decimal"/>
+      <w:lvlText w:val="%7."/>
+      <w:lvlJc w:val="left"/>
+      <w:pPr>
+        <w:ind w:left="2940" w:hanging="420"/>
+      </w:pPr>
+    </w:lvl>
+    <w:lvl w:ilvl="7" w:tplc="04090019" w:tentative="1">
+      <w:start w:val="1"/>
+      <w:numFmt w:val="lowerLetter"/>
+      <w:lvlText w:val="%8)"/>
+      <w:lvlJc w:val="left"/>
+      <w:pPr>
+        <w:ind w:left="3360" w:hanging="420"/>
+      </w:pPr>
+    </w:lvl>
+    <w:lvl w:ilvl="8" w:tplc="0409001B" w:tentative="1">
+      <w:start w:val="1"/>
+      <w:numFmt w:val="lowerRoman"/>
+      <w:lvlText w:val="%9."/>
+      <w:lvlJc w:val="right"/>
+      <w:pPr>
+        <w:ind w:left="3780" w:hanging="420"/>
+      </w:pPr>
+    </w:lvl>
+  </w:abstractNum>
+  <w:abstractNum w:abstractNumId="1">
+    <w:nsid w:val="23983207"/>
+    <w:multiLevelType w:val="hybridMultilevel"/>
+    <w:tmpl w:val="8BD4E9A6"/>
+    <w:lvl w:ilvl="0" w:tplc="E976EDF6">
+      <w:start w:val="1"/>
+      <w:numFmt w:val="decimal"/>
+      <w:lvlText w:val="%1."/>
+      <w:lvlJc w:val="left"/>
+      <w:pPr>
+        <w:ind w:left="360" w:hanging="360"/>
+      </w:pPr>
+      <w:rPr>
+        <w:rFonts w:hint="default"/>
+      </w:rPr>
+    </w:lvl>
+    <w:lvl w:ilvl="1" w:tplc="04090019" w:tentative="1">
+      <w:start w:val="1"/>
+      <w:numFmt w:val="lowerLetter"/>
+      <w:lvlText w:val="%2)"/>
+      <w:lvlJc w:val="left"/>
+      <w:pPr>
+        <w:ind w:left="840" w:hanging="420"/>
+      </w:pPr>
+    </w:lvl>
+    <w:lvl w:ilvl="2" w:tplc="0409001B" w:tentative="1">
+      <w:start w:val="1"/>
+      <w:numFmt w:val="lowerRoman"/>
+      <w:lvlText w:val="%3."/>
+      <w:lvlJc w:val="right"/>
+      <w:pPr>
+        <w:ind w:left="1260" w:hanging="420"/>
+      </w:pPr>
+    </w:lvl>
+    <w:lvl w:ilvl="3" w:tplc="0409000F" w:tentative="1">
+      <w:start w:val="1"/>
+      <w:numFmt w:val="decimal"/>
+      <w:lvlText w:val="%4."/>
+      <w:lvlJc w:val="left"/>
+      <w:pPr>
+        <w:ind w:left="1680" w:hanging="420"/>
+      </w:pPr>
+    </w:lvl>
+    <w:lvl w:ilvl="4" w:tplc="04090019" w:tentative="1">
+      <w:start w:val="1"/>
+      <w:numFmt w:val="lowerLetter"/>
+      <w:lvlText w:val="%5)"/>
+      <w:lvlJc w:val="left"/>
+      <w:pPr>
+        <w:ind w:left="2100" w:hanging="420"/>
+      </w:pPr>
+    </w:lvl>
+    <w:lvl w:ilvl="5" w:tplc="0409001B" w:tentative="1">
+      <w:start w:val="1"/>
+      <w:numFmt w:val="lowerRoman"/>
+      <w:lvlText w:val="%6."/>
+      <w:lvlJc w:val="right"/>
+      <w:pPr>
+        <w:ind w:left="2520" w:hanging="420"/>
+      </w:pPr>
+    </w:lvl>
+    <w:lvl w:ilvl="6" w:tplc="0409000F" w:tentative="1">
+      <w:start w:val="1"/>
+      <w:numFmt w:val="decimal"/>
+      <w:lvlText w:val="%7."/>
+      <w:lvlJc w:val="left"/>
+      <w:pPr>
+        <w:ind w:left="2940" w:hanging="420"/>
+      </w:pPr>
+    </w:lvl>
+    <w:lvl w:ilvl="7" w:tplc="04090019" w:tentative="1">
+      <w:start w:val="1"/>
+      <w:numFmt w:val="lowerLetter"/>
+      <w:lvlText w:val="%8)"/>
+      <w:lvlJc w:val="left"/>
+      <w:pPr>
+        <w:ind w:left="3360" w:hanging="420"/>
+      </w:pPr>
+    </w:lvl>
+    <w:lvl w:ilvl="8" w:tplc="0409001B" w:tentative="1">
+      <w:start w:val="1"/>
+      <w:numFmt w:val="lowerRoman"/>
+      <w:lvlText w:val="%9."/>
+      <w:lvlJc w:val="right"/>
+      <w:pPr>
+        <w:ind w:left="3780" w:hanging="420"/>
+      </w:pPr>
+    </w:lvl>
+  </w:abstractNum>
+  <w:abstractNum w:abstractNumId="2">
+    <w:nsid w:val="51D238AE"/>
+    <w:multiLevelType w:val="hybridMultilevel"/>
+    <w:tmpl w:val="22C89C46"/>
+    <w:lvl w:ilvl="0" w:tplc="BC8C013E">
+      <w:start w:val="1"/>
+      <w:numFmt w:val="decimal"/>
+      <w:lvlText w:val="%1."/>
+      <w:lvlJc w:val="left"/>
+      <w:pPr>
+        <w:ind w:left="360" w:hanging="360"/>
+      </w:pPr>
+      <w:rPr>
+        <w:rFonts w:hint="default"/>
+      </w:rPr>
+    </w:lvl>
+    <w:lvl w:ilvl="1" w:tplc="04090019" w:tentative="1">
+      <w:start w:val="1"/>
+      <w:numFmt w:val="lowerLetter"/>
+      <w:lvlText w:val="%2)"/>
+      <w:lvlJc w:val="left"/>
+      <w:pPr>
+        <w:ind w:left="840" w:hanging="420"/>
+      </w:pPr>
+    </w:lvl>
+    <w:lvl w:ilvl="2" w:tplc="0409001B" w:tentative="1">
+      <w:start w:val="1"/>
+      <w:numFmt w:val="lowerRoman"/>
+      <w:lvlText w:val="%3."/>
+      <w:lvlJc w:val="right"/>
+      <w:pPr>
+        <w:ind w:left="1260" w:hanging="420"/>
+      </w:pPr>
+    </w:lvl>
+    <w:lvl w:ilvl="3" w:tplc="0409000F" w:tentative="1">
+      <w:start w:val="1"/>
+      <w:numFmt w:val="decimal"/>
+      <w:lvlText w:val="%4."/>
+      <w:lvlJc w:val="left"/>
+      <w:pPr>
+        <w:ind w:left="1680" w:hanging="420"/>
+      </w:pPr>
+    </w:lvl>
+    <w:lvl w:ilvl="4" w:tplc="04090019" w:tentative="1">
+      <w:start w:val="1"/>
+      <w:numFmt w:val="lowerLetter"/>
+      <w:lvlText w:val="%5)"/>
+      <w:lvlJc w:val="left"/>
+      <w:pPr>
+        <w:ind w:left="2100" w:hanging="420"/>
+      </w:pPr>
+    </w:lvl>
+    <w:lvl w:ilvl="5" w:tplc="0409001B" w:tentative="1">
+      <w:start w:val="1"/>
+      <w:numFmt w:val="lowerRoman"/>
+      <w:lvlText w:val="%6."/>
+      <w:lvlJc w:val="right"/>
+      <w:pPr>
+        <w:ind w:left="2520" w:hanging="420"/>
+      </w:pPr>
+    </w:lvl>
+    <w:lvl w:ilvl="6" w:tplc="0409000F" w:tentative="1">
+      <w:start w:val="1"/>
+      <w:numFmt w:val="decimal"/>
+      <w:lvlText w:val="%7."/>
+      <w:lvlJc w:val="left"/>
+      <w:pPr>
+        <w:ind w:left="2940" w:hanging="420"/>
+      </w:pPr>
+    </w:lvl>
+    <w:lvl w:ilvl="7" w:tplc="04090019" w:tentative="1">
+      <w:start w:val="1"/>
+      <w:numFmt w:val="lowerLetter"/>
+      <w:lvlText w:val="%8)"/>
+      <w:lvlJc w:val="left"/>
+      <w:pPr>
+        <w:ind w:left="3360" w:hanging="420"/>
+      </w:pPr>
+    </w:lvl>
+    <w:lvl w:ilvl="8" w:tplc="0409001B" w:tentative="1">
+      <w:start w:val="1"/>
+      <w:numFmt w:val="lowerRoman"/>
+      <w:lvlText w:val="%9."/>
+      <w:lvlJc w:val="right"/>
+      <w:pPr>
+        <w:ind w:left="3780" w:hanging="420"/>
+      </w:pPr>
+    </w:lvl>
+  </w:abstractNum>
+  <w:abstractNum w:abstractNumId="3">
+    <w:nsid w:val="54F91370"/>
+    <w:multiLevelType w:val="hybridMultilevel"/>
+    <w:tmpl w:val="141E301C"/>
+    <w:lvl w:ilvl="0" w:tplc="27EA9E28">
+      <w:start w:val="1"/>
+      <w:numFmt w:val="decimal"/>
+      <w:lvlText w:val="%1."/>
+      <w:lvlJc w:val="left"/>
+      <w:pPr>
+        <w:ind w:left="360" w:hanging="360"/>
+      </w:pPr>
+      <w:rPr>
+        <w:rFonts w:hint="default"/>
+      </w:rPr>
+    </w:lvl>
+    <w:lvl w:ilvl="1" w:tplc="04090019">
+      <w:start w:val="1"/>
+      <w:numFmt w:val="lowerLetter"/>
+      <w:lvlText w:val="%2)"/>
+      <w:lvlJc w:val="left"/>
+      <w:pPr>
+        <w:ind w:left="840" w:hanging="420"/>
+      </w:pPr>
+    </w:lvl>
+    <w:lvl w:ilvl="2" w:tplc="0409001B" w:tentative="1">
+      <w:start w:val="1"/>
+      <w:numFmt w:val="lowerRoman"/>
+      <w:lvlText w:val="%3."/>
+      <w:lvlJc w:val="right"/>
+      <w:pPr>
+        <w:ind w:left="1260" w:hanging="420"/>
+      </w:pPr>
+    </w:lvl>
+    <w:lvl w:ilvl="3" w:tplc="0409000F" w:tentative="1">
+      <w:start w:val="1"/>
+      <w:numFmt w:val="decimal"/>
+      <w:lvlText w:val="%4."/>
+      <w:lvlJc w:val="left"/>
+      <w:pPr>
+        <w:ind w:left="1680" w:hanging="420"/>
+      </w:pPr>
+    </w:lvl>
+    <w:lvl w:ilvl="4" w:tplc="04090019" w:tentative="1">
+      <w:start w:val="1"/>
+      <w:numFmt w:val="lowerLetter"/>
+      <w:lvlText w:val="%5)"/>
+      <w:lvlJc w:val="left"/>
+      <w:pPr>
+        <w:ind w:left="2100" w:hanging="420"/>
+      </w:pPr>
+    </w:lvl>
+    <w:lvl w:ilvl="5" w:tplc="0409001B" w:tentative="1">
+      <w:start w:val="1"/>
+      <w:numFmt w:val="lowerRoman"/>
+      <w:lvlText w:val="%6."/>
+      <w:lvlJc w:val="right"/>
+      <w:pPr>
+        <w:ind w:left="2520" w:hanging="420"/>
+      </w:pPr>
+    </w:lvl>
+    <w:lvl w:ilvl="6" w:tplc="0409000F" w:tentative="1">
+      <w:start w:val="1"/>
+      <w:numFmt w:val="decimal"/>
+      <w:lvlText w:val="%7."/>
+      <w:lvlJc w:val="left"/>
+      <w:pPr>
+        <w:ind w:left="2940" w:hanging="420"/>
+      </w:pPr>
+    </w:lvl>
+    <w:lvl w:ilvl="7" w:tplc="04090019" w:tentative="1">
+      <w:start w:val="1"/>
+      <w:numFmt w:val="lowerLetter"/>
+      <w:lvlText w:val="%8)"/>
+      <w:lvlJc w:val="left"/>
+      <w:pPr>
+        <w:ind w:left="3360" w:hanging="420"/>
+      </w:pPr>
+    </w:lvl>
+    <w:lvl w:ilvl="8" w:tplc="0409001B" w:tentative="1">
+      <w:start w:val="1"/>
+      <w:numFmt w:val="lowerRoman"/>
+      <w:lvlText w:val="%9."/>
+      <w:lvlJc w:val="right"/>
+      <w:pPr>
+        <w:ind w:left="3780" w:hanging="420"/>
+      </w:pPr>
+    </w:lvl>
+  </w:abstractNum>
+  <w:abstractNum w:abstractNumId="4">
+    <w:nsid w:val="558E74A9"/>
+    <w:multiLevelType w:val="hybridMultilevel"/>
+    <w:tmpl w:val="BFEC329C"/>
+    <w:lvl w:ilvl="0" w:tplc="1A1634A4">
+      <w:start w:val="1"/>
+      <w:numFmt w:val="decimal"/>
+      <w:lvlText w:val="%1."/>
+      <w:lvlJc w:val="left"/>
+      <w:pPr>
+        <w:ind w:left="360" w:hanging="360"/>
+      </w:pPr>
+      <w:rPr>
+        <w:rFonts w:hint="default"/>
+      </w:rPr>
+    </w:lvl>
+    <w:lvl w:ilvl="1" w:tplc="04090019" w:tentative="1">
+      <w:start w:val="1"/>
+      <w:numFmt w:val="lowerLetter"/>
+      <w:lvlText w:val="%2)"/>
+      <w:lvlJc w:val="left"/>
+      <w:pPr>
+        <w:ind w:left="840" w:hanging="420"/>
+      </w:pPr>
+    </w:lvl>
+    <w:lvl w:ilvl="2" w:tplc="0409001B" w:tentative="1">
+      <w:start w:val="1"/>
+      <w:numFmt w:val="lowerRoman"/>
+      <w:lvlText w:val="%3."/>
+      <w:lvlJc w:val="right"/>
+      <w:pPr>
+        <w:ind w:left="1260" w:hanging="420"/>
+      </w:pPr>
+    </w:lvl>
+    <w:lvl w:ilvl="3" w:tplc="0409000F" w:tentative="1">
+      <w:start w:val="1"/>
+      <w:numFmt w:val="decimal"/>
+      <w:lvlText w:val="%4."/>
+      <w:lvlJc w:val="left"/>
+      <w:pPr>
+        <w:ind w:left="1680" w:hanging="420"/>
+      </w:pPr>
+    </w:lvl>
+    <w:lvl w:ilvl="4" w:tplc="04090019" w:tentative="1">
+      <w:start w:val="1"/>
+      <w:numFmt w:val="lowerLetter"/>
+      <w:lvlText w:val="%5)"/>
+      <w:lvlJc w:val="left"/>
+      <w:pPr>
+        <w:ind w:left="2100" w:hanging="420"/>
+      </w:pPr>
+    </w:lvl>
+    <w:lvl w:ilvl="5" w:tplc="0409001B" w:tentative="1">
+      <w:start w:val="1"/>
+      <w:numFmt w:val="lowerRoman"/>
+      <w:lvlText w:val="%6."/>
+      <w:lvlJc w:val="right"/>
+      <w:pPr>
+        <w:ind w:left="2520" w:hanging="420"/>
+      </w:pPr>
+    </w:lvl>
+    <w:lvl w:ilvl="6" w:tplc="0409000F" w:tentative="1">
+      <w:start w:val="1"/>
+      <w:numFmt w:val="decimal"/>
+      <w:lvlText w:val="%7."/>
+      <w:lvlJc w:val="left"/>
+      <w:pPr>
+        <w:ind w:left="2940" w:hanging="420"/>
+      </w:pPr>
+    </w:lvl>
+    <w:lvl w:ilvl="7" w:tplc="04090019" w:tentative="1">
+      <w:start w:val="1"/>
+      <w:numFmt w:val="lowerLetter"/>
+      <w:lvlText w:val="%8)"/>
+      <w:lvlJc w:val="left"/>
+      <w:pPr>
+        <w:ind w:left="3360" w:hanging="420"/>
+      </w:pPr>
+    </w:lvl>
+    <w:lvl w:ilvl="8" w:tplc="0409001B" w:tentative="1">
+      <w:start w:val="1"/>
+      <w:numFmt w:val="lowerRoman"/>
+      <w:lvlText w:val="%9."/>
+      <w:lvlJc w:val="right"/>
+      <w:pPr>
+        <w:ind w:left="3780" w:hanging="420"/>
+      </w:pPr>
+    </w:lvl>
+  </w:abstractNum>
+  <w:abstractNum w:abstractNumId="5">
+    <w:nsid w:val="56E71832"/>
+    <w:multiLevelType w:val="hybridMultilevel"/>
+    <w:tmpl w:val="288AC3A2"/>
+    <w:lvl w:ilvl="0" w:tplc="669CE07A">
+      <w:start w:val="1"/>
+      <w:numFmt w:val="decimal"/>
+      <w:lvlText w:val="%1."/>
+      <w:lvlJc w:val="left"/>
+      <w:pPr>
+        <w:ind w:left="360" w:hanging="360"/>
+      </w:pPr>
+      <w:rPr>
+        <w:rFonts w:hint="default"/>
+      </w:rPr>
+    </w:lvl>
+    <w:lvl w:ilvl="1" w:tplc="04090019" w:tentative="1">
+      <w:start w:val="1"/>
+      <w:numFmt w:val="lowerLetter"/>
+      <w:lvlText w:val="%2)"/>
+      <w:lvlJc w:val="left"/>
+      <w:pPr>
+        <w:ind w:left="840" w:hanging="420"/>
+      </w:pPr>
+    </w:lvl>
+    <w:lvl w:ilvl="2" w:tplc="0409001B" w:tentative="1">
+      <w:start w:val="1"/>
+      <w:numFmt w:val="lowerRoman"/>
+      <w:lvlText w:val="%3."/>
+      <w:lvlJc w:val="right"/>
+      <w:pPr>
+        <w:ind w:left="1260" w:hanging="420"/>
+      </w:pPr>
+    </w:lvl>
+    <w:lvl w:ilvl="3" w:tplc="0409000F" w:tentative="1">
+      <w:start w:val="1"/>
+      <w:numFmt w:val="decimal"/>
+      <w:lvlText w:val="%4."/>
+      <w:lvlJc w:val="left"/>
+      <w:pPr>
+        <w:ind w:left="1680" w:hanging="420"/>
+      </w:pPr>
+    </w:lvl>
+    <w:lvl w:ilvl="4" w:tplc="04090019" w:tentative="1">
+      <w:start w:val="1"/>
+      <w:numFmt w:val="lowerLetter"/>
+      <w:lvlText w:val="%5)"/>
+      <w:lvlJc w:val="left"/>
+      <w:pPr>
+        <w:ind w:left="2100" w:hanging="420"/>
+      </w:pPr>
+    </w:lvl>
+    <w:lvl w:ilvl="5" w:tplc="0409001B" w:tentative="1">
+      <w:start w:val="1"/>
+      <w:numFmt w:val="lowerRoman"/>
+      <w:lvlText w:val="%6."/>
+      <w:lvlJc w:val="right"/>
+      <w:pPr>
+        <w:ind w:left="2520" w:hanging="420"/>
+      </w:pPr>
+    </w:lvl>
+    <w:lvl w:ilvl="6" w:tplc="0409000F" w:tentative="1">
+      <w:start w:val="1"/>
+      <w:numFmt w:val="decimal"/>
+      <w:lvlText w:val="%7."/>
+      <w:lvlJc w:val="left"/>
+      <w:pPr>
+        <w:ind w:left="2940" w:hanging="420"/>
+      </w:pPr>
+    </w:lvl>
+    <w:lvl w:ilvl="7" w:tplc="04090019" w:tentative="1">
+      <w:start w:val="1"/>
+      <w:numFmt w:val="lowerLetter"/>
+      <w:lvlText w:val="%8)"/>
+      <w:lvlJc w:val="left"/>
+      <w:pPr>
+        <w:ind w:left="3360" w:hanging="420"/>
+      </w:pPr>
+    </w:lvl>
+    <w:lvl w:ilvl="8" w:tplc="0409001B" w:tentative="1">
+      <w:start w:val="1"/>
+      <w:numFmt w:val="lowerRoman"/>
+      <w:lvlText w:val="%9."/>
+      <w:lvlJc w:val="right"/>
+      <w:pPr>
+        <w:ind w:left="3780" w:hanging="420"/>
+      </w:pPr>
+    </w:lvl>
+  </w:abstractNum>
+  <w:abstractNum w:abstractNumId="6">
     <w:nsid w:val="64321E7A"/>
     <w:multiLevelType w:val="hybridMultilevel"/>
     <w:tmpl w:val="60E8FD1C"/>
@@ -1792,8 +3206,118 @@
       </w:pPr>
     </w:lvl>
   </w:abstractNum>
+  <w:abstractNum w:abstractNumId="7">
+    <w:nsid w:val="78EE1D25"/>
+    <w:multiLevelType w:val="hybridMultilevel"/>
+    <w:tmpl w:val="051665D8"/>
+    <w:lvl w:ilvl="0" w:tplc="C5D65A2E">
+      <w:start w:val="1"/>
+      <w:numFmt w:val="decimal"/>
+      <w:lvlText w:val="%1."/>
+      <w:lvlJc w:val="left"/>
+      <w:pPr>
+        <w:ind w:left="360" w:hanging="360"/>
+      </w:pPr>
+      <w:rPr>
+        <w:rFonts w:hint="default"/>
+      </w:rPr>
+    </w:lvl>
+    <w:lvl w:ilvl="1" w:tplc="04090019" w:tentative="1">
+      <w:start w:val="1"/>
+      <w:numFmt w:val="lowerLetter"/>
+      <w:lvlText w:val="%2)"/>
+      <w:lvlJc w:val="left"/>
+      <w:pPr>
+        <w:ind w:left="840" w:hanging="420"/>
+      </w:pPr>
+    </w:lvl>
+    <w:lvl w:ilvl="2" w:tplc="0409001B" w:tentative="1">
+      <w:start w:val="1"/>
+      <w:numFmt w:val="lowerRoman"/>
+      <w:lvlText w:val="%3."/>
+      <w:lvlJc w:val="right"/>
+      <w:pPr>
+        <w:ind w:left="1260" w:hanging="420"/>
+      </w:pPr>
+    </w:lvl>
+    <w:lvl w:ilvl="3" w:tplc="0409000F" w:tentative="1">
+      <w:start w:val="1"/>
+      <w:numFmt w:val="decimal"/>
+      <w:lvlText w:val="%4."/>
+      <w:lvlJc w:val="left"/>
+      <w:pPr>
+        <w:ind w:left="1680" w:hanging="420"/>
+      </w:pPr>
+    </w:lvl>
+    <w:lvl w:ilvl="4" w:tplc="04090019" w:tentative="1">
+      <w:start w:val="1"/>
+      <w:numFmt w:val="lowerLetter"/>
+      <w:lvlText w:val="%5)"/>
+      <w:lvlJc w:val="left"/>
+      <w:pPr>
+        <w:ind w:left="2100" w:hanging="420"/>
+      </w:pPr>
+    </w:lvl>
+    <w:lvl w:ilvl="5" w:tplc="0409001B" w:tentative="1">
+      <w:start w:val="1"/>
+      <w:numFmt w:val="lowerRoman"/>
+      <w:lvlText w:val="%6."/>
+      <w:lvlJc w:val="right"/>
+      <w:pPr>
+        <w:ind w:left="2520" w:hanging="420"/>
+      </w:pPr>
+    </w:lvl>
+    <w:lvl w:ilvl="6" w:tplc="0409000F" w:tentative="1">
+      <w:start w:val="1"/>
+      <w:numFmt w:val="decimal"/>
+      <w:lvlText w:val="%7."/>
+      <w:lvlJc w:val="left"/>
+      <w:pPr>
+        <w:ind w:left="2940" w:hanging="420"/>
+      </w:pPr>
+    </w:lvl>
+    <w:lvl w:ilvl="7" w:tplc="04090019" w:tentative="1">
+      <w:start w:val="1"/>
+      <w:numFmt w:val="lowerLetter"/>
+      <w:lvlText w:val="%8)"/>
+      <w:lvlJc w:val="left"/>
+      <w:pPr>
+        <w:ind w:left="3360" w:hanging="420"/>
+      </w:pPr>
+    </w:lvl>
+    <w:lvl w:ilvl="8" w:tplc="0409001B" w:tentative="1">
+      <w:start w:val="1"/>
+      <w:numFmt w:val="lowerRoman"/>
+      <w:lvlText w:val="%9."/>
+      <w:lvlJc w:val="right"/>
+      <w:pPr>
+        <w:ind w:left="3780" w:hanging="420"/>
+      </w:pPr>
+    </w:lvl>
+  </w:abstractNum>
   <w:num w:numId="1">
+    <w:abstractNumId w:val="6"/>
+  </w:num>
+  <w:num w:numId="2">
     <w:abstractNumId w:val="0"/>
+  </w:num>
+  <w:num w:numId="3">
+    <w:abstractNumId w:val="4"/>
+  </w:num>
+  <w:num w:numId="4">
+    <w:abstractNumId w:val="2"/>
+  </w:num>
+  <w:num w:numId="5">
+    <w:abstractNumId w:val="7"/>
+  </w:num>
+  <w:num w:numId="6">
+    <w:abstractNumId w:val="3"/>
+  </w:num>
+  <w:num w:numId="7">
+    <w:abstractNumId w:val="1"/>
+  </w:num>
+  <w:num w:numId="8">
+    <w:abstractNumId w:val="5"/>
   </w:num>
 </w:numbering>
 </file>
@@ -2599,7 +4123,7 @@
 </file>
 
 <file path=customXml/itemProps1.xml><?xml version="1.0" encoding="utf-8"?>
-<ds:datastoreItem xmlns:ds="http://schemas.openxmlformats.org/officeDocument/2006/customXml" ds:itemID="{94652F2D-BC31-42C2-AD76-71F1F1414B56}">
+<ds:datastoreItem xmlns:ds="http://schemas.openxmlformats.org/officeDocument/2006/customXml" ds:itemID="{2C7D3143-CDA5-448B-92DB-0009B286BBFF}">
   <ds:schemaRefs>
     <ds:schemaRef ds:uri="http://schemas.openxmlformats.org/officeDocument/2006/bibliography"/>
   </ds:schemaRefs>

</xml_diff>

<commit_message>
capstone work from home 20180304
</commit_message>
<xml_diff>
--- a/projects/capstone/capstone_report.docx
+++ b/projects/capstone/capstone_report.docx
@@ -1,6 +1,6 @@
 
 <file path=word/document.xml><?xml version="1.0" encoding="utf-8"?>
-<w:document xmlns:wpc="http://schemas.microsoft.com/office/word/2010/wordprocessingCanvas" xmlns:mc="http://schemas.openxmlformats.org/markup-compatibility/2006" xmlns:o="urn:schemas-microsoft-com:office:office" xmlns:r="http://schemas.openxmlformats.org/officeDocument/2006/relationships" xmlns:m="http://schemas.openxmlformats.org/officeDocument/2006/math" xmlns:v="urn:schemas-microsoft-com:vml" xmlns:wp14="http://schemas.microsoft.com/office/word/2010/wordprocessingDrawing" xmlns:wp="http://schemas.openxmlformats.org/drawingml/2006/wordprocessingDrawing" xmlns:w10="urn:schemas-microsoft-com:office:word" xmlns:w="http://schemas.openxmlformats.org/wordprocessingml/2006/main" xmlns:w14="http://schemas.microsoft.com/office/word/2010/wordml" xmlns:wpg="http://schemas.microsoft.com/office/word/2010/wordprocessingGroup" xmlns:wpi="http://schemas.microsoft.com/office/word/2010/wordprocessingInk" xmlns:wne="http://schemas.microsoft.com/office/word/2006/wordml" xmlns:wps="http://schemas.microsoft.com/office/word/2010/wordprocessingShape" mc:Ignorable="w14 wp14">
+<w:document xmlns:wpc="http://schemas.microsoft.com/office/word/2010/wordprocessingCanvas" xmlns:mc="http://schemas.openxmlformats.org/markup-compatibility/2006" xmlns:o="urn:schemas-microsoft-com:office:office" xmlns:r="http://schemas.openxmlformats.org/officeDocument/2006/relationships" xmlns:m="http://schemas.openxmlformats.org/officeDocument/2006/math" xmlns:v="urn:schemas-microsoft-com:vml" xmlns:wp14="http://schemas.microsoft.com/office/word/2010/wordprocessingDrawing" xmlns:wp="http://schemas.openxmlformats.org/drawingml/2006/wordprocessingDrawing" xmlns:w10="urn:schemas-microsoft-com:office:word" xmlns:w="http://schemas.openxmlformats.org/wordprocessingml/2006/main" xmlns:w14="http://schemas.microsoft.com/office/word/2010/wordml" xmlns:w15="http://schemas.microsoft.com/office/word/2012/wordml" xmlns:wpg="http://schemas.microsoft.com/office/word/2010/wordprocessingGroup" xmlns:wpi="http://schemas.microsoft.com/office/word/2010/wordprocessingInk" xmlns:wne="http://schemas.microsoft.com/office/word/2006/wordml" xmlns:wps="http://schemas.microsoft.com/office/word/2010/wordprocessingShape" mc:Ignorable="w14 w15 wp14">
   <w:body>
     <w:p>
       <w:pPr>
@@ -34,11 +34,7 @@
     </w:p>
     <w:p>
       <w:r>
-        <w:t xml:space="preserve">Lin </w:t>
-      </w:r>
-      <w:proofErr w:type="spellStart"/>
-      <w:r>
-        <w:t>M</w:t>
+        <w:t>Lin M</w:t>
       </w:r>
       <w:r>
         <w:rPr>
@@ -46,7 +42,6 @@
         </w:rPr>
         <w:t>uqing</w:t>
       </w:r>
-      <w:proofErr w:type="spellEnd"/>
       <w:r>
         <w:t xml:space="preserve">  </w:t>
       </w:r>
@@ -102,15 +97,7 @@
     </w:p>
     <w:p>
       <w:r>
-        <w:t xml:space="preserve">I choose the </w:t>
-      </w:r>
-      <w:proofErr w:type="spellStart"/>
-      <w:r>
-        <w:t>Kaggle</w:t>
-      </w:r>
-      <w:proofErr w:type="spellEnd"/>
-      <w:r>
-        <w:t xml:space="preserve"> “Zillow Prize: Zillow’s Home Value Prediction” round 1 competition (</w:t>
+        <w:t>I choose the Kaggle “Zillow Prize: Zillow’s Home Value Prediction” round 1 competition (</w:t>
       </w:r>
       <w:r>
         <w:t>https://www.kaggle.com/c/zillow-prize-1#evaluation</w:t>
@@ -125,23 +112,7 @@
         <w:t xml:space="preserve">as my </w:t>
       </w:r>
       <w:r>
-        <w:t xml:space="preserve">capstone project. Zillow is a US real estate firm that has an in-house house value prediction model </w:t>
-      </w:r>
-      <w:proofErr w:type="spellStart"/>
-      <w:r>
-        <w:t>Zestimate</w:t>
-      </w:r>
-      <w:proofErr w:type="spellEnd"/>
-      <w:r>
-        <w:t xml:space="preserve">. In the first round of the competition, participants need to be able to build up a model to use given features to predict the log error between the actual transaction price and the </w:t>
-      </w:r>
-      <w:proofErr w:type="spellStart"/>
-      <w:r>
-        <w:t>Zestimate</w:t>
-      </w:r>
-      <w:proofErr w:type="spellEnd"/>
-      <w:r>
-        <w:t xml:space="preserve"> valuation.</w:t>
+        <w:t>capstone project. Zillow is a US real estate firm that has an in-house house value prediction model Zestimate. In the first round of the competition, participants need to be able to build up a model to use given features to predict the log error between the actual transaction price and the Zestimate valuation.</w:t>
       </w:r>
     </w:p>
     <w:p/>
@@ -156,16 +127,8 @@
         <w:rPr>
           <w:rFonts w:hint="eastAsia"/>
         </w:rPr>
-        <w:t xml:space="preserve"> dataset is provided by </w:t>
-      </w:r>
-      <w:proofErr w:type="spellStart"/>
-      <w:r>
-        <w:rPr>
-          <w:rFonts w:hint="eastAsia"/>
-        </w:rPr>
-        <w:t>Kaggle</w:t>
-      </w:r>
-      <w:proofErr w:type="spellEnd"/>
+        <w:t xml:space="preserve"> dataset is provided by Kaggle</w:t>
+      </w:r>
       <w:r>
         <w:rPr>
           <w:rFonts w:hint="eastAsia"/>
@@ -209,49 +172,19 @@
         <w:t xml:space="preserve">that is </w:t>
       </w:r>
       <w:r>
-        <w:t xml:space="preserve">a collection of features for each </w:t>
-      </w:r>
-      <w:proofErr w:type="spellStart"/>
-      <w:r>
-        <w:t>parcel_id</w:t>
-      </w:r>
-      <w:proofErr w:type="spellEnd"/>
-      <w:r>
-        <w:t>;</w:t>
-      </w:r>
-      <w:r>
-        <w:rPr>
-          <w:rFonts w:hint="eastAsia"/>
-        </w:rPr>
-        <w:t xml:space="preserve"> and </w:t>
-      </w:r>
-      <w:proofErr w:type="spellStart"/>
-      <w:r>
-        <w:rPr>
-          <w:rFonts w:hint="eastAsia"/>
-        </w:rPr>
-        <w:t>Zestimate</w:t>
-      </w:r>
-      <w:proofErr w:type="spellEnd"/>
-      <w:r>
-        <w:rPr>
-          <w:rFonts w:hint="eastAsia"/>
-        </w:rPr>
-        <w:t xml:space="preserve"> prediction error data </w:t>
+        <w:t>a collection of features for each parcel_id;</w:t>
+      </w:r>
+      <w:r>
+        <w:rPr>
+          <w:rFonts w:hint="eastAsia"/>
+        </w:rPr>
+        <w:t xml:space="preserve"> and Zestimate prediction error data </w:t>
       </w:r>
       <w:r>
         <w:t>of actual sales</w:t>
       </w:r>
       <w:r>
-        <w:t xml:space="preserve">, each sale record includes error, sale-date and the </w:t>
-      </w:r>
-      <w:proofErr w:type="spellStart"/>
-      <w:r>
-        <w:t>parcel_id</w:t>
-      </w:r>
-      <w:proofErr w:type="spellEnd"/>
-      <w:r>
-        <w:t xml:space="preserve"> involved</w:t>
+        <w:t>, each sale record includes error, sale-date and the parcel_id involved</w:t>
       </w:r>
       <w:r>
         <w:t>. T</w:t>
@@ -278,30 +211,17 @@
         <w:t xml:space="preserve"> for 2017. </w:t>
       </w:r>
       <w:r>
-        <w:t xml:space="preserve">Be noted that the </w:t>
-      </w:r>
-      <w:proofErr w:type="spellStart"/>
-      <w:r>
-        <w:t>Zestimate</w:t>
-      </w:r>
-      <w:proofErr w:type="spellEnd"/>
-      <w:r>
-        <w:t xml:space="preserve"> predicted prices are generated by the same m</w:t>
+        <w:t>Be noted that the Zestimate predicted prices are generated by the same m</w:t>
       </w:r>
       <w:r>
         <w:t>odel, but with different properties</w:t>
       </w:r>
       <w:r>
-        <w:t xml:space="preserve"> data for 2016 sales and 2017 </w:t>
-      </w:r>
-      <w:proofErr w:type="gramStart"/>
-      <w:r>
-        <w:t>sale</w:t>
+        <w:t xml:space="preserve"> data for 2016 sales and 2017 sale</w:t>
       </w:r>
       <w:r>
         <w:t>s</w:t>
       </w:r>
-      <w:proofErr w:type="gramEnd"/>
       <w:r>
         <w:t xml:space="preserve">. </w:t>
       </w:r>
@@ -339,15 +259,7 @@
         <w:t>s</w:t>
       </w:r>
       <w:r>
-        <w:t xml:space="preserve"> place 2 weeks before deadline. As part of </w:t>
-      </w:r>
-      <w:proofErr w:type="spellStart"/>
-      <w:r>
-        <w:t>Kaggle</w:t>
-      </w:r>
-      <w:proofErr w:type="spellEnd"/>
-      <w:r>
-        <w:t xml:space="preserve"> rules, there are 2 testing </w:t>
+        <w:t xml:space="preserve"> place 2 weeks before deadline. As part of Kaggle rules, there are 2 testing </w:t>
       </w:r>
       <w:r>
         <w:t>data</w:t>
@@ -359,15 +271,7 @@
         <w:t>’</w:t>
       </w:r>
       <w:r>
-        <w:t xml:space="preserve"> out-of-sample performance before final submission; and the private Leaderboard (Private LB), which is the evaluation dataset to get participants’ final score and ranking. Public LB’s data is not available, but participants can view the performance of models on this dataset multiple times. </w:t>
-      </w:r>
-      <w:proofErr w:type="gramStart"/>
-      <w:r>
-        <w:t>Private LB’s data is not available neither</w:t>
-      </w:r>
-      <w:proofErr w:type="gramEnd"/>
-      <w:r>
-        <w:t xml:space="preserve"> and participants can only </w:t>
+        <w:t xml:space="preserve"> out-of-sample performance before final submission; and the private Leaderboard (Private LB), which is the evaluation dataset to get participants’ final score and ranking. Public LB’s data is not available, but participants can view the performance of models on this dataset multiple times. Private LB’s data is not available neither and participants can only </w:t>
       </w:r>
       <w:r>
         <w:t xml:space="preserve">choose 2 models </w:t>
@@ -520,31 +424,7 @@
         <w:t xml:space="preserve">training data of </w:t>
       </w:r>
       <w:r>
-        <w:t xml:space="preserve">properties of each transaction, including properties of parcel being transacted and time of transaction, as input x and log difference between </w:t>
-      </w:r>
-      <w:proofErr w:type="spellStart"/>
-      <w:r>
-        <w:t>Zestimate</w:t>
-      </w:r>
-      <w:proofErr w:type="spellEnd"/>
-      <w:r>
-        <w:t xml:space="preserve"> and actual transaction price, i.e. log error = log(</w:t>
-      </w:r>
-      <w:proofErr w:type="spellStart"/>
-      <w:r>
-        <w:t>Zestimate</w:t>
-      </w:r>
-      <w:proofErr w:type="spellEnd"/>
-      <w:r>
-        <w:t>) – log(</w:t>
-      </w:r>
-      <w:proofErr w:type="spellStart"/>
-      <w:r>
-        <w:t>SalePrice</w:t>
-      </w:r>
-      <w:proofErr w:type="spellEnd"/>
-      <w:r>
-        <w:t xml:space="preserve">), as output y. </w:t>
+        <w:t xml:space="preserve">properties of each transaction, including properties of parcel being transacted and time of transaction, as input x and log difference between Zestimate and actual transaction price, i.e. log error = log(Zestimate) – log(SalePrice), as output y. </w:t>
       </w:r>
       <w:r>
         <w:t xml:space="preserve">And it is a regression problem, and target y, the log error, is continuously distributed. </w:t>
@@ -556,15 +436,7 @@
         <w:t>, also, since we do not know which houses are actually traded in the testing dataset, p</w:t>
       </w:r>
       <w:r>
-        <w:t xml:space="preserve">articipants need to make prediction for all of over 3 million houses for both 2016 and 2017 for each month of 10, 11, and 12, and </w:t>
-      </w:r>
-      <w:proofErr w:type="spellStart"/>
-      <w:r>
-        <w:t>Kaggle</w:t>
-      </w:r>
-      <w:proofErr w:type="spellEnd"/>
-      <w:r>
-        <w:t xml:space="preserve"> will pick up those with actual sales on given year-month combination to evaluate performance.</w:t>
+        <w:t>articipants need to make prediction for all of over 3 million houses for both 2016 and 2017 for each month of 10, 11, and 12, and Kaggle will pick up those with actual sales on given year-month combination to evaluate performance.</w:t>
       </w:r>
     </w:p>
     <w:p/>
@@ -618,15 +490,7 @@
         <w:t>Error</w:t>
       </w:r>
       <w:r>
-        <w:t xml:space="preserve"> between the </w:t>
-      </w:r>
-      <w:proofErr w:type="gramStart"/>
-      <w:r>
-        <w:t>model</w:t>
-      </w:r>
-      <w:proofErr w:type="gramEnd"/>
-      <w:r>
-        <w:t xml:space="preserve"> predicted log error and true log error, i.e. </w:t>
+        <w:t xml:space="preserve"> between the model predicted log error and true log error, i.e. </w:t>
       </w:r>
       <m:oMath>
         <m:f>
@@ -700,37 +564,13 @@
         <w:t>as MSE</w:t>
       </w:r>
       <w:r>
-        <w:t xml:space="preserve"> implicitly gives more weight on samples that have larger absolute error to predict the </w:t>
-      </w:r>
-      <w:proofErr w:type="spellStart"/>
-      <w:r>
-        <w:t>logerror</w:t>
-      </w:r>
-      <w:proofErr w:type="spellEnd"/>
-      <w:r>
-        <w:t xml:space="preserve">. Here the </w:t>
-      </w:r>
-      <w:proofErr w:type="spellStart"/>
-      <w:r>
-        <w:t>logerror</w:t>
-      </w:r>
-      <w:proofErr w:type="spellEnd"/>
-      <w:r>
-        <w:t xml:space="preserve"> distribution is highly heavy tailed, and very likely we will do badly on those extreme values than others. So if using MSE</w:t>
+        <w:t xml:space="preserve"> implicitly gives more weight on samples that have larger absolute error to predict the logerror. Here the logerror distribution is highly heavy tailed, and very likely we will do badly on those extreme values than others. So if using MSE</w:t>
       </w:r>
       <w:r>
         <w:t>, we</w:t>
       </w:r>
       <w:r>
-        <w:t xml:space="preserve"> will try to improve prediction on those large </w:t>
-      </w:r>
-      <w:proofErr w:type="spellStart"/>
-      <w:r>
-        <w:t>logerror</w:t>
-      </w:r>
-      <w:proofErr w:type="spellEnd"/>
-      <w:r>
-        <w:t xml:space="preserve"> samples while sacrificing accuracy on others, i.e. for parcel value prediction, it will sacrifice overall accuracy when trying to do better on those we do very bad before, which I believe would not be a preferred solution for business. Using MAE means one unit error reduction in those with large errors is equally valuable to us as in those with small errors.</w:t>
+        <w:t xml:space="preserve"> will try to improve prediction on those large logerror samples while sacrificing accuracy on others, i.e. for parcel value prediction, it will sacrifice overall accuracy when trying to do better on those we do very bad before, which I believe would not be a preferred solution for business. Using MAE means one unit error reduction in those with large errors is equally valuable to us as in those with small errors.</w:t>
       </w:r>
     </w:p>
     <w:p/>
@@ -813,15 +653,7 @@
         <w:t xml:space="preserve"> features and prediction targe</w:t>
       </w:r>
       <w:r>
-        <w:t xml:space="preserve">t. And as mentioned later, since boosted-tree model is used here, we don’t worry about collinearity. So instead of first looking at a </w:t>
-      </w:r>
-      <w:proofErr w:type="spellStart"/>
-      <w:r>
-        <w:t>corr</w:t>
-      </w:r>
-      <w:proofErr w:type="spellEnd"/>
-      <w:r>
-        <w:t xml:space="preserve"> matrix among features and target, we directly look at each one of the features in the following three angles:</w:t>
+        <w:t>t. And as mentioned later, since boosted-tree model is used here, we don’t worry about collinearity. So instead of first looking at a corr matrix among features and target, we directly look at each one of the features in the following three angles:</w:t>
       </w:r>
     </w:p>
     <w:p>
@@ -902,16 +734,8 @@
         <w:rPr>
           <w:rFonts w:hint="eastAsia"/>
         </w:rPr>
-        <w:t xml:space="preserve">ere </w:t>
-      </w:r>
-      <w:proofErr w:type="spellStart"/>
-      <w:r>
-        <w:rPr>
-          <w:rFonts w:hint="eastAsia"/>
-        </w:rPr>
-        <w:t>Zestimate</w:t>
-      </w:r>
-      <w:proofErr w:type="spellEnd"/>
+        <w:t>ere Zestimate</w:t>
+      </w:r>
       <w:r>
         <w:rPr>
           <w:rFonts w:hint="eastAsia"/>
@@ -1067,21 +891,7 @@
         <w:rPr>
           <w:rFonts w:hint="eastAsia"/>
         </w:rPr>
-        <w:t xml:space="preserve">All the details could be found in </w:t>
-      </w:r>
-      <w:proofErr w:type="gramStart"/>
-      <w:r>
-        <w:rPr>
-          <w:rFonts w:hint="eastAsia"/>
-        </w:rPr>
-        <w:t>data_explore.html,</w:t>
-      </w:r>
-      <w:proofErr w:type="gramEnd"/>
-      <w:r>
-        <w:rPr>
-          <w:rFonts w:hint="eastAsia"/>
-        </w:rPr>
-        <w:t xml:space="preserve"> and summarization of key information could be found in data/features_info.csv</w:t>
+        <w:t>All the details could be found in data_explore.html, and summarization of key information could be found in data/features_info.csv</w:t>
       </w:r>
       <w:r>
         <w:t>, be noted that a better readable naming is created for each feature and this will be used i</w:t>
@@ -1203,15 +1013,7 @@
         <w:t>k</w:t>
       </w:r>
       <w:r>
-        <w:t xml:space="preserve"> (e.g. </w:t>
-      </w:r>
-      <w:proofErr w:type="spellStart"/>
-      <w:r>
-        <w:t>type_air_conditioning</w:t>
-      </w:r>
-      <w:proofErr w:type="spellEnd"/>
-      <w:r>
-        <w:t>)</w:t>
+        <w:t xml:space="preserve"> (e.g. type_air_conditioning)</w:t>
       </w:r>
       <w:r>
         <w:t>.</w:t>
@@ -1292,7 +1094,7 @@
                     <pic:cNvPicPr/>
                   </pic:nvPicPr>
                   <pic:blipFill>
-                    <a:blip r:embed="rId9">
+                    <a:blip r:embed="rId8">
                       <a:extLst>
                         <a:ext uri="{28A0092B-C50C-407E-A947-70E740481C1C}">
                           <a14:useLocalDpi xmlns:a14="http://schemas.microsoft.com/office/drawing/2010/main" val="0"/>
@@ -1380,7 +1182,7 @@
                     <pic:cNvPicPr/>
                   </pic:nvPicPr>
                   <pic:blipFill>
-                    <a:blip r:embed="rId10">
+                    <a:blip r:embed="rId9">
                       <a:extLst>
                         <a:ext uri="{28A0092B-C50C-407E-A947-70E740481C1C}">
                           <a14:useLocalDpi xmlns:a14="http://schemas.microsoft.com/office/drawing/2010/main" val="0"/>
@@ -1408,19 +1210,11 @@
       </w:r>
     </w:p>
     <w:p>
-      <w:proofErr w:type="spellStart"/>
-      <w:r>
-        <w:rPr>
-          <w:rFonts w:hint="eastAsia"/>
-        </w:rPr>
-        <w:t>Zestimate</w:t>
-      </w:r>
-      <w:proofErr w:type="spellEnd"/>
-      <w:r>
-        <w:rPr>
-          <w:rFonts w:hint="eastAsia"/>
-        </w:rPr>
-        <w:t xml:space="preserve"> does a good job,</w:t>
+      <w:r>
+        <w:rPr>
+          <w:rFonts w:hint="eastAsia"/>
+        </w:rPr>
+        <w:t>Zestimate does a good job,</w:t>
       </w:r>
       <w:r>
         <w:rPr>
@@ -1514,6 +1308,105 @@
                 <pic:pic xmlns:pic="http://schemas.openxmlformats.org/drawingml/2006/picture">
                   <pic:nvPicPr>
                     <pic:cNvPr id="5" name="explore_area_living_type_12.png"/>
+                    <pic:cNvPicPr/>
+                  </pic:nvPicPr>
+                  <pic:blipFill>
+                    <a:blip r:embed="rId10">
+                      <a:extLst>
+                        <a:ext uri="{28A0092B-C50C-407E-A947-70E740481C1C}">
+                          <a14:useLocalDpi xmlns:a14="http://schemas.microsoft.com/office/drawing/2010/main" val="0"/>
+                        </a:ext>
+                      </a:extLst>
+                    </a:blip>
+                    <a:stretch>
+                      <a:fillRect/>
+                    </a:stretch>
+                  </pic:blipFill>
+                  <pic:spPr>
+                    <a:xfrm>
+                      <a:off x="0" y="0"/>
+                      <a:ext cx="5274310" cy="2109470"/>
+                    </a:xfrm>
+                    <a:prstGeom prst="rect">
+                      <a:avLst/>
+                    </a:prstGeom>
+                  </pic:spPr>
+                </pic:pic>
+              </a:graphicData>
+            </a:graphic>
+          </wp:inline>
+        </w:drawing>
+      </w:r>
+    </w:p>
+    <w:p>
+      <w:r>
+        <w:tab/>
+      </w:r>
+      <w:r>
+        <w:t xml:space="preserve">With low missing rate, </w:t>
+      </w:r>
+      <w:r>
+        <w:t>a</w:t>
+      </w:r>
+      <w:r>
+        <w:t>rea_living_</w:t>
+      </w:r>
+      <w:r>
+        <w:t>ty</w:t>
+      </w:r>
+      <w:r>
+        <w:t>pe_</w:t>
+      </w:r>
+      <w:r>
+        <w:t>12 looks like a good feature.</w:t>
+      </w:r>
+    </w:p>
+    <w:p>
+      <w:pPr>
+        <w:pStyle w:val="a3"/>
+        <w:numPr>
+          <w:ilvl w:val="0"/>
+          <w:numId w:val="4"/>
+        </w:numPr>
+        <w:ind w:firstLineChars="0"/>
+      </w:pPr>
+      <w:r>
+        <w:t>C</w:t>
+      </w:r>
+      <w:r>
+        <w:rPr>
+          <w:rFonts w:hint="eastAsia"/>
+        </w:rPr>
+        <w:t>lass-</w:t>
+      </w:r>
+      <w:r>
+        <w:t>2: type_air_conditioning</w:t>
+      </w:r>
+    </w:p>
+    <w:p>
+      <w:pPr>
+        <w:pStyle w:val="a3"/>
+        <w:ind w:left="360" w:firstLineChars="0" w:firstLine="0"/>
+      </w:pPr>
+      <w:r>
+        <w:rPr>
+          <w:rFonts w:hint="eastAsia"/>
+          <w:noProof/>
+        </w:rPr>
+        <w:lastRenderedPageBreak/>
+        <w:drawing>
+          <wp:inline distT="0" distB="0" distL="0" distR="0">
+            <wp:extent cx="5274310" cy="2109470"/>
+            <wp:effectExtent l="0" t="0" r="2540" b="5080"/>
+            <wp:docPr id="3" name="图片 3"/>
+            <wp:cNvGraphicFramePr>
+              <a:graphicFrameLocks xmlns:a="http://schemas.openxmlformats.org/drawingml/2006/main" noChangeAspect="1"/>
+            </wp:cNvGraphicFramePr>
+            <a:graphic xmlns:a="http://schemas.openxmlformats.org/drawingml/2006/main">
+              <a:graphicData uri="http://schemas.openxmlformats.org/drawingml/2006/picture">
+                <pic:pic xmlns:pic="http://schemas.openxmlformats.org/drawingml/2006/picture">
+                  <pic:nvPicPr>
+                    <pic:cNvPr id="3" name="explore_type_air_conditioning.png"/>
                     <pic:cNvPicPr/>
                   </pic:nvPicPr>
                   <pic:blipFill>
@@ -1547,24 +1440,13 @@
     <w:p>
       <w:r>
         <w:tab/>
-      </w:r>
-      <w:r>
-        <w:t xml:space="preserve">With low missing rate, </w:t>
-      </w:r>
-      <w:r>
-        <w:t>a</w:t>
-      </w:r>
-      <w:r>
-        <w:t>rea_living_</w:t>
-      </w:r>
-      <w:r>
-        <w:t>ty</w:t>
-      </w:r>
-      <w:r>
-        <w:t>pe_</w:t>
-      </w:r>
-      <w:r>
-        <w:t>12 looks like a good feature.</w:t>
+        <w:t xml:space="preserve">Missing rate is around 70%, high density area is only type-1 and type-13. There is slight difference between the mean-log-error of the two groups. </w:t>
+      </w:r>
+      <w:r>
+        <w:t>Type 13 has sample size of around 3k, so tree can make several valid splits in there and potential</w:t>
+      </w:r>
+      <w:r>
+        <w:t>ly capture the pattern.</w:t>
       </w:r>
     </w:p>
     <w:p>
@@ -1577,22 +1459,14 @@
         <w:ind w:firstLineChars="0"/>
       </w:pPr>
       <w:r>
-        <w:t>C</w:t>
-      </w:r>
-      <w:r>
-        <w:rPr>
-          <w:rFonts w:hint="eastAsia"/>
-        </w:rPr>
-        <w:t>lass-</w:t>
-      </w:r>
-      <w:r>
-        <w:t xml:space="preserve">2: </w:t>
-      </w:r>
-      <w:proofErr w:type="spellStart"/>
-      <w:r>
-        <w:t>type_air_conditioning</w:t>
-      </w:r>
-      <w:proofErr w:type="spellEnd"/>
+        <w:rPr>
+          <w:rFonts w:hint="eastAsia"/>
+        </w:rPr>
+        <w:t xml:space="preserve">Class-4: </w:t>
+      </w:r>
+      <w:r>
+        <w:t>area_living_type_15</w:t>
+      </w:r>
     </w:p>
     <w:p>
       <w:pPr>
@@ -1604,12 +1478,11 @@
           <w:rFonts w:hint="eastAsia"/>
           <w:noProof/>
         </w:rPr>
-        <w:lastRenderedPageBreak/>
         <w:drawing>
           <wp:inline distT="0" distB="0" distL="0" distR="0">
             <wp:extent cx="5274310" cy="2109470"/>
             <wp:effectExtent l="0" t="0" r="2540" b="5080"/>
-            <wp:docPr id="3" name="图片 3"/>
+            <wp:docPr id="4" name="图片 4"/>
             <wp:cNvGraphicFramePr>
               <a:graphicFrameLocks xmlns:a="http://schemas.openxmlformats.org/drawingml/2006/main" noChangeAspect="1"/>
             </wp:cNvGraphicFramePr>
@@ -1617,7 +1490,7 @@
               <a:graphicData uri="http://schemas.openxmlformats.org/drawingml/2006/picture">
                 <pic:pic xmlns:pic="http://schemas.openxmlformats.org/drawingml/2006/picture">
                   <pic:nvPicPr>
-                    <pic:cNvPr id="3" name="explore_type_air_conditioning.png"/>
+                    <pic:cNvPr id="4" name="explore_area_living_type_15.png"/>
                     <pic:cNvPicPr/>
                   </pic:nvPicPr>
                   <pic:blipFill>
@@ -1649,37 +1522,6 @@
       </w:r>
     </w:p>
     <w:p>
-      <w:r>
-        <w:tab/>
-        <w:t xml:space="preserve">Missing rate is around 70%, high density area is only type-1 and type-13. There is slight difference between the mean-log-error of the two groups. </w:t>
-      </w:r>
-      <w:r>
-        <w:t>Type 13 has sample size of around 3k, so tree can make several valid splits in there and potential</w:t>
-      </w:r>
-      <w:r>
-        <w:t>ly capture the pattern.</w:t>
-      </w:r>
-    </w:p>
-    <w:p>
-      <w:pPr>
-        <w:pStyle w:val="a3"/>
-        <w:numPr>
-          <w:ilvl w:val="0"/>
-          <w:numId w:val="4"/>
-        </w:numPr>
-        <w:ind w:firstLineChars="0"/>
-      </w:pPr>
-      <w:r>
-        <w:rPr>
-          <w:rFonts w:hint="eastAsia"/>
-        </w:rPr>
-        <w:t xml:space="preserve">Class-4: </w:t>
-      </w:r>
-      <w:r>
-        <w:t>area_living_type_15</w:t>
-      </w:r>
-    </w:p>
-    <w:p>
       <w:pPr>
         <w:pStyle w:val="a3"/>
         <w:ind w:left="360" w:firstLineChars="0" w:firstLine="0"/>
@@ -1687,59 +1529,6 @@
       <w:r>
         <w:rPr>
           <w:rFonts w:hint="eastAsia"/>
-          <w:noProof/>
-        </w:rPr>
-        <w:drawing>
-          <wp:inline distT="0" distB="0" distL="0" distR="0">
-            <wp:extent cx="5274310" cy="2109470"/>
-            <wp:effectExtent l="0" t="0" r="2540" b="5080"/>
-            <wp:docPr id="4" name="图片 4"/>
-            <wp:cNvGraphicFramePr>
-              <a:graphicFrameLocks xmlns:a="http://schemas.openxmlformats.org/drawingml/2006/main" noChangeAspect="1"/>
-            </wp:cNvGraphicFramePr>
-            <a:graphic xmlns:a="http://schemas.openxmlformats.org/drawingml/2006/main">
-              <a:graphicData uri="http://schemas.openxmlformats.org/drawingml/2006/picture">
-                <pic:pic xmlns:pic="http://schemas.openxmlformats.org/drawingml/2006/picture">
-                  <pic:nvPicPr>
-                    <pic:cNvPr id="4" name="explore_area_living_type_15.png"/>
-                    <pic:cNvPicPr/>
-                  </pic:nvPicPr>
-                  <pic:blipFill>
-                    <a:blip r:embed="rId13">
-                      <a:extLst>
-                        <a:ext uri="{28A0092B-C50C-407E-A947-70E740481C1C}">
-                          <a14:useLocalDpi xmlns:a14="http://schemas.microsoft.com/office/drawing/2010/main" val="0"/>
-                        </a:ext>
-                      </a:extLst>
-                    </a:blip>
-                    <a:stretch>
-                      <a:fillRect/>
-                    </a:stretch>
-                  </pic:blipFill>
-                  <pic:spPr>
-                    <a:xfrm>
-                      <a:off x="0" y="0"/>
-                      <a:ext cx="5274310" cy="2109470"/>
-                    </a:xfrm>
-                    <a:prstGeom prst="rect">
-                      <a:avLst/>
-                    </a:prstGeom>
-                  </pic:spPr>
-                </pic:pic>
-              </a:graphicData>
-            </a:graphic>
-          </wp:inline>
-        </w:drawing>
-      </w:r>
-    </w:p>
-    <w:p>
-      <w:pPr>
-        <w:pStyle w:val="a3"/>
-        <w:ind w:left="360" w:firstLineChars="0" w:firstLine="0"/>
-      </w:pPr>
-      <w:r>
-        <w:rPr>
-          <w:rFonts w:hint="eastAsia"/>
         </w:rPr>
         <w:t xml:space="preserve">This is a special feature, besides the over 90% missing rate, it seems the pattern is weak in the high density area. </w:t>
       </w:r>
@@ -1776,27 +1565,14 @@
       <w:r>
         <w:t xml:space="preserve">family to solve the problem. Tree is non-linear and sufficiently expressive, and boosting mitigates over-fitting. Random Forest is less ideal in the sense that trees are not related to each other, new trees does make use of information of previous ones. </w:t>
       </w:r>
-      <w:proofErr w:type="spellStart"/>
-      <w:r>
-        <w:t>AdaBoost</w:t>
-      </w:r>
-      <w:proofErr w:type="spellEnd"/>
-      <w:r>
-        <w:t xml:space="preserve"> does not fit well as its main contribution is to make smart combinations of existing </w:t>
+      <w:r>
+        <w:t xml:space="preserve">AdaBoost does not fit well as its main contribution is to make smart combinations of existing </w:t>
       </w:r>
       <w:r>
         <w:t xml:space="preserve">weak </w:t>
       </w:r>
       <w:r>
-        <w:t xml:space="preserve">predictors, while we are building the model from </w:t>
-      </w:r>
-      <w:proofErr w:type="gramStart"/>
-      <w:r>
-        <w:t>scratch,</w:t>
-      </w:r>
-      <w:proofErr w:type="gramEnd"/>
-      <w:r>
-        <w:t xml:space="preserve"> another algorithm is needed to first find those predictors. </w:t>
+        <w:t xml:space="preserve">predictors, while we are building the model from scratch, another algorithm is needed to first find those predictors. </w:t>
       </w:r>
       <w:r>
         <w:t>After all</w:t>
@@ -1814,15 +1590,7 @@
         <w:t xml:space="preserve">for choosing GBDT is its reputation in </w:t>
       </w:r>
       <w:r>
-        <w:t xml:space="preserve">the </w:t>
-      </w:r>
-      <w:proofErr w:type="spellStart"/>
-      <w:r>
-        <w:t>Kaggle</w:t>
-      </w:r>
-      <w:proofErr w:type="spellEnd"/>
-      <w:r>
-        <w:t xml:space="preserve"> community, </w:t>
+        <w:t xml:space="preserve">the Kaggle community, </w:t>
       </w:r>
       <w:r>
         <w:t xml:space="preserve">GBDT model family </w:t>
@@ -1885,132 +1653,159 @@
         <w:t xml:space="preserve">The </w:t>
       </w:r>
       <w:r>
-        <w:t xml:space="preserve">three GBDT mentioned in the report are </w:t>
-      </w:r>
-      <w:proofErr w:type="spellStart"/>
-      <w:r>
-        <w:t>XGBoost</w:t>
-      </w:r>
-      <w:proofErr w:type="spellEnd"/>
-      <w:r>
-        <w:t xml:space="preserve">, </w:t>
-      </w:r>
-      <w:proofErr w:type="spellStart"/>
-      <w:r>
-        <w:t>LightGBM</w:t>
-      </w:r>
-      <w:proofErr w:type="spellEnd"/>
-      <w:r>
-        <w:t xml:space="preserve"> and </w:t>
-      </w:r>
-      <w:proofErr w:type="spellStart"/>
+        <w:t>three GBDT mentioned in the report are XGBoost</w:t>
+      </w:r>
+      <w:r>
+        <w:rPr>
+          <w:rStyle w:val="a9"/>
+        </w:rPr>
+        <w:endnoteReference w:id="1"/>
+      </w:r>
+      <w:r>
+        <w:t>, LightGBM</w:t>
+      </w:r>
+      <w:r>
+        <w:rPr>
+          <w:rStyle w:val="a9"/>
+        </w:rPr>
+        <w:endnoteReference w:id="2"/>
+      </w:r>
+      <w:r>
+        <w:t xml:space="preserve"> and CatBoost</w:t>
+      </w:r>
+      <w:r>
+        <w:rPr>
+          <w:rStyle w:val="a9"/>
+        </w:rPr>
+        <w:endnoteReference w:id="3"/>
+      </w:r>
+      <w:r>
+        <w:t>.</w:t>
+      </w:r>
+      <w:r>
+        <w:t xml:space="preserve"> </w:t>
+      </w:r>
+    </w:p>
+    <w:p/>
+    <w:p>
+      <w:r>
+        <w:t xml:space="preserve">XGBoost </w:t>
+      </w:r>
+      <w:r>
+        <w:t>makes</w:t>
+      </w:r>
+      <w:r>
+        <w:t xml:space="preserve"> use of both first and second derivative of loss function</w:t>
+      </w:r>
+      <w:r>
+        <w:t xml:space="preserve"> to minimize it, while traditional GBDT uses only first derivative</w:t>
+      </w:r>
+      <w:r>
+        <w:t xml:space="preserve">. </w:t>
+      </w:r>
+      <w:r>
+        <w:t>And t</w:t>
+      </w:r>
+      <w:r>
+        <w:t>here are many other useful features, like including regularization in both size of p</w:t>
+      </w:r>
+      <w:r>
+        <w:t>redicti</w:t>
+      </w:r>
+      <w:r>
+        <w:t xml:space="preserve">ons and tree complexity, </w:t>
+      </w:r>
+      <w:r>
+        <w:t>see reference for all details.</w:t>
+      </w:r>
+      <w:r>
+        <w:t xml:space="preserve"> </w:t>
+      </w:r>
+    </w:p>
+    <w:p/>
+    <w:p>
+      <w:r>
+        <w:t>LightGBM is a computationally improved version of XGBoost in terms of strategic subsampling and</w:t>
+      </w:r>
+      <w:r>
+        <w:t xml:space="preserve"> taking advantage of sparse </w:t>
+      </w:r>
+      <w:r>
+        <w:t>features.</w:t>
+      </w:r>
+      <w:r>
+        <w:t xml:space="preserve"> So it is much faster, but less accurate in training, however </w:t>
+      </w:r>
+      <w:r>
+        <w:t xml:space="preserve">it </w:t>
+      </w:r>
+      <w:r>
+        <w:t xml:space="preserve">turns out to be no worse in prediction </w:t>
+      </w:r>
+      <w:r>
+        <w:t>with</w:t>
+      </w:r>
+      <w:r>
+        <w:t xml:space="preserve"> testing data</w:t>
+      </w:r>
+      <w:r>
+        <w:t xml:space="preserve">. </w:t>
+      </w:r>
+      <w:r>
+        <w:t>It worth mentioning that LightGBM provides automatic handling of categorical features by sorting the classes by gradient information</w:t>
+      </w:r>
+      <w:r>
+        <w:rPr>
+          <w:rStyle w:val="a9"/>
+        </w:rPr>
+        <w:endnoteReference w:id="4"/>
+      </w:r>
+      <w:r>
+        <w:t xml:space="preserve"> and try s</w:t>
+      </w:r>
+      <w:r>
+        <w:t>plits only at class boundaries.</w:t>
+      </w:r>
+    </w:p>
+    <w:p/>
+    <w:p>
+      <w:pPr>
+        <w:rPr>
+          <w:rFonts w:hint="eastAsia"/>
+        </w:rPr>
+      </w:pPr>
       <w:r>
         <w:t>CatBoost</w:t>
       </w:r>
-      <w:proofErr w:type="spellEnd"/>
-      <w:r>
-        <w:t>.</w:t>
-      </w:r>
-      <w:r>
-        <w:t xml:space="preserve"> </w:t>
-      </w:r>
-      <w:proofErr w:type="spellStart"/>
-      <w:r>
-        <w:t>XGBoost</w:t>
-      </w:r>
-      <w:proofErr w:type="spellEnd"/>
-      <w:r>
-        <w:t xml:space="preserve"> </w:t>
-      </w:r>
-      <w:r>
-        <w:t>makes</w:t>
-      </w:r>
-      <w:r>
-        <w:t xml:space="preserve"> use of both first and second derivative of loss function</w:t>
-      </w:r>
-      <w:r>
-        <w:t xml:space="preserve"> to minimize </w:t>
-      </w:r>
-      <w:r>
-        <w:lastRenderedPageBreak/>
-        <w:t>it, while traditional GBDT uses only first derivative</w:t>
+      <w:r>
+        <w:t xml:space="preserve"> uses</w:t>
+      </w:r>
+      <w:r>
+        <w:t xml:space="preserve"> a </w:t>
+      </w:r>
+      <w:r>
+        <w:t>different strategy</w:t>
+      </w:r>
+      <w:r>
+        <w:t xml:space="preserve"> in mainly 2 aspects: (1), categorical features are also auto-handled, but uses a customized logic to transform them into numerical features. (2), special handling of biases in GBDT</w:t>
+      </w:r>
+      <w:r>
+        <w:rPr>
+          <w:rStyle w:val="a9"/>
+        </w:rPr>
+        <w:endnoteReference w:id="5"/>
       </w:r>
       <w:r>
         <w:t xml:space="preserve">. </w:t>
       </w:r>
       <w:r>
-        <w:t>And t</w:t>
-      </w:r>
-      <w:r>
-        <w:t>here are many other useful features, like including regularization in both size of p</w:t>
-      </w:r>
-      <w:r>
-        <w:t>redictions and tree complexity, please see reference for all details.</w:t>
-      </w:r>
-      <w:r>
-        <w:t xml:space="preserve"> </w:t>
-      </w:r>
-      <w:proofErr w:type="spellStart"/>
-      <w:r>
-        <w:t>LightGBM</w:t>
-      </w:r>
-      <w:proofErr w:type="spellEnd"/>
-      <w:r>
-        <w:t xml:space="preserve"> is a computationally improved version of </w:t>
-      </w:r>
-      <w:proofErr w:type="spellStart"/>
-      <w:r>
-        <w:t>XGBoost</w:t>
-      </w:r>
-      <w:proofErr w:type="spellEnd"/>
-      <w:r>
-        <w:t xml:space="preserve"> in terms of strategic subsampling and</w:t>
-      </w:r>
-      <w:r>
-        <w:t xml:space="preserve"> taking advantage of sparse </w:t>
-      </w:r>
-      <w:r>
-        <w:t>features.</w:t>
-      </w:r>
-      <w:r>
-        <w:t xml:space="preserve"> So it is much faster, but less accurate in training, however turns out to be no worse in prediction </w:t>
-      </w:r>
-      <w:r>
-        <w:t>with</w:t>
-      </w:r>
-      <w:r>
-        <w:t xml:space="preserve"> testing data</w:t>
-      </w:r>
-      <w:r>
-        <w:t xml:space="preserve">. </w:t>
-      </w:r>
-      <w:proofErr w:type="spellStart"/>
-      <w:r>
-        <w:t>CatBoost</w:t>
-      </w:r>
-      <w:proofErr w:type="spellEnd"/>
-      <w:r>
-        <w:t xml:space="preserve"> is like </w:t>
-      </w:r>
-      <w:proofErr w:type="spellStart"/>
-      <w:r>
-        <w:t>XGBoost</w:t>
-      </w:r>
-      <w:proofErr w:type="spellEnd"/>
-      <w:r>
-        <w:t xml:space="preserve"> but advertised for its auto-handling of categorical variables. However, I found its extreme strength </w:t>
-      </w:r>
-      <w:r>
-        <w:t>with a</w:t>
-      </w:r>
-      <w:r>
-        <w:t xml:space="preserve"> special logic to fight against biases, details of which wil</w:t>
-      </w:r>
-      <w:r>
-        <w:t>l be discussed in model-refinement</w:t>
-      </w:r>
-      <w:r>
-        <w:t xml:space="preserve"> section.</w:t>
+        <w:t xml:space="preserve">From code, it uses a different way to achieve L2 regularization, and </w:t>
+      </w:r>
+      <w:r>
+        <w:t xml:space="preserve">it </w:t>
+      </w:r>
+      <w:r>
+        <w:t>seems only first order derivative is used.</w:t>
       </w:r>
     </w:p>
     <w:p/>
@@ -2018,21 +1813,8 @@
       <w:r>
         <w:t xml:space="preserve">For my model, </w:t>
       </w:r>
-      <w:proofErr w:type="spellStart"/>
-      <w:r>
-        <w:t>LightGBM</w:t>
-      </w:r>
-      <w:proofErr w:type="spellEnd"/>
-      <w:r>
-        <w:t xml:space="preserve"> is chosen against </w:t>
-      </w:r>
-      <w:proofErr w:type="spellStart"/>
-      <w:r>
-        <w:t>XGBoost</w:t>
-      </w:r>
-      <w:proofErr w:type="spellEnd"/>
-      <w:r>
-        <w:t xml:space="preserve"> for mainly two reasons:</w:t>
+      <w:r>
+        <w:t>LightGBM is chosen against XGBoost for mainly two reasons:</w:t>
       </w:r>
     </w:p>
     <w:p>
@@ -2044,21 +1826,8 @@
         </w:numPr>
         <w:ind w:firstLineChars="0"/>
       </w:pPr>
-      <w:proofErr w:type="spellStart"/>
-      <w:r>
-        <w:t>XGBoost’s</w:t>
-      </w:r>
-      <w:proofErr w:type="spellEnd"/>
-      <w:r>
-        <w:t xml:space="preserve"> default API does not have MAE as loss function. Although API for customized loss function is provided, without sureness of correct implementation, I would go with </w:t>
-      </w:r>
-      <w:proofErr w:type="spellStart"/>
-      <w:r>
-        <w:t>LightGBM</w:t>
-      </w:r>
-      <w:proofErr w:type="spellEnd"/>
-      <w:r>
-        <w:t>, where MAE can be directly configured.</w:t>
+      <w:r>
+        <w:t>XGBoost’s default API does not have MAE as loss function. Although API for customized loss function is provided, without sureness of correct implementation, I would go with LightGBM, where MAE can be directly configured.</w:t>
       </w:r>
     </w:p>
     <w:p>
@@ -2070,19 +1839,11 @@
         </w:numPr>
         <w:ind w:firstLineChars="0"/>
       </w:pPr>
-      <w:proofErr w:type="spellStart"/>
-      <w:r>
-        <w:rPr>
-          <w:rFonts w:hint="eastAsia"/>
-        </w:rPr>
-        <w:t>XGBoost</w:t>
-      </w:r>
-      <w:proofErr w:type="spellEnd"/>
-      <w:r>
-        <w:rPr>
-          <w:rFonts w:hint="eastAsia"/>
-        </w:rPr>
-        <w:t xml:space="preserve"> has to </w:t>
+      <w:r>
+        <w:rPr>
+          <w:rFonts w:hint="eastAsia"/>
+        </w:rPr>
+        <w:t xml:space="preserve">XGBoost has to </w:t>
       </w:r>
       <w:r>
         <w:t>handle</w:t>
@@ -2203,16 +1964,13 @@
         <w:t>t</w:t>
       </w:r>
       <w:r>
-        <w:t xml:space="preserve"> here as we have over 3 million rows to predict)</w:t>
-      </w:r>
-      <w:r>
-        <w:t xml:space="preserve"> and makes feature importance </w:t>
-      </w:r>
-      <w:r>
-        <w:t xml:space="preserve">analysis </w:t>
-      </w:r>
-      <w:r>
-        <w:t>less informative.</w:t>
+        <w:t xml:space="preserve"> here as we have</w:t>
+      </w:r>
+      <w:r>
+        <w:t xml:space="preserve"> over 3 million rows to predict)</w:t>
+      </w:r>
+      <w:r>
+        <w:t>.</w:t>
       </w:r>
     </w:p>
     <w:p/>
@@ -2242,15 +2000,7 @@
         <w:t>S</w:t>
       </w:r>
       <w:r>
-        <w:t xml:space="preserve">ince we cannot choose all models for private LB submission, a ‘best’ model (actually </w:t>
-      </w:r>
-      <w:proofErr w:type="spellStart"/>
-      <w:r>
-        <w:t>Kaggle</w:t>
-      </w:r>
-      <w:proofErr w:type="spellEnd"/>
-      <w:r>
-        <w:t xml:space="preserve"> allows you to choose two ‘best’ models) has to be chosen without knowing models’ performance </w:t>
+        <w:t xml:space="preserve">ince we cannot choose all models for private LB submission, a ‘best’ model (actually Kaggle allows you to choose two ‘best’ models) has to be chosen without knowing models’ performance </w:t>
       </w:r>
       <w:r>
         <w:t>in testing dataset.</w:t>
@@ -2367,39 +2117,36 @@
         <w:rPr>
           <w:rFonts w:hint="eastAsia"/>
         </w:rPr>
-        <w:t xml:space="preserve"> (please refer to </w:t>
-      </w:r>
-      <w:proofErr w:type="spellStart"/>
-      <w:r>
-        <w:rPr>
-          <w:rFonts w:hint="eastAsia"/>
-        </w:rPr>
-        <w:t>model_iteration.ipynb</w:t>
-      </w:r>
-      <w:proofErr w:type="spellEnd"/>
-      <w:r>
-        <w:rPr>
-          <w:rFonts w:hint="eastAsia"/>
-        </w:rPr>
+        <w:t xml:space="preserve"> (please refer to model_iteration.ipynb)</w:t>
+      </w:r>
+      <w:r>
+        <w:t>; private LB</w:t>
+      </w:r>
+      <w:r>
+        <w:t xml:space="preserve"> only includes 2017 10, 11, and 12 </w:t>
+      </w:r>
+      <w:r>
+        <w:t>which has no corresponding training data at all.</w:t>
+      </w:r>
+      <w:r>
+        <w:t xml:space="preserve"> So 3 types of CV are used to evaluate model</w:t>
+      </w:r>
+      <w:r>
+        <w:t>s</w:t>
+      </w:r>
+      <w:r>
+        <w:t xml:space="preserve"> locally</w:t>
+      </w:r>
+      <w:r>
+        <w:t xml:space="preserve"> (month 4, 5, 6 are chosen for reason discussed in Implementation section</w:t>
+      </w:r>
+      <w:bookmarkStart w:id="0" w:name="_GoBack"/>
+      <w:bookmarkEnd w:id="0"/>
+      <w:r>
         <w:t>)</w:t>
       </w:r>
       <w:r>
-        <w:t>; private LB</w:t>
-      </w:r>
-      <w:r>
-        <w:t xml:space="preserve"> only includes 2017 10, 11, and 12 </w:t>
-      </w:r>
-      <w:r>
-        <w:t>which has no corresponding training data at all.</w:t>
-      </w:r>
-      <w:r>
-        <w:t xml:space="preserve"> So 3 types of CV are used to evaluate model</w:t>
-      </w:r>
-      <w:r>
-        <w:t>s</w:t>
-      </w:r>
-      <w:r>
-        <w:t xml:space="preserve"> locally:</w:t>
+        <w:t>:</w:t>
       </w:r>
     </w:p>
     <w:p>
@@ -2411,8 +2158,6 @@
         </w:numPr>
         <w:ind w:firstLineChars="0"/>
       </w:pPr>
-      <w:proofErr w:type="spellStart"/>
-      <w:proofErr w:type="gramStart"/>
       <w:r>
         <w:t>n</w:t>
       </w:r>
@@ -2420,12 +2165,7 @@
         <w:t>_fo</w:t>
       </w:r>
       <w:r>
-        <w:t>lds</w:t>
-      </w:r>
-      <w:proofErr w:type="spellEnd"/>
-      <w:proofErr w:type="gramEnd"/>
-      <w:r>
-        <w:t xml:space="preserve"> CV on all data, </w:t>
+        <w:t xml:space="preserve">lds CV on all data, </w:t>
       </w:r>
       <w:r>
         <w:rPr>
@@ -2456,6 +2196,7 @@
         <w:ind w:firstLineChars="0"/>
       </w:pPr>
       <w:r>
+        <w:lastRenderedPageBreak/>
         <w:t>T</w:t>
       </w:r>
       <w:r>
@@ -2465,10 +2206,22 @@
         <w:t xml:space="preserve">argeting </w:t>
       </w:r>
       <w:r>
-        <w:t>for public LB, part of data of 2016 7, 8, 9 is held out as validation and t</w:t>
-      </w:r>
-      <w:r>
-        <w:t>he rest is included in training, and all data of 2017 7, 8, 9 is not used at all.</w:t>
+        <w:t>for p</w:t>
+      </w:r>
+      <w:r>
+        <w:t>ublic LB, part of data of 2016 4, 5, 6</w:t>
+      </w:r>
+      <w:r>
+        <w:t xml:space="preserve"> is held out as validation and t</w:t>
+      </w:r>
+      <w:r>
+        <w:t>he rest is included in t</w:t>
+      </w:r>
+      <w:r>
+        <w:t>raining, and all data of 2017 4, 5, 6</w:t>
+      </w:r>
+      <w:r>
+        <w:t xml:space="preserve"> is not used at all.</w:t>
       </w:r>
     </w:p>
     <w:p>
@@ -2490,19 +2243,31 @@
         <w:t>all</w:t>
       </w:r>
       <w:r>
-        <w:t xml:space="preserve"> data of 2017 7,</w:t>
+        <w:t xml:space="preserve"> data of 2017 4</w:t>
+      </w:r>
+      <w:r>
+        <w:t>,</w:t>
       </w:r>
       <w:r>
         <w:t xml:space="preserve"> </w:t>
       </w:r>
       <w:r>
-        <w:t>8, 9 is held out as validation</w:t>
-      </w:r>
-      <w:r>
-        <w:rPr>
-          <w:rFonts w:hint="eastAsia"/>
-        </w:rPr>
-        <w:t>, and only part of 2016 7, 8, 9 is used for training, rest is not used at all.</w:t>
+        <w:t>5, 6</w:t>
+      </w:r>
+      <w:r>
+        <w:t xml:space="preserve"> is held out as validation</w:t>
+      </w:r>
+      <w:r>
+        <w:rPr>
+          <w:rFonts w:hint="eastAsia"/>
+        </w:rPr>
+        <w:t>, and only part of 2016 4, 5, 6</w:t>
+      </w:r>
+      <w:r>
+        <w:rPr>
+          <w:rFonts w:hint="eastAsia"/>
+        </w:rPr>
+        <w:t xml:space="preserve"> is used for training, rest is not used at all.</w:t>
       </w:r>
     </w:p>
     <w:p/>
@@ -2511,73 +2276,30 @@
         <w:rPr>
           <w:rFonts w:hint="eastAsia"/>
         </w:rPr>
-        <w:t>So for each model version, we make 7 outputs:</w:t>
-      </w:r>
-    </w:p>
-    <w:p>
-      <w:proofErr w:type="spellStart"/>
+        <w:t xml:space="preserve">So for each model version, we make </w:t>
+      </w:r>
+      <w:r>
+        <w:t xml:space="preserve">up to </w:t>
+      </w:r>
+      <w:r>
+        <w:rPr>
+          <w:rFonts w:hint="eastAsia"/>
+        </w:rPr>
+        <w:t>7 outputs:</w:t>
+      </w:r>
+    </w:p>
+    <w:p>
       <w:r>
         <w:t>CV_stratified_av</w:t>
       </w:r>
       <w:r>
-        <w:t>g</w:t>
-      </w:r>
-      <w:proofErr w:type="spellEnd"/>
-      <w:r>
-        <w:t xml:space="preserve">, </w:t>
-      </w:r>
-      <w:proofErr w:type="spellStart"/>
-      <w:r>
-        <w:t>CV_public_LB</w:t>
-      </w:r>
-      <w:proofErr w:type="spellEnd"/>
-      <w:r>
-        <w:t xml:space="preserve">, </w:t>
-      </w:r>
-      <w:proofErr w:type="spellStart"/>
-      <w:r>
-        <w:t>CV_private_LB</w:t>
-      </w:r>
-      <w:proofErr w:type="spellEnd"/>
-      <w:r>
-        <w:t>;</w:t>
-      </w:r>
-    </w:p>
-    <w:p>
-      <w:proofErr w:type="spellStart"/>
-      <w:proofErr w:type="gramStart"/>
-      <w:r>
-        <w:t>public_LB_score</w:t>
-      </w:r>
-      <w:proofErr w:type="spellEnd"/>
-      <w:r>
-        <w:t xml:space="preserve">, </w:t>
-      </w:r>
-      <w:proofErr w:type="spellStart"/>
-      <w:r>
-        <w:t>public_LB_rank</w:t>
-      </w:r>
-      <w:proofErr w:type="spellEnd"/>
-      <w:r>
-        <w:t xml:space="preserve">, </w:t>
-      </w:r>
-      <w:proofErr w:type="spellStart"/>
-      <w:r>
-        <w:t>private_LB_score</w:t>
-      </w:r>
-      <w:proofErr w:type="spellEnd"/>
-      <w:r>
-        <w:t xml:space="preserve">, </w:t>
-      </w:r>
-      <w:proofErr w:type="spellStart"/>
-      <w:r>
-        <w:t>private_LB_rank</w:t>
-      </w:r>
-      <w:proofErr w:type="spellEnd"/>
-      <w:r>
-        <w:t>.</w:t>
-      </w:r>
-      <w:proofErr w:type="gramEnd"/>
+        <w:t>g, CV_public_LB, CV_private_LB;</w:t>
+      </w:r>
+    </w:p>
+    <w:p>
+      <w:r>
+        <w:t>public_LB_score, public_LB_rank, private_LB_score, private_LB_rank.</w:t>
+      </w:r>
     </w:p>
     <w:p/>
     <w:p>
@@ -2629,36 +2351,15 @@
     </w:p>
     <w:p/>
     <w:p>
-      <w:pPr>
-        <w:rPr>
-          <w:rFonts w:hint="eastAsia"/>
-        </w:rPr>
-      </w:pPr>
-      <w:r>
-        <w:t xml:space="preserve">Second is a raw </w:t>
-      </w:r>
-      <w:proofErr w:type="spellStart"/>
-      <w:r>
-        <w:t>LightGBM</w:t>
-      </w:r>
-      <w:proofErr w:type="spellEnd"/>
-      <w:r>
-        <w:t xml:space="preserve"> model, ‘raw’ meaning we take no feature engineering and</w:t>
-      </w:r>
-      <w:r>
-        <w:rPr>
-          <w:rFonts w:hint="eastAsia"/>
-        </w:rPr>
-        <w:t xml:space="preserve"> no other </w:t>
-      </w:r>
-      <w:proofErr w:type="gramStart"/>
-      <w:r>
-        <w:rPr>
-          <w:rFonts w:hint="eastAsia"/>
-        </w:rPr>
-        <w:t>tricks.</w:t>
-      </w:r>
-      <w:proofErr w:type="gramEnd"/>
+      <w:r>
+        <w:t>Second is a raw LightGBM model, ‘raw’ meaning we take no feature engineering and</w:t>
+      </w:r>
+      <w:r>
+        <w:rPr>
+          <w:rFonts w:hint="eastAsia"/>
+        </w:rPr>
+        <w:t xml:space="preserve"> no other tricks.</w:t>
+      </w:r>
       <w:r>
         <w:rPr>
           <w:rFonts w:hint="eastAsia"/>
@@ -2699,30 +2400,10 @@
         </w:rPr>
         <w:t xml:space="preserve">Real raw LGB, </w:t>
       </w:r>
-      <w:bookmarkStart w:id="0" w:name="_GoBack"/>
-      <w:bookmarkEnd w:id="0"/>
-    </w:p>
-    <w:p>
-      <w:pPr>
-        <w:rPr>
-          <w:rFonts w:hint="eastAsia"/>
-        </w:rPr>
-      </w:pPr>
-    </w:p>
-    <w:p>
-      <w:pPr>
-        <w:rPr>
-          <w:rFonts w:hint="eastAsia"/>
-        </w:rPr>
-      </w:pPr>
-    </w:p>
-    <w:p>
-      <w:pPr>
-        <w:rPr>
-          <w:rFonts w:hint="eastAsia"/>
-        </w:rPr>
-      </w:pPr>
-    </w:p>
+    </w:p>
+    <w:p/>
+    <w:p/>
+    <w:p/>
     <w:p/>
     <w:p>
       <w:pPr>
@@ -2740,13 +2421,8 @@
       </w:r>
     </w:p>
     <w:p>
-      <w:proofErr w:type="gramStart"/>
-      <w:r>
-        <w:t>_(</w:t>
-      </w:r>
-      <w:proofErr w:type="gramEnd"/>
-      <w:r>
-        <w:t>approx. 3-5 pages)_</w:t>
+      <w:r>
+        <w:t>_(approx. 3-5 pages)_</w:t>
       </w:r>
     </w:p>
     <w:p/>
@@ -2787,7 +2463,6 @@
           <w:szCs w:val="21"/>
         </w:rPr>
       </w:pPr>
-      <w:proofErr w:type="gramStart"/>
       <w:r>
         <w:rPr>
           <w:rFonts w:hint="eastAsia"/>
@@ -2805,128 +2480,125 @@
           <w:rFonts w:hint="eastAsia"/>
           <w:szCs w:val="21"/>
         </w:rPr>
-        <w:t xml:space="preserve">, large </w:t>
-      </w:r>
-      <w:proofErr w:type="spellStart"/>
+        <w:t>, large logerror,</w:t>
+      </w:r>
       <w:r>
         <w:rPr>
           <w:rFonts w:hint="eastAsia"/>
           <w:szCs w:val="21"/>
         </w:rPr>
-        <w:t>logerror</w:t>
-      </w:r>
-      <w:proofErr w:type="spellEnd"/>
+        <w:t xml:space="preserve"> </w:t>
+      </w:r>
       <w:r>
         <w:rPr>
           <w:rFonts w:hint="eastAsia"/>
           <w:szCs w:val="21"/>
         </w:rPr>
-        <w:t>,</w:t>
+        <w:t>high tax with no bathrooms</w:t>
       </w:r>
       <w:r>
         <w:rPr>
           <w:rFonts w:hint="eastAsia"/>
           <w:szCs w:val="21"/>
         </w:rPr>
-        <w:t xml:space="preserve"> </w:t>
+        <w:t xml:space="preserve"> or bedrooms</w:t>
       </w:r>
       <w:r>
         <w:rPr>
           <w:rFonts w:hint="eastAsia"/>
           <w:szCs w:val="21"/>
         </w:rPr>
-        <w:t>high tax with no bathrooms</w:t>
-      </w:r>
-      <w:r>
-        <w:rPr>
-          <w:rFonts w:hint="eastAsia"/>
+        <w:t xml:space="preserve">?? </w:t>
+      </w:r>
+      <w:r>
+        <w:rPr>
           <w:szCs w:val="21"/>
         </w:rPr>
-        <w:t xml:space="preserve"> or bedrooms</w:t>
+        <w:t>H</w:t>
       </w:r>
       <w:r>
         <w:rPr>
           <w:rFonts w:hint="eastAsia"/>
           <w:szCs w:val="21"/>
         </w:rPr>
-        <w:t>??</w:t>
-      </w:r>
-      <w:proofErr w:type="gramEnd"/>
+        <w:t>ow to identify this type of ou</w:t>
+      </w:r>
       <w:r>
         <w:rPr>
           <w:rFonts w:hint="eastAsia"/>
           <w:szCs w:val="21"/>
         </w:rPr>
-        <w:t xml:space="preserve"> </w:t>
-      </w:r>
-      <w:r>
+        <w:t>tlier?</w:t>
+      </w:r>
+    </w:p>
+    <w:p>
+      <w:pPr>
         <w:rPr>
           <w:szCs w:val="21"/>
         </w:rPr>
-        <w:t>H</w:t>
-      </w:r>
-      <w:r>
-        <w:rPr>
-          <w:rFonts w:hint="eastAsia"/>
+      </w:pPr>
+    </w:p>
+    <w:p>
+      <w:pPr>
+        <w:rPr>
           <w:szCs w:val="21"/>
         </w:rPr>
-        <w:t>ow to identify this type of ou</w:t>
-      </w:r>
+      </w:pPr>
       <w:r>
         <w:rPr>
           <w:rFonts w:hint="eastAsia"/>
           <w:szCs w:val="21"/>
         </w:rPr>
-        <w:t>tlier?</w:t>
-      </w:r>
-    </w:p>
-    <w:p>
-      <w:pPr>
+        <w:t xml:space="preserve">Heuristic feature </w:t>
+      </w:r>
+      <w:r>
         <w:rPr>
           <w:szCs w:val="21"/>
         </w:rPr>
-      </w:pPr>
-    </w:p>
-    <w:p>
-      <w:pPr>
-        <w:rPr>
+        <w:t>cleaning</w:t>
+      </w:r>
+      <w:r>
+        <w:rPr>
+          <w:rFonts w:hint="eastAsia"/>
           <w:szCs w:val="21"/>
         </w:rPr>
-      </w:pPr>
+        <w:t>, transformation and selection</w:t>
+      </w:r>
       <w:r>
         <w:rPr>
           <w:rFonts w:hint="eastAsia"/>
           <w:szCs w:val="21"/>
         </w:rPr>
-        <w:t xml:space="preserve">Heuristic feature </w:t>
-      </w:r>
-      <w:r>
-        <w:rPr>
+        <w:t xml:space="preserve"> (cleaning columns)</w:t>
+      </w:r>
+      <w:r>
+        <w:rPr>
+          <w:rFonts w:hint="eastAsia"/>
           <w:szCs w:val="21"/>
         </w:rPr>
-        <w:t>cleaning</w:t>
-      </w:r>
-      <w:r>
-        <w:rPr>
-          <w:rFonts w:hint="eastAsia"/>
+        <w:t>:</w:t>
+      </w:r>
+    </w:p>
+    <w:p>
+      <w:pPr>
+        <w:rPr>
           <w:szCs w:val="21"/>
         </w:rPr>
-        <w:t>, transformation and selection</w:t>
-      </w:r>
+      </w:pPr>
       <w:r>
         <w:rPr>
           <w:rFonts w:hint="eastAsia"/>
           <w:szCs w:val="21"/>
         </w:rPr>
-        <w:t xml:space="preserve"> (cleaning columns)</w:t>
-      </w:r>
-      <w:r>
-        <w:rPr>
-          <w:rFonts w:hint="eastAsia"/>
+        <w:t>1, missing data imputation: even for high missing rate columns, with prop data, the existing number of samples could be high, if we have ~100k samples with non-missing, we could train imputation model with prop data only (with those low missing rate columns), and do imputation in training data.</w:t>
+      </w:r>
+    </w:p>
+    <w:p>
+      <w:pPr>
+        <w:rPr>
           <w:szCs w:val="21"/>
         </w:rPr>
-        <w:t>:</w:t>
-      </w:r>
+      </w:pPr>
     </w:p>
     <w:p>
       <w:pPr>
@@ -2939,7 +2611,7 @@
           <w:rFonts w:hint="eastAsia"/>
           <w:szCs w:val="21"/>
         </w:rPr>
-        <w:t>1, missing data imputation: even for high missing rate columns, with prop data, the existing number of samples could be high, if we have ~100k samples with non-missing, we could train imputation model with prop data only (with those low missing rate columns), and do imputation in training data.</w:t>
+        <w:t>Feature Engineering:</w:t>
       </w:r>
     </w:p>
     <w:p>
@@ -2948,19 +2620,19 @@
           <w:szCs w:val="21"/>
         </w:rPr>
       </w:pPr>
-    </w:p>
-    <w:p>
-      <w:pPr>
-        <w:rPr>
+      <w:r>
+        <w:rPr>
+          <w:rFonts w:hint="eastAsia"/>
           <w:szCs w:val="21"/>
         </w:rPr>
-      </w:pPr>
+        <w:t>1, last traded within last k months</w:t>
+      </w:r>
       <w:r>
         <w:rPr>
           <w:rFonts w:hint="eastAsia"/>
           <w:szCs w:val="21"/>
         </w:rPr>
-        <w:t>Feature Engineering:</w:t>
+        <w:t>?</w:t>
       </w:r>
     </w:p>
     <w:p>
@@ -2971,17 +2643,15 @@
       </w:pPr>
       <w:r>
         <w:rPr>
-          <w:rFonts w:hint="eastAsia"/>
           <w:szCs w:val="21"/>
         </w:rPr>
-        <w:t>1, last traded within last k months</w:t>
-      </w:r>
-      <w:r>
-        <w:rPr>
-          <w:rFonts w:hint="eastAsia"/>
+        <w:t>2, good pattern with latitude and longitude, make better use with them.</w:t>
+      </w:r>
+      <w:r>
+        <w:rPr>
           <w:szCs w:val="21"/>
         </w:rPr>
-        <w:t>?</w:t>
+        <w:t xml:space="preserve"> Visualize, do pseudo 2-D kernel regression. Plot for each grid point avg error within a circle.</w:t>
       </w:r>
     </w:p>
     <w:p>
@@ -2994,131 +2664,35 @@
         <w:rPr>
           <w:szCs w:val="21"/>
         </w:rPr>
-        <w:t>2, good pattern with latitude and longitude, make better use with them.</w:t>
-      </w:r>
-      <w:r>
+        <w:t>3, For too-many-category categorical variables, use LightGBM to do the grouping.</w:t>
+      </w:r>
+    </w:p>
+    <w:p>
+      <w:pPr>
         <w:rPr>
           <w:szCs w:val="21"/>
         </w:rPr>
-        <w:t xml:space="preserve"> Visualize, do pseudo 2-D kernel regression. </w:t>
-      </w:r>
-      <w:proofErr w:type="gramStart"/>
-      <w:r>
-        <w:rPr>
-          <w:szCs w:val="21"/>
-        </w:rPr>
-        <w:t xml:space="preserve">Plot for each grid point </w:t>
-      </w:r>
-      <w:proofErr w:type="spellStart"/>
-      <w:r>
-        <w:rPr>
-          <w:szCs w:val="21"/>
-        </w:rPr>
-        <w:t>avg</w:t>
-      </w:r>
-      <w:proofErr w:type="spellEnd"/>
-      <w:r>
-        <w:rPr>
-          <w:szCs w:val="21"/>
-        </w:rPr>
-        <w:t xml:space="preserve"> error within a circle.</w:t>
-      </w:r>
-      <w:proofErr w:type="gramEnd"/>
-    </w:p>
-    <w:p>
-      <w:pPr>
-        <w:rPr>
-          <w:szCs w:val="21"/>
-        </w:rPr>
-      </w:pPr>
-      <w:r>
-        <w:rPr>
-          <w:szCs w:val="21"/>
-        </w:rPr>
-        <w:t xml:space="preserve">3, </w:t>
-      </w:r>
-      <w:proofErr w:type="gramStart"/>
-      <w:r>
-        <w:rPr>
-          <w:szCs w:val="21"/>
-        </w:rPr>
-        <w:t>For</w:t>
-      </w:r>
-      <w:proofErr w:type="gramEnd"/>
-      <w:r>
-        <w:rPr>
-          <w:szCs w:val="21"/>
-        </w:rPr>
-        <w:t xml:space="preserve"> too-many-category categorical variables, use </w:t>
-      </w:r>
-      <w:proofErr w:type="spellStart"/>
-      <w:r>
-        <w:rPr>
-          <w:szCs w:val="21"/>
-        </w:rPr>
-        <w:t>LightGBM</w:t>
-      </w:r>
-      <w:proofErr w:type="spellEnd"/>
-      <w:r>
-        <w:rPr>
-          <w:szCs w:val="21"/>
-        </w:rPr>
-        <w:t xml:space="preserve"> to do the grouping.</w:t>
-      </w:r>
-    </w:p>
-    <w:p>
-      <w:pPr>
-        <w:rPr>
-          <w:szCs w:val="21"/>
-        </w:rPr>
-      </w:pPr>
-    </w:p>
-    <w:p>
-      <w:r>
-        <w:t xml:space="preserve">In this section, all of your preprocessing steps will need to be clearly documented, if any were necessary. From the previous section, any of the abnormalities or characteristics that you identified about the dataset will be addressed and corrected here. Questions to ask </w:t>
-      </w:r>
-      <w:proofErr w:type="gramStart"/>
-      <w:r>
-        <w:t>yourself</w:t>
-      </w:r>
-      <w:proofErr w:type="gramEnd"/>
-      <w:r>
-        <w:t xml:space="preserve"> when writing this section:</w:t>
-      </w:r>
-    </w:p>
-    <w:p>
-      <w:r>
-        <w:t>- _If the algorithms chosen require preprocessing steps like feature selection or feature transformations, have they been properly documented</w:t>
-      </w:r>
-      <w:proofErr w:type="gramStart"/>
-      <w:r>
-        <w:t>?_</w:t>
-      </w:r>
-      <w:proofErr w:type="gramEnd"/>
-    </w:p>
-    <w:p>
-      <w:r>
-        <w:t xml:space="preserve">- _Based on the **Data Exploration** section, if there were abnormalities or characteristics that </w:t>
-      </w:r>
-      <w:r>
-        <w:lastRenderedPageBreak/>
-        <w:t>needed to be addressed, have they been properly corrected</w:t>
-      </w:r>
-      <w:proofErr w:type="gramStart"/>
-      <w:r>
-        <w:t>?_</w:t>
-      </w:r>
-      <w:proofErr w:type="gramEnd"/>
-    </w:p>
-    <w:p>
-      <w:r>
-        <w:t>- _If no preprocessing is needed, has it been made clear why</w:t>
-      </w:r>
-      <w:proofErr w:type="gramStart"/>
-      <w:r>
-        <w:t>?_</w:t>
-      </w:r>
-      <w:proofErr w:type="gramEnd"/>
+      </w:pPr>
+    </w:p>
+    <w:p>
+      <w:r>
+        <w:t>In this section, all of your preprocessing steps will need to be clearly documented, if any were necessary. From the previous section, any of the abnormalities or characteristics that you identified about the dataset will be addressed and corrected here. Questions to ask yourself when writing this section:</w:t>
+      </w:r>
+    </w:p>
+    <w:p>
+      <w:r>
+        <w:t>- _If the algorithms chosen require preprocessing steps like feature selection or feature transformations, have they been properly documented?_</w:t>
+      </w:r>
+    </w:p>
+    <w:p>
+      <w:r>
+        <w:t>- _Based on the **Data Exploration** section, if there were abnormalities or characteristics that needed to be addressed, have they been properly corrected?_</w:t>
+      </w:r>
+    </w:p>
+    <w:p>
+      <w:r>
+        <w:t>- _If no preprocessing is needed, has it been made clear why?_</w:t>
+      </w:r>
     </w:p>
     <w:p/>
     <w:p>
@@ -3132,46 +2706,23 @@
     </w:p>
     <w:p>
       <w:r>
-        <w:t xml:space="preserve">In this section, the process for which metrics, algorithms, and techniques that you implemented for the given data will need to be clearly documented. It should be abundantly clear how the implementation was carried out, and discussion should be made regarding any complications that occurred during this process. Questions to ask </w:t>
-      </w:r>
-      <w:proofErr w:type="gramStart"/>
-      <w:r>
-        <w:t>yourself</w:t>
-      </w:r>
-      <w:proofErr w:type="gramEnd"/>
-      <w:r>
-        <w:t xml:space="preserve"> when writing this section:</w:t>
-      </w:r>
-    </w:p>
-    <w:p>
-      <w:r>
-        <w:t>- _Is it made clear how the algorithms and techniques were implemented with the given datasets or input data</w:t>
-      </w:r>
-      <w:proofErr w:type="gramStart"/>
-      <w:r>
-        <w:t>?_</w:t>
-      </w:r>
-      <w:proofErr w:type="gramEnd"/>
-    </w:p>
-    <w:p>
-      <w:r>
-        <w:t>- _Were there any complications with the original metrics or techniques that required changing prior to acquiring a solution</w:t>
-      </w:r>
-      <w:proofErr w:type="gramStart"/>
-      <w:r>
-        <w:t>?_</w:t>
-      </w:r>
-      <w:proofErr w:type="gramEnd"/>
-    </w:p>
-    <w:p>
-      <w:r>
-        <w:t>- _Was there any part of the coding process (e.g., writing complicated functions) that should be documented</w:t>
-      </w:r>
-      <w:proofErr w:type="gramStart"/>
-      <w:r>
-        <w:t>?_</w:t>
-      </w:r>
-      <w:proofErr w:type="gramEnd"/>
+        <w:t>In this section, the process for which metrics, algorithms, and techniques that you implemented for the given data will need to be clearly documented. It should be abundantly clear how the implementation was carried out, and discussion should be made regarding any complications that occurred during this process. Questions to ask yourself when writing this section:</w:t>
+      </w:r>
+    </w:p>
+    <w:p>
+      <w:r>
+        <w:t>- _Is it made clear how the algorithms and techniques were implemented with the given datasets or input data?_</w:t>
+      </w:r>
+    </w:p>
+    <w:p>
+      <w:r>
+        <w:t>- _Were there any complications with the original metrics or techniques that required changing prior to acquiring a solution?_</w:t>
+      </w:r>
+    </w:p>
+    <w:p>
+      <w:r>
+        <w:t>- _Was there any part of the coding process (e.g., writing complicated functions) that should be documented?_</w:t>
+      </w:r>
     </w:p>
     <w:p/>
     <w:p>
@@ -3189,43 +2740,20 @@
       </w:r>
     </w:p>
     <w:p>
-      <w:proofErr w:type="gramStart"/>
       <w:r>
         <w:t>1, feature selection.</w:t>
       </w:r>
-      <w:proofErr w:type="gramEnd"/>
     </w:p>
     <w:p>
       <w:r>
         <w:t>2, feature engineering (grouping categorical features, paired features</w:t>
       </w:r>
       <w:r>
-        <w:t xml:space="preserve">, </w:t>
-      </w:r>
-      <w:proofErr w:type="spellStart"/>
-      <w:r>
-        <w:t>num</w:t>
-      </w:r>
-      <w:proofErr w:type="spellEnd"/>
-      <w:r>
-        <w:t>_ features as categorical</w:t>
-      </w:r>
-      <w:r>
-        <w:t xml:space="preserve">, simple </w:t>
-      </w:r>
-      <w:proofErr w:type="gramStart"/>
-      <w:r>
-        <w:t>nan</w:t>
-      </w:r>
-      <w:proofErr w:type="gramEnd"/>
-      <w:r>
-        <w:t xml:space="preserve"> impute for </w:t>
-      </w:r>
-      <w:proofErr w:type="spellStart"/>
-      <w:r>
-        <w:t>full_bathroom</w:t>
-      </w:r>
-      <w:proofErr w:type="spellEnd"/>
+        <w:t>, num_ features as categorical</w:t>
+      </w:r>
+      <w:r>
+        <w:t>, simple nan impute for full_bathroom</w:t>
+      </w:r>
       <w:r>
         <w:t>.)</w:t>
       </w:r>
@@ -3241,11 +2769,9 @@
       </w:r>
     </w:p>
     <w:p>
-      <w:proofErr w:type="gramStart"/>
       <w:r>
         <w:t>5, seasonality handling.</w:t>
       </w:r>
-      <w:proofErr w:type="gramEnd"/>
     </w:p>
     <w:p>
       <w:r>
@@ -3254,59 +2780,28 @@
     </w:p>
     <w:p>
       <w:r>
-        <w:t>6, missing value imputation by algorithm from property data. (</w:t>
-      </w:r>
-      <w:proofErr w:type="gramStart"/>
-      <w:r>
-        <w:t>predict</w:t>
-      </w:r>
-      <w:proofErr w:type="gramEnd"/>
-      <w:r>
-        <w:t xml:space="preserve"> missing column with other columns).</w:t>
-      </w:r>
-    </w:p>
-    <w:p>
-      <w:r>
-        <w:t xml:space="preserve">In this section, you will need to discuss the process of improvement you made upon the algorithms and techniques you used in your implementation. For example, adjusting parameters for certain models to acquire improved solutions would fall under the refinement category. Your initial and final solutions should be reported, as well as any significant intermediate results as necessary. Questions to ask </w:t>
-      </w:r>
-      <w:proofErr w:type="gramStart"/>
-      <w:r>
-        <w:t>yourself</w:t>
-      </w:r>
-      <w:proofErr w:type="gramEnd"/>
-      <w:r>
-        <w:t xml:space="preserve"> when writing this section:</w:t>
-      </w:r>
-    </w:p>
-    <w:p>
-      <w:r>
-        <w:t>- _Has an initial solution been found and clearly reported</w:t>
-      </w:r>
-      <w:proofErr w:type="gramStart"/>
-      <w:r>
-        <w:t>?_</w:t>
-      </w:r>
-      <w:proofErr w:type="gramEnd"/>
-    </w:p>
-    <w:p>
-      <w:r>
-        <w:t>- _Is the process of improvement clearly documented, such as what techniques were used</w:t>
-      </w:r>
-      <w:proofErr w:type="gramStart"/>
-      <w:r>
-        <w:t>?_</w:t>
-      </w:r>
-      <w:proofErr w:type="gramEnd"/>
-    </w:p>
-    <w:p>
-      <w:r>
-        <w:t>- _Are intermediate and final solutions clearly reported as the process is improved</w:t>
-      </w:r>
-      <w:proofErr w:type="gramStart"/>
-      <w:r>
-        <w:t>?_</w:t>
-      </w:r>
-      <w:proofErr w:type="gramEnd"/>
+        <w:t>6, missing value imputation by algorithm from property data. (predict missing column with other columns).</w:t>
+      </w:r>
+    </w:p>
+    <w:p>
+      <w:r>
+        <w:t>In this section, you will need to discuss the process of improvement you made upon the algorithms and techniques you used in your implementation. For example, adjusting parameters for certain models to acquire improved solutions would fall under the refinement category. Your initial and final solutions should be reported, as well as any significant intermediate results as necessary. Questions to ask yourself when writing this section:</w:t>
+      </w:r>
+    </w:p>
+    <w:p>
+      <w:r>
+        <w:t>- _Has an initial solution been found and clearly reported?_</w:t>
+      </w:r>
+    </w:p>
+    <w:p>
+      <w:r>
+        <w:t>- _Is the process of improvement clearly documented, such as what techniques were used?_</w:t>
+      </w:r>
+    </w:p>
+    <w:p>
+      <w:r>
+        <w:t>- _Are intermediate and final solutions clearly reported as the process is improved?_</w:t>
+      </w:r>
     </w:p>
     <w:p/>
     <w:p/>
@@ -3320,13 +2815,8 @@
       </w:r>
     </w:p>
     <w:p>
-      <w:proofErr w:type="gramStart"/>
-      <w:r>
-        <w:t>_(</w:t>
-      </w:r>
-      <w:proofErr w:type="gramEnd"/>
-      <w:r>
-        <w:t>approx. 2-3 pages)_</w:t>
+      <w:r>
+        <w:t>_(approx. 2-3 pages)_</w:t>
       </w:r>
     </w:p>
     <w:p/>
@@ -3341,67 +2831,28 @@
     </w:p>
     <w:p>
       <w:r>
-        <w:lastRenderedPageBreak/>
-        <w:t xml:space="preserve">In this section, the final model and any supporting qualities should be evaluated in detail. It should be clear how the final model was derived and why this model was chosen. In addition, some type of analysis should be used to validate the robustness of this model and its solution, such as manipulating the input data or environment to see how the model’s solution is affected (this is called sensitivity analysis). Questions to ask </w:t>
-      </w:r>
-      <w:proofErr w:type="gramStart"/>
-      <w:r>
-        <w:t>yourself</w:t>
-      </w:r>
-      <w:proofErr w:type="gramEnd"/>
-      <w:r>
-        <w:t xml:space="preserve"> when writing this section:</w:t>
-      </w:r>
-    </w:p>
-    <w:p>
-      <w:proofErr w:type="gramStart"/>
-      <w:r>
-        <w:t>- _Is the final model reasonable and aligning with solution expectations?</w:t>
-      </w:r>
-      <w:proofErr w:type="gramEnd"/>
-      <w:r>
-        <w:t xml:space="preserve"> Are the final parameters of the model appropriate</w:t>
-      </w:r>
-      <w:proofErr w:type="gramStart"/>
-      <w:r>
-        <w:t>?_</w:t>
-      </w:r>
-      <w:proofErr w:type="gramEnd"/>
-    </w:p>
-    <w:p>
-      <w:r>
-        <w:t>- _Has the final model been tested with various inputs to evaluate whether the model generalizes well to unseen data</w:t>
-      </w:r>
-      <w:proofErr w:type="gramStart"/>
-      <w:r>
-        <w:t>?_</w:t>
-      </w:r>
-      <w:proofErr w:type="gramEnd"/>
-    </w:p>
-    <w:p>
-      <w:proofErr w:type="gramStart"/>
-      <w:r>
-        <w:t>- _Is the model robust enough for the problem?</w:t>
-      </w:r>
-      <w:proofErr w:type="gramEnd"/>
-      <w:r>
-        <w:t xml:space="preserve"> Do small perturbations (changes) in training data or the input space greatly affect the results</w:t>
-      </w:r>
-      <w:proofErr w:type="gramStart"/>
-      <w:r>
-        <w:t>?_</w:t>
-      </w:r>
-      <w:proofErr w:type="gramEnd"/>
-    </w:p>
-    <w:p>
-      <w:r>
-        <w:t>- _Can results found from the model be trusted</w:t>
-      </w:r>
-      <w:proofErr w:type="gramStart"/>
-      <w:r>
-        <w:t>?_</w:t>
-      </w:r>
-      <w:proofErr w:type="gramEnd"/>
+        <w:t>In this section, the final model and any supporting qualities should be evaluated in detail. It should be clear how the final model was derived and why this model was chosen. In addition, some type of analysis should be used to validate the robustness of this model and its solution, such as manipulating the input data or environment to see how the model’s solution is affected (this is called sensitivity analysis). Questions to ask yourself when writing this section:</w:t>
+      </w:r>
+    </w:p>
+    <w:p>
+      <w:r>
+        <w:t>- _Is the final model reasonable and aligning with solution expectations? Are the final parameters of the model appropriate?_</w:t>
+      </w:r>
+    </w:p>
+    <w:p>
+      <w:r>
+        <w:t>- _Has the final model been tested with various inputs to evaluate whether the model generalizes well to unseen data?_</w:t>
+      </w:r>
+    </w:p>
+    <w:p>
+      <w:r>
+        <w:t>- _Is the model robust enough for the problem? Do small perturbations (changes) in training data or the input space greatly affect the results?_</w:t>
+      </w:r>
+    </w:p>
+    <w:p>
+      <w:r>
+        <w:t>- _Can results found from the model be trusted?_</w:t>
+      </w:r>
     </w:p>
     <w:p/>
     <w:p>
@@ -3421,46 +2872,23 @@
     </w:p>
     <w:p>
       <w:r>
-        <w:t xml:space="preserve">In this section, your model’s final solution and its results should be compared to the benchmark you established earlier in the project using some type of statistical analysis. You should also justify whether these results and the solution are significant enough to have solved the problem posed in the project. Questions to ask </w:t>
-      </w:r>
-      <w:proofErr w:type="gramStart"/>
-      <w:r>
-        <w:t>yourself</w:t>
-      </w:r>
-      <w:proofErr w:type="gramEnd"/>
-      <w:r>
-        <w:t xml:space="preserve"> when writing this section:</w:t>
-      </w:r>
-    </w:p>
-    <w:p>
-      <w:r>
-        <w:t>- _Are the final results found stronger than the benchmark result reported earlier</w:t>
-      </w:r>
-      <w:proofErr w:type="gramStart"/>
-      <w:r>
-        <w:t>?_</w:t>
-      </w:r>
-      <w:proofErr w:type="gramEnd"/>
-    </w:p>
-    <w:p>
-      <w:r>
-        <w:t>- _Have you thoroughly analyzed and discussed the final solution</w:t>
-      </w:r>
-      <w:proofErr w:type="gramStart"/>
-      <w:r>
-        <w:t>?_</w:t>
-      </w:r>
-      <w:proofErr w:type="gramEnd"/>
-    </w:p>
-    <w:p>
-      <w:r>
-        <w:t>- _Is the final solution significant enough to have solved the problem</w:t>
-      </w:r>
-      <w:proofErr w:type="gramStart"/>
-      <w:r>
-        <w:t>?_</w:t>
-      </w:r>
-      <w:proofErr w:type="gramEnd"/>
+        <w:t>In this section, your model’s final solution and its results should be compared to the benchmark you established earlier in the project using some type of statistical analysis. You should also justify whether these results and the solution are significant enough to have solved the problem posed in the project. Questions to ask yourself when writing this section:</w:t>
+      </w:r>
+    </w:p>
+    <w:p>
+      <w:r>
+        <w:t>- _Are the final results found stronger than the benchmark result reported earlier?_</w:t>
+      </w:r>
+    </w:p>
+    <w:p>
+      <w:r>
+        <w:t>- _Have you thoroughly analyzed and discussed the final solution?_</w:t>
+      </w:r>
+    </w:p>
+    <w:p>
+      <w:r>
+        <w:t>- _Is the final solution significant enough to have solved the problem?_</w:t>
+      </w:r>
     </w:p>
     <w:p/>
     <w:p/>
@@ -3480,13 +2908,8 @@
       </w:r>
     </w:p>
     <w:p>
-      <w:proofErr w:type="gramStart"/>
-      <w:r>
-        <w:t>_(</w:t>
-      </w:r>
-      <w:proofErr w:type="gramEnd"/>
-      <w:r>
-        <w:t>approx. 1-2 pages)_</w:t>
+      <w:r>
+        <w:t>_(approx. 1-2 pages)_</w:t>
       </w:r>
     </w:p>
     <w:p/>
@@ -3507,46 +2930,24 @@
     </w:p>
     <w:p>
       <w:r>
-        <w:t xml:space="preserve">In this section, you will need to provide some form of visualization that emphasizes an important quality about the project. It is much more free-form, but should reasonably support a significant result or characteristic about the problem that you want to discuss. Questions to ask </w:t>
-      </w:r>
-      <w:proofErr w:type="gramStart"/>
-      <w:r>
-        <w:t>yourself</w:t>
-      </w:r>
-      <w:proofErr w:type="gramEnd"/>
-      <w:r>
-        <w:t xml:space="preserve"> when writing this section:</w:t>
-      </w:r>
-    </w:p>
-    <w:p>
-      <w:r>
-        <w:t>- _Have you visualized a relevant or important quality about the problem, dataset, input data, or results</w:t>
-      </w:r>
-      <w:proofErr w:type="gramStart"/>
-      <w:r>
-        <w:t>?_</w:t>
-      </w:r>
-      <w:proofErr w:type="gramEnd"/>
-    </w:p>
-    <w:p>
-      <w:r>
-        <w:t>- _Is the visualization thoroughly analyzed and discussed</w:t>
-      </w:r>
-      <w:proofErr w:type="gramStart"/>
-      <w:r>
-        <w:t>?_</w:t>
-      </w:r>
-      <w:proofErr w:type="gramEnd"/>
-    </w:p>
-    <w:p>
-      <w:r>
-        <w:t>- _If a plot is provided, are the axes, title, and datum clearly defined</w:t>
-      </w:r>
-      <w:proofErr w:type="gramStart"/>
-      <w:r>
-        <w:t>?_</w:t>
-      </w:r>
-      <w:proofErr w:type="gramEnd"/>
+        <w:t>In this section, you will need to provide some form of visualization that emphasizes an important quality about the project. It is much more free-form, but should reasonably support a significant result or characteristic about the problem that you want to discuss. Questions to ask yourself when writing this section:</w:t>
+      </w:r>
+    </w:p>
+    <w:p>
+      <w:r>
+        <w:t>- _Have you visualized a relevant or important quality about the problem, dataset, input data, or results?_</w:t>
+      </w:r>
+    </w:p>
+    <w:p>
+      <w:r>
+        <w:lastRenderedPageBreak/>
+        <w:t>- _Is the visualization thoroughly analyzed and discussed?_</w:t>
+      </w:r>
+    </w:p>
+    <w:p>
+      <w:r>
+        <w:t>- _If a plot is provided, are the axes, title, and datum clearly defined?_</w:t>
+      </w:r>
     </w:p>
     <w:p/>
     <w:p>
@@ -3566,60 +2967,28 @@
     </w:p>
     <w:p>
       <w:r>
-        <w:t xml:space="preserve">In this section, you will summarize the entire end-to-end problem solution and discuss one or two particular aspects of the project you found interesting or difficult. You are expected to reflect on the project as a whole to show that you have a firm understanding of the entire process </w:t>
-      </w:r>
-      <w:r>
-        <w:lastRenderedPageBreak/>
-        <w:t xml:space="preserve">employed in your work. Questions to ask </w:t>
-      </w:r>
-      <w:proofErr w:type="gramStart"/>
-      <w:r>
-        <w:t>yourself</w:t>
-      </w:r>
-      <w:proofErr w:type="gramEnd"/>
-      <w:r>
-        <w:t xml:space="preserve"> when writing this section:</w:t>
-      </w:r>
-    </w:p>
-    <w:p>
-      <w:r>
-        <w:t>- _Have you thoroughly summarized the entire process you used for this project</w:t>
-      </w:r>
-      <w:proofErr w:type="gramStart"/>
-      <w:r>
-        <w:t>?_</w:t>
-      </w:r>
-      <w:proofErr w:type="gramEnd"/>
-    </w:p>
-    <w:p>
-      <w:r>
-        <w:t>- _Were there any interesting aspects of the project</w:t>
-      </w:r>
-      <w:proofErr w:type="gramStart"/>
-      <w:r>
-        <w:t>?_</w:t>
-      </w:r>
-      <w:proofErr w:type="gramEnd"/>
-    </w:p>
-    <w:p>
-      <w:r>
-        <w:t>- _Were there any difficult aspects of the project</w:t>
-      </w:r>
-      <w:proofErr w:type="gramStart"/>
-      <w:r>
-        <w:t>?_</w:t>
-      </w:r>
-      <w:proofErr w:type="gramEnd"/>
-    </w:p>
-    <w:p>
-      <w:r>
-        <w:t>- _Does the final model and solution fit your expectations for the problem, and should it be used in a general setting to solve these types of problems</w:t>
-      </w:r>
-      <w:proofErr w:type="gramStart"/>
-      <w:r>
-        <w:t>?_</w:t>
-      </w:r>
-      <w:proofErr w:type="gramEnd"/>
+        <w:t>In this section, you will summarize the entire end-to-end problem solution and discuss one or two particular aspects of the project you found interesting or difficult. You are expected to reflect on the project as a whole to show that you have a firm understanding of the entire process employed in your work. Questions to ask yourself when writing this section:</w:t>
+      </w:r>
+    </w:p>
+    <w:p>
+      <w:r>
+        <w:t>- _Have you thoroughly summarized the entire process you used for this project?_</w:t>
+      </w:r>
+    </w:p>
+    <w:p>
+      <w:r>
+        <w:t>- _Were there any interesting aspects of the project?_</w:t>
+      </w:r>
+    </w:p>
+    <w:p>
+      <w:r>
+        <w:t>- _Were there any difficult aspects of the project?_</w:t>
+      </w:r>
+    </w:p>
+    <w:p>
+      <w:r>
+        <w:t>- _Does the final model and solution fit your expectations for the problem, and should it be used in a general setting to solve these types of problems?_</w:t>
+      </w:r>
     </w:p>
     <w:p/>
     <w:p>
@@ -3639,46 +3008,23 @@
     </w:p>
     <w:p>
       <w:r>
-        <w:t xml:space="preserve">In this section, you will need to provide discussion as to how one aspect of the implementation you designed could be improved. As an example, consider ways your implementation can be made more general, and what would need to be modified. You do not need to make this improvement, but the potential solutions resulting from these changes are considered and compared/contrasted to your current solution. Questions to ask </w:t>
-      </w:r>
-      <w:proofErr w:type="gramStart"/>
-      <w:r>
-        <w:t>yourself</w:t>
-      </w:r>
-      <w:proofErr w:type="gramEnd"/>
-      <w:r>
-        <w:t xml:space="preserve"> when writing this section:</w:t>
-      </w:r>
-    </w:p>
-    <w:p>
-      <w:r>
-        <w:t>- _Are there further improvements that could be made on the algorithms or techniques you used in this project</w:t>
-      </w:r>
-      <w:proofErr w:type="gramStart"/>
-      <w:r>
-        <w:t>?_</w:t>
-      </w:r>
-      <w:proofErr w:type="gramEnd"/>
-    </w:p>
-    <w:p>
-      <w:r>
-        <w:t>- _Were there algorithms or techniques you researched that you did not know how to implement, but would consider using if you knew how</w:t>
-      </w:r>
-      <w:proofErr w:type="gramStart"/>
-      <w:r>
-        <w:t>?_</w:t>
-      </w:r>
-      <w:proofErr w:type="gramEnd"/>
-    </w:p>
-    <w:p>
-      <w:r>
-        <w:t>- _If you used your final solution as the new benchmark, do you think an even better solution exists</w:t>
-      </w:r>
-      <w:proofErr w:type="gramStart"/>
-      <w:r>
-        <w:t>?_</w:t>
-      </w:r>
-      <w:proofErr w:type="gramEnd"/>
+        <w:t>In this section, you will need to provide discussion as to how one aspect of the implementation you designed could be improved. As an example, consider ways your implementation can be made more general, and what would need to be modified. You do not need to make this improvement, but the potential solutions resulting from these changes are considered and compared/contrasted to your current solution. Questions to ask yourself when writing this section:</w:t>
+      </w:r>
+    </w:p>
+    <w:p>
+      <w:r>
+        <w:t>- _Are there further improvements that could be made on the algorithms or techniques you used in this project?_</w:t>
+      </w:r>
+    </w:p>
+    <w:p>
+      <w:r>
+        <w:t>- _Were there algorithms or techniques you researched that you did not know how to implement, but would consider using if you knew how?_</w:t>
+      </w:r>
+    </w:p>
+    <w:p>
+      <w:r>
+        <w:t>- _If you used your final solution as the new benchmark, do you think an even better solution exists?_</w:t>
+      </w:r>
     </w:p>
     <w:p/>
     <w:p>
@@ -3689,15 +3035,7 @@
     <w:p/>
     <w:p>
       <w:r>
-        <w:t xml:space="preserve">**Before submitting, ask </w:t>
-      </w:r>
-      <w:proofErr w:type="gramStart"/>
-      <w:r>
-        <w:t>yourself.</w:t>
-      </w:r>
-      <w:proofErr w:type="gramEnd"/>
-      <w:r>
-        <w:t xml:space="preserve"> . .**</w:t>
+        <w:t>**Before submitting, ask yourself. . .**</w:t>
       </w:r>
     </w:p>
     <w:p/>
@@ -3733,10 +3071,24 @@
     </w:p>
     <w:p>
       <w:r>
+        <w:lastRenderedPageBreak/>
         <w:t>- Does the code execute without error and produce results similar to those reported?</w:t>
       </w:r>
     </w:p>
+    <w:p/>
+    <w:p>
+      <w:pPr>
+        <w:widowControl/>
+        <w:jc w:val="left"/>
+      </w:pPr>
+      <w:r>
+        <w:br w:type="page"/>
+      </w:r>
+    </w:p>
     <w:sectPr>
+      <w:endnotePr>
+        <w:numFmt w:val="decimal"/>
+      </w:endnotePr>
       <w:pgSz w:w="11906" w:h="16838"/>
       <w:pgMar w:top="1440" w:right="1800" w:bottom="1440" w:left="1800" w:header="851" w:footer="992" w:gutter="0"/>
       <w:cols w:space="425"/>
@@ -3747,7 +3099,7 @@
 </file>
 
 <file path=word/endnotes.xml><?xml version="1.0" encoding="utf-8"?>
-<w:endnotes xmlns:wpc="http://schemas.microsoft.com/office/word/2010/wordprocessingCanvas" xmlns:mc="http://schemas.openxmlformats.org/markup-compatibility/2006" xmlns:o="urn:schemas-microsoft-com:office:office" xmlns:r="http://schemas.openxmlformats.org/officeDocument/2006/relationships" xmlns:m="http://schemas.openxmlformats.org/officeDocument/2006/math" xmlns:v="urn:schemas-microsoft-com:vml" xmlns:wp14="http://schemas.microsoft.com/office/word/2010/wordprocessingDrawing" xmlns:wp="http://schemas.openxmlformats.org/drawingml/2006/wordprocessingDrawing" xmlns:w10="urn:schemas-microsoft-com:office:word" xmlns:w="http://schemas.openxmlformats.org/wordprocessingml/2006/main" xmlns:w14="http://schemas.microsoft.com/office/word/2010/wordml" xmlns:wpg="http://schemas.microsoft.com/office/word/2010/wordprocessingGroup" xmlns:wpi="http://schemas.microsoft.com/office/word/2010/wordprocessingInk" xmlns:wne="http://schemas.microsoft.com/office/word/2006/wordml" xmlns:wps="http://schemas.microsoft.com/office/word/2010/wordprocessingShape" mc:Ignorable="w14 wp14">
+<w:endnotes xmlns:wpc="http://schemas.microsoft.com/office/word/2010/wordprocessingCanvas" xmlns:mc="http://schemas.openxmlformats.org/markup-compatibility/2006" xmlns:o="urn:schemas-microsoft-com:office:office" xmlns:r="http://schemas.openxmlformats.org/officeDocument/2006/relationships" xmlns:m="http://schemas.openxmlformats.org/officeDocument/2006/math" xmlns:v="urn:schemas-microsoft-com:vml" xmlns:wp14="http://schemas.microsoft.com/office/word/2010/wordprocessingDrawing" xmlns:wp="http://schemas.openxmlformats.org/drawingml/2006/wordprocessingDrawing" xmlns:w10="urn:schemas-microsoft-com:office:word" xmlns:w="http://schemas.openxmlformats.org/wordprocessingml/2006/main" xmlns:w14="http://schemas.microsoft.com/office/word/2010/wordml" xmlns:w15="http://schemas.microsoft.com/office/word/2012/wordml" xmlns:wpg="http://schemas.microsoft.com/office/word/2010/wordprocessingGroup" xmlns:wpi="http://schemas.microsoft.com/office/word/2010/wordprocessingInk" xmlns:wne="http://schemas.microsoft.com/office/word/2006/wordml" xmlns:wps="http://schemas.microsoft.com/office/word/2010/wordprocessingShape" mc:Ignorable="w14 w15 wp14">
   <w:endnote w:type="separator" w:id="-1">
     <w:p>
       <w:r>
@@ -3759,6 +3111,126 @@
     <w:p>
       <w:r>
         <w:continuationSeparator/>
+      </w:r>
+    </w:p>
+  </w:endnote>
+  <w:endnote w:id="1">
+    <w:p>
+      <w:pPr>
+        <w:pStyle w:val="a8"/>
+      </w:pPr>
+      <w:r>
+        <w:rPr>
+          <w:rStyle w:val="a9"/>
+        </w:rPr>
+        <w:endnoteRef/>
+      </w:r>
+      <w:r>
+        <w:t xml:space="preserve"> </w:t>
+      </w:r>
+      <w:r>
+        <w:t>Tianqi Chen and Carlos Guestrin. XGBoost: A Scalable Tree Boosting System. In 22nd SIGKDD Conference on Knowledge Discovery and Data Mining, 2016</w:t>
+      </w:r>
+    </w:p>
+  </w:endnote>
+  <w:endnote w:id="2">
+    <w:p>
+      <w:pPr>
+        <w:pStyle w:val="a8"/>
+      </w:pPr>
+      <w:r>
+        <w:rPr>
+          <w:rStyle w:val="a9"/>
+        </w:rPr>
+        <w:endnoteRef/>
+      </w:r>
+      <w:r>
+        <w:t xml:space="preserve"> </w:t>
+      </w:r>
+      <w:r>
+        <w:t>Guolin Ke, Qi Meng, Thomas Finley, Taifeng Wang, Wei Chen, Weidong Ma, Qiwei Ye, and Tie-Yan Liu. LightGBM: A Highly Efficient Gradient Boosting Decision Tree. In Advances in Neural Information Processing Systems (NIPS), pp. 3149-3157. 2017.</w:t>
+      </w:r>
+    </w:p>
+  </w:endnote>
+  <w:endnote w:id="3">
+    <w:p>
+      <w:pPr>
+        <w:pStyle w:val="a8"/>
+        <w:rPr>
+          <w:rFonts w:hint="eastAsia"/>
+        </w:rPr>
+      </w:pPr>
+      <w:r>
+        <w:rPr>
+          <w:rStyle w:val="a9"/>
+        </w:rPr>
+        <w:endnoteRef/>
+      </w:r>
+      <w:r>
+        <w:t xml:space="preserve"> </w:t>
+      </w:r>
+      <w:hyperlink r:id="rId1" w:history="1">
+        <w:r>
+          <w:rPr>
+            <w:rStyle w:val="aa"/>
+          </w:rPr>
+          <w:t>https://tech.yandex.com/catboost/doc/dg/concepts/about-docpage/</w:t>
+        </w:r>
+      </w:hyperlink>
+    </w:p>
+  </w:endnote>
+  <w:endnote w:id="4">
+    <w:p>
+      <w:pPr>
+        <w:pStyle w:val="a8"/>
+      </w:pPr>
+      <w:r>
+        <w:rPr>
+          <w:rStyle w:val="a9"/>
+        </w:rPr>
+        <w:endnoteRef/>
+      </w:r>
+      <w:r>
+        <w:t xml:space="preserve"> </w:t>
+      </w:r>
+      <w:hyperlink r:id="rId2" w:history="1">
+        <w:r>
+          <w:rPr>
+            <w:rStyle w:val="aa"/>
+          </w:rPr>
+          <w:t>https://github.com/Microsoft/LightGBM/issues/699</w:t>
+        </w:r>
+      </w:hyperlink>
+    </w:p>
+  </w:endnote>
+  <w:endnote w:id="5">
+    <w:p>
+      <w:pPr>
+        <w:pStyle w:val="a8"/>
+      </w:pPr>
+      <w:r>
+        <w:rPr>
+          <w:rStyle w:val="a9"/>
+        </w:rPr>
+        <w:endnoteRef/>
+      </w:r>
+      <w:r>
+        <w:t xml:space="preserve"> </w:t>
+      </w:r>
+      <w:r>
+        <w:t>Anna Veronika Dorogush, Andrey Gulin, Gleb Gusev, Nikita Kazeev, Liudmila Ostroumova Prokhorenkova, Aleksandr Vorobev</w:t>
+      </w:r>
+      <w:r>
+        <w:t xml:space="preserve">. </w:t>
+      </w:r>
+      <w:r>
+        <w:t>Fighting biases with dynamic boosting</w:t>
+      </w:r>
+      <w:r>
+        <w:t xml:space="preserve">. </w:t>
+      </w:r>
+      <w:r>
+        <w:t>arXiv:1706.09516</w:t>
       </w:r>
     </w:p>
   </w:endnote>
@@ -3766,7 +3238,7 @@
 </file>
 
 <file path=word/footnotes.xml><?xml version="1.0" encoding="utf-8"?>
-<w:footnotes xmlns:wpc="http://schemas.microsoft.com/office/word/2010/wordprocessingCanvas" xmlns:mc="http://schemas.openxmlformats.org/markup-compatibility/2006" xmlns:o="urn:schemas-microsoft-com:office:office" xmlns:r="http://schemas.openxmlformats.org/officeDocument/2006/relationships" xmlns:m="http://schemas.openxmlformats.org/officeDocument/2006/math" xmlns:v="urn:schemas-microsoft-com:vml" xmlns:wp14="http://schemas.microsoft.com/office/word/2010/wordprocessingDrawing" xmlns:wp="http://schemas.openxmlformats.org/drawingml/2006/wordprocessingDrawing" xmlns:w10="urn:schemas-microsoft-com:office:word" xmlns:w="http://schemas.openxmlformats.org/wordprocessingml/2006/main" xmlns:w14="http://schemas.microsoft.com/office/word/2010/wordml" xmlns:wpg="http://schemas.microsoft.com/office/word/2010/wordprocessingGroup" xmlns:wpi="http://schemas.microsoft.com/office/word/2010/wordprocessingInk" xmlns:wne="http://schemas.microsoft.com/office/word/2006/wordml" xmlns:wps="http://schemas.microsoft.com/office/word/2010/wordprocessingShape" mc:Ignorable="w14 wp14">
+<w:footnotes xmlns:wpc="http://schemas.microsoft.com/office/word/2010/wordprocessingCanvas" xmlns:mc="http://schemas.openxmlformats.org/markup-compatibility/2006" xmlns:o="urn:schemas-microsoft-com:office:office" xmlns:r="http://schemas.openxmlformats.org/officeDocument/2006/relationships" xmlns:m="http://schemas.openxmlformats.org/officeDocument/2006/math" xmlns:v="urn:schemas-microsoft-com:vml" xmlns:wp14="http://schemas.microsoft.com/office/word/2010/wordprocessingDrawing" xmlns:wp="http://schemas.openxmlformats.org/drawingml/2006/wordprocessingDrawing" xmlns:w10="urn:schemas-microsoft-com:office:word" xmlns:w="http://schemas.openxmlformats.org/wordprocessingml/2006/main" xmlns:w14="http://schemas.microsoft.com/office/word/2010/wordml" xmlns:w15="http://schemas.microsoft.com/office/word/2012/wordml" xmlns:wpg="http://schemas.microsoft.com/office/word/2010/wordprocessingGroup" xmlns:wpi="http://schemas.microsoft.com/office/word/2010/wordprocessingInk" xmlns:wne="http://schemas.microsoft.com/office/word/2006/wordml" xmlns:wps="http://schemas.microsoft.com/office/word/2010/wordprocessingShape" mc:Ignorable="w14 w15 wp14">
   <w:footnote w:type="separator" w:id="-1">
     <w:p>
       <w:r>
@@ -3785,7 +3257,7 @@
 </file>
 
 <file path=word/numbering.xml><?xml version="1.0" encoding="utf-8"?>
-<w:numbering xmlns:wpc="http://schemas.microsoft.com/office/word/2010/wordprocessingCanvas" xmlns:mc="http://schemas.openxmlformats.org/markup-compatibility/2006" xmlns:o="urn:schemas-microsoft-com:office:office" xmlns:r="http://schemas.openxmlformats.org/officeDocument/2006/relationships" xmlns:m="http://schemas.openxmlformats.org/officeDocument/2006/math" xmlns:v="urn:schemas-microsoft-com:vml" xmlns:wp14="http://schemas.microsoft.com/office/word/2010/wordprocessingDrawing" xmlns:wp="http://schemas.openxmlformats.org/drawingml/2006/wordprocessingDrawing" xmlns:w10="urn:schemas-microsoft-com:office:word" xmlns:w="http://schemas.openxmlformats.org/wordprocessingml/2006/main" xmlns:w14="http://schemas.microsoft.com/office/word/2010/wordml" xmlns:wpg="http://schemas.microsoft.com/office/word/2010/wordprocessingGroup" xmlns:wpi="http://schemas.microsoft.com/office/word/2010/wordprocessingInk" xmlns:wne="http://schemas.microsoft.com/office/word/2006/wordml" xmlns:wps="http://schemas.microsoft.com/office/word/2010/wordprocessingShape" mc:Ignorable="w14 wp14">
+<w:numbering xmlns:wpc="http://schemas.microsoft.com/office/word/2010/wordprocessingCanvas" xmlns:mc="http://schemas.openxmlformats.org/markup-compatibility/2006" xmlns:o="urn:schemas-microsoft-com:office:office" xmlns:r="http://schemas.openxmlformats.org/officeDocument/2006/relationships" xmlns:m="http://schemas.openxmlformats.org/officeDocument/2006/math" xmlns:v="urn:schemas-microsoft-com:vml" xmlns:wp14="http://schemas.microsoft.com/office/word/2010/wordprocessingDrawing" xmlns:wp="http://schemas.openxmlformats.org/drawingml/2006/wordprocessingDrawing" xmlns:w10="urn:schemas-microsoft-com:office:word" xmlns:w="http://schemas.openxmlformats.org/wordprocessingml/2006/main" xmlns:w14="http://schemas.microsoft.com/office/word/2010/wordml" xmlns:w15="http://schemas.microsoft.com/office/word/2012/wordml" xmlns:wpg="http://schemas.microsoft.com/office/word/2010/wordprocessingGroup" xmlns:wpi="http://schemas.microsoft.com/office/word/2010/wordprocessingInk" xmlns:wne="http://schemas.microsoft.com/office/word/2006/wordml" xmlns:wps="http://schemas.microsoft.com/office/word/2010/wordprocessingShape" mc:Ignorable="w14 w15 wp14">
   <w:abstractNum w:abstractNumId="0">
     <w:nsid w:val="0EFC046F"/>
     <w:multiLevelType w:val="hybridMultilevel"/>
@@ -3876,6 +3348,95 @@
     </w:lvl>
   </w:abstractNum>
   <w:abstractNum w:abstractNumId="1">
+    <w:nsid w:val="1D586D37"/>
+    <w:multiLevelType w:val="hybridMultilevel"/>
+    <w:tmpl w:val="5EE03A14"/>
+    <w:lvl w:ilvl="0" w:tplc="6D4C6064">
+      <w:start w:val="1"/>
+      <w:numFmt w:val="decimal"/>
+      <w:lvlText w:val="%1."/>
+      <w:lvlJc w:val="left"/>
+      <w:pPr>
+        <w:ind w:left="360" w:hanging="360"/>
+      </w:pPr>
+      <w:rPr>
+        <w:rFonts w:hint="default"/>
+      </w:rPr>
+    </w:lvl>
+    <w:lvl w:ilvl="1" w:tplc="04090019" w:tentative="1">
+      <w:start w:val="1"/>
+      <w:numFmt w:val="lowerLetter"/>
+      <w:lvlText w:val="%2)"/>
+      <w:lvlJc w:val="left"/>
+      <w:pPr>
+        <w:ind w:left="840" w:hanging="420"/>
+      </w:pPr>
+    </w:lvl>
+    <w:lvl w:ilvl="2" w:tplc="0409001B" w:tentative="1">
+      <w:start w:val="1"/>
+      <w:numFmt w:val="lowerRoman"/>
+      <w:lvlText w:val="%3."/>
+      <w:lvlJc w:val="right"/>
+      <w:pPr>
+        <w:ind w:left="1260" w:hanging="420"/>
+      </w:pPr>
+    </w:lvl>
+    <w:lvl w:ilvl="3" w:tplc="0409000F" w:tentative="1">
+      <w:start w:val="1"/>
+      <w:numFmt w:val="decimal"/>
+      <w:lvlText w:val="%4."/>
+      <w:lvlJc w:val="left"/>
+      <w:pPr>
+        <w:ind w:left="1680" w:hanging="420"/>
+      </w:pPr>
+    </w:lvl>
+    <w:lvl w:ilvl="4" w:tplc="04090019" w:tentative="1">
+      <w:start w:val="1"/>
+      <w:numFmt w:val="lowerLetter"/>
+      <w:lvlText w:val="%5)"/>
+      <w:lvlJc w:val="left"/>
+      <w:pPr>
+        <w:ind w:left="2100" w:hanging="420"/>
+      </w:pPr>
+    </w:lvl>
+    <w:lvl w:ilvl="5" w:tplc="0409001B" w:tentative="1">
+      <w:start w:val="1"/>
+      <w:numFmt w:val="lowerRoman"/>
+      <w:lvlText w:val="%6."/>
+      <w:lvlJc w:val="right"/>
+      <w:pPr>
+        <w:ind w:left="2520" w:hanging="420"/>
+      </w:pPr>
+    </w:lvl>
+    <w:lvl w:ilvl="6" w:tplc="0409000F" w:tentative="1">
+      <w:start w:val="1"/>
+      <w:numFmt w:val="decimal"/>
+      <w:lvlText w:val="%7."/>
+      <w:lvlJc w:val="left"/>
+      <w:pPr>
+        <w:ind w:left="2940" w:hanging="420"/>
+      </w:pPr>
+    </w:lvl>
+    <w:lvl w:ilvl="7" w:tplc="04090019" w:tentative="1">
+      <w:start w:val="1"/>
+      <w:numFmt w:val="lowerLetter"/>
+      <w:lvlText w:val="%8)"/>
+      <w:lvlJc w:val="left"/>
+      <w:pPr>
+        <w:ind w:left="3360" w:hanging="420"/>
+      </w:pPr>
+    </w:lvl>
+    <w:lvl w:ilvl="8" w:tplc="0409001B" w:tentative="1">
+      <w:start w:val="1"/>
+      <w:numFmt w:val="lowerRoman"/>
+      <w:lvlText w:val="%9."/>
+      <w:lvlJc w:val="right"/>
+      <w:pPr>
+        <w:ind w:left="3780" w:hanging="420"/>
+      </w:pPr>
+    </w:lvl>
+  </w:abstractNum>
+  <w:abstractNum w:abstractNumId="2">
     <w:nsid w:val="23983207"/>
     <w:multiLevelType w:val="hybridMultilevel"/>
     <w:tmpl w:val="8BD4E9A6"/>
@@ -3964,7 +3525,7 @@
       </w:pPr>
     </w:lvl>
   </w:abstractNum>
-  <w:abstractNum w:abstractNumId="2">
+  <w:abstractNum w:abstractNumId="3">
     <w:nsid w:val="48FC418D"/>
     <w:multiLevelType w:val="hybridMultilevel"/>
     <w:tmpl w:val="0F54455E"/>
@@ -4053,7 +3614,7 @@
       </w:pPr>
     </w:lvl>
   </w:abstractNum>
-  <w:abstractNum w:abstractNumId="3">
+  <w:abstractNum w:abstractNumId="4">
     <w:nsid w:val="51D238AE"/>
     <w:multiLevelType w:val="hybridMultilevel"/>
     <w:tmpl w:val="22C89C46"/>
@@ -4142,7 +3703,96 @@
       </w:pPr>
     </w:lvl>
   </w:abstractNum>
-  <w:abstractNum w:abstractNumId="4">
+  <w:abstractNum w:abstractNumId="5">
+    <w:nsid w:val="52524879"/>
+    <w:multiLevelType w:val="hybridMultilevel"/>
+    <w:tmpl w:val="086A107C"/>
+    <w:lvl w:ilvl="0" w:tplc="8F16D8CE">
+      <w:start w:val="1"/>
+      <w:numFmt w:val="decimal"/>
+      <w:lvlText w:val="%1."/>
+      <w:lvlJc w:val="left"/>
+      <w:pPr>
+        <w:ind w:left="360" w:hanging="360"/>
+      </w:pPr>
+      <w:rPr>
+        <w:rFonts w:hint="default"/>
+      </w:rPr>
+    </w:lvl>
+    <w:lvl w:ilvl="1" w:tplc="04090019" w:tentative="1">
+      <w:start w:val="1"/>
+      <w:numFmt w:val="lowerLetter"/>
+      <w:lvlText w:val="%2)"/>
+      <w:lvlJc w:val="left"/>
+      <w:pPr>
+        <w:ind w:left="840" w:hanging="420"/>
+      </w:pPr>
+    </w:lvl>
+    <w:lvl w:ilvl="2" w:tplc="0409001B" w:tentative="1">
+      <w:start w:val="1"/>
+      <w:numFmt w:val="lowerRoman"/>
+      <w:lvlText w:val="%3."/>
+      <w:lvlJc w:val="right"/>
+      <w:pPr>
+        <w:ind w:left="1260" w:hanging="420"/>
+      </w:pPr>
+    </w:lvl>
+    <w:lvl w:ilvl="3" w:tplc="0409000F" w:tentative="1">
+      <w:start w:val="1"/>
+      <w:numFmt w:val="decimal"/>
+      <w:lvlText w:val="%4."/>
+      <w:lvlJc w:val="left"/>
+      <w:pPr>
+        <w:ind w:left="1680" w:hanging="420"/>
+      </w:pPr>
+    </w:lvl>
+    <w:lvl w:ilvl="4" w:tplc="04090019" w:tentative="1">
+      <w:start w:val="1"/>
+      <w:numFmt w:val="lowerLetter"/>
+      <w:lvlText w:val="%5)"/>
+      <w:lvlJc w:val="left"/>
+      <w:pPr>
+        <w:ind w:left="2100" w:hanging="420"/>
+      </w:pPr>
+    </w:lvl>
+    <w:lvl w:ilvl="5" w:tplc="0409001B" w:tentative="1">
+      <w:start w:val="1"/>
+      <w:numFmt w:val="lowerRoman"/>
+      <w:lvlText w:val="%6."/>
+      <w:lvlJc w:val="right"/>
+      <w:pPr>
+        <w:ind w:left="2520" w:hanging="420"/>
+      </w:pPr>
+    </w:lvl>
+    <w:lvl w:ilvl="6" w:tplc="0409000F" w:tentative="1">
+      <w:start w:val="1"/>
+      <w:numFmt w:val="decimal"/>
+      <w:lvlText w:val="%7."/>
+      <w:lvlJc w:val="left"/>
+      <w:pPr>
+        <w:ind w:left="2940" w:hanging="420"/>
+      </w:pPr>
+    </w:lvl>
+    <w:lvl w:ilvl="7" w:tplc="04090019" w:tentative="1">
+      <w:start w:val="1"/>
+      <w:numFmt w:val="lowerLetter"/>
+      <w:lvlText w:val="%8)"/>
+      <w:lvlJc w:val="left"/>
+      <w:pPr>
+        <w:ind w:left="3360" w:hanging="420"/>
+      </w:pPr>
+    </w:lvl>
+    <w:lvl w:ilvl="8" w:tplc="0409001B" w:tentative="1">
+      <w:start w:val="1"/>
+      <w:numFmt w:val="lowerRoman"/>
+      <w:lvlText w:val="%9."/>
+      <w:lvlJc w:val="right"/>
+      <w:pPr>
+        <w:ind w:left="3780" w:hanging="420"/>
+      </w:pPr>
+    </w:lvl>
+  </w:abstractNum>
+  <w:abstractNum w:abstractNumId="6">
     <w:nsid w:val="54F91370"/>
     <w:multiLevelType w:val="hybridMultilevel"/>
     <w:tmpl w:val="141E301C"/>
@@ -4231,7 +3881,7 @@
       </w:pPr>
     </w:lvl>
   </w:abstractNum>
-  <w:abstractNum w:abstractNumId="5">
+  <w:abstractNum w:abstractNumId="7">
     <w:nsid w:val="558E74A9"/>
     <w:multiLevelType w:val="hybridMultilevel"/>
     <w:tmpl w:val="BFEC329C"/>
@@ -4320,7 +3970,7 @@
       </w:pPr>
     </w:lvl>
   </w:abstractNum>
-  <w:abstractNum w:abstractNumId="6">
+  <w:abstractNum w:abstractNumId="8">
     <w:nsid w:val="56E71832"/>
     <w:multiLevelType w:val="hybridMultilevel"/>
     <w:tmpl w:val="288AC3A2"/>
@@ -4409,7 +4059,7 @@
       </w:pPr>
     </w:lvl>
   </w:abstractNum>
-  <w:abstractNum w:abstractNumId="7">
+  <w:abstractNum w:abstractNumId="9">
     <w:nsid w:val="64321E7A"/>
     <w:multiLevelType w:val="hybridMultilevel"/>
     <w:tmpl w:val="60E8FD1C"/>
@@ -4498,7 +4148,7 @@
       </w:pPr>
     </w:lvl>
   </w:abstractNum>
-  <w:abstractNum w:abstractNumId="8">
+  <w:abstractNum w:abstractNumId="10">
     <w:nsid w:val="78EE1D25"/>
     <w:multiLevelType w:val="hybridMultilevel"/>
     <w:tmpl w:val="051665D8"/>
@@ -4588,37 +4238,43 @@
     </w:lvl>
   </w:abstractNum>
   <w:num w:numId="1">
-    <w:abstractNumId w:val="7"/>
+    <w:abstractNumId w:val="9"/>
   </w:num>
   <w:num w:numId="2">
     <w:abstractNumId w:val="0"/>
   </w:num>
   <w:num w:numId="3">
-    <w:abstractNumId w:val="5"/>
+    <w:abstractNumId w:val="7"/>
   </w:num>
   <w:num w:numId="4">
+    <w:abstractNumId w:val="4"/>
+  </w:num>
+  <w:num w:numId="5">
+    <w:abstractNumId w:val="10"/>
+  </w:num>
+  <w:num w:numId="6">
+    <w:abstractNumId w:val="6"/>
+  </w:num>
+  <w:num w:numId="7">
+    <w:abstractNumId w:val="2"/>
+  </w:num>
+  <w:num w:numId="8">
+    <w:abstractNumId w:val="8"/>
+  </w:num>
+  <w:num w:numId="9">
     <w:abstractNumId w:val="3"/>
   </w:num>
-  <w:num w:numId="5">
-    <w:abstractNumId w:val="8"/>
-  </w:num>
-  <w:num w:numId="6">
-    <w:abstractNumId w:val="4"/>
-  </w:num>
-  <w:num w:numId="7">
+  <w:num w:numId="10">
     <w:abstractNumId w:val="1"/>
   </w:num>
-  <w:num w:numId="8">
-    <w:abstractNumId w:val="6"/>
-  </w:num>
-  <w:num w:numId="9">
-    <w:abstractNumId w:val="2"/>
+  <w:num w:numId="11">
+    <w:abstractNumId w:val="5"/>
   </w:num>
 </w:numbering>
 </file>
 
 <file path=word/styles.xml><?xml version="1.0" encoding="utf-8"?>
-<w:styles xmlns:mc="http://schemas.openxmlformats.org/markup-compatibility/2006" xmlns:r="http://schemas.openxmlformats.org/officeDocument/2006/relationships" xmlns:w="http://schemas.openxmlformats.org/wordprocessingml/2006/main" xmlns:w14="http://schemas.microsoft.com/office/word/2010/wordml" mc:Ignorable="w14">
+<w:styles xmlns:mc="http://schemas.openxmlformats.org/markup-compatibility/2006" xmlns:r="http://schemas.openxmlformats.org/officeDocument/2006/relationships" xmlns:w="http://schemas.openxmlformats.org/wordprocessingml/2006/main" xmlns:w14="http://schemas.microsoft.com/office/word/2010/wordml" xmlns:w15="http://schemas.microsoft.com/office/word/2012/wordml" mc:Ignorable="w14 w15">
   <w:docDefaults>
     <w:rPrDefault>
       <w:rPr>
@@ -4631,144 +4287,378 @@
     </w:rPrDefault>
     <w:pPrDefault/>
   </w:docDefaults>
-  <w:latentStyles w:defLockedState="0" w:defUIPriority="99" w:defSemiHidden="1" w:defUnhideWhenUsed="1" w:defQFormat="0" w:count="267">
-    <w:lsdException w:name="Normal" w:semiHidden="0" w:uiPriority="0" w:unhideWhenUsed="0" w:qFormat="1"/>
-    <w:lsdException w:name="heading 1" w:semiHidden="0" w:uiPriority="9" w:unhideWhenUsed="0" w:qFormat="1"/>
-    <w:lsdException w:name="heading 2" w:uiPriority="9" w:qFormat="1"/>
-    <w:lsdException w:name="heading 3" w:uiPriority="9" w:qFormat="1"/>
-    <w:lsdException w:name="heading 4" w:uiPriority="9" w:qFormat="1"/>
-    <w:lsdException w:name="heading 5" w:uiPriority="9" w:qFormat="1"/>
-    <w:lsdException w:name="heading 6" w:uiPriority="9" w:qFormat="1"/>
-    <w:lsdException w:name="heading 7" w:uiPriority="9" w:qFormat="1"/>
-    <w:lsdException w:name="heading 8" w:uiPriority="9" w:qFormat="1"/>
-    <w:lsdException w:name="heading 9" w:uiPriority="9" w:qFormat="1"/>
-    <w:lsdException w:name="toc 1" w:uiPriority="39"/>
-    <w:lsdException w:name="toc 2" w:uiPriority="39"/>
-    <w:lsdException w:name="toc 3" w:uiPriority="39"/>
-    <w:lsdException w:name="toc 4" w:uiPriority="39"/>
-    <w:lsdException w:name="toc 5" w:uiPriority="39"/>
-    <w:lsdException w:name="toc 6" w:uiPriority="39"/>
-    <w:lsdException w:name="toc 7" w:uiPriority="39"/>
-    <w:lsdException w:name="toc 8" w:uiPriority="39"/>
-    <w:lsdException w:name="toc 9" w:uiPriority="39"/>
-    <w:lsdException w:name="caption" w:uiPriority="35" w:qFormat="1"/>
-    <w:lsdException w:name="Title" w:semiHidden="0" w:uiPriority="10" w:unhideWhenUsed="0" w:qFormat="1"/>
-    <w:lsdException w:name="Default Paragraph Font" w:uiPriority="1"/>
-    <w:lsdException w:name="Subtitle" w:semiHidden="0" w:uiPriority="11" w:unhideWhenUsed="0" w:qFormat="1"/>
-    <w:lsdException w:name="Strong" w:semiHidden="0" w:uiPriority="22" w:unhideWhenUsed="0" w:qFormat="1"/>
-    <w:lsdException w:name="Emphasis" w:semiHidden="0" w:uiPriority="20" w:unhideWhenUsed="0" w:qFormat="1"/>
-    <w:lsdException w:name="Table Grid" w:semiHidden="0" w:uiPriority="39" w:unhideWhenUsed="0"/>
-    <w:lsdException w:name="Placeholder Text" w:unhideWhenUsed="0"/>
-    <w:lsdException w:name="No Spacing" w:semiHidden="0" w:uiPriority="1" w:unhideWhenUsed="0" w:qFormat="1"/>
-    <w:lsdException w:name="Light Shading" w:semiHidden="0" w:uiPriority="60" w:unhideWhenUsed="0"/>
-    <w:lsdException w:name="Light List" w:semiHidden="0" w:uiPriority="61" w:unhideWhenUsed="0"/>
-    <w:lsdException w:name="Light Grid" w:semiHidden="0" w:uiPriority="62" w:unhideWhenUsed="0"/>
-    <w:lsdException w:name="Medium Shading 1" w:semiHidden="0" w:uiPriority="63" w:unhideWhenUsed="0"/>
-    <w:lsdException w:name="Medium Shading 2" w:semiHidden="0" w:uiPriority="64" w:unhideWhenUsed="0"/>
-    <w:lsdException w:name="Medium List 1" w:semiHidden="0" w:uiPriority="65" w:unhideWhenUsed="0"/>
-    <w:lsdException w:name="Medium List 2" w:semiHidden="0" w:uiPriority="66" w:unhideWhenUsed="0"/>
-    <w:lsdException w:name="Medium Grid 1" w:semiHidden="0" w:uiPriority="67" w:unhideWhenUsed="0"/>
-    <w:lsdException w:name="Medium Grid 2" w:semiHidden="0" w:uiPriority="68" w:unhideWhenUsed="0"/>
-    <w:lsdException w:name="Medium Grid 3" w:semiHidden="0" w:uiPriority="69" w:unhideWhenUsed="0"/>
-    <w:lsdException w:name="Dark List" w:semiHidden="0" w:uiPriority="70" w:unhideWhenUsed="0"/>
-    <w:lsdException w:name="Colorful Shading" w:semiHidden="0" w:uiPriority="71" w:unhideWhenUsed="0"/>
-    <w:lsdException w:name="Colorful List" w:semiHidden="0" w:uiPriority="72" w:unhideWhenUsed="0"/>
-    <w:lsdException w:name="Colorful Grid" w:semiHidden="0" w:uiPriority="73" w:unhideWhenUsed="0"/>
-    <w:lsdException w:name="Light Shading Accent 1" w:semiHidden="0" w:uiPriority="60" w:unhideWhenUsed="0"/>
-    <w:lsdException w:name="Light List Accent 1" w:semiHidden="0" w:uiPriority="61" w:unhideWhenUsed="0"/>
-    <w:lsdException w:name="Light Grid Accent 1" w:semiHidden="0" w:uiPriority="62" w:unhideWhenUsed="0"/>
-    <w:lsdException w:name="Medium Shading 1 Accent 1" w:semiHidden="0" w:uiPriority="63" w:unhideWhenUsed="0"/>
-    <w:lsdException w:name="Medium Shading 2 Accent 1" w:semiHidden="0" w:uiPriority="64" w:unhideWhenUsed="0"/>
-    <w:lsdException w:name="Medium List 1 Accent 1" w:semiHidden="0" w:uiPriority="65" w:unhideWhenUsed="0"/>
-    <w:lsdException w:name="Revision" w:unhideWhenUsed="0"/>
-    <w:lsdException w:name="List Paragraph" w:semiHidden="0" w:uiPriority="34" w:unhideWhenUsed="0" w:qFormat="1"/>
-    <w:lsdException w:name="Quote" w:semiHidden="0" w:uiPriority="29" w:unhideWhenUsed="0" w:qFormat="1"/>
-    <w:lsdException w:name="Intense Quote" w:semiHidden="0" w:uiPriority="30" w:unhideWhenUsed="0" w:qFormat="1"/>
-    <w:lsdException w:name="Medium List 2 Accent 1" w:semiHidden="0" w:uiPriority="66" w:unhideWhenUsed="0"/>
-    <w:lsdException w:name="Medium Grid 1 Accent 1" w:semiHidden="0" w:uiPriority="67" w:unhideWhenUsed="0"/>
-    <w:lsdException w:name="Medium Grid 2 Accent 1" w:semiHidden="0" w:uiPriority="68" w:unhideWhenUsed="0"/>
-    <w:lsdException w:name="Medium Grid 3 Accent 1" w:semiHidden="0" w:uiPriority="69" w:unhideWhenUsed="0"/>
-    <w:lsdException w:name="Dark List Accent 1" w:semiHidden="0" w:uiPriority="70" w:unhideWhenUsed="0"/>
-    <w:lsdException w:name="Colorful Shading Accent 1" w:semiHidden="0" w:uiPriority="71" w:unhideWhenUsed="0"/>
-    <w:lsdException w:name="Colorful List Accent 1" w:semiHidden="0" w:uiPriority="72" w:unhideWhenUsed="0"/>
-    <w:lsdException w:name="Colorful Grid Accent 1" w:semiHidden="0" w:uiPriority="73" w:unhideWhenUsed="0"/>
-    <w:lsdException w:name="Light Shading Accent 2" w:semiHidden="0" w:uiPriority="60" w:unhideWhenUsed="0"/>
-    <w:lsdException w:name="Light List Accent 2" w:semiHidden="0" w:uiPriority="61" w:unhideWhenUsed="0"/>
-    <w:lsdException w:name="Light Grid Accent 2" w:semiHidden="0" w:uiPriority="62" w:unhideWhenUsed="0"/>
-    <w:lsdException w:name="Medium Shading 1 Accent 2" w:semiHidden="0" w:uiPriority="63" w:unhideWhenUsed="0"/>
-    <w:lsdException w:name="Medium Shading 2 Accent 2" w:semiHidden="0" w:uiPriority="64" w:unhideWhenUsed="0"/>
-    <w:lsdException w:name="Medium List 1 Accent 2" w:semiHidden="0" w:uiPriority="65" w:unhideWhenUsed="0"/>
-    <w:lsdException w:name="Medium List 2 Accent 2" w:semiHidden="0" w:uiPriority="66" w:unhideWhenUsed="0"/>
-    <w:lsdException w:name="Medium Grid 1 Accent 2" w:semiHidden="0" w:uiPriority="67" w:unhideWhenUsed="0"/>
-    <w:lsdException w:name="Medium Grid 2 Accent 2" w:semiHidden="0" w:uiPriority="68" w:unhideWhenUsed="0"/>
-    <w:lsdException w:name="Medium Grid 3 Accent 2" w:semiHidden="0" w:uiPriority="69" w:unhideWhenUsed="0"/>
-    <w:lsdException w:name="Dark List Accent 2" w:semiHidden="0" w:uiPriority="70" w:unhideWhenUsed="0"/>
-    <w:lsdException w:name="Colorful Shading Accent 2" w:semiHidden="0" w:uiPriority="71" w:unhideWhenUsed="0"/>
-    <w:lsdException w:name="Colorful List Accent 2" w:semiHidden="0" w:uiPriority="72" w:unhideWhenUsed="0"/>
-    <w:lsdException w:name="Colorful Grid Accent 2" w:semiHidden="0" w:uiPriority="73" w:unhideWhenUsed="0"/>
-    <w:lsdException w:name="Light Shading Accent 3" w:semiHidden="0" w:uiPriority="60" w:unhideWhenUsed="0"/>
-    <w:lsdException w:name="Light List Accent 3" w:semiHidden="0" w:uiPriority="61" w:unhideWhenUsed="0"/>
-    <w:lsdException w:name="Light Grid Accent 3" w:semiHidden="0" w:uiPriority="62" w:unhideWhenUsed="0"/>
-    <w:lsdException w:name="Medium Shading 1 Accent 3" w:semiHidden="0" w:uiPriority="63" w:unhideWhenUsed="0"/>
-    <w:lsdException w:name="Medium Shading 2 Accent 3" w:semiHidden="0" w:uiPriority="64" w:unhideWhenUsed="0"/>
-    <w:lsdException w:name="Medium List 1 Accent 3" w:semiHidden="0" w:uiPriority="65" w:unhideWhenUsed="0"/>
-    <w:lsdException w:name="Medium List 2 Accent 3" w:semiHidden="0" w:uiPriority="66" w:unhideWhenUsed="0"/>
-    <w:lsdException w:name="Medium Grid 1 Accent 3" w:semiHidden="0" w:uiPriority="67" w:unhideWhenUsed="0"/>
-    <w:lsdException w:name="Medium Grid 2 Accent 3" w:semiHidden="0" w:uiPriority="68" w:unhideWhenUsed="0"/>
-    <w:lsdException w:name="Medium Grid 3 Accent 3" w:semiHidden="0" w:uiPriority="69" w:unhideWhenUsed="0"/>
-    <w:lsdException w:name="Dark List Accent 3" w:semiHidden="0" w:uiPriority="70" w:unhideWhenUsed="0"/>
-    <w:lsdException w:name="Colorful Shading Accent 3" w:semiHidden="0" w:uiPriority="71" w:unhideWhenUsed="0"/>
-    <w:lsdException w:name="Colorful List Accent 3" w:semiHidden="0" w:uiPriority="72" w:unhideWhenUsed="0"/>
-    <w:lsdException w:name="Colorful Grid Accent 3" w:semiHidden="0" w:uiPriority="73" w:unhideWhenUsed="0"/>
-    <w:lsdException w:name="Light Shading Accent 4" w:semiHidden="0" w:uiPriority="60" w:unhideWhenUsed="0"/>
-    <w:lsdException w:name="Light List Accent 4" w:semiHidden="0" w:uiPriority="61" w:unhideWhenUsed="0"/>
-    <w:lsdException w:name="Light Grid Accent 4" w:semiHidden="0" w:uiPriority="62" w:unhideWhenUsed="0"/>
-    <w:lsdException w:name="Medium Shading 1 Accent 4" w:semiHidden="0" w:uiPriority="63" w:unhideWhenUsed="0"/>
-    <w:lsdException w:name="Medium Shading 2 Accent 4" w:semiHidden="0" w:uiPriority="64" w:unhideWhenUsed="0"/>
-    <w:lsdException w:name="Medium List 1 Accent 4" w:semiHidden="0" w:uiPriority="65" w:unhideWhenUsed="0"/>
-    <w:lsdException w:name="Medium List 2 Accent 4" w:semiHidden="0" w:uiPriority="66" w:unhideWhenUsed="0"/>
-    <w:lsdException w:name="Medium Grid 1 Accent 4" w:semiHidden="0" w:uiPriority="67" w:unhideWhenUsed="0"/>
-    <w:lsdException w:name="Medium Grid 2 Accent 4" w:semiHidden="0" w:uiPriority="68" w:unhideWhenUsed="0"/>
-    <w:lsdException w:name="Medium Grid 3 Accent 4" w:semiHidden="0" w:uiPriority="69" w:unhideWhenUsed="0"/>
-    <w:lsdException w:name="Dark List Accent 4" w:semiHidden="0" w:uiPriority="70" w:unhideWhenUsed="0"/>
-    <w:lsdException w:name="Colorful Shading Accent 4" w:semiHidden="0" w:uiPriority="71" w:unhideWhenUsed="0"/>
-    <w:lsdException w:name="Colorful List Accent 4" w:semiHidden="0" w:uiPriority="72" w:unhideWhenUsed="0"/>
-    <w:lsdException w:name="Colorful Grid Accent 4" w:semiHidden="0" w:uiPriority="73" w:unhideWhenUsed="0"/>
-    <w:lsdException w:name="Light Shading Accent 5" w:semiHidden="0" w:uiPriority="60" w:unhideWhenUsed="0"/>
-    <w:lsdException w:name="Light List Accent 5" w:semiHidden="0" w:uiPriority="61" w:unhideWhenUsed="0"/>
-    <w:lsdException w:name="Light Grid Accent 5" w:semiHidden="0" w:uiPriority="62" w:unhideWhenUsed="0"/>
-    <w:lsdException w:name="Medium Shading 1 Accent 5" w:semiHidden="0" w:uiPriority="63" w:unhideWhenUsed="0"/>
-    <w:lsdException w:name="Medium Shading 2 Accent 5" w:semiHidden="0" w:uiPriority="64" w:unhideWhenUsed="0"/>
-    <w:lsdException w:name="Medium List 1 Accent 5" w:semiHidden="0" w:uiPriority="65" w:unhideWhenUsed="0"/>
-    <w:lsdException w:name="Medium List 2 Accent 5" w:semiHidden="0" w:uiPriority="66" w:unhideWhenUsed="0"/>
-    <w:lsdException w:name="Medium Grid 1 Accent 5" w:semiHidden="0" w:uiPriority="67" w:unhideWhenUsed="0"/>
-    <w:lsdException w:name="Medium Grid 2 Accent 5" w:semiHidden="0" w:uiPriority="68" w:unhideWhenUsed="0"/>
-    <w:lsdException w:name="Medium Grid 3 Accent 5" w:semiHidden="0" w:uiPriority="69" w:unhideWhenUsed="0"/>
-    <w:lsdException w:name="Dark List Accent 5" w:semiHidden="0" w:uiPriority="70" w:unhideWhenUsed="0"/>
-    <w:lsdException w:name="Colorful Shading Accent 5" w:semiHidden="0" w:uiPriority="71" w:unhideWhenUsed="0"/>
-    <w:lsdException w:name="Colorful List Accent 5" w:semiHidden="0" w:uiPriority="72" w:unhideWhenUsed="0"/>
-    <w:lsdException w:name="Colorful Grid Accent 5" w:semiHidden="0" w:uiPriority="73" w:unhideWhenUsed="0"/>
-    <w:lsdException w:name="Light Shading Accent 6" w:semiHidden="0" w:uiPriority="60" w:unhideWhenUsed="0"/>
-    <w:lsdException w:name="Light List Accent 6" w:semiHidden="0" w:uiPriority="61" w:unhideWhenUsed="0"/>
-    <w:lsdException w:name="Light Grid Accent 6" w:semiHidden="0" w:uiPriority="62" w:unhideWhenUsed="0"/>
-    <w:lsdException w:name="Medium Shading 1 Accent 6" w:semiHidden="0" w:uiPriority="63" w:unhideWhenUsed="0"/>
-    <w:lsdException w:name="Medium Shading 2 Accent 6" w:semiHidden="0" w:uiPriority="64" w:unhideWhenUsed="0"/>
-    <w:lsdException w:name="Medium List 1 Accent 6" w:semiHidden="0" w:uiPriority="65" w:unhideWhenUsed="0"/>
-    <w:lsdException w:name="Medium List 2 Accent 6" w:semiHidden="0" w:uiPriority="66" w:unhideWhenUsed="0"/>
-    <w:lsdException w:name="Medium Grid 1 Accent 6" w:semiHidden="0" w:uiPriority="67" w:unhideWhenUsed="0"/>
-    <w:lsdException w:name="Medium Grid 2 Accent 6" w:semiHidden="0" w:uiPriority="68" w:unhideWhenUsed="0"/>
-    <w:lsdException w:name="Medium Grid 3 Accent 6" w:semiHidden="0" w:uiPriority="69" w:unhideWhenUsed="0"/>
-    <w:lsdException w:name="Dark List Accent 6" w:semiHidden="0" w:uiPriority="70" w:unhideWhenUsed="0"/>
-    <w:lsdException w:name="Colorful Shading Accent 6" w:semiHidden="0" w:uiPriority="71" w:unhideWhenUsed="0"/>
-    <w:lsdException w:name="Colorful List Accent 6" w:semiHidden="0" w:uiPriority="72" w:unhideWhenUsed="0"/>
-    <w:lsdException w:name="Colorful Grid Accent 6" w:semiHidden="0" w:uiPriority="73" w:unhideWhenUsed="0"/>
-    <w:lsdException w:name="Subtle Emphasis" w:semiHidden="0" w:uiPriority="19" w:unhideWhenUsed="0" w:qFormat="1"/>
-    <w:lsdException w:name="Intense Emphasis" w:semiHidden="0" w:uiPriority="21" w:unhideWhenUsed="0" w:qFormat="1"/>
-    <w:lsdException w:name="Subtle Reference" w:semiHidden="0" w:uiPriority="31" w:unhideWhenUsed="0" w:qFormat="1"/>
-    <w:lsdException w:name="Intense Reference" w:semiHidden="0" w:uiPriority="32" w:unhideWhenUsed="0" w:qFormat="1"/>
-    <w:lsdException w:name="Book Title" w:semiHidden="0" w:uiPriority="33" w:unhideWhenUsed="0" w:qFormat="1"/>
-    <w:lsdException w:name="Bibliography" w:uiPriority="37"/>
-    <w:lsdException w:name="TOC Heading" w:uiPriority="39" w:qFormat="1"/>
+  <w:latentStyles w:defLockedState="0" w:defUIPriority="99" w:defSemiHidden="0" w:defUnhideWhenUsed="0" w:defQFormat="0" w:count="371">
+    <w:lsdException w:name="Normal" w:uiPriority="0" w:qFormat="1"/>
+    <w:lsdException w:name="heading 1" w:uiPriority="9" w:qFormat="1"/>
+    <w:lsdException w:name="heading 2" w:semiHidden="1" w:uiPriority="9" w:unhideWhenUsed="1" w:qFormat="1"/>
+    <w:lsdException w:name="heading 3" w:semiHidden="1" w:uiPriority="9" w:unhideWhenUsed="1" w:qFormat="1"/>
+    <w:lsdException w:name="heading 4" w:semiHidden="1" w:uiPriority="9" w:unhideWhenUsed="1" w:qFormat="1"/>
+    <w:lsdException w:name="heading 5" w:semiHidden="1" w:uiPriority="9" w:unhideWhenUsed="1" w:qFormat="1"/>
+    <w:lsdException w:name="heading 6" w:semiHidden="1" w:uiPriority="9" w:unhideWhenUsed="1" w:qFormat="1"/>
+    <w:lsdException w:name="heading 7" w:semiHidden="1" w:uiPriority="9" w:unhideWhenUsed="1" w:qFormat="1"/>
+    <w:lsdException w:name="heading 8" w:semiHidden="1" w:uiPriority="9" w:unhideWhenUsed="1" w:qFormat="1"/>
+    <w:lsdException w:name="heading 9" w:semiHidden="1" w:uiPriority="9" w:unhideWhenUsed="1" w:qFormat="1"/>
+    <w:lsdException w:name="index 1" w:semiHidden="1" w:unhideWhenUsed="1"/>
+    <w:lsdException w:name="index 2" w:semiHidden="1" w:unhideWhenUsed="1"/>
+    <w:lsdException w:name="index 3" w:semiHidden="1" w:unhideWhenUsed="1"/>
+    <w:lsdException w:name="index 4" w:semiHidden="1" w:unhideWhenUsed="1"/>
+    <w:lsdException w:name="index 5" w:semiHidden="1" w:unhideWhenUsed="1"/>
+    <w:lsdException w:name="index 6" w:semiHidden="1" w:unhideWhenUsed="1"/>
+    <w:lsdException w:name="index 7" w:semiHidden="1" w:unhideWhenUsed="1"/>
+    <w:lsdException w:name="index 8" w:semiHidden="1" w:unhideWhenUsed="1"/>
+    <w:lsdException w:name="index 9" w:semiHidden="1" w:unhideWhenUsed="1"/>
+    <w:lsdException w:name="toc 1" w:semiHidden="1" w:uiPriority="39" w:unhideWhenUsed="1"/>
+    <w:lsdException w:name="toc 2" w:semiHidden="1" w:uiPriority="39" w:unhideWhenUsed="1"/>
+    <w:lsdException w:name="toc 3" w:semiHidden="1" w:uiPriority="39" w:unhideWhenUsed="1"/>
+    <w:lsdException w:name="toc 4" w:semiHidden="1" w:uiPriority="39" w:unhideWhenUsed="1"/>
+    <w:lsdException w:name="toc 5" w:semiHidden="1" w:uiPriority="39" w:unhideWhenUsed="1"/>
+    <w:lsdException w:name="toc 6" w:semiHidden="1" w:uiPriority="39" w:unhideWhenUsed="1"/>
+    <w:lsdException w:name="toc 7" w:semiHidden="1" w:uiPriority="39" w:unhideWhenUsed="1"/>
+    <w:lsdException w:name="toc 8" w:semiHidden="1" w:uiPriority="39" w:unhideWhenUsed="1"/>
+    <w:lsdException w:name="toc 9" w:semiHidden="1" w:uiPriority="39" w:unhideWhenUsed="1"/>
+    <w:lsdException w:name="Normal Indent" w:semiHidden="1" w:unhideWhenUsed="1"/>
+    <w:lsdException w:name="footnote text" w:semiHidden="1" w:unhideWhenUsed="1"/>
+    <w:lsdException w:name="annotation text" w:semiHidden="1" w:unhideWhenUsed="1"/>
+    <w:lsdException w:name="header" w:semiHidden="1" w:unhideWhenUsed="1"/>
+    <w:lsdException w:name="footer" w:semiHidden="1" w:unhideWhenUsed="1"/>
+    <w:lsdException w:name="index heading" w:semiHidden="1" w:unhideWhenUsed="1"/>
+    <w:lsdException w:name="caption" w:semiHidden="1" w:uiPriority="35" w:unhideWhenUsed="1" w:qFormat="1"/>
+    <w:lsdException w:name="table of figures" w:semiHidden="1" w:unhideWhenUsed="1"/>
+    <w:lsdException w:name="envelope address" w:semiHidden="1" w:unhideWhenUsed="1"/>
+    <w:lsdException w:name="envelope return" w:semiHidden="1" w:unhideWhenUsed="1"/>
+    <w:lsdException w:name="footnote reference" w:semiHidden="1" w:unhideWhenUsed="1"/>
+    <w:lsdException w:name="annotation reference" w:semiHidden="1" w:unhideWhenUsed="1"/>
+    <w:lsdException w:name="line number" w:semiHidden="1" w:unhideWhenUsed="1"/>
+    <w:lsdException w:name="page number" w:semiHidden="1" w:unhideWhenUsed="1"/>
+    <w:lsdException w:name="endnote reference" w:semiHidden="1" w:unhideWhenUsed="1"/>
+    <w:lsdException w:name="endnote text" w:semiHidden="1" w:unhideWhenUsed="1"/>
+    <w:lsdException w:name="table of authorities" w:semiHidden="1" w:unhideWhenUsed="1"/>
+    <w:lsdException w:name="macro" w:semiHidden="1" w:unhideWhenUsed="1"/>
+    <w:lsdException w:name="toa heading" w:semiHidden="1" w:unhideWhenUsed="1"/>
+    <w:lsdException w:name="List" w:semiHidden="1" w:unhideWhenUsed="1"/>
+    <w:lsdException w:name="List Bullet" w:semiHidden="1" w:unhideWhenUsed="1"/>
+    <w:lsdException w:name="List Number" w:semiHidden="1" w:unhideWhenUsed="1"/>
+    <w:lsdException w:name="List 2" w:semiHidden="1" w:unhideWhenUsed="1"/>
+    <w:lsdException w:name="List 3" w:semiHidden="1" w:unhideWhenUsed="1"/>
+    <w:lsdException w:name="List 4" w:semiHidden="1" w:unhideWhenUsed="1"/>
+    <w:lsdException w:name="List 5" w:semiHidden="1" w:unhideWhenUsed="1"/>
+    <w:lsdException w:name="List Bullet 2" w:semiHidden="1" w:unhideWhenUsed="1"/>
+    <w:lsdException w:name="List Bullet 3" w:semiHidden="1" w:unhideWhenUsed="1"/>
+    <w:lsdException w:name="List Bullet 4" w:semiHidden="1" w:unhideWhenUsed="1"/>
+    <w:lsdException w:name="List Bullet 5" w:semiHidden="1" w:unhideWhenUsed="1"/>
+    <w:lsdException w:name="List Number 2" w:semiHidden="1" w:unhideWhenUsed="1"/>
+    <w:lsdException w:name="List Number 3" w:semiHidden="1" w:unhideWhenUsed="1"/>
+    <w:lsdException w:name="List Number 4" w:semiHidden="1" w:unhideWhenUsed="1"/>
+    <w:lsdException w:name="List Number 5" w:semiHidden="1" w:unhideWhenUsed="1"/>
+    <w:lsdException w:name="Title" w:uiPriority="10" w:qFormat="1"/>
+    <w:lsdException w:name="Closing" w:semiHidden="1" w:unhideWhenUsed="1"/>
+    <w:lsdException w:name="Signature" w:semiHidden="1" w:unhideWhenUsed="1"/>
+    <w:lsdException w:name="Default Paragraph Font" w:semiHidden="1" w:uiPriority="1" w:unhideWhenUsed="1"/>
+    <w:lsdException w:name="Body Text" w:semiHidden="1" w:unhideWhenUsed="1"/>
+    <w:lsdException w:name="Body Text Indent" w:semiHidden="1" w:unhideWhenUsed="1"/>
+    <w:lsdException w:name="List Continue" w:semiHidden="1" w:unhideWhenUsed="1"/>
+    <w:lsdException w:name="List Continue 2" w:semiHidden="1" w:unhideWhenUsed="1"/>
+    <w:lsdException w:name="List Continue 3" w:semiHidden="1" w:unhideWhenUsed="1"/>
+    <w:lsdException w:name="List Continue 4" w:semiHidden="1" w:unhideWhenUsed="1"/>
+    <w:lsdException w:name="List Continue 5" w:semiHidden="1" w:unhideWhenUsed="1"/>
+    <w:lsdException w:name="Message Header" w:semiHidden="1" w:unhideWhenUsed="1"/>
+    <w:lsdException w:name="Subtitle" w:uiPriority="11" w:qFormat="1"/>
+    <w:lsdException w:name="Salutation" w:semiHidden="1" w:unhideWhenUsed="1"/>
+    <w:lsdException w:name="Date" w:semiHidden="1" w:unhideWhenUsed="1"/>
+    <w:lsdException w:name="Body Text First Indent" w:semiHidden="1" w:unhideWhenUsed="1"/>
+    <w:lsdException w:name="Body Text First Indent 2" w:semiHidden="1" w:unhideWhenUsed="1"/>
+    <w:lsdException w:name="Note Heading" w:semiHidden="1" w:unhideWhenUsed="1"/>
+    <w:lsdException w:name="Body Text 2" w:semiHidden="1" w:unhideWhenUsed="1"/>
+    <w:lsdException w:name="Body Text 3" w:semiHidden="1" w:unhideWhenUsed="1"/>
+    <w:lsdException w:name="Body Text Indent 2" w:semiHidden="1" w:unhideWhenUsed="1"/>
+    <w:lsdException w:name="Body Text Indent 3" w:semiHidden="1" w:unhideWhenUsed="1"/>
+    <w:lsdException w:name="Block Text" w:semiHidden="1" w:unhideWhenUsed="1"/>
+    <w:lsdException w:name="Hyperlink" w:semiHidden="1" w:unhideWhenUsed="1"/>
+    <w:lsdException w:name="FollowedHyperlink" w:semiHidden="1" w:unhideWhenUsed="1"/>
+    <w:lsdException w:name="Strong" w:uiPriority="22" w:qFormat="1"/>
+    <w:lsdException w:name="Emphasis" w:uiPriority="20" w:qFormat="1"/>
+    <w:lsdException w:name="Document Map" w:semiHidden="1" w:unhideWhenUsed="1"/>
+    <w:lsdException w:name="Plain Text" w:semiHidden="1" w:unhideWhenUsed="1"/>
+    <w:lsdException w:name="E-mail Signature" w:semiHidden="1" w:unhideWhenUsed="1"/>
+    <w:lsdException w:name="HTML Top of Form" w:semiHidden="1" w:unhideWhenUsed="1"/>
+    <w:lsdException w:name="HTML Bottom of Form" w:semiHidden="1" w:unhideWhenUsed="1"/>
+    <w:lsdException w:name="Normal (Web)" w:semiHidden="1" w:unhideWhenUsed="1"/>
+    <w:lsdException w:name="HTML Acronym" w:semiHidden="1" w:unhideWhenUsed="1"/>
+    <w:lsdException w:name="HTML Address" w:semiHidden="1" w:unhideWhenUsed="1"/>
+    <w:lsdException w:name="HTML Cite" w:semiHidden="1" w:unhideWhenUsed="1"/>
+    <w:lsdException w:name="HTML Code" w:semiHidden="1" w:unhideWhenUsed="1"/>
+    <w:lsdException w:name="HTML Definition" w:semiHidden="1" w:unhideWhenUsed="1"/>
+    <w:lsdException w:name="HTML Keyboard" w:semiHidden="1" w:unhideWhenUsed="1"/>
+    <w:lsdException w:name="HTML Preformatted" w:semiHidden="1" w:unhideWhenUsed="1"/>
+    <w:lsdException w:name="HTML Sample" w:semiHidden="1" w:unhideWhenUsed="1"/>
+    <w:lsdException w:name="HTML Typewriter" w:semiHidden="1" w:unhideWhenUsed="1"/>
+    <w:lsdException w:name="HTML Variable" w:semiHidden="1" w:unhideWhenUsed="1"/>
+    <w:lsdException w:name="Normal Table" w:semiHidden="1" w:unhideWhenUsed="1"/>
+    <w:lsdException w:name="annotation subject" w:semiHidden="1" w:unhideWhenUsed="1"/>
+    <w:lsdException w:name="No List" w:semiHidden="1" w:unhideWhenUsed="1"/>
+    <w:lsdException w:name="Outline List 1" w:semiHidden="1" w:unhideWhenUsed="1"/>
+    <w:lsdException w:name="Outline List 2" w:semiHidden="1" w:unhideWhenUsed="1"/>
+    <w:lsdException w:name="Outline List 3" w:semiHidden="1" w:unhideWhenUsed="1"/>
+    <w:lsdException w:name="Table Simple 1" w:semiHidden="1" w:unhideWhenUsed="1"/>
+    <w:lsdException w:name="Table Simple 2" w:semiHidden="1" w:unhideWhenUsed="1"/>
+    <w:lsdException w:name="Table Simple 3" w:semiHidden="1" w:unhideWhenUsed="1"/>
+    <w:lsdException w:name="Table Classic 1" w:semiHidden="1" w:unhideWhenUsed="1"/>
+    <w:lsdException w:name="Table Classic 2" w:semiHidden="1" w:unhideWhenUsed="1"/>
+    <w:lsdException w:name="Table Classic 3" w:semiHidden="1" w:unhideWhenUsed="1"/>
+    <w:lsdException w:name="Table Classic 4" w:semiHidden="1" w:unhideWhenUsed="1"/>
+    <w:lsdException w:name="Table Colorful 1" w:semiHidden="1" w:unhideWhenUsed="1"/>
+    <w:lsdException w:name="Table Colorful 2" w:semiHidden="1" w:unhideWhenUsed="1"/>
+    <w:lsdException w:name="Table Colorful 3" w:semiHidden="1" w:unhideWhenUsed="1"/>
+    <w:lsdException w:name="Table Columns 1" w:semiHidden="1" w:unhideWhenUsed="1"/>
+    <w:lsdException w:name="Table Columns 2" w:semiHidden="1" w:unhideWhenUsed="1"/>
+    <w:lsdException w:name="Table Columns 3" w:semiHidden="1" w:unhideWhenUsed="1"/>
+    <w:lsdException w:name="Table Columns 4" w:semiHidden="1" w:unhideWhenUsed="1"/>
+    <w:lsdException w:name="Table Columns 5" w:semiHidden="1" w:unhideWhenUsed="1"/>
+    <w:lsdException w:name="Table Grid 1" w:semiHidden="1" w:unhideWhenUsed="1"/>
+    <w:lsdException w:name="Table Grid 2" w:semiHidden="1" w:unhideWhenUsed="1"/>
+    <w:lsdException w:name="Table Grid 3" w:semiHidden="1" w:unhideWhenUsed="1"/>
+    <w:lsdException w:name="Table Grid 4" w:semiHidden="1" w:unhideWhenUsed="1"/>
+    <w:lsdException w:name="Table Grid 5" w:semiHidden="1" w:unhideWhenUsed="1"/>
+    <w:lsdException w:name="Table Grid 6" w:semiHidden="1" w:unhideWhenUsed="1"/>
+    <w:lsdException w:name="Table Grid 7" w:semiHidden="1" w:unhideWhenUsed="1"/>
+    <w:lsdException w:name="Table Grid 8" w:semiHidden="1" w:unhideWhenUsed="1"/>
+    <w:lsdException w:name="Table List 1" w:semiHidden="1" w:unhideWhenUsed="1"/>
+    <w:lsdException w:name="Table List 2" w:semiHidden="1" w:unhideWhenUsed="1"/>
+    <w:lsdException w:name="Table List 3" w:semiHidden="1" w:unhideWhenUsed="1"/>
+    <w:lsdException w:name="Table List 4" w:semiHidden="1" w:unhideWhenUsed="1"/>
+    <w:lsdException w:name="Table List 5" w:semiHidden="1" w:unhideWhenUsed="1"/>
+    <w:lsdException w:name="Table List 6" w:semiHidden="1" w:unhideWhenUsed="1"/>
+    <w:lsdException w:name="Table List 7" w:semiHidden="1" w:unhideWhenUsed="1"/>
+    <w:lsdException w:name="Table List 8" w:semiHidden="1" w:unhideWhenUsed="1"/>
+    <w:lsdException w:name="Table 3D effects 1" w:semiHidden="1" w:unhideWhenUsed="1"/>
+    <w:lsdException w:name="Table 3D effects 2" w:semiHidden="1" w:unhideWhenUsed="1"/>
+    <w:lsdException w:name="Table 3D effects 3" w:semiHidden="1" w:unhideWhenUsed="1"/>
+    <w:lsdException w:name="Table Contemporary" w:semiHidden="1" w:unhideWhenUsed="1"/>
+    <w:lsdException w:name="Table Elegant" w:semiHidden="1" w:unhideWhenUsed="1"/>
+    <w:lsdException w:name="Table Professional" w:semiHidden="1" w:unhideWhenUsed="1"/>
+    <w:lsdException w:name="Table Subtle 1" w:semiHidden="1" w:unhideWhenUsed="1"/>
+    <w:lsdException w:name="Table Subtle 2" w:semiHidden="1" w:unhideWhenUsed="1"/>
+    <w:lsdException w:name="Table Web 1" w:semiHidden="1" w:unhideWhenUsed="1"/>
+    <w:lsdException w:name="Table Web 2" w:semiHidden="1" w:unhideWhenUsed="1"/>
+    <w:lsdException w:name="Table Web 3" w:semiHidden="1" w:unhideWhenUsed="1"/>
+    <w:lsdException w:name="Balloon Text" w:semiHidden="1" w:unhideWhenUsed="1"/>
+    <w:lsdException w:name="Table Grid" w:uiPriority="39"/>
+    <w:lsdException w:name="Table Theme" w:semiHidden="1" w:unhideWhenUsed="1"/>
+    <w:lsdException w:name="Placeholder Text" w:semiHidden="1"/>
+    <w:lsdException w:name="No Spacing" w:uiPriority="1" w:qFormat="1"/>
+    <w:lsdException w:name="Light Shading" w:uiPriority="60"/>
+    <w:lsdException w:name="Light List" w:uiPriority="61"/>
+    <w:lsdException w:name="Light Grid" w:uiPriority="62"/>
+    <w:lsdException w:name="Medium Shading 1" w:uiPriority="63"/>
+    <w:lsdException w:name="Medium Shading 2" w:uiPriority="64"/>
+    <w:lsdException w:name="Medium List 1" w:uiPriority="65"/>
+    <w:lsdException w:name="Medium List 2" w:uiPriority="66"/>
+    <w:lsdException w:name="Medium Grid 1" w:uiPriority="67"/>
+    <w:lsdException w:name="Medium Grid 2" w:uiPriority="68"/>
+    <w:lsdException w:name="Medium Grid 3" w:uiPriority="69"/>
+    <w:lsdException w:name="Dark List" w:uiPriority="70"/>
+    <w:lsdException w:name="Colorful Shading" w:uiPriority="71"/>
+    <w:lsdException w:name="Colorful List" w:uiPriority="72"/>
+    <w:lsdException w:name="Colorful Grid" w:uiPriority="73"/>
+    <w:lsdException w:name="Light Shading Accent 1" w:uiPriority="60"/>
+    <w:lsdException w:name="Light List Accent 1" w:uiPriority="61"/>
+    <w:lsdException w:name="Light Grid Accent 1" w:uiPriority="62"/>
+    <w:lsdException w:name="Medium Shading 1 Accent 1" w:uiPriority="63"/>
+    <w:lsdException w:name="Medium Shading 2 Accent 1" w:uiPriority="64"/>
+    <w:lsdException w:name="Medium List 1 Accent 1" w:uiPriority="65"/>
+    <w:lsdException w:name="Revision" w:semiHidden="1"/>
+    <w:lsdException w:name="List Paragraph" w:uiPriority="34" w:qFormat="1"/>
+    <w:lsdException w:name="Quote" w:uiPriority="29" w:qFormat="1"/>
+    <w:lsdException w:name="Intense Quote" w:uiPriority="30" w:qFormat="1"/>
+    <w:lsdException w:name="Medium List 2 Accent 1" w:uiPriority="66"/>
+    <w:lsdException w:name="Medium Grid 1 Accent 1" w:uiPriority="67"/>
+    <w:lsdException w:name="Medium Grid 2 Accent 1" w:uiPriority="68"/>
+    <w:lsdException w:name="Medium Grid 3 Accent 1" w:uiPriority="69"/>
+    <w:lsdException w:name="Dark List Accent 1" w:uiPriority="70"/>
+    <w:lsdException w:name="Colorful Shading Accent 1" w:uiPriority="71"/>
+    <w:lsdException w:name="Colorful List Accent 1" w:uiPriority="72"/>
+    <w:lsdException w:name="Colorful Grid Accent 1" w:uiPriority="73"/>
+    <w:lsdException w:name="Light Shading Accent 2" w:uiPriority="60"/>
+    <w:lsdException w:name="Light List Accent 2" w:uiPriority="61"/>
+    <w:lsdException w:name="Light Grid Accent 2" w:uiPriority="62"/>
+    <w:lsdException w:name="Medium Shading 1 Accent 2" w:uiPriority="63"/>
+    <w:lsdException w:name="Medium Shading 2 Accent 2" w:uiPriority="64"/>
+    <w:lsdException w:name="Medium List 1 Accent 2" w:uiPriority="65"/>
+    <w:lsdException w:name="Medium List 2 Accent 2" w:uiPriority="66"/>
+    <w:lsdException w:name="Medium Grid 1 Accent 2" w:uiPriority="67"/>
+    <w:lsdException w:name="Medium Grid 2 Accent 2" w:uiPriority="68"/>
+    <w:lsdException w:name="Medium Grid 3 Accent 2" w:uiPriority="69"/>
+    <w:lsdException w:name="Dark List Accent 2" w:uiPriority="70"/>
+    <w:lsdException w:name="Colorful Shading Accent 2" w:uiPriority="71"/>
+    <w:lsdException w:name="Colorful List Accent 2" w:uiPriority="72"/>
+    <w:lsdException w:name="Colorful Grid Accent 2" w:uiPriority="73"/>
+    <w:lsdException w:name="Light Shading Accent 3" w:uiPriority="60"/>
+    <w:lsdException w:name="Light List Accent 3" w:uiPriority="61"/>
+    <w:lsdException w:name="Light Grid Accent 3" w:uiPriority="62"/>
+    <w:lsdException w:name="Medium Shading 1 Accent 3" w:uiPriority="63"/>
+    <w:lsdException w:name="Medium Shading 2 Accent 3" w:uiPriority="64"/>
+    <w:lsdException w:name="Medium List 1 Accent 3" w:uiPriority="65"/>
+    <w:lsdException w:name="Medium List 2 Accent 3" w:uiPriority="66"/>
+    <w:lsdException w:name="Medium Grid 1 Accent 3" w:uiPriority="67"/>
+    <w:lsdException w:name="Medium Grid 2 Accent 3" w:uiPriority="68"/>
+    <w:lsdException w:name="Medium Grid 3 Accent 3" w:uiPriority="69"/>
+    <w:lsdException w:name="Dark List Accent 3" w:uiPriority="70"/>
+    <w:lsdException w:name="Colorful Shading Accent 3" w:uiPriority="71"/>
+    <w:lsdException w:name="Colorful List Accent 3" w:uiPriority="72"/>
+    <w:lsdException w:name="Colorful Grid Accent 3" w:uiPriority="73"/>
+    <w:lsdException w:name="Light Shading Accent 4" w:uiPriority="60"/>
+    <w:lsdException w:name="Light List Accent 4" w:uiPriority="61"/>
+    <w:lsdException w:name="Light Grid Accent 4" w:uiPriority="62"/>
+    <w:lsdException w:name="Medium Shading 1 Accent 4" w:uiPriority="63"/>
+    <w:lsdException w:name="Medium Shading 2 Accent 4" w:uiPriority="64"/>
+    <w:lsdException w:name="Medium List 1 Accent 4" w:uiPriority="65"/>
+    <w:lsdException w:name="Medium List 2 Accent 4" w:uiPriority="66"/>
+    <w:lsdException w:name="Medium Grid 1 Accent 4" w:uiPriority="67"/>
+    <w:lsdException w:name="Medium Grid 2 Accent 4" w:uiPriority="68"/>
+    <w:lsdException w:name="Medium Grid 3 Accent 4" w:uiPriority="69"/>
+    <w:lsdException w:name="Dark List Accent 4" w:uiPriority="70"/>
+    <w:lsdException w:name="Colorful Shading Accent 4" w:uiPriority="71"/>
+    <w:lsdException w:name="Colorful List Accent 4" w:uiPriority="72"/>
+    <w:lsdException w:name="Colorful Grid Accent 4" w:uiPriority="73"/>
+    <w:lsdException w:name="Light Shading Accent 5" w:uiPriority="60"/>
+    <w:lsdException w:name="Light List Accent 5" w:uiPriority="61"/>
+    <w:lsdException w:name="Light Grid Accent 5" w:uiPriority="62"/>
+    <w:lsdException w:name="Medium Shading 1 Accent 5" w:uiPriority="63"/>
+    <w:lsdException w:name="Medium Shading 2 Accent 5" w:uiPriority="64"/>
+    <w:lsdException w:name="Medium List 1 Accent 5" w:uiPriority="65"/>
+    <w:lsdException w:name="Medium List 2 Accent 5" w:uiPriority="66"/>
+    <w:lsdException w:name="Medium Grid 1 Accent 5" w:uiPriority="67"/>
+    <w:lsdException w:name="Medium Grid 2 Accent 5" w:uiPriority="68"/>
+    <w:lsdException w:name="Medium Grid 3 Accent 5" w:uiPriority="69"/>
+    <w:lsdException w:name="Dark List Accent 5" w:uiPriority="70"/>
+    <w:lsdException w:name="Colorful Shading Accent 5" w:uiPriority="71"/>
+    <w:lsdException w:name="Colorful List Accent 5" w:uiPriority="72"/>
+    <w:lsdException w:name="Colorful Grid Accent 5" w:uiPriority="73"/>
+    <w:lsdException w:name="Light Shading Accent 6" w:uiPriority="60"/>
+    <w:lsdException w:name="Light List Accent 6" w:uiPriority="61"/>
+    <w:lsdException w:name="Light Grid Accent 6" w:uiPriority="62"/>
+    <w:lsdException w:name="Medium Shading 1 Accent 6" w:uiPriority="63"/>
+    <w:lsdException w:name="Medium Shading 2 Accent 6" w:uiPriority="64"/>
+    <w:lsdException w:name="Medium List 1 Accent 6" w:uiPriority="65"/>
+    <w:lsdException w:name="Medium List 2 Accent 6" w:uiPriority="66"/>
+    <w:lsdException w:name="Medium Grid 1 Accent 6" w:uiPriority="67"/>
+    <w:lsdException w:name="Medium Grid 2 Accent 6" w:uiPriority="68"/>
+    <w:lsdException w:name="Medium Grid 3 Accent 6" w:uiPriority="69"/>
+    <w:lsdException w:name="Dark List Accent 6" w:uiPriority="70"/>
+    <w:lsdException w:name="Colorful Shading Accent 6" w:uiPriority="71"/>
+    <w:lsdException w:name="Colorful List Accent 6" w:uiPriority="72"/>
+    <w:lsdException w:name="Colorful Grid Accent 6" w:uiPriority="73"/>
+    <w:lsdException w:name="Subtle Emphasis" w:uiPriority="19" w:qFormat="1"/>
+    <w:lsdException w:name="Intense Emphasis" w:uiPriority="21" w:qFormat="1"/>
+    <w:lsdException w:name="Subtle Reference" w:uiPriority="31" w:qFormat="1"/>
+    <w:lsdException w:name="Intense Reference" w:uiPriority="32" w:qFormat="1"/>
+    <w:lsdException w:name="Book Title" w:uiPriority="33" w:qFormat="1"/>
+    <w:lsdException w:name="Bibliography" w:semiHidden="1" w:uiPriority="37" w:unhideWhenUsed="1"/>
+    <w:lsdException w:name="TOC Heading" w:semiHidden="1" w:uiPriority="39" w:unhideWhenUsed="1" w:qFormat="1"/>
+    <w:lsdException w:name="Plain Table 1" w:uiPriority="41"/>
+    <w:lsdException w:name="Plain Table 2" w:uiPriority="42"/>
+    <w:lsdException w:name="Plain Table 3" w:uiPriority="43"/>
+    <w:lsdException w:name="Plain Table 4" w:uiPriority="44"/>
+    <w:lsdException w:name="Plain Table 5" w:uiPriority="45"/>
+    <w:lsdException w:name="Grid Table Light" w:uiPriority="40"/>
+    <w:lsdException w:name="Grid Table 1 Light" w:uiPriority="46"/>
+    <w:lsdException w:name="Grid Table 2" w:uiPriority="47"/>
+    <w:lsdException w:name="Grid Table 3" w:uiPriority="48"/>
+    <w:lsdException w:name="Grid Table 4" w:uiPriority="49"/>
+    <w:lsdException w:name="Grid Table 5 Dark" w:uiPriority="50"/>
+    <w:lsdException w:name="Grid Table 6 Colorful" w:uiPriority="51"/>
+    <w:lsdException w:name="Grid Table 7 Colorful" w:uiPriority="52"/>
+    <w:lsdException w:name="Grid Table 1 Light Accent 1" w:uiPriority="46"/>
+    <w:lsdException w:name="Grid Table 2 Accent 1" w:uiPriority="47"/>
+    <w:lsdException w:name="Grid Table 3 Accent 1" w:uiPriority="48"/>
+    <w:lsdException w:name="Grid Table 4 Accent 1" w:uiPriority="49"/>
+    <w:lsdException w:name="Grid Table 5 Dark Accent 1" w:uiPriority="50"/>
+    <w:lsdException w:name="Grid Table 6 Colorful Accent 1" w:uiPriority="51"/>
+    <w:lsdException w:name="Grid Table 7 Colorful Accent 1" w:uiPriority="52"/>
+    <w:lsdException w:name="Grid Table 1 Light Accent 2" w:uiPriority="46"/>
+    <w:lsdException w:name="Grid Table 2 Accent 2" w:uiPriority="47"/>
+    <w:lsdException w:name="Grid Table 3 Accent 2" w:uiPriority="48"/>
+    <w:lsdException w:name="Grid Table 4 Accent 2" w:uiPriority="49"/>
+    <w:lsdException w:name="Grid Table 5 Dark Accent 2" w:uiPriority="50"/>
+    <w:lsdException w:name="Grid Table 6 Colorful Accent 2" w:uiPriority="51"/>
+    <w:lsdException w:name="Grid Table 7 Colorful Accent 2" w:uiPriority="52"/>
+    <w:lsdException w:name="Grid Table 1 Light Accent 3" w:uiPriority="46"/>
+    <w:lsdException w:name="Grid Table 2 Accent 3" w:uiPriority="47"/>
+    <w:lsdException w:name="Grid Table 3 Accent 3" w:uiPriority="48"/>
+    <w:lsdException w:name="Grid Table 4 Accent 3" w:uiPriority="49"/>
+    <w:lsdException w:name="Grid Table 5 Dark Accent 3" w:uiPriority="50"/>
+    <w:lsdException w:name="Grid Table 6 Colorful Accent 3" w:uiPriority="51"/>
+    <w:lsdException w:name="Grid Table 7 Colorful Accent 3" w:uiPriority="52"/>
+    <w:lsdException w:name="Grid Table 1 Light Accent 4" w:uiPriority="46"/>
+    <w:lsdException w:name="Grid Table 2 Accent 4" w:uiPriority="47"/>
+    <w:lsdException w:name="Grid Table 3 Accent 4" w:uiPriority="48"/>
+    <w:lsdException w:name="Grid Table 4 Accent 4" w:uiPriority="49"/>
+    <w:lsdException w:name="Grid Table 5 Dark Accent 4" w:uiPriority="50"/>
+    <w:lsdException w:name="Grid Table 6 Colorful Accent 4" w:uiPriority="51"/>
+    <w:lsdException w:name="Grid Table 7 Colorful Accent 4" w:uiPriority="52"/>
+    <w:lsdException w:name="Grid Table 1 Light Accent 5" w:uiPriority="46"/>
+    <w:lsdException w:name="Grid Table 2 Accent 5" w:uiPriority="47"/>
+    <w:lsdException w:name="Grid Table 3 Accent 5" w:uiPriority="48"/>
+    <w:lsdException w:name="Grid Table 4 Accent 5" w:uiPriority="49"/>
+    <w:lsdException w:name="Grid Table 5 Dark Accent 5" w:uiPriority="50"/>
+    <w:lsdException w:name="Grid Table 6 Colorful Accent 5" w:uiPriority="51"/>
+    <w:lsdException w:name="Grid Table 7 Colorful Accent 5" w:uiPriority="52"/>
+    <w:lsdException w:name="Grid Table 1 Light Accent 6" w:uiPriority="46"/>
+    <w:lsdException w:name="Grid Table 2 Accent 6" w:uiPriority="47"/>
+    <w:lsdException w:name="Grid Table 3 Accent 6" w:uiPriority="48"/>
+    <w:lsdException w:name="Grid Table 4 Accent 6" w:uiPriority="49"/>
+    <w:lsdException w:name="Grid Table 5 Dark Accent 6" w:uiPriority="50"/>
+    <w:lsdException w:name="Grid Table 6 Colorful Accent 6" w:uiPriority="51"/>
+    <w:lsdException w:name="Grid Table 7 Colorful Accent 6" w:uiPriority="52"/>
+    <w:lsdException w:name="List Table 1 Light" w:uiPriority="46"/>
+    <w:lsdException w:name="List Table 2" w:uiPriority="47"/>
+    <w:lsdException w:name="List Table 3" w:uiPriority="48"/>
+    <w:lsdException w:name="List Table 4" w:uiPriority="49"/>
+    <w:lsdException w:name="List Table 5 Dark" w:uiPriority="50"/>
+    <w:lsdException w:name="List Table 6 Colorful" w:uiPriority="51"/>
+    <w:lsdException w:name="List Table 7 Colorful" w:uiPriority="52"/>
+    <w:lsdException w:name="List Table 1 Light Accent 1" w:uiPriority="46"/>
+    <w:lsdException w:name="List Table 2 Accent 1" w:uiPriority="47"/>
+    <w:lsdException w:name="List Table 3 Accent 1" w:uiPriority="48"/>
+    <w:lsdException w:name="List Table 4 Accent 1" w:uiPriority="49"/>
+    <w:lsdException w:name="List Table 5 Dark Accent 1" w:uiPriority="50"/>
+    <w:lsdException w:name="List Table 6 Colorful Accent 1" w:uiPriority="51"/>
+    <w:lsdException w:name="List Table 7 Colorful Accent 1" w:uiPriority="52"/>
+    <w:lsdException w:name="List Table 1 Light Accent 2" w:uiPriority="46"/>
+    <w:lsdException w:name="List Table 2 Accent 2" w:uiPriority="47"/>
+    <w:lsdException w:name="List Table 3 Accent 2" w:uiPriority="48"/>
+    <w:lsdException w:name="List Table 4 Accent 2" w:uiPriority="49"/>
+    <w:lsdException w:name="List Table 5 Dark Accent 2" w:uiPriority="50"/>
+    <w:lsdException w:name="List Table 6 Colorful Accent 2" w:uiPriority="51"/>
+    <w:lsdException w:name="List Table 7 Colorful Accent 2" w:uiPriority="52"/>
+    <w:lsdException w:name="List Table 1 Light Accent 3" w:uiPriority="46"/>
+    <w:lsdException w:name="List Table 2 Accent 3" w:uiPriority="47"/>
+    <w:lsdException w:name="List Table 3 Accent 3" w:uiPriority="48"/>
+    <w:lsdException w:name="List Table 4 Accent 3" w:uiPriority="49"/>
+    <w:lsdException w:name="List Table 5 Dark Accent 3" w:uiPriority="50"/>
+    <w:lsdException w:name="List Table 6 Colorful Accent 3" w:uiPriority="51"/>
+    <w:lsdException w:name="List Table 7 Colorful Accent 3" w:uiPriority="52"/>
+    <w:lsdException w:name="List Table 1 Light Accent 4" w:uiPriority="46"/>
+    <w:lsdException w:name="List Table 2 Accent 4" w:uiPriority="47"/>
+    <w:lsdException w:name="List Table 3 Accent 4" w:uiPriority="48"/>
+    <w:lsdException w:name="List Table 4 Accent 4" w:uiPriority="49"/>
+    <w:lsdException w:name="List Table 5 Dark Accent 4" w:uiPriority="50"/>
+    <w:lsdException w:name="List Table 6 Colorful Accent 4" w:uiPriority="51"/>
+    <w:lsdException w:name="List Table 7 Colorful Accent 4" w:uiPriority="52"/>
+    <w:lsdException w:name="List Table 1 Light Accent 5" w:uiPriority="46"/>
+    <w:lsdException w:name="List Table 2 Accent 5" w:uiPriority="47"/>
+    <w:lsdException w:name="List Table 3 Accent 5" w:uiPriority="48"/>
+    <w:lsdException w:name="List Table 4 Accent 5" w:uiPriority="49"/>
+    <w:lsdException w:name="List Table 5 Dark Accent 5" w:uiPriority="50"/>
+    <w:lsdException w:name="List Table 6 Colorful Accent 5" w:uiPriority="51"/>
+    <w:lsdException w:name="List Table 7 Colorful Accent 5" w:uiPriority="52"/>
+    <w:lsdException w:name="List Table 1 Light Accent 6" w:uiPriority="46"/>
+    <w:lsdException w:name="List Table 2 Accent 6" w:uiPriority="47"/>
+    <w:lsdException w:name="List Table 3 Accent 6" w:uiPriority="48"/>
+    <w:lsdException w:name="List Table 4 Accent 6" w:uiPriority="49"/>
+    <w:lsdException w:name="List Table 5 Dark Accent 6" w:uiPriority="50"/>
+    <w:lsdException w:name="List Table 6 Colorful Accent 6" w:uiPriority="51"/>
+    <w:lsdException w:name="List Table 7 Colorful Accent 6" w:uiPriority="52"/>
   </w:latentStyles>
   <w:style w:type="paragraph" w:default="1" w:styleId="a">
     <w:name w:val="Normal"/>
@@ -4915,305 +4805,47 @@
       <w:color w:val="808080"/>
     </w:rPr>
   </w:style>
-</w:styles>
-</file>
-
-<file path=word/stylesWithEffects.xml><?xml version="1.0" encoding="utf-8"?>
-<w:styles xmlns:wpc="http://schemas.microsoft.com/office/word/2010/wordprocessingCanvas" xmlns:mc="http://schemas.openxmlformats.org/markup-compatibility/2006" xmlns:o="urn:schemas-microsoft-com:office:office" xmlns:r="http://schemas.openxmlformats.org/officeDocument/2006/relationships" xmlns:m="http://schemas.openxmlformats.org/officeDocument/2006/math" xmlns:v="urn:schemas-microsoft-com:vml" xmlns:wp14="http://schemas.microsoft.com/office/word/2010/wordprocessingDrawing" xmlns:wp="http://schemas.openxmlformats.org/drawingml/2006/wordprocessingDrawing" xmlns:w10="urn:schemas-microsoft-com:office:word" xmlns:w="http://schemas.openxmlformats.org/wordprocessingml/2006/main" xmlns:w14="http://schemas.microsoft.com/office/word/2010/wordml" xmlns:wpg="http://schemas.microsoft.com/office/word/2010/wordprocessingGroup" xmlns:wpi="http://schemas.microsoft.com/office/word/2010/wordprocessingInk" xmlns:wne="http://schemas.microsoft.com/office/word/2006/wordml" xmlns:wps="http://schemas.microsoft.com/office/word/2010/wordprocessingShape" mc:Ignorable="w14 wp14">
-  <w:docDefaults>
-    <w:rPrDefault>
-      <w:rPr>
-        <w:rFonts w:asciiTheme="minorHAnsi" w:eastAsiaTheme="minorEastAsia" w:hAnsiTheme="minorHAnsi" w:cstheme="minorBidi"/>
-        <w:kern w:val="2"/>
-        <w:sz w:val="21"/>
-        <w:szCs w:val="22"/>
-        <w:lang w:val="en-US" w:eastAsia="zh-CN" w:bidi="ar-SA"/>
-      </w:rPr>
-    </w:rPrDefault>
-    <w:pPrDefault/>
-  </w:docDefaults>
-  <w:latentStyles w:defLockedState="0" w:defUIPriority="99" w:defSemiHidden="1" w:defUnhideWhenUsed="1" w:defQFormat="0" w:count="267">
-    <w:lsdException w:name="Normal" w:semiHidden="0" w:uiPriority="0" w:unhideWhenUsed="0" w:qFormat="1"/>
-    <w:lsdException w:name="heading 1" w:semiHidden="0" w:uiPriority="9" w:unhideWhenUsed="0" w:qFormat="1"/>
-    <w:lsdException w:name="heading 2" w:uiPriority="9" w:qFormat="1"/>
-    <w:lsdException w:name="heading 3" w:uiPriority="9" w:qFormat="1"/>
-    <w:lsdException w:name="heading 4" w:uiPriority="9" w:qFormat="1"/>
-    <w:lsdException w:name="heading 5" w:uiPriority="9" w:qFormat="1"/>
-    <w:lsdException w:name="heading 6" w:uiPriority="9" w:qFormat="1"/>
-    <w:lsdException w:name="heading 7" w:uiPriority="9" w:qFormat="1"/>
-    <w:lsdException w:name="heading 8" w:uiPriority="9" w:qFormat="1"/>
-    <w:lsdException w:name="heading 9" w:uiPriority="9" w:qFormat="1"/>
-    <w:lsdException w:name="toc 1" w:uiPriority="39"/>
-    <w:lsdException w:name="toc 2" w:uiPriority="39"/>
-    <w:lsdException w:name="toc 3" w:uiPriority="39"/>
-    <w:lsdException w:name="toc 4" w:uiPriority="39"/>
-    <w:lsdException w:name="toc 5" w:uiPriority="39"/>
-    <w:lsdException w:name="toc 6" w:uiPriority="39"/>
-    <w:lsdException w:name="toc 7" w:uiPriority="39"/>
-    <w:lsdException w:name="toc 8" w:uiPriority="39"/>
-    <w:lsdException w:name="toc 9" w:uiPriority="39"/>
-    <w:lsdException w:name="caption" w:uiPriority="35" w:qFormat="1"/>
-    <w:lsdException w:name="Title" w:semiHidden="0" w:uiPriority="10" w:unhideWhenUsed="0" w:qFormat="1"/>
-    <w:lsdException w:name="Default Paragraph Font" w:uiPriority="1"/>
-    <w:lsdException w:name="Subtitle" w:semiHidden="0" w:uiPriority="11" w:unhideWhenUsed="0" w:qFormat="1"/>
-    <w:lsdException w:name="Strong" w:semiHidden="0" w:uiPriority="22" w:unhideWhenUsed="0" w:qFormat="1"/>
-    <w:lsdException w:name="Emphasis" w:semiHidden="0" w:uiPriority="20" w:unhideWhenUsed="0" w:qFormat="1"/>
-    <w:lsdException w:name="Table Grid" w:semiHidden="0" w:uiPriority="39" w:unhideWhenUsed="0"/>
-    <w:lsdException w:name="Placeholder Text" w:unhideWhenUsed="0"/>
-    <w:lsdException w:name="No Spacing" w:semiHidden="0" w:uiPriority="1" w:unhideWhenUsed="0" w:qFormat="1"/>
-    <w:lsdException w:name="Light Shading" w:semiHidden="0" w:uiPriority="60" w:unhideWhenUsed="0"/>
-    <w:lsdException w:name="Light List" w:semiHidden="0" w:uiPriority="61" w:unhideWhenUsed="0"/>
-    <w:lsdException w:name="Light Grid" w:semiHidden="0" w:uiPriority="62" w:unhideWhenUsed="0"/>
-    <w:lsdException w:name="Medium Shading 1" w:semiHidden="0" w:uiPriority="63" w:unhideWhenUsed="0"/>
-    <w:lsdException w:name="Medium Shading 2" w:semiHidden="0" w:uiPriority="64" w:unhideWhenUsed="0"/>
-    <w:lsdException w:name="Medium List 1" w:semiHidden="0" w:uiPriority="65" w:unhideWhenUsed="0"/>
-    <w:lsdException w:name="Medium List 2" w:semiHidden="0" w:uiPriority="66" w:unhideWhenUsed="0"/>
-    <w:lsdException w:name="Medium Grid 1" w:semiHidden="0" w:uiPriority="67" w:unhideWhenUsed="0"/>
-    <w:lsdException w:name="Medium Grid 2" w:semiHidden="0" w:uiPriority="68" w:unhideWhenUsed="0"/>
-    <w:lsdException w:name="Medium Grid 3" w:semiHidden="0" w:uiPriority="69" w:unhideWhenUsed="0"/>
-    <w:lsdException w:name="Dark List" w:semiHidden="0" w:uiPriority="70" w:unhideWhenUsed="0"/>
-    <w:lsdException w:name="Colorful Shading" w:semiHidden="0" w:uiPriority="71" w:unhideWhenUsed="0"/>
-    <w:lsdException w:name="Colorful List" w:semiHidden="0" w:uiPriority="72" w:unhideWhenUsed="0"/>
-    <w:lsdException w:name="Colorful Grid" w:semiHidden="0" w:uiPriority="73" w:unhideWhenUsed="0"/>
-    <w:lsdException w:name="Light Shading Accent 1" w:semiHidden="0" w:uiPriority="60" w:unhideWhenUsed="0"/>
-    <w:lsdException w:name="Light List Accent 1" w:semiHidden="0" w:uiPriority="61" w:unhideWhenUsed="0"/>
-    <w:lsdException w:name="Light Grid Accent 1" w:semiHidden="0" w:uiPriority="62" w:unhideWhenUsed="0"/>
-    <w:lsdException w:name="Medium Shading 1 Accent 1" w:semiHidden="0" w:uiPriority="63" w:unhideWhenUsed="0"/>
-    <w:lsdException w:name="Medium Shading 2 Accent 1" w:semiHidden="0" w:uiPriority="64" w:unhideWhenUsed="0"/>
-    <w:lsdException w:name="Medium List 1 Accent 1" w:semiHidden="0" w:uiPriority="65" w:unhideWhenUsed="0"/>
-    <w:lsdException w:name="Revision" w:unhideWhenUsed="0"/>
-    <w:lsdException w:name="List Paragraph" w:semiHidden="0" w:uiPriority="34" w:unhideWhenUsed="0" w:qFormat="1"/>
-    <w:lsdException w:name="Quote" w:semiHidden="0" w:uiPriority="29" w:unhideWhenUsed="0" w:qFormat="1"/>
-    <w:lsdException w:name="Intense Quote" w:semiHidden="0" w:uiPriority="30" w:unhideWhenUsed="0" w:qFormat="1"/>
-    <w:lsdException w:name="Medium List 2 Accent 1" w:semiHidden="0" w:uiPriority="66" w:unhideWhenUsed="0"/>
-    <w:lsdException w:name="Medium Grid 1 Accent 1" w:semiHidden="0" w:uiPriority="67" w:unhideWhenUsed="0"/>
-    <w:lsdException w:name="Medium Grid 2 Accent 1" w:semiHidden="0" w:uiPriority="68" w:unhideWhenUsed="0"/>
-    <w:lsdException w:name="Medium Grid 3 Accent 1" w:semiHidden="0" w:uiPriority="69" w:unhideWhenUsed="0"/>
-    <w:lsdException w:name="Dark List Accent 1" w:semiHidden="0" w:uiPriority="70" w:unhideWhenUsed="0"/>
-    <w:lsdException w:name="Colorful Shading Accent 1" w:semiHidden="0" w:uiPriority="71" w:unhideWhenUsed="0"/>
-    <w:lsdException w:name="Colorful List Accent 1" w:semiHidden="0" w:uiPriority="72" w:unhideWhenUsed="0"/>
-    <w:lsdException w:name="Colorful Grid Accent 1" w:semiHidden="0" w:uiPriority="73" w:unhideWhenUsed="0"/>
-    <w:lsdException w:name="Light Shading Accent 2" w:semiHidden="0" w:uiPriority="60" w:unhideWhenUsed="0"/>
-    <w:lsdException w:name="Light List Accent 2" w:semiHidden="0" w:uiPriority="61" w:unhideWhenUsed="0"/>
-    <w:lsdException w:name="Light Grid Accent 2" w:semiHidden="0" w:uiPriority="62" w:unhideWhenUsed="0"/>
-    <w:lsdException w:name="Medium Shading 1 Accent 2" w:semiHidden="0" w:uiPriority="63" w:unhideWhenUsed="0"/>
-    <w:lsdException w:name="Medium Shading 2 Accent 2" w:semiHidden="0" w:uiPriority="64" w:unhideWhenUsed="0"/>
-    <w:lsdException w:name="Medium List 1 Accent 2" w:semiHidden="0" w:uiPriority="65" w:unhideWhenUsed="0"/>
-    <w:lsdException w:name="Medium List 2 Accent 2" w:semiHidden="0" w:uiPriority="66" w:unhideWhenUsed="0"/>
-    <w:lsdException w:name="Medium Grid 1 Accent 2" w:semiHidden="0" w:uiPriority="67" w:unhideWhenUsed="0"/>
-    <w:lsdException w:name="Medium Grid 2 Accent 2" w:semiHidden="0" w:uiPriority="68" w:unhideWhenUsed="0"/>
-    <w:lsdException w:name="Medium Grid 3 Accent 2" w:semiHidden="0" w:uiPriority="69" w:unhideWhenUsed="0"/>
-    <w:lsdException w:name="Dark List Accent 2" w:semiHidden="0" w:uiPriority="70" w:unhideWhenUsed="0"/>
-    <w:lsdException w:name="Colorful Shading Accent 2" w:semiHidden="0" w:uiPriority="71" w:unhideWhenUsed="0"/>
-    <w:lsdException w:name="Colorful List Accent 2" w:semiHidden="0" w:uiPriority="72" w:unhideWhenUsed="0"/>
-    <w:lsdException w:name="Colorful Grid Accent 2" w:semiHidden="0" w:uiPriority="73" w:unhideWhenUsed="0"/>
-    <w:lsdException w:name="Light Shading Accent 3" w:semiHidden="0" w:uiPriority="60" w:unhideWhenUsed="0"/>
-    <w:lsdException w:name="Light List Accent 3" w:semiHidden="0" w:uiPriority="61" w:unhideWhenUsed="0"/>
-    <w:lsdException w:name="Light Grid Accent 3" w:semiHidden="0" w:uiPriority="62" w:unhideWhenUsed="0"/>
-    <w:lsdException w:name="Medium Shading 1 Accent 3" w:semiHidden="0" w:uiPriority="63" w:unhideWhenUsed="0"/>
-    <w:lsdException w:name="Medium Shading 2 Accent 3" w:semiHidden="0" w:uiPriority="64" w:unhideWhenUsed="0"/>
-    <w:lsdException w:name="Medium List 1 Accent 3" w:semiHidden="0" w:uiPriority="65" w:unhideWhenUsed="0"/>
-    <w:lsdException w:name="Medium List 2 Accent 3" w:semiHidden="0" w:uiPriority="66" w:unhideWhenUsed="0"/>
-    <w:lsdException w:name="Medium Grid 1 Accent 3" w:semiHidden="0" w:uiPriority="67" w:unhideWhenUsed="0"/>
-    <w:lsdException w:name="Medium Grid 2 Accent 3" w:semiHidden="0" w:uiPriority="68" w:unhideWhenUsed="0"/>
-    <w:lsdException w:name="Medium Grid 3 Accent 3" w:semiHidden="0" w:uiPriority="69" w:unhideWhenUsed="0"/>
-    <w:lsdException w:name="Dark List Accent 3" w:semiHidden="0" w:uiPriority="70" w:unhideWhenUsed="0"/>
-    <w:lsdException w:name="Colorful Shading Accent 3" w:semiHidden="0" w:uiPriority="71" w:unhideWhenUsed="0"/>
-    <w:lsdException w:name="Colorful List Accent 3" w:semiHidden="0" w:uiPriority="72" w:unhideWhenUsed="0"/>
-    <w:lsdException w:name="Colorful Grid Accent 3" w:semiHidden="0" w:uiPriority="73" w:unhideWhenUsed="0"/>
-    <w:lsdException w:name="Light Shading Accent 4" w:semiHidden="0" w:uiPriority="60" w:unhideWhenUsed="0"/>
-    <w:lsdException w:name="Light List Accent 4" w:semiHidden="0" w:uiPriority="61" w:unhideWhenUsed="0"/>
-    <w:lsdException w:name="Light Grid Accent 4" w:semiHidden="0" w:uiPriority="62" w:unhideWhenUsed="0"/>
-    <w:lsdException w:name="Medium Shading 1 Accent 4" w:semiHidden="0" w:uiPriority="63" w:unhideWhenUsed="0"/>
-    <w:lsdException w:name="Medium Shading 2 Accent 4" w:semiHidden="0" w:uiPriority="64" w:unhideWhenUsed="0"/>
-    <w:lsdException w:name="Medium List 1 Accent 4" w:semiHidden="0" w:uiPriority="65" w:unhideWhenUsed="0"/>
-    <w:lsdException w:name="Medium List 2 Accent 4" w:semiHidden="0" w:uiPriority="66" w:unhideWhenUsed="0"/>
-    <w:lsdException w:name="Medium Grid 1 Accent 4" w:semiHidden="0" w:uiPriority="67" w:unhideWhenUsed="0"/>
-    <w:lsdException w:name="Medium Grid 2 Accent 4" w:semiHidden="0" w:uiPriority="68" w:unhideWhenUsed="0"/>
-    <w:lsdException w:name="Medium Grid 3 Accent 4" w:semiHidden="0" w:uiPriority="69" w:unhideWhenUsed="0"/>
-    <w:lsdException w:name="Dark List Accent 4" w:semiHidden="0" w:uiPriority="70" w:unhideWhenUsed="0"/>
-    <w:lsdException w:name="Colorful Shading Accent 4" w:semiHidden="0" w:uiPriority="71" w:unhideWhenUsed="0"/>
-    <w:lsdException w:name="Colorful List Accent 4" w:semiHidden="0" w:uiPriority="72" w:unhideWhenUsed="0"/>
-    <w:lsdException w:name="Colorful Grid Accent 4" w:semiHidden="0" w:uiPriority="73" w:unhideWhenUsed="0"/>
-    <w:lsdException w:name="Light Shading Accent 5" w:semiHidden="0" w:uiPriority="60" w:unhideWhenUsed="0"/>
-    <w:lsdException w:name="Light List Accent 5" w:semiHidden="0" w:uiPriority="61" w:unhideWhenUsed="0"/>
-    <w:lsdException w:name="Light Grid Accent 5" w:semiHidden="0" w:uiPriority="62" w:unhideWhenUsed="0"/>
-    <w:lsdException w:name="Medium Shading 1 Accent 5" w:semiHidden="0" w:uiPriority="63" w:unhideWhenUsed="0"/>
-    <w:lsdException w:name="Medium Shading 2 Accent 5" w:semiHidden="0" w:uiPriority="64" w:unhideWhenUsed="0"/>
-    <w:lsdException w:name="Medium List 1 Accent 5" w:semiHidden="0" w:uiPriority="65" w:unhideWhenUsed="0"/>
-    <w:lsdException w:name="Medium List 2 Accent 5" w:semiHidden="0" w:uiPriority="66" w:unhideWhenUsed="0"/>
-    <w:lsdException w:name="Medium Grid 1 Accent 5" w:semiHidden="0" w:uiPriority="67" w:unhideWhenUsed="0"/>
-    <w:lsdException w:name="Medium Grid 2 Accent 5" w:semiHidden="0" w:uiPriority="68" w:unhideWhenUsed="0"/>
-    <w:lsdException w:name="Medium Grid 3 Accent 5" w:semiHidden="0" w:uiPriority="69" w:unhideWhenUsed="0"/>
-    <w:lsdException w:name="Dark List Accent 5" w:semiHidden="0" w:uiPriority="70" w:unhideWhenUsed="0"/>
-    <w:lsdException w:name="Colorful Shading Accent 5" w:semiHidden="0" w:uiPriority="71" w:unhideWhenUsed="0"/>
-    <w:lsdException w:name="Colorful List Accent 5" w:semiHidden="0" w:uiPriority="72" w:unhideWhenUsed="0"/>
-    <w:lsdException w:name="Colorful Grid Accent 5" w:semiHidden="0" w:uiPriority="73" w:unhideWhenUsed="0"/>
-    <w:lsdException w:name="Light Shading Accent 6" w:semiHidden="0" w:uiPriority="60" w:unhideWhenUsed="0"/>
-    <w:lsdException w:name="Light List Accent 6" w:semiHidden="0" w:uiPriority="61" w:unhideWhenUsed="0"/>
-    <w:lsdException w:name="Light Grid Accent 6" w:semiHidden="0" w:uiPriority="62" w:unhideWhenUsed="0"/>
-    <w:lsdException w:name="Medium Shading 1 Accent 6" w:semiHidden="0" w:uiPriority="63" w:unhideWhenUsed="0"/>
-    <w:lsdException w:name="Medium Shading 2 Accent 6" w:semiHidden="0" w:uiPriority="64" w:unhideWhenUsed="0"/>
-    <w:lsdException w:name="Medium List 1 Accent 6" w:semiHidden="0" w:uiPriority="65" w:unhideWhenUsed="0"/>
-    <w:lsdException w:name="Medium List 2 Accent 6" w:semiHidden="0" w:uiPriority="66" w:unhideWhenUsed="0"/>
-    <w:lsdException w:name="Medium Grid 1 Accent 6" w:semiHidden="0" w:uiPriority="67" w:unhideWhenUsed="0"/>
-    <w:lsdException w:name="Medium Grid 2 Accent 6" w:semiHidden="0" w:uiPriority="68" w:unhideWhenUsed="0"/>
-    <w:lsdException w:name="Medium Grid 3 Accent 6" w:semiHidden="0" w:uiPriority="69" w:unhideWhenUsed="0"/>
-    <w:lsdException w:name="Dark List Accent 6" w:semiHidden="0" w:uiPriority="70" w:unhideWhenUsed="0"/>
-    <w:lsdException w:name="Colorful Shading Accent 6" w:semiHidden="0" w:uiPriority="71" w:unhideWhenUsed="0"/>
-    <w:lsdException w:name="Colorful List Accent 6" w:semiHidden="0" w:uiPriority="72" w:unhideWhenUsed="0"/>
-    <w:lsdException w:name="Colorful Grid Accent 6" w:semiHidden="0" w:uiPriority="73" w:unhideWhenUsed="0"/>
-    <w:lsdException w:name="Subtle Emphasis" w:semiHidden="0" w:uiPriority="19" w:unhideWhenUsed="0" w:qFormat="1"/>
-    <w:lsdException w:name="Intense Emphasis" w:semiHidden="0" w:uiPriority="21" w:unhideWhenUsed="0" w:qFormat="1"/>
-    <w:lsdException w:name="Subtle Reference" w:semiHidden="0" w:uiPriority="31" w:unhideWhenUsed="0" w:qFormat="1"/>
-    <w:lsdException w:name="Intense Reference" w:semiHidden="0" w:uiPriority="32" w:unhideWhenUsed="0" w:qFormat="1"/>
-    <w:lsdException w:name="Book Title" w:semiHidden="0" w:uiPriority="33" w:unhideWhenUsed="0" w:qFormat="1"/>
-    <w:lsdException w:name="Bibliography" w:uiPriority="37"/>
-    <w:lsdException w:name="TOC Heading" w:uiPriority="39" w:qFormat="1"/>
-  </w:latentStyles>
-  <w:style w:type="paragraph" w:default="1" w:styleId="a">
-    <w:name w:val="Normal"/>
-    <w:qFormat/>
-    <w:pPr>
-      <w:widowControl w:val="0"/>
-      <w:jc w:val="both"/>
-    </w:pPr>
-  </w:style>
-  <w:style w:type="character" w:default="1" w:styleId="a0">
-    <w:name w:val="Default Paragraph Font"/>
-    <w:uiPriority w:val="1"/>
-    <w:semiHidden/>
-    <w:unhideWhenUsed/>
-  </w:style>
-  <w:style w:type="table" w:default="1" w:styleId="a1">
-    <w:name w:val="Normal Table"/>
+  <w:style w:type="paragraph" w:styleId="a8">
+    <w:name w:val="endnote text"/>
+    <w:basedOn w:val="a"/>
+    <w:link w:val="Char2"/>
     <w:uiPriority w:val="99"/>
     <w:semiHidden/>
     <w:unhideWhenUsed/>
-    <w:tblPr>
-      <w:tblInd w:w="0" w:type="dxa"/>
-      <w:tblCellMar>
-        <w:top w:w="0" w:type="dxa"/>
-        <w:left w:w="108" w:type="dxa"/>
-        <w:bottom w:w="0" w:type="dxa"/>
-        <w:right w:w="108" w:type="dxa"/>
-      </w:tblCellMar>
-    </w:tblPr>
+    <w:rsid w:val="00B94888"/>
+    <w:pPr>
+      <w:snapToGrid w:val="0"/>
+      <w:jc w:val="left"/>
+    </w:pPr>
   </w:style>
-  <w:style w:type="numbering" w:default="1" w:styleId="a2">
-    <w:name w:val="No List"/>
+  <w:style w:type="character" w:customStyle="1" w:styleId="Char2">
+    <w:name w:val="尾注文本 Char"/>
+    <w:basedOn w:val="a0"/>
+    <w:link w:val="a8"/>
+    <w:uiPriority w:val="99"/>
+    <w:semiHidden/>
+    <w:rsid w:val="00B94888"/>
+  </w:style>
+  <w:style w:type="character" w:styleId="a9">
+    <w:name w:val="endnote reference"/>
+    <w:basedOn w:val="a0"/>
     <w:uiPriority w:val="99"/>
     <w:semiHidden/>
     <w:unhideWhenUsed/>
+    <w:rsid w:val="00B94888"/>
+    <w:rPr>
+      <w:vertAlign w:val="superscript"/>
+    </w:rPr>
   </w:style>
-  <w:style w:type="paragraph" w:styleId="a3">
-    <w:name w:val="List Paragraph"/>
-    <w:basedOn w:val="a"/>
-    <w:uiPriority w:val="34"/>
-    <w:qFormat/>
-    <w:rsid w:val="005D4F20"/>
-    <w:pPr>
-      <w:ind w:firstLineChars="200" w:firstLine="420"/>
-    </w:pPr>
-  </w:style>
-  <w:style w:type="paragraph" w:styleId="a4">
-    <w:name w:val="header"/>
-    <w:basedOn w:val="a"/>
-    <w:link w:val="Char"/>
+  <w:style w:type="character" w:styleId="aa">
+    <w:name w:val="Hyperlink"/>
+    <w:basedOn w:val="a0"/>
     <w:uiPriority w:val="99"/>
     <w:unhideWhenUsed/>
-    <w:rsid w:val="00307599"/>
-    <w:pPr>
-      <w:pBdr>
-        <w:bottom w:val="single" w:sz="6" w:space="1" w:color="auto"/>
-      </w:pBdr>
-      <w:tabs>
-        <w:tab w:val="center" w:pos="4153"/>
-        <w:tab w:val="right" w:pos="8306"/>
-      </w:tabs>
-      <w:snapToGrid w:val="0"/>
-      <w:jc w:val="center"/>
-    </w:pPr>
+    <w:rsid w:val="00B94888"/>
     <w:rPr>
-      <w:sz w:val="18"/>
-      <w:szCs w:val="18"/>
-    </w:rPr>
-  </w:style>
-  <w:style w:type="character" w:customStyle="1" w:styleId="Char">
-    <w:name w:val="页眉 Char"/>
-    <w:basedOn w:val="a0"/>
-    <w:link w:val="a4"/>
-    <w:uiPriority w:val="99"/>
-    <w:rsid w:val="00307599"/>
-    <w:rPr>
-      <w:sz w:val="18"/>
-      <w:szCs w:val="18"/>
-    </w:rPr>
-  </w:style>
-  <w:style w:type="paragraph" w:styleId="a5">
-    <w:name w:val="footer"/>
-    <w:basedOn w:val="a"/>
-    <w:link w:val="Char0"/>
-    <w:uiPriority w:val="99"/>
-    <w:unhideWhenUsed/>
-    <w:rsid w:val="00307599"/>
-    <w:pPr>
-      <w:tabs>
-        <w:tab w:val="center" w:pos="4153"/>
-        <w:tab w:val="right" w:pos="8306"/>
-      </w:tabs>
-      <w:snapToGrid w:val="0"/>
-      <w:jc w:val="left"/>
-    </w:pPr>
-    <w:rPr>
-      <w:sz w:val="18"/>
-      <w:szCs w:val="18"/>
-    </w:rPr>
-  </w:style>
-  <w:style w:type="character" w:customStyle="1" w:styleId="Char0">
-    <w:name w:val="页脚 Char"/>
-    <w:basedOn w:val="a0"/>
-    <w:link w:val="a5"/>
-    <w:uiPriority w:val="99"/>
-    <w:rsid w:val="00307599"/>
-    <w:rPr>
-      <w:sz w:val="18"/>
-      <w:szCs w:val="18"/>
-    </w:rPr>
-  </w:style>
-  <w:style w:type="paragraph" w:styleId="a6">
-    <w:name w:val="Balloon Text"/>
-    <w:basedOn w:val="a"/>
-    <w:link w:val="Char1"/>
-    <w:uiPriority w:val="99"/>
-    <w:semiHidden/>
-    <w:unhideWhenUsed/>
-    <w:rsid w:val="008B1F64"/>
-    <w:rPr>
-      <w:sz w:val="18"/>
-      <w:szCs w:val="18"/>
-    </w:rPr>
-  </w:style>
-  <w:style w:type="character" w:customStyle="1" w:styleId="Char1">
-    <w:name w:val="批注框文本 Char"/>
-    <w:basedOn w:val="a0"/>
-    <w:link w:val="a6"/>
-    <w:uiPriority w:val="99"/>
-    <w:semiHidden/>
-    <w:rsid w:val="008B1F64"/>
-    <w:rPr>
-      <w:sz w:val="18"/>
-      <w:szCs w:val="18"/>
-    </w:rPr>
-  </w:style>
-  <w:style w:type="character" w:styleId="a7">
-    <w:name w:val="Placeholder Text"/>
-    <w:basedOn w:val="a0"/>
-    <w:uiPriority w:val="99"/>
-    <w:semiHidden/>
-    <w:rsid w:val="005D001F"/>
-    <w:rPr>
-      <w:color w:val="808080"/>
+      <w:color w:val="0563C1" w:themeColor="hyperlink"/>
+      <w:u w:val="single"/>
     </w:rPr>
   </w:style>
 </w:styles>
@@ -5474,7 +5106,7 @@
   <a:extraClrSchemeLst/>
   <a:extLst>
     <a:ext uri="{05A4C25C-085E-4340-85A3-A5531E510DB2}">
-      <thm15:themeFamily xmlns:thm15="http://schemas.microsoft.com/office/thememl/2012/main" xmlns="" name="Office Theme" id="{62F939B6-93AF-4DB8-9C6B-D6C7DFDC589F}" vid="{4A3C46E8-61CC-4603-A589-7422A47A8E4A}"/>
+      <thm15:themeFamily xmlns:thm15="http://schemas.microsoft.com/office/thememl/2012/main" name="Office Theme" id="{62F939B6-93AF-4DB8-9C6B-D6C7DFDC589F}" vid="{4A3C46E8-61CC-4603-A589-7422A47A8E4A}"/>
     </a:ext>
   </a:extLst>
 </a:theme>
@@ -5485,7 +5117,7 @@
 </file>
 
 <file path=customXml/itemProps1.xml><?xml version="1.0" encoding="utf-8"?>
-<ds:datastoreItem xmlns:ds="http://schemas.openxmlformats.org/officeDocument/2006/customXml" ds:itemID="{0C7CAE37-51FC-40E5-A96A-DD938581832B}">
+<ds:datastoreItem xmlns:ds="http://schemas.openxmlformats.org/officeDocument/2006/customXml" ds:itemID="{81842EA1-6E3A-4F18-AC53-50AA67489E4B}">
   <ds:schemaRefs>
     <ds:schemaRef ds:uri="http://schemas.openxmlformats.org/officeDocument/2006/bibliography"/>
   </ds:schemaRefs>

</xml_diff>